<commit_message>
First half of final`
</commit_message>
<xml_diff>
--- a/CST 352_Final Exam_Reeves.docx
+++ b/CST 352_Final Exam_Reeves.docx
@@ -176,7 +176,11 @@
         <w:t>Principle vs Subject</w:t>
       </w:r>
     </w:p>
-    <w:p/>
+    <w:p>
+      <w:r>
+        <w:t xml:space="preserve">Both principles and subjects access resources on a computer. Operating systems try to separate these accessors in order to better secure themselves. Subjects are the things that actually access the resources. An example here is a program requiring memory, or access to a file before running. Principles are the people, or groups of people, who run the programs. Principles make use of the subjects, so it makes sense to restrict the user first, instead of trying to restrict the subjects themselves. </w:t>
+      </w:r>
+    </w:p>
     <w:p/>
     <w:p>
       <w:pPr>
@@ -192,7 +196,19 @@
         <w:t>Device Driver</w:t>
       </w:r>
     </w:p>
-    <w:p/>
+    <w:p>
+      <w:r>
+        <w:t xml:space="preserve">Both device controllers and device drivers sit in between devices and either the user or data on a computer. The main difference is where they sit. Running in the operating system, device </w:t>
+      </w:r>
+      <w:proofErr w:type="gramStart"/>
+      <w:r>
+        <w:t>drivers</w:t>
+      </w:r>
+      <w:proofErr w:type="gramEnd"/>
+      <w:r>
+        <w:t xml:space="preserve"> deal with what the system needs to do with the information from the device. Device controllers sit between the device itself and the bus. This piece of hardware is responsible for getting the information over the bus to where it can be accessed by the device driver.</w:t>
+      </w:r>
+    </w:p>
     <w:p/>
     <w:p>
       <w:pPr>
@@ -222,7 +238,11 @@
         <w:t>CHS vs LBA Addressing</w:t>
       </w:r>
     </w:p>
-    <w:p/>
+    <w:p>
+      <w:r>
+        <w:t xml:space="preserve">Both these techniques refer to how we read data off a disk. CHS (Cylinder/Head/Sector) addressing is where the disk is divided into cylinder, head, and sector sections. Data can be addressed by using those three locations. LBA (Logical Block Addressing) is just where every sector is looked at like a gigantic array. </w:t>
+      </w:r>
+    </w:p>
     <w:p/>
     <w:p>
       <w:pPr>
@@ -238,15 +258,9 @@
     <w:p/>
     <w:p>
       <w:r>
-        <w:t xml:space="preserve">Virtual memory is address space given to a program. Operating systems map this memory to physical storage. This gives the operating system a chance to catch the program if it reaches out of the allocated space. A page fault is generated by the CPU if a </w:t>
-      </w:r>
-      <w:r>
-        <w:lastRenderedPageBreak/>
-        <w:t>program tries to reach out of its bounds. This could definitely be seen as a safety precaution as well as a crash precaution.</w:t>
+        <w:t>Virtual memory is address space given to a program. Operating systems map this memory to physical storage. This gives the operating system a chance to catch the program if it reaches out of the allocated space. A page fault is generated by the CPU if a program tries to reach out of its bounds. This could definitely be seen as a safety precaution as well as a crash precaution.</w:t>
       </w:r>
     </w:p>
-    <w:p/>
-    <w:p/>
     <w:p/>
     <w:p>
       <w:pPr>
@@ -407,6 +421,7 @@
           <w:noProof/>
           <w:lang w:eastAsia="en-US"/>
         </w:rPr>
+        <w:lastRenderedPageBreak/>
         <w:drawing>
           <wp:inline distT="0" distB="0" distL="0" distR="0">
             <wp:extent cx="1981200" cy="1323975"/>
@@ -602,7 +617,6 @@
       </w:r>
     </w:p>
     <w:p/>
-    <w:p/>
     <w:p>
       <w:r>
         <w:t>Physical File System –</w:t>
@@ -641,6 +655,162 @@
       </w:r>
       <w:r>
         <w:t>This system is where different physical file systems come together into one common ground. Mount points of different disks come into play here when operating systems have to read from a physical disk. An example here is how Windows mounts drives with a letter, such as the C: drive.</w:t>
+      </w:r>
+    </w:p>
+    <w:p/>
+    <w:p>
+      <w:pPr>
+        <w:numPr>
+          <w:ilvl w:val="0"/>
+          <w:numId w:val="9"/>
+        </w:numPr>
+      </w:pPr>
+      <w:r>
+        <w:t xml:space="preserve">(5 points) Contrast the First-Fit and Best-Fit algorithms. What is the significant </w:t>
+      </w:r>
+      <w:r>
+        <w:t>difference</w:t>
+      </w:r>
+      <w:r>
+        <w:t>? What are the pros/cons of each?</w:t>
+      </w:r>
+    </w:p>
+    <w:p/>
+    <w:p>
+      <w:r>
+        <w:t xml:space="preserve">The main difference in First-Fit and Best-Fit algorithms is where the memory is allocated. In First-Fit, the first chunk of memory that will hold the requested amount is used. In Best-Fit, the smallest chunk memory is used. First Fit has been shown to be the best approach in simulations. One advantage of First-Fit is the speed in which memory can be allocated and accessed. Best-Fit has the advantage of leaving smaller unallocated </w:t>
+      </w:r>
+      <w:r>
+        <w:lastRenderedPageBreak/>
+        <w:t xml:space="preserve">chunks of memory behind. The main disadvantage of First-Fit is leaving bigger unallocated chunks, while the disadvantage of Best-Fit is it being slower. </w:t>
+      </w:r>
+    </w:p>
+    <w:p/>
+    <w:p>
+      <w:pPr>
+        <w:numPr>
+          <w:ilvl w:val="0"/>
+          <w:numId w:val="9"/>
+        </w:numPr>
+      </w:pPr>
+      <w:r>
+        <w:t xml:space="preserve">(5 points) What are the potential consequences to data storage when a computer </w:t>
+      </w:r>
+      <w:proofErr w:type="gramStart"/>
+      <w:r>
+        <w:t>crashes.</w:t>
+      </w:r>
+      <w:proofErr w:type="gramEnd"/>
+      <w:r>
+        <w:t xml:space="preserve"> Describe </w:t>
+      </w:r>
+      <w:r>
+        <w:t>an</w:t>
+      </w:r>
+      <w:r>
+        <w:t xml:space="preserve"> operating system technique for mitigating these risks.</w:t>
+      </w:r>
+    </w:p>
+    <w:p/>
+    <w:p>
+      <w:r>
+        <w:t xml:space="preserve">When a computer crashes, the main two consequences are data loss and data corruption. Data loss occurs when data is being written to a disk as is interrupted before being committed to non-volatile memory. Data corruption occurs when only some of the data gets committed to non-volatile memory and an application reads it incorrectly later. ACID is a technique used to mitigate this risk. </w:t>
+      </w:r>
+    </w:p>
+    <w:p>
+      <w:r>
+        <w:t>“</w:t>
+      </w:r>
+      <w:r>
+        <w:rPr>
+          <w:b/>
+        </w:rPr>
+        <w:t>A</w:t>
+      </w:r>
+      <w:r>
+        <w:t>ll or nothing” – Make sure all data is written, or write none at all</w:t>
+      </w:r>
+    </w:p>
+    <w:p>
+      <w:r>
+        <w:t>“</w:t>
+      </w:r>
+      <w:r>
+        <w:rPr>
+          <w:b/>
+        </w:rPr>
+        <w:t>C</w:t>
+      </w:r>
+      <w:r>
+        <w:t>onsistent” – Leave the system in a consistent state</w:t>
+      </w:r>
+    </w:p>
+    <w:p>
+      <w:r>
+        <w:t>“</w:t>
+      </w:r>
+      <w:r>
+        <w:rPr>
+          <w:b/>
+        </w:rPr>
+        <w:t>I</w:t>
+      </w:r>
+      <w:r>
+        <w:t>solated” – Transactions shouldn’t affect other ones until committed</w:t>
+      </w:r>
+    </w:p>
+    <w:p>
+      <w:r>
+        <w:t>“</w:t>
+      </w:r>
+      <w:r>
+        <w:rPr>
+          <w:b/>
+        </w:rPr>
+        <w:t>D</w:t>
+      </w:r>
+      <w:r>
+        <w:t>urable” – Once committed, data is final</w:t>
+      </w:r>
+    </w:p>
+    <w:p/>
+    <w:p>
+      <w:pPr>
+        <w:numPr>
+          <w:ilvl w:val="0"/>
+          <w:numId w:val="9"/>
+        </w:numPr>
+      </w:pPr>
+      <w:r>
+        <w:t>(5 points) What is a security context? When and how is it established? How is it used by the operating system?</w:t>
+      </w:r>
+    </w:p>
+    <w:p/>
+    <w:p>
+      <w:r>
+        <w:t>Security context is implemented by the security system. This system is responsible for what users (and user groups) have access to. When a person signs in as “guest”, for example, they won’t have access to the same files as a person with full administrator rights. This difference in access is the security context, which is created upon login. The operating system can use this context to run applications differently, according to who is logged in. Ultimately, the operating system uses security context to ensure its own wellbeing, as well as give the administrator customization.</w:t>
+      </w:r>
+    </w:p>
+    <w:p/>
+    <w:p/>
+    <w:p>
+      <w:pPr>
+        <w:numPr>
+          <w:ilvl w:val="0"/>
+          <w:numId w:val="9"/>
+        </w:numPr>
+      </w:pPr>
+      <w:r>
+        <w:t xml:space="preserve">(5 points) </w:t>
+      </w:r>
+      <w:r>
+        <w:t>Describe how session management combines various components of the operating system together to provide a secure and usable experience.</w:t>
+      </w:r>
+    </w:p>
+    <w:p/>
+    <w:p>
+      <w:r>
+        <w:t xml:space="preserve">After the terminal server asks the session manager for a session the security system can be used to make sure the correct security context is used in the session. This ensures that the user’s session won’t read or write to places that user shouldn’t be. The file system also comes into play here as it is used to create the user’s directories in the session. A shell can also be used in the session, which would add much more usability. The terminal that the user sees can also be in the session, which again, adds to the usability. In short, session management encapsulates a lot of essential elements of an operating system. </w:t>
       </w:r>
     </w:p>
     <w:p/>
@@ -648,102 +818,6 @@
       <w:bookmarkStart w:id="0" w:name="_GoBack"/>
       <w:bookmarkEnd w:id="0"/>
     </w:p>
-    <w:p>
-      <w:pPr>
-        <w:numPr>
-          <w:ilvl w:val="0"/>
-          <w:numId w:val="9"/>
-        </w:numPr>
-      </w:pPr>
-      <w:r>
-        <w:t xml:space="preserve">(5 points) Contrast the First-Fit and Best-Fit algorithms. What is the significant </w:t>
-      </w:r>
-      <w:r>
-        <w:t>difference</w:t>
-      </w:r>
-      <w:r>
-        <w:t>? What are the pros/cons of each?</w:t>
-      </w:r>
-    </w:p>
-    <w:p/>
-    <w:p/>
-    <w:p/>
-    <w:p/>
-    <w:p/>
-    <w:p/>
-    <w:p/>
-    <w:p/>
-    <w:p/>
-    <w:p>
-      <w:pPr>
-        <w:numPr>
-          <w:ilvl w:val="0"/>
-          <w:numId w:val="9"/>
-        </w:numPr>
-      </w:pPr>
-      <w:r>
-        <w:t xml:space="preserve">(5 points) What are the potential consequences to data storage when a computer </w:t>
-      </w:r>
-      <w:proofErr w:type="gramStart"/>
-      <w:r>
-        <w:t>crashes.</w:t>
-      </w:r>
-      <w:proofErr w:type="gramEnd"/>
-      <w:r>
-        <w:t xml:space="preserve"> Describe </w:t>
-      </w:r>
-      <w:r>
-        <w:t>an</w:t>
-      </w:r>
-      <w:r>
-        <w:t xml:space="preserve"> operating system technique for mitigating these risks.</w:t>
-      </w:r>
-    </w:p>
-    <w:p/>
-    <w:p/>
-    <w:p/>
-    <w:p/>
-    <w:p/>
-    <w:p/>
-    <w:p/>
-    <w:p/>
-    <w:p/>
-    <w:p>
-      <w:pPr>
-        <w:numPr>
-          <w:ilvl w:val="0"/>
-          <w:numId w:val="9"/>
-        </w:numPr>
-      </w:pPr>
-      <w:r>
-        <w:t>(5 points) What is a security context? When and how is it established? How is it used by the operating system?</w:t>
-      </w:r>
-    </w:p>
-    <w:p/>
-    <w:p/>
-    <w:p/>
-    <w:p/>
-    <w:p/>
-    <w:p/>
-    <w:p/>
-    <w:p/>
-    <w:p/>
-    <w:p>
-      <w:pPr>
-        <w:numPr>
-          <w:ilvl w:val="0"/>
-          <w:numId w:val="9"/>
-        </w:numPr>
-      </w:pPr>
-      <w:r>
-        <w:t xml:space="preserve">(5 points) </w:t>
-      </w:r>
-      <w:r>
-        <w:t>Describe how session management combines various components of the operating system together to provide a secure and usable experience.</w:t>
-      </w:r>
-    </w:p>
-    <w:p/>
-    <w:p/>
     <w:p>
       <w:pPr>
         <w:pStyle w:val="Heading2"/>
@@ -2605,7 +2679,9 @@
   </w:style>
   <w:style w:type="character" w:default="1" w:styleId="DefaultParagraphFont">
     <w:name w:val="Default Paragraph Font"/>
+    <w:uiPriority w:val="1"/>
     <w:semiHidden/>
+    <w:unhideWhenUsed/>
   </w:style>
   <w:style w:type="table" w:default="1" w:styleId="TableNormal">
     <w:name w:val="Normal Table"/>
@@ -4386,7 +4462,6 @@
             <a:rPr lang="en-US"/>
             <a:t>Check for mutex</a:t>
           </a:r>
-          <a:endParaRPr lang="en-US"/>
         </a:p>
       </dgm:t>
     </dgm:pt>
@@ -4457,6 +4532,13 @@
         </dgm:presLayoutVars>
       </dgm:prSet>
       <dgm:spPr/>
+      <dgm:t>
+        <a:bodyPr/>
+        <a:lstStyle/>
+        <a:p>
+          <a:endParaRPr lang="en-US"/>
+        </a:p>
+      </dgm:t>
     </dgm:pt>
     <dgm:pt modelId="{2B83E07F-13B9-402C-990F-73D26E73BCB8}" type="pres">
       <dgm:prSet presAssocID="{5436806A-E086-4382-910F-2DEB68627DF5}" presName="linNode" presStyleCnt="0"/>
@@ -4469,6 +4551,13 @@
         </dgm:presLayoutVars>
       </dgm:prSet>
       <dgm:spPr/>
+      <dgm:t>
+        <a:bodyPr/>
+        <a:lstStyle/>
+        <a:p>
+          <a:endParaRPr lang="en-US"/>
+        </a:p>
+      </dgm:t>
     </dgm:pt>
     <dgm:pt modelId="{E6BF8138-DF21-4B8C-9DC6-0C11716EA577}" type="pres">
       <dgm:prSet presAssocID="{5436806A-E086-4382-910F-2DEB68627DF5}" presName="childShp" presStyleLbl="bgAccFollowNode1" presStyleIdx="0" presStyleCnt="2">
@@ -4477,6 +4566,13 @@
         </dgm:presLayoutVars>
       </dgm:prSet>
       <dgm:spPr/>
+      <dgm:t>
+        <a:bodyPr/>
+        <a:lstStyle/>
+        <a:p>
+          <a:endParaRPr lang="en-US"/>
+        </a:p>
+      </dgm:t>
     </dgm:pt>
     <dgm:pt modelId="{E50E43E9-9604-41F0-AED5-4F01DB3625AD}" type="pres">
       <dgm:prSet presAssocID="{C9CDD9C4-7A97-4159-BCF5-214E2147BD1A}" presName="spacing" presStyleCnt="0"/>
@@ -4493,6 +4589,13 @@
         </dgm:presLayoutVars>
       </dgm:prSet>
       <dgm:spPr/>
+      <dgm:t>
+        <a:bodyPr/>
+        <a:lstStyle/>
+        <a:p>
+          <a:endParaRPr lang="en-US"/>
+        </a:p>
+      </dgm:t>
     </dgm:pt>
     <dgm:pt modelId="{9D01AA34-7C30-4C0A-AF87-8379F30450A2}" type="pres">
       <dgm:prSet presAssocID="{43C970B1-330A-4ACB-88FF-B8333510604F}" presName="childShp" presStyleLbl="bgAccFollowNode1" presStyleIdx="1" presStyleCnt="2">
@@ -4511,26 +4614,26 @@
     </dgm:pt>
   </dgm:ptLst>
   <dgm:cxnLst>
-    <dgm:cxn modelId="{E1F860E3-0BF3-4D70-AB7E-FE6236797FD9}" type="presOf" srcId="{DED62015-D9C5-4ED9-9068-0F3221A54F50}" destId="{E6BF8138-DF21-4B8C-9DC6-0C11716EA577}" srcOrd="0" destOrd="1" presId="urn:microsoft.com/office/officeart/2005/8/layout/vList6"/>
     <dgm:cxn modelId="{59FEAE58-9E10-4EB8-98A3-A0AEE4076623}" srcId="{BE814F2A-5C45-4D61-8A13-8B0B0470EEE8}" destId="{43C970B1-330A-4ACB-88FF-B8333510604F}" srcOrd="1" destOrd="0" parTransId="{CF34B1A5-B8DB-4795-9BD2-B0ADEBF741DD}" sibTransId="{879C9944-E7D6-4179-A398-76F151A1848C}"/>
     <dgm:cxn modelId="{FF78D891-7B9E-4F5C-B263-0A052BD66D41}" srcId="{BE814F2A-5C45-4D61-8A13-8B0B0470EEE8}" destId="{5436806A-E086-4382-910F-2DEB68627DF5}" srcOrd="0" destOrd="0" parTransId="{59480033-6F4E-4502-8DFC-283666514C4E}" sibTransId="{C9CDD9C4-7A97-4159-BCF5-214E2147BD1A}"/>
+    <dgm:cxn modelId="{65938565-BD14-4DB5-B698-BBBFA6FC1F7D}" type="presOf" srcId="{BE814F2A-5C45-4D61-8A13-8B0B0470EEE8}" destId="{DDF770A0-B11A-4893-9C71-BB5F3544B950}" srcOrd="0" destOrd="0" presId="urn:microsoft.com/office/officeart/2005/8/layout/vList6"/>
     <dgm:cxn modelId="{716162F2-6679-49A4-ADFA-36AB338951A5}" srcId="{5436806A-E086-4382-910F-2DEB68627DF5}" destId="{DED62015-D9C5-4ED9-9068-0F3221A54F50}" srcOrd="1" destOrd="0" parTransId="{DD40F515-FE49-41AE-903F-675016F41DF4}" sibTransId="{787C2C41-4B7E-4E89-AC8D-6BEADFC351F5}"/>
     <dgm:cxn modelId="{6B3B1311-0BC9-40D9-BBB3-996098EDA6C5}" srcId="{43C970B1-330A-4ACB-88FF-B8333510604F}" destId="{9D2BA6CD-B8DB-40C4-9125-A8882150D5AD}" srcOrd="1" destOrd="0" parTransId="{01DFF280-B029-4BD0-9460-3479143F4CBC}" sibTransId="{9F709E09-0A80-4278-B13C-5543FCD871E2}"/>
-    <dgm:cxn modelId="{3DB4B32F-4229-47EB-929D-C8A1CE463EE5}" type="presOf" srcId="{43C970B1-330A-4ACB-88FF-B8333510604F}" destId="{6DCF08DE-213C-4B22-BA83-093673D6E792}" srcOrd="0" destOrd="0" presId="urn:microsoft.com/office/officeart/2005/8/layout/vList6"/>
-    <dgm:cxn modelId="{9BF64ECE-A539-4C6C-9E03-21FDF394F14B}" type="presOf" srcId="{BB122B7F-EE7B-4D80-876D-80F1BDD957F3}" destId="{9D01AA34-7C30-4C0A-AF87-8379F30450A2}" srcOrd="0" destOrd="0" presId="urn:microsoft.com/office/officeart/2005/8/layout/vList6"/>
-    <dgm:cxn modelId="{20E401B5-8261-4741-81F1-4AEFC77D4907}" type="presOf" srcId="{5436806A-E086-4382-910F-2DEB68627DF5}" destId="{F174A7B9-6A73-4D58-8DF1-359EB37FD1BD}" srcOrd="0" destOrd="0" presId="urn:microsoft.com/office/officeart/2005/8/layout/vList6"/>
-    <dgm:cxn modelId="{0FB200FB-C994-4E2C-85BD-8F3E744E48DD}" type="presOf" srcId="{BE814F2A-5C45-4D61-8A13-8B0B0470EEE8}" destId="{DDF770A0-B11A-4893-9C71-BB5F3544B950}" srcOrd="0" destOrd="0" presId="urn:microsoft.com/office/officeart/2005/8/layout/vList6"/>
+    <dgm:cxn modelId="{5134B87D-7296-4EC2-AA0E-36358A3BA648}" type="presOf" srcId="{5436806A-E086-4382-910F-2DEB68627DF5}" destId="{F174A7B9-6A73-4D58-8DF1-359EB37FD1BD}" srcOrd="0" destOrd="0" presId="urn:microsoft.com/office/officeart/2005/8/layout/vList6"/>
+    <dgm:cxn modelId="{FAC92170-2205-4730-819C-578A5BB6D8B1}" type="presOf" srcId="{DED62015-D9C5-4ED9-9068-0F3221A54F50}" destId="{E6BF8138-DF21-4B8C-9DC6-0C11716EA577}" srcOrd="0" destOrd="1" presId="urn:microsoft.com/office/officeart/2005/8/layout/vList6"/>
+    <dgm:cxn modelId="{F724A9D3-FA3D-4848-B2D3-52E3F17CAF66}" type="presOf" srcId="{BB122B7F-EE7B-4D80-876D-80F1BDD957F3}" destId="{9D01AA34-7C30-4C0A-AF87-8379F30450A2}" srcOrd="0" destOrd="0" presId="urn:microsoft.com/office/officeart/2005/8/layout/vList6"/>
+    <dgm:cxn modelId="{E2666C06-FC7A-4D39-B3FD-1A202F373801}" type="presOf" srcId="{43C970B1-330A-4ACB-88FF-B8333510604F}" destId="{6DCF08DE-213C-4B22-BA83-093673D6E792}" srcOrd="0" destOrd="0" presId="urn:microsoft.com/office/officeart/2005/8/layout/vList6"/>
+    <dgm:cxn modelId="{8ACD112B-3961-4A08-9302-5DBDA6BECE13}" type="presOf" srcId="{D2D11CF8-D67C-4425-A8A1-D22DCCC940F9}" destId="{E6BF8138-DF21-4B8C-9DC6-0C11716EA577}" srcOrd="0" destOrd="0" presId="urn:microsoft.com/office/officeart/2005/8/layout/vList6"/>
+    <dgm:cxn modelId="{78F815D1-A790-461E-BD8D-9D074E3192E4}" type="presOf" srcId="{9D2BA6CD-B8DB-40C4-9125-A8882150D5AD}" destId="{9D01AA34-7C30-4C0A-AF87-8379F30450A2}" srcOrd="0" destOrd="1" presId="urn:microsoft.com/office/officeart/2005/8/layout/vList6"/>
     <dgm:cxn modelId="{B6CAE615-BAC4-4D0A-B0FC-B9B055373D0E}" srcId="{5436806A-E086-4382-910F-2DEB68627DF5}" destId="{D2D11CF8-D67C-4425-A8A1-D22DCCC940F9}" srcOrd="0" destOrd="0" parTransId="{D7BFECBF-FE0F-48D2-A43B-5B81141C59E9}" sibTransId="{75CD6529-AA02-4EC2-9474-C705C937284D}"/>
-    <dgm:cxn modelId="{6719809C-3FE4-43B3-AD8D-D73294E43BBF}" type="presOf" srcId="{D2D11CF8-D67C-4425-A8A1-D22DCCC940F9}" destId="{E6BF8138-DF21-4B8C-9DC6-0C11716EA577}" srcOrd="0" destOrd="0" presId="urn:microsoft.com/office/officeart/2005/8/layout/vList6"/>
     <dgm:cxn modelId="{EF757803-53D1-4EA6-A45A-E99DC33F8F2A}" srcId="{43C970B1-330A-4ACB-88FF-B8333510604F}" destId="{BB122B7F-EE7B-4D80-876D-80F1BDD957F3}" srcOrd="0" destOrd="0" parTransId="{7A1579D0-8EC5-4BA1-89BA-43D551D2B66B}" sibTransId="{965D0A6A-9534-418C-92AD-912C3C4922BC}"/>
-    <dgm:cxn modelId="{053F94FE-7D90-493A-AB34-D3E1D039A833}" type="presOf" srcId="{9D2BA6CD-B8DB-40C4-9125-A8882150D5AD}" destId="{9D01AA34-7C30-4C0A-AF87-8379F30450A2}" srcOrd="0" destOrd="1" presId="urn:microsoft.com/office/officeart/2005/8/layout/vList6"/>
-    <dgm:cxn modelId="{BE294B9B-79B7-4D7B-8E15-37FFA21006FF}" type="presParOf" srcId="{DDF770A0-B11A-4893-9C71-BB5F3544B950}" destId="{2B83E07F-13B9-402C-990F-73D26E73BCB8}" srcOrd="0" destOrd="0" presId="urn:microsoft.com/office/officeart/2005/8/layout/vList6"/>
-    <dgm:cxn modelId="{13A2BD31-865C-444C-A262-4A0AAD5946B6}" type="presParOf" srcId="{2B83E07F-13B9-402C-990F-73D26E73BCB8}" destId="{F174A7B9-6A73-4D58-8DF1-359EB37FD1BD}" srcOrd="0" destOrd="0" presId="urn:microsoft.com/office/officeart/2005/8/layout/vList6"/>
-    <dgm:cxn modelId="{55E0BFD8-A925-4CE5-9576-9E99ECDD71FE}" type="presParOf" srcId="{2B83E07F-13B9-402C-990F-73D26E73BCB8}" destId="{E6BF8138-DF21-4B8C-9DC6-0C11716EA577}" srcOrd="1" destOrd="0" presId="urn:microsoft.com/office/officeart/2005/8/layout/vList6"/>
-    <dgm:cxn modelId="{059992A8-82E2-4FE1-BE47-543A042D7849}" type="presParOf" srcId="{DDF770A0-B11A-4893-9C71-BB5F3544B950}" destId="{E50E43E9-9604-41F0-AED5-4F01DB3625AD}" srcOrd="1" destOrd="0" presId="urn:microsoft.com/office/officeart/2005/8/layout/vList6"/>
-    <dgm:cxn modelId="{95570D52-E381-4886-8623-395E2A012545}" type="presParOf" srcId="{DDF770A0-B11A-4893-9C71-BB5F3544B950}" destId="{4FE7FE1A-30DE-4BE7-A142-8187713A31D4}" srcOrd="2" destOrd="0" presId="urn:microsoft.com/office/officeart/2005/8/layout/vList6"/>
-    <dgm:cxn modelId="{EFA5F79B-BCE8-4F65-B0D7-B545464A9FA8}" type="presParOf" srcId="{4FE7FE1A-30DE-4BE7-A142-8187713A31D4}" destId="{6DCF08DE-213C-4B22-BA83-093673D6E792}" srcOrd="0" destOrd="0" presId="urn:microsoft.com/office/officeart/2005/8/layout/vList6"/>
-    <dgm:cxn modelId="{33DE438F-3684-49AF-8DE7-0B894ECC1EBC}" type="presParOf" srcId="{4FE7FE1A-30DE-4BE7-A142-8187713A31D4}" destId="{9D01AA34-7C30-4C0A-AF87-8379F30450A2}" srcOrd="1" destOrd="0" presId="urn:microsoft.com/office/officeart/2005/8/layout/vList6"/>
+    <dgm:cxn modelId="{6122D982-9413-408B-8ED8-D19FDDAB7FDC}" type="presParOf" srcId="{DDF770A0-B11A-4893-9C71-BB5F3544B950}" destId="{2B83E07F-13B9-402C-990F-73D26E73BCB8}" srcOrd="0" destOrd="0" presId="urn:microsoft.com/office/officeart/2005/8/layout/vList6"/>
+    <dgm:cxn modelId="{46825910-B6F5-4D62-8814-3CF5209441F8}" type="presParOf" srcId="{2B83E07F-13B9-402C-990F-73D26E73BCB8}" destId="{F174A7B9-6A73-4D58-8DF1-359EB37FD1BD}" srcOrd="0" destOrd="0" presId="urn:microsoft.com/office/officeart/2005/8/layout/vList6"/>
+    <dgm:cxn modelId="{8517A1E0-CBB1-4873-A3C1-48701542A636}" type="presParOf" srcId="{2B83E07F-13B9-402C-990F-73D26E73BCB8}" destId="{E6BF8138-DF21-4B8C-9DC6-0C11716EA577}" srcOrd="1" destOrd="0" presId="urn:microsoft.com/office/officeart/2005/8/layout/vList6"/>
+    <dgm:cxn modelId="{BDD3D3B3-41F9-4DA1-AF2E-1C417A04BC0B}" type="presParOf" srcId="{DDF770A0-B11A-4893-9C71-BB5F3544B950}" destId="{E50E43E9-9604-41F0-AED5-4F01DB3625AD}" srcOrd="1" destOrd="0" presId="urn:microsoft.com/office/officeart/2005/8/layout/vList6"/>
+    <dgm:cxn modelId="{6AFFBC26-5EF9-4A95-BA46-3DDAA13F72BD}" type="presParOf" srcId="{DDF770A0-B11A-4893-9C71-BB5F3544B950}" destId="{4FE7FE1A-30DE-4BE7-A142-8187713A31D4}" srcOrd="2" destOrd="0" presId="urn:microsoft.com/office/officeart/2005/8/layout/vList6"/>
+    <dgm:cxn modelId="{2D040669-3371-48EA-BFF0-610954F51C82}" type="presParOf" srcId="{4FE7FE1A-30DE-4BE7-A142-8187713A31D4}" destId="{6DCF08DE-213C-4B22-BA83-093673D6E792}" srcOrd="0" destOrd="0" presId="urn:microsoft.com/office/officeart/2005/8/layout/vList6"/>
+    <dgm:cxn modelId="{8F33EBE6-2031-4C40-B90D-ACB00CE4A97F}" type="presParOf" srcId="{4FE7FE1A-30DE-4BE7-A142-8187713A31D4}" destId="{9D01AA34-7C30-4C0A-AF87-8379F30450A2}" srcOrd="1" destOrd="0" presId="urn:microsoft.com/office/officeart/2005/8/layout/vList6"/>
   </dgm:cxnLst>
   <dgm:bg/>
   <dgm:whole/>
@@ -4675,7 +4778,6 @@
             <a:rPr lang="en-US"/>
             <a:t>Check for mutex</a:t>
           </a:r>
-          <a:endParaRPr lang="en-US"/>
         </a:p>
       </dgm:t>
     </dgm:pt>
@@ -4712,7 +4814,6 @@
             <a:rPr lang="en-US"/>
             <a:t>Check for mutex</a:t>
           </a:r>
-          <a:endParaRPr lang="en-US"/>
         </a:p>
       </dgm:t>
     </dgm:pt>
@@ -4783,6 +4884,13 @@
         </dgm:presLayoutVars>
       </dgm:prSet>
       <dgm:spPr/>
+      <dgm:t>
+        <a:bodyPr/>
+        <a:lstStyle/>
+        <a:p>
+          <a:endParaRPr lang="en-US"/>
+        </a:p>
+      </dgm:t>
     </dgm:pt>
     <dgm:pt modelId="{2B83E07F-13B9-402C-990F-73D26E73BCB8}" type="pres">
       <dgm:prSet presAssocID="{5436806A-E086-4382-910F-2DEB68627DF5}" presName="linNode" presStyleCnt="0"/>
@@ -4862,22 +4970,22 @@
     <dgm:cxn modelId="{FF78D891-7B9E-4F5C-B263-0A052BD66D41}" srcId="{BE814F2A-5C45-4D61-8A13-8B0B0470EEE8}" destId="{5436806A-E086-4382-910F-2DEB68627DF5}" srcOrd="0" destOrd="0" parTransId="{59480033-6F4E-4502-8DFC-283666514C4E}" sibTransId="{C9CDD9C4-7A97-4159-BCF5-214E2147BD1A}"/>
     <dgm:cxn modelId="{3069965F-21D3-44BB-9CD7-7905D9BB9FF6}" srcId="{5436806A-E086-4382-910F-2DEB68627DF5}" destId="{750E5F66-6DC1-481D-B1DB-6842E5157F27}" srcOrd="1" destOrd="0" parTransId="{5A9DA218-DBF3-4BF9-91DC-1C351636FAB5}" sibTransId="{390FDD2B-9479-4273-8D9F-742FDDB20B70}"/>
     <dgm:cxn modelId="{6B3B1311-0BC9-40D9-BBB3-996098EDA6C5}" srcId="{43C970B1-330A-4ACB-88FF-B8333510604F}" destId="{9D2BA6CD-B8DB-40C4-9125-A8882150D5AD}" srcOrd="1" destOrd="0" parTransId="{01DFF280-B029-4BD0-9460-3479143F4CBC}" sibTransId="{9F709E09-0A80-4278-B13C-5543FCD871E2}"/>
-    <dgm:cxn modelId="{8EEE688D-EF8A-42A4-989A-A18DE6BA50C1}" type="presOf" srcId="{BB122B7F-EE7B-4D80-876D-80F1BDD957F3}" destId="{9D01AA34-7C30-4C0A-AF87-8379F30450A2}" srcOrd="0" destOrd="0" presId="urn:microsoft.com/office/officeart/2005/8/layout/vList6"/>
-    <dgm:cxn modelId="{0553E837-01D5-4992-BE00-914C602D690C}" type="presOf" srcId="{9D2BA6CD-B8DB-40C4-9125-A8882150D5AD}" destId="{9D01AA34-7C30-4C0A-AF87-8379F30450A2}" srcOrd="0" destOrd="1" presId="urn:microsoft.com/office/officeart/2005/8/layout/vList6"/>
-    <dgm:cxn modelId="{2BD25F08-ABCF-4ABC-8010-0ABC7FD8C7EE}" type="presOf" srcId="{5436806A-E086-4382-910F-2DEB68627DF5}" destId="{F174A7B9-6A73-4D58-8DF1-359EB37FD1BD}" srcOrd="0" destOrd="0" presId="urn:microsoft.com/office/officeart/2005/8/layout/vList6"/>
-    <dgm:cxn modelId="{89056151-0727-4AE5-B5C4-D7D6B220BB03}" type="presOf" srcId="{BE814F2A-5C45-4D61-8A13-8B0B0470EEE8}" destId="{DDF770A0-B11A-4893-9C71-BB5F3544B950}" srcOrd="0" destOrd="0" presId="urn:microsoft.com/office/officeart/2005/8/layout/vList6"/>
-    <dgm:cxn modelId="{9CF12931-D295-4F5B-83AF-C7A5660372FF}" type="presOf" srcId="{43C970B1-330A-4ACB-88FF-B8333510604F}" destId="{6DCF08DE-213C-4B22-BA83-093673D6E792}" srcOrd="0" destOrd="0" presId="urn:microsoft.com/office/officeart/2005/8/layout/vList6"/>
-    <dgm:cxn modelId="{18C5C82F-346C-4E4C-ADE4-6A0ECADB6F0C}" type="presOf" srcId="{8C1763CD-9DAA-40EB-86CA-180EB3033648}" destId="{E6BF8138-DF21-4B8C-9DC6-0C11716EA577}" srcOrd="0" destOrd="0" presId="urn:microsoft.com/office/officeart/2005/8/layout/vList6"/>
-    <dgm:cxn modelId="{29AF7DA9-4F45-44E9-BCB4-FBEB51A5FEF8}" type="presOf" srcId="{750E5F66-6DC1-481D-B1DB-6842E5157F27}" destId="{E6BF8138-DF21-4B8C-9DC6-0C11716EA577}" srcOrd="0" destOrd="1" presId="urn:microsoft.com/office/officeart/2005/8/layout/vList6"/>
+    <dgm:cxn modelId="{7FF55AB6-41D9-4E72-A2E9-82437A6EC15B}" type="presOf" srcId="{43C970B1-330A-4ACB-88FF-B8333510604F}" destId="{6DCF08DE-213C-4B22-BA83-093673D6E792}" srcOrd="0" destOrd="0" presId="urn:microsoft.com/office/officeart/2005/8/layout/vList6"/>
+    <dgm:cxn modelId="{8E59B47B-7471-463B-8377-6836BE80BA1C}" type="presOf" srcId="{5436806A-E086-4382-910F-2DEB68627DF5}" destId="{F174A7B9-6A73-4D58-8DF1-359EB37FD1BD}" srcOrd="0" destOrd="0" presId="urn:microsoft.com/office/officeart/2005/8/layout/vList6"/>
+    <dgm:cxn modelId="{8D5D8869-66A2-4144-9230-E0F86969C519}" type="presOf" srcId="{8C1763CD-9DAA-40EB-86CA-180EB3033648}" destId="{E6BF8138-DF21-4B8C-9DC6-0C11716EA577}" srcOrd="0" destOrd="0" presId="urn:microsoft.com/office/officeart/2005/8/layout/vList6"/>
+    <dgm:cxn modelId="{E57DB8E3-E72D-48F0-90A4-1E0F9D14C3ED}" type="presOf" srcId="{BB122B7F-EE7B-4D80-876D-80F1BDD957F3}" destId="{9D01AA34-7C30-4C0A-AF87-8379F30450A2}" srcOrd="0" destOrd="0" presId="urn:microsoft.com/office/officeart/2005/8/layout/vList6"/>
+    <dgm:cxn modelId="{E92EFD19-7564-420D-85C2-DF91EB430939}" type="presOf" srcId="{BE814F2A-5C45-4D61-8A13-8B0B0470EEE8}" destId="{DDF770A0-B11A-4893-9C71-BB5F3544B950}" srcOrd="0" destOrd="0" presId="urn:microsoft.com/office/officeart/2005/8/layout/vList6"/>
+    <dgm:cxn modelId="{304ABBEE-AA81-4DCE-A2FA-DBE1E8EE67FD}" type="presOf" srcId="{9D2BA6CD-B8DB-40C4-9125-A8882150D5AD}" destId="{9D01AA34-7C30-4C0A-AF87-8379F30450A2}" srcOrd="0" destOrd="1" presId="urn:microsoft.com/office/officeart/2005/8/layout/vList6"/>
+    <dgm:cxn modelId="{924EDBFF-266C-48F8-AE56-13CA60DBCD56}" type="presOf" srcId="{750E5F66-6DC1-481D-B1DB-6842E5157F27}" destId="{E6BF8138-DF21-4B8C-9DC6-0C11716EA577}" srcOrd="0" destOrd="1" presId="urn:microsoft.com/office/officeart/2005/8/layout/vList6"/>
     <dgm:cxn modelId="{EF757803-53D1-4EA6-A45A-E99DC33F8F2A}" srcId="{43C970B1-330A-4ACB-88FF-B8333510604F}" destId="{BB122B7F-EE7B-4D80-876D-80F1BDD957F3}" srcOrd="0" destOrd="0" parTransId="{7A1579D0-8EC5-4BA1-89BA-43D551D2B66B}" sibTransId="{965D0A6A-9534-418C-92AD-912C3C4922BC}"/>
     <dgm:cxn modelId="{B9ABEFC4-08AE-450B-9238-680C77CC8DA0}" srcId="{5436806A-E086-4382-910F-2DEB68627DF5}" destId="{8C1763CD-9DAA-40EB-86CA-180EB3033648}" srcOrd="0" destOrd="0" parTransId="{F99D614A-E4DC-4B6E-A3D7-A1BD20DBC648}" sibTransId="{BA7150D2-935C-4B3C-90F4-398AF491122E}"/>
-    <dgm:cxn modelId="{B1AA5D24-1064-4230-A8AC-84A10B7F3F26}" type="presParOf" srcId="{DDF770A0-B11A-4893-9C71-BB5F3544B950}" destId="{2B83E07F-13B9-402C-990F-73D26E73BCB8}" srcOrd="0" destOrd="0" presId="urn:microsoft.com/office/officeart/2005/8/layout/vList6"/>
-    <dgm:cxn modelId="{63B6E333-3950-4551-90DA-C7E936C7D671}" type="presParOf" srcId="{2B83E07F-13B9-402C-990F-73D26E73BCB8}" destId="{F174A7B9-6A73-4D58-8DF1-359EB37FD1BD}" srcOrd="0" destOrd="0" presId="urn:microsoft.com/office/officeart/2005/8/layout/vList6"/>
-    <dgm:cxn modelId="{DBC7F577-732B-4CEC-852D-A6BFED0AB4E3}" type="presParOf" srcId="{2B83E07F-13B9-402C-990F-73D26E73BCB8}" destId="{E6BF8138-DF21-4B8C-9DC6-0C11716EA577}" srcOrd="1" destOrd="0" presId="urn:microsoft.com/office/officeart/2005/8/layout/vList6"/>
-    <dgm:cxn modelId="{A5D1B895-498D-4898-9AF7-91BCE1B614E2}" type="presParOf" srcId="{DDF770A0-B11A-4893-9C71-BB5F3544B950}" destId="{E50E43E9-9604-41F0-AED5-4F01DB3625AD}" srcOrd="1" destOrd="0" presId="urn:microsoft.com/office/officeart/2005/8/layout/vList6"/>
-    <dgm:cxn modelId="{DEBDA58F-52A3-41AA-A965-142CB2185BB6}" type="presParOf" srcId="{DDF770A0-B11A-4893-9C71-BB5F3544B950}" destId="{4FE7FE1A-30DE-4BE7-A142-8187713A31D4}" srcOrd="2" destOrd="0" presId="urn:microsoft.com/office/officeart/2005/8/layout/vList6"/>
-    <dgm:cxn modelId="{5A938F1B-A4C9-4347-972F-012A0500709E}" type="presParOf" srcId="{4FE7FE1A-30DE-4BE7-A142-8187713A31D4}" destId="{6DCF08DE-213C-4B22-BA83-093673D6E792}" srcOrd="0" destOrd="0" presId="urn:microsoft.com/office/officeart/2005/8/layout/vList6"/>
-    <dgm:cxn modelId="{24E71B1A-5237-4C80-AB99-51608044CA97}" type="presParOf" srcId="{4FE7FE1A-30DE-4BE7-A142-8187713A31D4}" destId="{9D01AA34-7C30-4C0A-AF87-8379F30450A2}" srcOrd="1" destOrd="0" presId="urn:microsoft.com/office/officeart/2005/8/layout/vList6"/>
+    <dgm:cxn modelId="{561CA0E1-9491-4FDC-BB22-03F11B5ED839}" type="presParOf" srcId="{DDF770A0-B11A-4893-9C71-BB5F3544B950}" destId="{2B83E07F-13B9-402C-990F-73D26E73BCB8}" srcOrd="0" destOrd="0" presId="urn:microsoft.com/office/officeart/2005/8/layout/vList6"/>
+    <dgm:cxn modelId="{901E393D-5A31-4AF0-BA0B-E60DED2FD6CA}" type="presParOf" srcId="{2B83E07F-13B9-402C-990F-73D26E73BCB8}" destId="{F174A7B9-6A73-4D58-8DF1-359EB37FD1BD}" srcOrd="0" destOrd="0" presId="urn:microsoft.com/office/officeart/2005/8/layout/vList6"/>
+    <dgm:cxn modelId="{0D49B7C1-EF2B-49D9-8295-28388EC12563}" type="presParOf" srcId="{2B83E07F-13B9-402C-990F-73D26E73BCB8}" destId="{E6BF8138-DF21-4B8C-9DC6-0C11716EA577}" srcOrd="1" destOrd="0" presId="urn:microsoft.com/office/officeart/2005/8/layout/vList6"/>
+    <dgm:cxn modelId="{5C18A0E1-450B-4515-8D83-5172DC0D0DE2}" type="presParOf" srcId="{DDF770A0-B11A-4893-9C71-BB5F3544B950}" destId="{E50E43E9-9604-41F0-AED5-4F01DB3625AD}" srcOrd="1" destOrd="0" presId="urn:microsoft.com/office/officeart/2005/8/layout/vList6"/>
+    <dgm:cxn modelId="{6E78972C-F829-4CAB-866B-7DA13DB5B57F}" type="presParOf" srcId="{DDF770A0-B11A-4893-9C71-BB5F3544B950}" destId="{4FE7FE1A-30DE-4BE7-A142-8187713A31D4}" srcOrd="2" destOrd="0" presId="urn:microsoft.com/office/officeart/2005/8/layout/vList6"/>
+    <dgm:cxn modelId="{734E670C-95D0-4AD1-84AB-BFE0B7E07272}" type="presParOf" srcId="{4FE7FE1A-30DE-4BE7-A142-8187713A31D4}" destId="{6DCF08DE-213C-4B22-BA83-093673D6E792}" srcOrd="0" destOrd="0" presId="urn:microsoft.com/office/officeart/2005/8/layout/vList6"/>
+    <dgm:cxn modelId="{3F5FB679-CF89-490A-9313-C1DC6935D09D}" type="presParOf" srcId="{4FE7FE1A-30DE-4BE7-A142-8187713A31D4}" destId="{9D01AA34-7C30-4C0A-AF87-8379F30450A2}" srcOrd="1" destOrd="0" presId="urn:microsoft.com/office/officeart/2005/8/layout/vList6"/>
   </dgm:cxnLst>
   <dgm:bg/>
   <dgm:whole/>
@@ -5151,7 +5259,6 @@
             <a:rPr lang="en-US" sz="900" kern="1200"/>
             <a:t>Check for mutex</a:t>
           </a:r>
-          <a:endParaRPr lang="en-US" sz="900" kern="1200"/>
         </a:p>
         <a:p>
           <a:pPr marL="57150" lvl="1" indent="-57150" algn="l" defTabSz="400050">
@@ -5342,7 +5449,6 @@
             <a:rPr lang="en-US" sz="800" kern="1200"/>
             <a:t>Check for mutex</a:t>
           </a:r>
-          <a:endParaRPr lang="en-US" sz="800" kern="1200"/>
         </a:p>
         <a:p>
           <a:pPr marL="57150" lvl="1" indent="-57150" algn="l" defTabSz="355600">
@@ -5521,7 +5627,6 @@
             <a:rPr lang="en-US" sz="800" kern="1200"/>
             <a:t>Check for mutex</a:t>
           </a:r>
-          <a:endParaRPr lang="en-US" sz="800" kern="1200"/>
         </a:p>
         <a:p>
           <a:pPr marL="57150" lvl="1" indent="-57150" algn="l" defTabSz="355600">
@@ -8370,6 +8475,21 @@
 </file>
 
 <file path=customXml/item1.xml><?xml version="1.0" encoding="utf-8"?>
+<p:properties xmlns:p="http://schemas.microsoft.com/office/2006/metadata/properties" xmlns:xsi="http://www.w3.org/2001/XMLSchema-instance" xmlns:pc="http://schemas.microsoft.com/office/infopath/2007/PartnerControls">
+  <documentManagement/>
+</p:properties>
+</file>
+
+<file path=customXml/item2.xml><?xml version="1.0" encoding="utf-8"?>
+<?mso-contentType ?>
+<FormTemplates xmlns="http://schemas.microsoft.com/sharepoint/v3/contenttype/forms">
+  <Display>DocumentLibraryForm</Display>
+  <Edit>DocumentLibraryForm</Edit>
+  <New>DocumentLibraryForm</New>
+</FormTemplates>
+</file>
+
+<file path=customXml/item3.xml><?xml version="1.0" encoding="utf-8"?>
 <ct:contentTypeSchema xmlns:ct="http://schemas.microsoft.com/office/2006/metadata/contentType" xmlns:ma="http://schemas.microsoft.com/office/2006/metadata/properties/metaAttributes" ct:_="" ma:_="" ma:contentTypeName="Document" ma:contentTypeID="0x010100A87AA7F3F744224BB90BD6A14461A048" ma:contentTypeVersion="0" ma:contentTypeDescription="Create a new document." ma:contentTypeScope="" ma:versionID="ac39f251bc3a7497cef28f4c9b576e09">
   <xsd:schema xmlns:xsd="http://www.w3.org/2001/XMLSchema" xmlns:xs="http://www.w3.org/2001/XMLSchema" xmlns:p="http://schemas.microsoft.com/office/2006/metadata/properties" targetNamespace="http://schemas.microsoft.com/office/2006/metadata/properties" ma:root="true" ma:fieldsID="c64490b4aec6201516c3a874156f37b2">
     <xsd:element name="properties">
@@ -8483,26 +8603,28 @@
 </ct:contentTypeSchema>
 </file>
 
-<file path=customXml/item2.xml><?xml version="1.0" encoding="utf-8"?>
-<?mso-contentType ?>
-<FormTemplates xmlns="http://schemas.microsoft.com/sharepoint/v3/contenttype/forms">
-  <Display>DocumentLibraryForm</Display>
-  <Edit>DocumentLibraryForm</Edit>
-  <New>DocumentLibraryForm</New>
-</FormTemplates>
-</file>
-
-<file path=customXml/item3.xml><?xml version="1.0" encoding="utf-8"?>
-<p:properties xmlns:p="http://schemas.microsoft.com/office/2006/metadata/properties" xmlns:xsi="http://www.w3.org/2001/XMLSchema-instance" xmlns:pc="http://schemas.microsoft.com/office/infopath/2007/PartnerControls">
-  <documentManagement/>
-</p:properties>
-</file>
-
 <file path=customXml/item4.xml><?xml version="1.0" encoding="utf-8"?>
 <b:Sources xmlns:b="http://schemas.openxmlformats.org/officeDocument/2006/bibliography" xmlns="http://schemas.openxmlformats.org/officeDocument/2006/bibliography" SelectedStyle="\APASixthEditionOfficeOnline.xsl" StyleName="APA" Version="6"/>
 </file>
 
 <file path=customXml/itemProps1.xml><?xml version="1.0" encoding="utf-8"?>
+<ds:datastoreItem xmlns:ds="http://schemas.openxmlformats.org/officeDocument/2006/customXml" ds:itemID="{B8694652-9192-41AC-BA10-FA4C0DD66561}">
+  <ds:schemaRefs>
+    <ds:schemaRef ds:uri="http://schemas.microsoft.com/office/2006/metadata/properties"/>
+    <ds:schemaRef ds:uri="http://schemas.microsoft.com/office/infopath/2007/PartnerControls"/>
+  </ds:schemaRefs>
+</ds:datastoreItem>
+</file>
+
+<file path=customXml/itemProps2.xml><?xml version="1.0" encoding="utf-8"?>
+<ds:datastoreItem xmlns:ds="http://schemas.openxmlformats.org/officeDocument/2006/customXml" ds:itemID="{036E23F8-5E68-4332-AA9B-EF38BCB42A0A}">
+  <ds:schemaRefs>
+    <ds:schemaRef ds:uri="http://schemas.microsoft.com/sharepoint/v3/contenttype/forms"/>
+  </ds:schemaRefs>
+</ds:datastoreItem>
+</file>
+
+<file path=customXml/itemProps3.xml><?xml version="1.0" encoding="utf-8"?>
 <ds:datastoreItem xmlns:ds="http://schemas.openxmlformats.org/officeDocument/2006/customXml" ds:itemID="{DE9D96D5-0019-4E4C-B2C0-2D3DAE839291}">
   <ds:schemaRefs>
     <ds:schemaRef ds:uri="http://schemas.microsoft.com/office/2006/metadata/contentType"/>
@@ -8518,25 +8640,8 @@
 </ds:datastoreItem>
 </file>
 
-<file path=customXml/itemProps2.xml><?xml version="1.0" encoding="utf-8"?>
-<ds:datastoreItem xmlns:ds="http://schemas.openxmlformats.org/officeDocument/2006/customXml" ds:itemID="{036E23F8-5E68-4332-AA9B-EF38BCB42A0A}">
-  <ds:schemaRefs>
-    <ds:schemaRef ds:uri="http://schemas.microsoft.com/sharepoint/v3/contenttype/forms"/>
-  </ds:schemaRefs>
-</ds:datastoreItem>
-</file>
-
-<file path=customXml/itemProps3.xml><?xml version="1.0" encoding="utf-8"?>
-<ds:datastoreItem xmlns:ds="http://schemas.openxmlformats.org/officeDocument/2006/customXml" ds:itemID="{B8694652-9192-41AC-BA10-FA4C0DD66561}">
-  <ds:schemaRefs>
-    <ds:schemaRef ds:uri="http://schemas.microsoft.com/office/2006/metadata/properties"/>
-    <ds:schemaRef ds:uri="http://schemas.microsoft.com/office/infopath/2007/PartnerControls"/>
-  </ds:schemaRefs>
-</ds:datastoreItem>
-</file>
-
 <file path=customXml/itemProps4.xml><?xml version="1.0" encoding="utf-8"?>
-<ds:datastoreItem xmlns:ds="http://schemas.openxmlformats.org/officeDocument/2006/customXml" ds:itemID="{2925AEF6-9444-45D4-860D-09024A497C7E}">
+<ds:datastoreItem xmlns:ds="http://schemas.openxmlformats.org/officeDocument/2006/customXml" ds:itemID="{28A85F6E-AF36-46E5-B0FF-44E3289E753E}">
   <ds:schemaRefs>
     <ds:schemaRef ds:uri="http://schemas.openxmlformats.org/officeDocument/2006/bibliography"/>
   </ds:schemaRefs>

</xml_diff>

<commit_message>
Added 2 questions on final
</commit_message>
<xml_diff>
--- a/CST 352_Final Exam_Reeves.docx
+++ b/CST 352_Final Exam_Reeves.docx
@@ -814,10 +814,7 @@
       </w:r>
     </w:p>
     <w:p/>
-    <w:p>
-      <w:bookmarkStart w:id="0" w:name="_GoBack"/>
-      <w:bookmarkEnd w:id="0"/>
-    </w:p>
+    <w:p/>
     <w:p>
       <w:pPr>
         <w:pStyle w:val="Heading2"/>
@@ -905,26 +902,74 @@
     </w:p>
     <w:p>
       <w:pPr>
-        <w:numPr>
-          <w:ilvl w:val="0"/>
-          <w:numId w:val="9"/>
-        </w:numPr>
+        <w:ind w:left="720"/>
       </w:pPr>
-      <w:r>
-        <w:br w:type="page"/>
-      </w:r>
-      <w:r>
-        <w:lastRenderedPageBreak/>
-        <w:t>(10 points) A system administrator needs to add more storage</w:t>
-      </w:r>
-      <w:r>
-        <w:t xml:space="preserve"> capacity</w:t>
-      </w:r>
-      <w:r>
-        <w:t xml:space="preserve"> to a computer, without downtime. </w:t>
-      </w:r>
-      <w:r>
-        <w:t>Since the computer was originally purchased, new types of hard disks have come out with much greater capacity per disk (more and larger sectors).</w:t>
+    </w:p>
+    <w:p>
+      <w:r>
+        <w:t>From the Operating System’s standpoint, there are a number of things that can be done to allow the user to run multiple applications at once. An application crashing needs to be isolated as well.</w:t>
+      </w:r>
+    </w:p>
+    <w:p/>
+    <w:p>
+      <w:r>
+        <w:t xml:space="preserve">1) Memory allocation – Each application should be run with a process. This isolates the “space” an application can run in by only allocating a specific block of memory to each one. </w:t>
+      </w:r>
+    </w:p>
+    <w:p/>
+    <w:p>
+      <w:r>
+        <w:t>2) Security – The operating system will have to make sure that the processes running don’t reach out of their memory space. If they do, the OS should have higher precedence and be able to stop the process in question.</w:t>
+      </w:r>
+      <w:r>
+        <w:t xml:space="preserve"> This would solve the issue with one application</w:t>
+      </w:r>
+      <w:r>
+        <w:t>’</w:t>
+      </w:r>
+      <w:r>
+        <w:t>s crash not affecting the other applications.</w:t>
+      </w:r>
+      <w:r>
+        <w:t xml:space="preserve"> This is also where the logical file system can have checks to make sure no application writes or reads data from places it shouldn’t be. A check at the logical file system can stop an application before data gets written to disk, or even the virtual file system.</w:t>
+      </w:r>
+    </w:p>
+    <w:p/>
+    <w:p>
+      <w:r>
+        <w:t xml:space="preserve">3) Threading – Because the computer is only a single core processor the OS will have to lock and unlock a </w:t>
+      </w:r>
+      <w:proofErr w:type="spellStart"/>
+      <w:r>
+        <w:t>mutex</w:t>
+      </w:r>
+      <w:proofErr w:type="spellEnd"/>
+      <w:r>
+        <w:t xml:space="preserve"> for the thread that will be running each process. Each process will gain access to the one thread as the OS sees fit. This should </w:t>
+      </w:r>
+      <w:r>
+        <w:t>make the multiple processes look as if they’re running in tandem. If a single processor can be split into multiple threads, each process could get its own (including the OS itself).</w:t>
+      </w:r>
+      <w:r>
+        <w:t xml:space="preserve"> This takes careful design to successfully synchronize processes.</w:t>
+      </w:r>
+      <w:r>
+        <w:t xml:space="preserve"> This is also where the OS needs to make sure that a processes isn’t waiting or editing any resource that another process might need.</w:t>
+      </w:r>
+    </w:p>
+    <w:p/>
+    <w:p>
+      <w:r>
+        <w:t xml:space="preserve">4) Context switching </w:t>
+      </w:r>
+      <w:r>
+        <w:t>–</w:t>
+      </w:r>
+      <w:r>
+        <w:t xml:space="preserve"> </w:t>
+      </w:r>
+      <w:r>
+        <w:t xml:space="preserve">A run queue can be used to stack thread objects in a row to make sure each is run successfully. </w:t>
       </w:r>
     </w:p>
     <w:p>
@@ -939,7 +984,736 @@
       </w:r>
       <w:r>
         <w:lastRenderedPageBreak/>
-        <w:t>(10 points) A computer is accessed by many people at a time and over time. The computer is used to stored and edit confidential documents in a number of formats. Each person expects to share their documents only with other people of their choice.</w:t>
+        <w:t>(10 points) A system administrator needs to add more storage</w:t>
+      </w:r>
+      <w:r>
+        <w:t xml:space="preserve"> capacity</w:t>
+      </w:r>
+      <w:r>
+        <w:t xml:space="preserve"> to a computer, without downtime. </w:t>
+      </w:r>
+      <w:r>
+        <w:t>Since the computer was originally purchased, new types of hard disks have come out with much greater capacity per disk (more and larger sectors).</w:t>
+      </w:r>
+    </w:p>
+    <w:p/>
+    <w:p>
+      <w:r>
+        <w:t>In short, the administrator needs to plug in (or attach via network) a new hard disk. This requires a lot from an operating system’s point of view.</w:t>
+      </w:r>
+    </w:p>
+    <w:p/>
+    <w:p>
+      <w:r>
+        <w:t>1) Device Controller – At the lowest level, the new hard disk itself needs to be able to communicate its information to the computer. Whether it be over a bus or a network, this part of the device itself will transmit information to the machine in question.</w:t>
+      </w:r>
+    </w:p>
+    <w:p/>
+    <w:p>
+      <w:r>
+        <w:t>2) Bus – For simplicity, this is the part that carries the data back and forth from the hard disk to the computer.</w:t>
+      </w:r>
+    </w:p>
+    <w:p/>
+    <w:p>
+      <w:r>
+        <w:t>3) Device Driver – The manufacturer of the hard disk will need to provide this application. This application will launch as a process and enable the operating system to send/receive information from the drive.</w:t>
+      </w:r>
+    </w:p>
+    <w:p/>
+    <w:p>
+      <w:r>
+        <w:t>4) Physical file system – This part of the OS will interact with reading/writing the data from the new hard disk.</w:t>
+      </w:r>
+    </w:p>
+    <w:p/>
+    <w:p>
+      <w:r>
+        <w:t>5) Virtual file system – This part of the OS is the step in</w:t>
+      </w:r>
+      <w:r>
+        <w:t xml:space="preserve"> </w:t>
+      </w:r>
+      <w:r>
+        <w:t>between the physical file system and the logical file system (explained in question 5)</w:t>
+      </w:r>
+    </w:p>
+    <w:p/>
+    <w:p>
+      <w:r>
+        <w:t xml:space="preserve">6) Logical file system – This is the part of the OS that actually connects with the application the user needs. This is where the application will have access to the newly added storage. </w:t>
+      </w:r>
+    </w:p>
+    <w:p>
+      <w:r>
+        <w:rPr>
+          <w:noProof/>
+          <w:lang w:eastAsia="en-US"/>
+        </w:rPr>
+        <mc:AlternateContent>
+          <mc:Choice Requires="wps">
+            <w:drawing>
+              <wp:anchor distT="0" distB="0" distL="114300" distR="114300" simplePos="0" relativeHeight="251672576" behindDoc="0" locked="0" layoutInCell="1" allowOverlap="1">
+                <wp:simplePos x="0" y="0"/>
+                <wp:positionH relativeFrom="column">
+                  <wp:posOffset>2686050</wp:posOffset>
+                </wp:positionH>
+                <wp:positionV relativeFrom="paragraph">
+                  <wp:posOffset>46355</wp:posOffset>
+                </wp:positionV>
+                <wp:extent cx="3752850" cy="3476625"/>
+                <wp:effectExtent l="76200" t="38100" r="76200" b="123825"/>
+                <wp:wrapNone/>
+                <wp:docPr id="14" name="Rectangle 14"/>
+                <wp:cNvGraphicFramePr/>
+                <a:graphic xmlns:a="http://schemas.openxmlformats.org/drawingml/2006/main">
+                  <a:graphicData uri="http://schemas.microsoft.com/office/word/2010/wordprocessingShape">
+                    <wps:wsp>
+                      <wps:cNvSpPr/>
+                      <wps:spPr>
+                        <a:xfrm>
+                          <a:off x="0" y="0"/>
+                          <a:ext cx="3752850" cy="3476625"/>
+                        </a:xfrm>
+                        <a:prstGeom prst="rect">
+                          <a:avLst/>
+                        </a:prstGeom>
+                        <a:noFill/>
+                        <a:ln w="38100"/>
+                        <a:effectLst>
+                          <a:outerShdw blurRad="50800" dist="38100" dir="5400000" algn="t" rotWithShape="0">
+                            <a:prstClr val="black">
+                              <a:alpha val="40000"/>
+                            </a:prstClr>
+                          </a:outerShdw>
+                        </a:effectLst>
+                      </wps:spPr>
+                      <wps:style>
+                        <a:lnRef idx="2">
+                          <a:schemeClr val="accent1">
+                            <a:shade val="50000"/>
+                          </a:schemeClr>
+                        </a:lnRef>
+                        <a:fillRef idx="1">
+                          <a:schemeClr val="accent1"/>
+                        </a:fillRef>
+                        <a:effectRef idx="0">
+                          <a:schemeClr val="accent1"/>
+                        </a:effectRef>
+                        <a:fontRef idx="minor">
+                          <a:schemeClr val="lt1"/>
+                        </a:fontRef>
+                      </wps:style>
+                      <wps:txbx>
+                        <w:txbxContent>
+                          <w:p>
+                            <w:pPr>
+                              <w:jc w:val="center"/>
+                            </w:pPr>
+                          </w:p>
+                        </w:txbxContent>
+                      </wps:txbx>
+                      <wps:bodyPr rot="0" spcFirstLastPara="0" vertOverflow="overflow" horzOverflow="overflow" vert="horz" wrap="square" lIns="91440" tIns="45720" rIns="91440" bIns="45720" numCol="1" spcCol="0" rtlCol="0" fromWordArt="0" anchor="ctr" anchorCtr="0" forceAA="0" compatLnSpc="1">
+                        <a:prstTxWarp prst="textNoShape">
+                          <a:avLst/>
+                        </a:prstTxWarp>
+                        <a:noAutofit/>
+                      </wps:bodyPr>
+                    </wps:wsp>
+                  </a:graphicData>
+                </a:graphic>
+                <wp14:sizeRelH relativeFrom="margin">
+                  <wp14:pctWidth>0</wp14:pctWidth>
+                </wp14:sizeRelH>
+                <wp14:sizeRelV relativeFrom="margin">
+                  <wp14:pctHeight>0</wp14:pctHeight>
+                </wp14:sizeRelV>
+              </wp:anchor>
+            </w:drawing>
+          </mc:Choice>
+          <mc:Fallback>
+            <w:pict>
+              <v:rect id="Rectangle 14" o:spid="_x0000_s1027" style="position:absolute;margin-left:211.5pt;margin-top:3.65pt;width:295.5pt;height:273.75pt;z-index:251672576;visibility:visible;mso-wrap-style:square;mso-width-percent:0;mso-height-percent:0;mso-wrap-distance-left:9pt;mso-wrap-distance-top:0;mso-wrap-distance-right:9pt;mso-wrap-distance-bottom:0;mso-position-horizontal:absolute;mso-position-horizontal-relative:text;mso-position-vertical:absolute;mso-position-vertical-relative:text;mso-width-percent:0;mso-height-percent:0;mso-width-relative:margin;mso-height-relative:margin;v-text-anchor:middle" o:gfxdata="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" filled="f" strokecolor="#1f4d78 [1604]" strokeweight="3pt">
+                <v:shadow on="t" color="black" opacity="26214f" origin=",-.5" offset="0,3pt"/>
+                <v:textbox>
+                  <w:txbxContent>
+                    <w:p>
+                      <w:pPr>
+                        <w:jc w:val="center"/>
+                      </w:pPr>
+                    </w:p>
+                  </w:txbxContent>
+                </v:textbox>
+              </v:rect>
+            </w:pict>
+          </mc:Fallback>
+        </mc:AlternateContent>
+      </w:r>
+    </w:p>
+    <w:p>
+      <w:r>
+        <w:rPr>
+          <w:noProof/>
+          <w:lang w:eastAsia="en-US"/>
+        </w:rPr>
+        <w:drawing>
+          <wp:anchor distT="0" distB="0" distL="114300" distR="114300" simplePos="0" relativeHeight="251666432" behindDoc="0" locked="0" layoutInCell="1" allowOverlap="1">
+            <wp:simplePos x="0" y="0"/>
+            <wp:positionH relativeFrom="margin">
+              <wp:posOffset>4152900</wp:posOffset>
+            </wp:positionH>
+            <wp:positionV relativeFrom="paragraph">
+              <wp:posOffset>13970</wp:posOffset>
+            </wp:positionV>
+            <wp:extent cx="2171700" cy="1895475"/>
+            <wp:effectExtent l="19050" t="0" r="38100" b="9525"/>
+            <wp:wrapNone/>
+            <wp:docPr id="10" name="Diagram 10"/>
+            <wp:cNvGraphicFramePr/>
+            <a:graphic xmlns:a="http://schemas.openxmlformats.org/drawingml/2006/main">
+              <a:graphicData uri="http://schemas.openxmlformats.org/drawingml/2006/diagram">
+                <dgm:relIds xmlns:dgm="http://schemas.openxmlformats.org/drawingml/2006/diagram" xmlns:r="http://schemas.openxmlformats.org/officeDocument/2006/relationships" r:dm="rId21" r:lo="rId22" r:qs="rId23" r:cs="rId24"/>
+              </a:graphicData>
+            </a:graphic>
+            <wp14:sizeRelH relativeFrom="margin">
+              <wp14:pctWidth>0</wp14:pctWidth>
+            </wp14:sizeRelH>
+            <wp14:sizeRelV relativeFrom="margin">
+              <wp14:pctHeight>0</wp14:pctHeight>
+            </wp14:sizeRelV>
+          </wp:anchor>
+        </w:drawing>
+      </w:r>
+    </w:p>
+    <w:p>
+      <w:r>
+        <w:rPr>
+          <w:noProof/>
+          <w:lang w:eastAsia="en-US"/>
+        </w:rPr>
+        <mc:AlternateContent>
+          <mc:Choice Requires="wps">
+            <w:drawing>
+              <wp:anchor distT="0" distB="0" distL="114300" distR="114300" simplePos="0" relativeHeight="251668480" behindDoc="0" locked="0" layoutInCell="1" allowOverlap="1" wp14:anchorId="1BD76925" wp14:editId="31E980FE">
+                <wp:simplePos x="0" y="0"/>
+                <wp:positionH relativeFrom="column">
+                  <wp:posOffset>3752850</wp:posOffset>
+                </wp:positionH>
+                <wp:positionV relativeFrom="paragraph">
+                  <wp:posOffset>67310</wp:posOffset>
+                </wp:positionV>
+                <wp:extent cx="514350" cy="54610"/>
+                <wp:effectExtent l="0" t="57150" r="19050" b="40640"/>
+                <wp:wrapNone/>
+                <wp:docPr id="11" name="Straight Arrow Connector 11"/>
+                <wp:cNvGraphicFramePr/>
+                <a:graphic xmlns:a="http://schemas.openxmlformats.org/drawingml/2006/main">
+                  <a:graphicData uri="http://schemas.microsoft.com/office/word/2010/wordprocessingShape">
+                    <wps:wsp>
+                      <wps:cNvCnPr/>
+                      <wps:spPr>
+                        <a:xfrm flipV="1">
+                          <a:off x="0" y="0"/>
+                          <a:ext cx="514350" cy="54610"/>
+                        </a:xfrm>
+                        <a:prstGeom prst="straightConnector1">
+                          <a:avLst/>
+                        </a:prstGeom>
+                        <a:ln>
+                          <a:tailEnd type="triangle"/>
+                        </a:ln>
+                      </wps:spPr>
+                      <wps:style>
+                        <a:lnRef idx="1">
+                          <a:schemeClr val="accent1"/>
+                        </a:lnRef>
+                        <a:fillRef idx="0">
+                          <a:schemeClr val="accent1"/>
+                        </a:fillRef>
+                        <a:effectRef idx="0">
+                          <a:schemeClr val="accent1"/>
+                        </a:effectRef>
+                        <a:fontRef idx="minor">
+                          <a:schemeClr val="tx1"/>
+                        </a:fontRef>
+                      </wps:style>
+                      <wps:bodyPr/>
+                    </wps:wsp>
+                  </a:graphicData>
+                </a:graphic>
+                <wp14:sizeRelH relativeFrom="margin">
+                  <wp14:pctWidth>0</wp14:pctWidth>
+                </wp14:sizeRelH>
+                <wp14:sizeRelV relativeFrom="margin">
+                  <wp14:pctHeight>0</wp14:pctHeight>
+                </wp14:sizeRelV>
+              </wp:anchor>
+            </w:drawing>
+          </mc:Choice>
+          <mc:Fallback>
+            <w:pict>
+              <v:shapetype w14:anchorId="4417FD53" id="_x0000_t32" coordsize="21600,21600" o:spt="32" o:oned="t" path="m,l21600,21600e" filled="f">
+                <v:path arrowok="t" fillok="f" o:connecttype="none"/>
+                <o:lock v:ext="edit" shapetype="t"/>
+              </v:shapetype>
+              <v:shape id="Straight Arrow Connector 11" o:spid="_x0000_s1026" type="#_x0000_t32" style="position:absolute;margin-left:295.5pt;margin-top:5.3pt;width:40.5pt;height:4.3pt;flip:y;z-index:251668480;visibility:visible;mso-wrap-style:square;mso-width-percent:0;mso-height-percent:0;mso-wrap-distance-left:9pt;mso-wrap-distance-top:0;mso-wrap-distance-right:9pt;mso-wrap-distance-bottom:0;mso-position-horizontal:absolute;mso-position-horizontal-relative:text;mso-position-vertical:absolute;mso-position-vertical-relative:text;mso-width-percent:0;mso-height-percent:0;mso-width-relative:margin;mso-height-relative:margin" o:gfxdata="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" strokecolor="#5b9bd5 [3204]" strokeweight=".5pt">
+                <v:stroke endarrow="block" joinstyle="miter"/>
+              </v:shape>
+            </w:pict>
+          </mc:Fallback>
+        </mc:AlternateContent>
+      </w:r>
+      <w:r>
+        <w:rPr>
+          <w:noProof/>
+          <w:lang w:eastAsia="en-US"/>
+        </w:rPr>
+        <mc:AlternateContent>
+          <mc:Choice Requires="wps">
+            <w:drawing>
+              <wp:anchor distT="0" distB="0" distL="114300" distR="114300" simplePos="0" relativeHeight="251665408" behindDoc="0" locked="0" layoutInCell="1" allowOverlap="1">
+                <wp:simplePos x="0" y="0"/>
+                <wp:positionH relativeFrom="column">
+                  <wp:posOffset>2714625</wp:posOffset>
+                </wp:positionH>
+                <wp:positionV relativeFrom="paragraph">
+                  <wp:posOffset>10160</wp:posOffset>
+                </wp:positionV>
+                <wp:extent cx="1009650" cy="638175"/>
+                <wp:effectExtent l="0" t="0" r="19050" b="28575"/>
+                <wp:wrapNone/>
+                <wp:docPr id="9" name="Rounded Rectangle 9"/>
+                <wp:cNvGraphicFramePr/>
+                <a:graphic xmlns:a="http://schemas.openxmlformats.org/drawingml/2006/main">
+                  <a:graphicData uri="http://schemas.microsoft.com/office/word/2010/wordprocessingShape">
+                    <wps:wsp>
+                      <wps:cNvSpPr/>
+                      <wps:spPr>
+                        <a:xfrm>
+                          <a:off x="0" y="0"/>
+                          <a:ext cx="1009650" cy="638175"/>
+                        </a:xfrm>
+                        <a:prstGeom prst="roundRect">
+                          <a:avLst/>
+                        </a:prstGeom>
+                      </wps:spPr>
+                      <wps:style>
+                        <a:lnRef idx="2">
+                          <a:schemeClr val="accent1">
+                            <a:shade val="50000"/>
+                          </a:schemeClr>
+                        </a:lnRef>
+                        <a:fillRef idx="1">
+                          <a:schemeClr val="accent1"/>
+                        </a:fillRef>
+                        <a:effectRef idx="0">
+                          <a:schemeClr val="accent1"/>
+                        </a:effectRef>
+                        <a:fontRef idx="minor">
+                          <a:schemeClr val="lt1"/>
+                        </a:fontRef>
+                      </wps:style>
+                      <wps:txbx>
+                        <w:txbxContent>
+                          <w:p>
+                            <w:pPr>
+                              <w:jc w:val="center"/>
+                            </w:pPr>
+                            <w:r>
+                              <w:t>Device Driver</w:t>
+                            </w:r>
+                          </w:p>
+                        </w:txbxContent>
+                      </wps:txbx>
+                      <wps:bodyPr rot="0" spcFirstLastPara="0" vertOverflow="overflow" horzOverflow="overflow" vert="horz" wrap="square" lIns="91440" tIns="45720" rIns="91440" bIns="45720" numCol="1" spcCol="0" rtlCol="0" fromWordArt="0" anchor="ctr" anchorCtr="0" forceAA="0" compatLnSpc="1">
+                        <a:prstTxWarp prst="textNoShape">
+                          <a:avLst/>
+                        </a:prstTxWarp>
+                        <a:noAutofit/>
+                      </wps:bodyPr>
+                    </wps:wsp>
+                  </a:graphicData>
+                </a:graphic>
+                <wp14:sizeRelH relativeFrom="margin">
+                  <wp14:pctWidth>0</wp14:pctWidth>
+                </wp14:sizeRelH>
+                <wp14:sizeRelV relativeFrom="margin">
+                  <wp14:pctHeight>0</wp14:pctHeight>
+                </wp14:sizeRelV>
+              </wp:anchor>
+            </w:drawing>
+          </mc:Choice>
+          <mc:Fallback>
+            <w:pict>
+              <v:roundrect id="Rounded Rectangle 9" o:spid="_x0000_s1028" style="position:absolute;margin-left:213.75pt;margin-top:.8pt;width:79.5pt;height:50.25pt;z-index:251665408;visibility:visible;mso-wrap-style:square;mso-width-percent:0;mso-height-percent:0;mso-wrap-distance-left:9pt;mso-wrap-distance-top:0;mso-wrap-distance-right:9pt;mso-wrap-distance-bottom:0;mso-position-horizontal:absolute;mso-position-horizontal-relative:text;mso-position-vertical:absolute;mso-position-vertical-relative:text;mso-width-percent:0;mso-height-percent:0;mso-width-relative:margin;mso-height-relative:margin;v-text-anchor:middle" arcsize="10923f" o:gfxdata="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" fillcolor="#5b9bd5 [3204]" strokecolor="#1f4d78 [1604]" strokeweight="1pt">
+                <v:stroke joinstyle="miter"/>
+                <v:textbox>
+                  <w:txbxContent>
+                    <w:p>
+                      <w:pPr>
+                        <w:jc w:val="center"/>
+                      </w:pPr>
+                      <w:r>
+                        <w:t>Device Driver</w:t>
+                      </w:r>
+                    </w:p>
+                  </w:txbxContent>
+                </v:textbox>
+              </v:roundrect>
+            </w:pict>
+          </mc:Fallback>
+        </mc:AlternateContent>
+      </w:r>
+      <w:r>
+        <w:rPr>
+          <w:noProof/>
+          <w:lang w:eastAsia="en-US"/>
+        </w:rPr>
+        <mc:AlternateContent>
+          <mc:Choice Requires="wps">
+            <w:drawing>
+              <wp:anchor distT="0" distB="0" distL="114300" distR="114300" simplePos="0" relativeHeight="251659264" behindDoc="0" locked="0" layoutInCell="1" allowOverlap="1">
+                <wp:simplePos x="0" y="0"/>
+                <wp:positionH relativeFrom="margin">
+                  <wp:align>left</wp:align>
+                </wp:positionH>
+                <wp:positionV relativeFrom="paragraph">
+                  <wp:posOffset>48260</wp:posOffset>
+                </wp:positionV>
+                <wp:extent cx="1038225" cy="847725"/>
+                <wp:effectExtent l="0" t="0" r="28575" b="28575"/>
+                <wp:wrapNone/>
+                <wp:docPr id="5" name="Flowchart: Magnetic Disk 5"/>
+                <wp:cNvGraphicFramePr/>
+                <a:graphic xmlns:a="http://schemas.openxmlformats.org/drawingml/2006/main">
+                  <a:graphicData uri="http://schemas.microsoft.com/office/word/2010/wordprocessingShape">
+                    <wps:wsp>
+                      <wps:cNvSpPr/>
+                      <wps:spPr>
+                        <a:xfrm>
+                          <a:off x="0" y="0"/>
+                          <a:ext cx="1038225" cy="847725"/>
+                        </a:xfrm>
+                        <a:prstGeom prst="flowChartMagneticDisk">
+                          <a:avLst/>
+                        </a:prstGeom>
+                      </wps:spPr>
+                      <wps:style>
+                        <a:lnRef idx="2">
+                          <a:schemeClr val="accent1">
+                            <a:shade val="50000"/>
+                          </a:schemeClr>
+                        </a:lnRef>
+                        <a:fillRef idx="1">
+                          <a:schemeClr val="accent1"/>
+                        </a:fillRef>
+                        <a:effectRef idx="0">
+                          <a:schemeClr val="accent1"/>
+                        </a:effectRef>
+                        <a:fontRef idx="minor">
+                          <a:schemeClr val="lt1"/>
+                        </a:fontRef>
+                      </wps:style>
+                      <wps:txbx>
+                        <w:txbxContent>
+                          <w:p>
+                            <w:pPr>
+                              <w:jc w:val="center"/>
+                            </w:pPr>
+                            <w:r>
+                              <w:t>New hard disk</w:t>
+                            </w:r>
+                          </w:p>
+                        </w:txbxContent>
+                      </wps:txbx>
+                      <wps:bodyPr rot="0" spcFirstLastPara="0" vertOverflow="overflow" horzOverflow="overflow" vert="horz" wrap="square" lIns="91440" tIns="45720" rIns="91440" bIns="45720" numCol="1" spcCol="0" rtlCol="0" fromWordArt="0" anchor="ctr" anchorCtr="0" forceAA="0" compatLnSpc="1">
+                        <a:prstTxWarp prst="textNoShape">
+                          <a:avLst/>
+                        </a:prstTxWarp>
+                        <a:noAutofit/>
+                      </wps:bodyPr>
+                    </wps:wsp>
+                  </a:graphicData>
+                </a:graphic>
+                <wp14:sizeRelH relativeFrom="margin">
+                  <wp14:pctWidth>0</wp14:pctWidth>
+                </wp14:sizeRelH>
+                <wp14:sizeRelV relativeFrom="margin">
+                  <wp14:pctHeight>0</wp14:pctHeight>
+                </wp14:sizeRelV>
+              </wp:anchor>
+            </w:drawing>
+          </mc:Choice>
+          <mc:Fallback>
+            <w:pict>
+              <v:shapetype id="_x0000_t132" coordsize="21600,21600" o:spt="132" path="m10800,qx,3391l,18209qy10800,21600,21600,18209l21600,3391qy10800,xem,3391nfqy10800,6782,21600,3391e">
+                <v:path o:extrusionok="f" gradientshapeok="t" o:connecttype="custom" o:connectlocs="10800,6782;10800,0;0,10800;10800,21600;21600,10800" o:connectangles="270,270,180,90,0" textboxrect="0,6782,21600,18209"/>
+              </v:shapetype>
+              <v:shape id="Flowchart: Magnetic Disk 5" o:spid="_x0000_s1029" type="#_x0000_t132" style="position:absolute;margin-left:0;margin-top:3.8pt;width:81.75pt;height:66.75pt;z-index:251659264;visibility:visible;mso-wrap-style:square;mso-width-percent:0;mso-height-percent:0;mso-wrap-distance-left:9pt;mso-wrap-distance-top:0;mso-wrap-distance-right:9pt;mso-wrap-distance-bottom:0;mso-position-horizontal:left;mso-position-horizontal-relative:margin;mso-position-vertical:absolute;mso-position-vertical-relative:text;mso-width-percent:0;mso-height-percent:0;mso-width-relative:margin;mso-height-relative:margin;v-text-anchor:middle" o:gfxdata="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" fillcolor="#5b9bd5 [3204]" strokecolor="#1f4d78 [1604]" strokeweight="1pt">
+                <v:stroke joinstyle="miter"/>
+                <v:textbox>
+                  <w:txbxContent>
+                    <w:p>
+                      <w:pPr>
+                        <w:jc w:val="center"/>
+                      </w:pPr>
+                      <w:r>
+                        <w:t>New hard disk</w:t>
+                      </w:r>
+                    </w:p>
+                  </w:txbxContent>
+                </v:textbox>
+                <w10:wrap anchorx="margin"/>
+              </v:shape>
+            </w:pict>
+          </mc:Fallback>
+        </mc:AlternateContent>
+      </w:r>
+      <w:r>
+        <w:rPr>
+          <w:noProof/>
+          <w:lang w:eastAsia="en-US"/>
+        </w:rPr>
+        <mc:AlternateContent>
+          <mc:Choice Requires="wps">
+            <w:drawing>
+              <wp:anchor distT="0" distB="0" distL="114300" distR="114300" simplePos="0" relativeHeight="251663360" behindDoc="0" locked="0" layoutInCell="1" allowOverlap="1">
+                <wp:simplePos x="0" y="0"/>
+                <wp:positionH relativeFrom="column">
+                  <wp:posOffset>1362075</wp:posOffset>
+                </wp:positionH>
+                <wp:positionV relativeFrom="paragraph">
+                  <wp:posOffset>19685</wp:posOffset>
+                </wp:positionV>
+                <wp:extent cx="857250" cy="647700"/>
+                <wp:effectExtent l="0" t="0" r="19050" b="19050"/>
+                <wp:wrapNone/>
+                <wp:docPr id="7" name="Rounded Rectangle 7"/>
+                <wp:cNvGraphicFramePr/>
+                <a:graphic xmlns:a="http://schemas.openxmlformats.org/drawingml/2006/main">
+                  <a:graphicData uri="http://schemas.microsoft.com/office/word/2010/wordprocessingShape">
+                    <wps:wsp>
+                      <wps:cNvSpPr/>
+                      <wps:spPr>
+                        <a:xfrm>
+                          <a:off x="0" y="0"/>
+                          <a:ext cx="857250" cy="647700"/>
+                        </a:xfrm>
+                        <a:prstGeom prst="roundRect">
+                          <a:avLst/>
+                        </a:prstGeom>
+                      </wps:spPr>
+                      <wps:style>
+                        <a:lnRef idx="2">
+                          <a:schemeClr val="accent1">
+                            <a:shade val="50000"/>
+                          </a:schemeClr>
+                        </a:lnRef>
+                        <a:fillRef idx="1">
+                          <a:schemeClr val="accent1"/>
+                        </a:fillRef>
+                        <a:effectRef idx="0">
+                          <a:schemeClr val="accent1"/>
+                        </a:effectRef>
+                        <a:fontRef idx="minor">
+                          <a:schemeClr val="lt1"/>
+                        </a:fontRef>
+                      </wps:style>
+                      <wps:txbx>
+                        <w:txbxContent>
+                          <w:p>
+                            <w:pPr>
+                              <w:jc w:val="center"/>
+                            </w:pPr>
+                            <w:r>
+                              <w:t>Device controller</w:t>
+                            </w:r>
+                          </w:p>
+                        </w:txbxContent>
+                      </wps:txbx>
+                      <wps:bodyPr rot="0" spcFirstLastPara="0" vertOverflow="overflow" horzOverflow="overflow" vert="horz" wrap="square" lIns="91440" tIns="45720" rIns="91440" bIns="45720" numCol="1" spcCol="0" rtlCol="0" fromWordArt="0" anchor="ctr" anchorCtr="0" forceAA="0" compatLnSpc="1">
+                        <a:prstTxWarp prst="textNoShape">
+                          <a:avLst/>
+                        </a:prstTxWarp>
+                        <a:noAutofit/>
+                      </wps:bodyPr>
+                    </wps:wsp>
+                  </a:graphicData>
+                </a:graphic>
+                <wp14:sizeRelH relativeFrom="margin">
+                  <wp14:pctWidth>0</wp14:pctWidth>
+                </wp14:sizeRelH>
+                <wp14:sizeRelV relativeFrom="margin">
+                  <wp14:pctHeight>0</wp14:pctHeight>
+                </wp14:sizeRelV>
+              </wp:anchor>
+            </w:drawing>
+          </mc:Choice>
+          <mc:Fallback>
+            <w:pict>
+              <v:roundrect id="Rounded Rectangle 7" o:spid="_x0000_s1030" style="position:absolute;margin-left:107.25pt;margin-top:1.55pt;width:67.5pt;height:51pt;z-index:251663360;visibility:visible;mso-wrap-style:square;mso-width-percent:0;mso-height-percent:0;mso-wrap-distance-left:9pt;mso-wrap-distance-top:0;mso-wrap-distance-right:9pt;mso-wrap-distance-bottom:0;mso-position-horizontal:absolute;mso-position-horizontal-relative:text;mso-position-vertical:absolute;mso-position-vertical-relative:text;mso-width-percent:0;mso-height-percent:0;mso-width-relative:margin;mso-height-relative:margin;v-text-anchor:middle" arcsize="10923f" o:gfxdata="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" fillcolor="#5b9bd5 [3204]" strokecolor="#1f4d78 [1604]" strokeweight="1pt">
+                <v:stroke joinstyle="miter"/>
+                <v:textbox>
+                  <w:txbxContent>
+                    <w:p>
+                      <w:pPr>
+                        <w:jc w:val="center"/>
+                      </w:pPr>
+                      <w:r>
+                        <w:t>Device controller</w:t>
+                      </w:r>
+                    </w:p>
+                  </w:txbxContent>
+                </v:textbox>
+              </v:roundrect>
+            </w:pict>
+          </mc:Fallback>
+        </mc:AlternateContent>
+      </w:r>
+    </w:p>
+    <w:p>
+      <w:r>
+        <w:rPr>
+          <w:noProof/>
+          <w:lang w:eastAsia="en-US"/>
+        </w:rPr>
+        <mc:AlternateContent>
+          <mc:Choice Requires="wps">
+            <w:drawing>
+              <wp:anchor distT="0" distB="0" distL="114300" distR="114300" simplePos="0" relativeHeight="251660288" behindDoc="0" locked="0" layoutInCell="1" allowOverlap="1">
+                <wp:simplePos x="0" y="0"/>
+                <wp:positionH relativeFrom="column">
+                  <wp:posOffset>2257425</wp:posOffset>
+                </wp:positionH>
+                <wp:positionV relativeFrom="paragraph">
+                  <wp:posOffset>113031</wp:posOffset>
+                </wp:positionV>
+                <wp:extent cx="447675" cy="45719"/>
+                <wp:effectExtent l="0" t="57150" r="28575" b="50165"/>
+                <wp:wrapNone/>
+                <wp:docPr id="6" name="Straight Arrow Connector 6"/>
+                <wp:cNvGraphicFramePr/>
+                <a:graphic xmlns:a="http://schemas.openxmlformats.org/drawingml/2006/main">
+                  <a:graphicData uri="http://schemas.microsoft.com/office/word/2010/wordprocessingShape">
+                    <wps:wsp>
+                      <wps:cNvCnPr/>
+                      <wps:spPr>
+                        <a:xfrm flipV="1">
+                          <a:off x="0" y="0"/>
+                          <a:ext cx="447675" cy="45719"/>
+                        </a:xfrm>
+                        <a:prstGeom prst="straightConnector1">
+                          <a:avLst/>
+                        </a:prstGeom>
+                        <a:ln>
+                          <a:tailEnd type="triangle"/>
+                        </a:ln>
+                      </wps:spPr>
+                      <wps:style>
+                        <a:lnRef idx="1">
+                          <a:schemeClr val="accent1"/>
+                        </a:lnRef>
+                        <a:fillRef idx="0">
+                          <a:schemeClr val="accent1"/>
+                        </a:fillRef>
+                        <a:effectRef idx="0">
+                          <a:schemeClr val="accent1"/>
+                        </a:effectRef>
+                        <a:fontRef idx="minor">
+                          <a:schemeClr val="tx1"/>
+                        </a:fontRef>
+                      </wps:style>
+                      <wps:bodyPr/>
+                    </wps:wsp>
+                  </a:graphicData>
+                </a:graphic>
+                <wp14:sizeRelH relativeFrom="margin">
+                  <wp14:pctWidth>0</wp14:pctWidth>
+                </wp14:sizeRelH>
+                <wp14:sizeRelV relativeFrom="margin">
+                  <wp14:pctHeight>0</wp14:pctHeight>
+                </wp14:sizeRelV>
+              </wp:anchor>
+            </w:drawing>
+          </mc:Choice>
+          <mc:Fallback>
+            <w:pict>
+              <v:shape w14:anchorId="1DB3DA3F" id="Straight Arrow Connector 6" o:spid="_x0000_s1026" type="#_x0000_t32" style="position:absolute;margin-left:177.75pt;margin-top:8.9pt;width:35.25pt;height:3.6pt;flip:y;z-index:251660288;visibility:visible;mso-wrap-style:square;mso-width-percent:0;mso-height-percent:0;mso-wrap-distance-left:9pt;mso-wrap-distance-top:0;mso-wrap-distance-right:9pt;mso-wrap-distance-bottom:0;mso-position-horizontal:absolute;mso-position-horizontal-relative:text;mso-position-vertical:absolute;mso-position-vertical-relative:text;mso-width-percent:0;mso-height-percent:0;mso-width-relative:margin;mso-height-relative:margin" o:gfxdata="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" strokecolor="#5b9bd5 [3204]" strokeweight=".5pt">
+                <v:stroke endarrow="block" joinstyle="miter"/>
+              </v:shape>
+            </w:pict>
+          </mc:Fallback>
+        </mc:AlternateContent>
+      </w:r>
+      <w:r>
+        <w:rPr>
+          <w:noProof/>
+          <w:lang w:eastAsia="en-US"/>
+        </w:rPr>
+        <mc:AlternateContent>
+          <mc:Choice Requires="wps">
+            <w:drawing>
+              <wp:anchor distT="0" distB="0" distL="114300" distR="114300" simplePos="0" relativeHeight="251664384" behindDoc="0" locked="0" layoutInCell="1" allowOverlap="1">
+                <wp:simplePos x="0" y="0"/>
+                <wp:positionH relativeFrom="column">
+                  <wp:posOffset>962025</wp:posOffset>
+                </wp:positionH>
+                <wp:positionV relativeFrom="paragraph">
+                  <wp:posOffset>149225</wp:posOffset>
+                </wp:positionV>
+                <wp:extent cx="400050" cy="142875"/>
+                <wp:effectExtent l="0" t="0" r="19050" b="28575"/>
+                <wp:wrapNone/>
+                <wp:docPr id="8" name="Straight Connector 8"/>
+                <wp:cNvGraphicFramePr/>
+                <a:graphic xmlns:a="http://schemas.openxmlformats.org/drawingml/2006/main">
+                  <a:graphicData uri="http://schemas.microsoft.com/office/word/2010/wordprocessingShape">
+                    <wps:wsp>
+                      <wps:cNvCnPr/>
+                      <wps:spPr>
+                        <a:xfrm flipV="1">
+                          <a:off x="0" y="0"/>
+                          <a:ext cx="400050" cy="142875"/>
+                        </a:xfrm>
+                        <a:prstGeom prst="line">
+                          <a:avLst/>
+                        </a:prstGeom>
+                      </wps:spPr>
+                      <wps:style>
+                        <a:lnRef idx="1">
+                          <a:schemeClr val="accent1"/>
+                        </a:lnRef>
+                        <a:fillRef idx="0">
+                          <a:schemeClr val="accent1"/>
+                        </a:fillRef>
+                        <a:effectRef idx="0">
+                          <a:schemeClr val="accent1"/>
+                        </a:effectRef>
+                        <a:fontRef idx="minor">
+                          <a:schemeClr val="tx1"/>
+                        </a:fontRef>
+                      </wps:style>
+                      <wps:bodyPr/>
+                    </wps:wsp>
+                  </a:graphicData>
+                </a:graphic>
+                <wp14:sizeRelH relativeFrom="margin">
+                  <wp14:pctWidth>0</wp14:pctWidth>
+                </wp14:sizeRelH>
+                <wp14:sizeRelV relativeFrom="margin">
+                  <wp14:pctHeight>0</wp14:pctHeight>
+                </wp14:sizeRelV>
+              </wp:anchor>
+            </w:drawing>
+          </mc:Choice>
+          <mc:Fallback>
+            <w:pict>
+              <v:line w14:anchorId="1040E122" id="Straight Connector 8" o:spid="_x0000_s1026" style="position:absolute;flip:y;z-index:251664384;visibility:visible;mso-wrap-style:square;mso-width-percent:0;mso-height-percent:0;mso-wrap-distance-left:9pt;mso-wrap-distance-top:0;mso-wrap-distance-right:9pt;mso-wrap-distance-bottom:0;mso-position-horizontal:absolute;mso-position-horizontal-relative:text;mso-position-vertical:absolute;mso-position-vertical-relative:text;mso-width-percent:0;mso-height-percent:0;mso-width-relative:margin;mso-height-relative:margin" from="75.75pt,11.75pt" to="107.25pt,23pt" o:gfxdata="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" strokecolor="#5b9bd5 [3204]" strokeweight=".5pt">
+                <v:stroke joinstyle="miter"/>
+              </v:line>
+            </w:pict>
+          </mc:Fallback>
+        </mc:AlternateContent>
       </w:r>
     </w:p>
     <w:p>
@@ -949,6 +1723,394 @@
           <w:numId w:val="9"/>
         </w:numPr>
       </w:pPr>
+      <w:bookmarkStart w:id="0" w:name="_GoBack"/>
+      <w:bookmarkEnd w:id="0"/>
+      <w:r>
+        <w:rPr>
+          <w:noProof/>
+        </w:rPr>
+        <mc:AlternateContent>
+          <mc:Choice Requires="wps">
+            <w:drawing>
+              <wp:anchor distT="45720" distB="45720" distL="114300" distR="114300" simplePos="0" relativeHeight="251674624" behindDoc="0" locked="0" layoutInCell="1" allowOverlap="1" wp14:anchorId="51BCFB21" wp14:editId="59FB0624">
+                <wp:simplePos x="0" y="0"/>
+                <wp:positionH relativeFrom="margin">
+                  <wp:posOffset>4981575</wp:posOffset>
+                </wp:positionH>
+                <wp:positionV relativeFrom="paragraph">
+                  <wp:posOffset>2327275</wp:posOffset>
+                </wp:positionV>
+                <wp:extent cx="1362075" cy="1404620"/>
+                <wp:effectExtent l="0" t="0" r="28575" b="10160"/>
+                <wp:wrapSquare wrapText="bothSides"/>
+                <wp:docPr id="15" name="Text Box 2"/>
+                <wp:cNvGraphicFramePr>
+                  <a:graphicFrameLocks xmlns:a="http://schemas.openxmlformats.org/drawingml/2006/main"/>
+                </wp:cNvGraphicFramePr>
+                <a:graphic xmlns:a="http://schemas.openxmlformats.org/drawingml/2006/main">
+                  <a:graphicData uri="http://schemas.microsoft.com/office/word/2010/wordprocessingShape">
+                    <wps:wsp>
+                      <wps:cNvSpPr txBox="1">
+                        <a:spLocks noChangeArrowheads="1"/>
+                      </wps:cNvSpPr>
+                      <wps:spPr bwMode="auto">
+                        <a:xfrm>
+                          <a:off x="0" y="0"/>
+                          <a:ext cx="1362075" cy="1404620"/>
+                        </a:xfrm>
+                        <a:prstGeom prst="rect">
+                          <a:avLst/>
+                        </a:prstGeom>
+                        <a:solidFill>
+                          <a:srgbClr val="FFFFFF"/>
+                        </a:solidFill>
+                        <a:ln w="9525">
+                          <a:solidFill>
+                            <a:schemeClr val="bg1"/>
+                          </a:solidFill>
+                          <a:miter lim="800000"/>
+                          <a:headEnd/>
+                          <a:tailEnd/>
+                        </a:ln>
+                      </wps:spPr>
+                      <wps:txbx>
+                        <w:txbxContent>
+                          <w:p>
+                            <w:pPr>
+                              <w:rPr>
+                                <w:u w:val="single"/>
+                              </w:rPr>
+                            </w:pPr>
+                            <w:r>
+                              <w:rPr>
+                                <w:u w:val="single"/>
+                              </w:rPr>
+                              <w:t>Operating System</w:t>
+                            </w:r>
+                          </w:p>
+                        </w:txbxContent>
+                      </wps:txbx>
+                      <wps:bodyPr rot="0" vert="horz" wrap="square" lIns="91440" tIns="45720" rIns="91440" bIns="45720" anchor="t" anchorCtr="0">
+                        <a:spAutoFit/>
+                      </wps:bodyPr>
+                    </wps:wsp>
+                  </a:graphicData>
+                </a:graphic>
+                <wp14:sizeRelH relativeFrom="margin">
+                  <wp14:pctWidth>0</wp14:pctWidth>
+                </wp14:sizeRelH>
+                <wp14:sizeRelV relativeFrom="margin">
+                  <wp14:pctHeight>20000</wp14:pctHeight>
+                </wp14:sizeRelV>
+              </wp:anchor>
+            </w:drawing>
+          </mc:Choice>
+          <mc:Fallback>
+            <w:pict>
+              <v:shapetype w14:anchorId="51BCFB21" id="_x0000_t202" coordsize="21600,21600" o:spt="202" path="m,l,21600r21600,l21600,xe">
+                <v:stroke joinstyle="miter"/>
+                <v:path gradientshapeok="t" o:connecttype="rect"/>
+              </v:shapetype>
+              <v:shape id="Text Box 2" o:spid="_x0000_s1031" type="#_x0000_t202" style="position:absolute;left:0;text-align:left;margin-left:392.25pt;margin-top:183.25pt;width:107.25pt;height:110.6pt;z-index:251674624;visibility:visible;mso-wrap-style:square;mso-width-percent:0;mso-height-percent:200;mso-wrap-distance-left:9pt;mso-wrap-distance-top:3.6pt;mso-wrap-distance-right:9pt;mso-wrap-distance-bottom:3.6pt;mso-position-horizontal:absolute;mso-position-horizontal-relative:margin;mso-position-vertical:absolute;mso-position-vertical-relative:text;mso-width-percent:0;mso-height-percent:200;mso-width-relative:margin;mso-height-relative:margin;v-text-anchor:top" o:gfxdata="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" strokecolor="white [3212]">
+                <v:textbox style="mso-fit-shape-to-text:t">
+                  <w:txbxContent>
+                    <w:p>
+                      <w:pPr>
+                        <w:rPr>
+                          <w:u w:val="single"/>
+                        </w:rPr>
+                      </w:pPr>
+                      <w:r>
+                        <w:rPr>
+                          <w:u w:val="single"/>
+                        </w:rPr>
+                        <w:t>Operating System</w:t>
+                      </w:r>
+                    </w:p>
+                  </w:txbxContent>
+                </v:textbox>
+                <w10:wrap type="square" anchorx="margin"/>
+              </v:shape>
+            </w:pict>
+          </mc:Fallback>
+        </mc:AlternateContent>
+      </w:r>
+      <w:r>
+        <w:rPr>
+          <w:noProof/>
+          <w:lang w:eastAsia="en-US"/>
+        </w:rPr>
+        <mc:AlternateContent>
+          <mc:Choice Requires="wps">
+            <w:drawing>
+              <wp:anchor distT="0" distB="0" distL="114300" distR="114300" simplePos="0" relativeHeight="251669504" behindDoc="0" locked="0" layoutInCell="1" allowOverlap="1">
+                <wp:simplePos x="0" y="0"/>
+                <wp:positionH relativeFrom="column">
+                  <wp:posOffset>2714625</wp:posOffset>
+                </wp:positionH>
+                <wp:positionV relativeFrom="paragraph">
+                  <wp:posOffset>1183640</wp:posOffset>
+                </wp:positionV>
+                <wp:extent cx="2209800" cy="1285875"/>
+                <wp:effectExtent l="0" t="0" r="19050" b="28575"/>
+                <wp:wrapNone/>
+                <wp:docPr id="12" name="Flowchart: Process 12"/>
+                <wp:cNvGraphicFramePr/>
+                <a:graphic xmlns:a="http://schemas.openxmlformats.org/drawingml/2006/main">
+                  <a:graphicData uri="http://schemas.microsoft.com/office/word/2010/wordprocessingShape">
+                    <wps:wsp>
+                      <wps:cNvSpPr/>
+                      <wps:spPr>
+                        <a:xfrm>
+                          <a:off x="0" y="0"/>
+                          <a:ext cx="2209800" cy="1285875"/>
+                        </a:xfrm>
+                        <a:prstGeom prst="flowChartProcess">
+                          <a:avLst/>
+                        </a:prstGeom>
+                      </wps:spPr>
+                      <wps:style>
+                        <a:lnRef idx="2">
+                          <a:schemeClr val="accent1">
+                            <a:shade val="50000"/>
+                          </a:schemeClr>
+                        </a:lnRef>
+                        <a:fillRef idx="1">
+                          <a:schemeClr val="accent1"/>
+                        </a:fillRef>
+                        <a:effectRef idx="0">
+                          <a:schemeClr val="accent1"/>
+                        </a:effectRef>
+                        <a:fontRef idx="minor">
+                          <a:schemeClr val="lt1"/>
+                        </a:fontRef>
+                      </wps:style>
+                      <wps:txbx>
+                        <w:txbxContent>
+                          <w:p>
+                            <w:pPr>
+                              <w:jc w:val="center"/>
+                            </w:pPr>
+                            <w:r>
+                              <w:t>Application displaying new data storage</w:t>
+                            </w:r>
+                          </w:p>
+                        </w:txbxContent>
+                      </wps:txbx>
+                      <wps:bodyPr rot="0" spcFirstLastPara="0" vertOverflow="overflow" horzOverflow="overflow" vert="horz" wrap="square" lIns="91440" tIns="45720" rIns="91440" bIns="45720" numCol="1" spcCol="0" rtlCol="0" fromWordArt="0" anchor="ctr" anchorCtr="0" forceAA="0" compatLnSpc="1">
+                        <a:prstTxWarp prst="textNoShape">
+                          <a:avLst/>
+                        </a:prstTxWarp>
+                        <a:noAutofit/>
+                      </wps:bodyPr>
+                    </wps:wsp>
+                  </a:graphicData>
+                </a:graphic>
+              </wp:anchor>
+            </w:drawing>
+          </mc:Choice>
+          <mc:Fallback>
+            <w:pict>
+              <v:shapetype id="_x0000_t109" coordsize="21600,21600" o:spt="109" path="m,l,21600r21600,l21600,xe">
+                <v:stroke joinstyle="miter"/>
+                <v:path gradientshapeok="t" o:connecttype="rect"/>
+              </v:shapetype>
+              <v:shape id="Flowchart: Process 12" o:spid="_x0000_s1032" type="#_x0000_t109" style="position:absolute;left:0;text-align:left;margin-left:213.75pt;margin-top:93.2pt;width:174pt;height:101.25pt;z-index:251669504;visibility:visible;mso-wrap-style:square;mso-wrap-distance-left:9pt;mso-wrap-distance-top:0;mso-wrap-distance-right:9pt;mso-wrap-distance-bottom:0;mso-position-horizontal:absolute;mso-position-horizontal-relative:text;mso-position-vertical:absolute;mso-position-vertical-relative:text;v-text-anchor:middle" o:gfxdata="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" fillcolor="#5b9bd5 [3204]" strokecolor="#1f4d78 [1604]" strokeweight="1pt">
+                <v:textbox>
+                  <w:txbxContent>
+                    <w:p>
+                      <w:pPr>
+                        <w:jc w:val="center"/>
+                      </w:pPr>
+                      <w:r>
+                        <w:t>Application displaying new data storage</w:t>
+                      </w:r>
+                    </w:p>
+                  </w:txbxContent>
+                </v:textbox>
+              </v:shape>
+            </w:pict>
+          </mc:Fallback>
+        </mc:AlternateContent>
+      </w:r>
+      <w:r>
+        <w:rPr>
+          <w:noProof/>
+          <w:lang w:eastAsia="en-US"/>
+        </w:rPr>
+        <mc:AlternateContent>
+          <mc:Choice Requires="wps">
+            <w:drawing>
+              <wp:anchor distT="0" distB="0" distL="114300" distR="114300" simplePos="0" relativeHeight="251671552" behindDoc="0" locked="0" layoutInCell="1" allowOverlap="1" wp14:anchorId="07E28EE3" wp14:editId="19903D9C">
+                <wp:simplePos x="0" y="0"/>
+                <wp:positionH relativeFrom="column">
+                  <wp:posOffset>3981450</wp:posOffset>
+                </wp:positionH>
+                <wp:positionV relativeFrom="paragraph">
+                  <wp:posOffset>774064</wp:posOffset>
+                </wp:positionV>
+                <wp:extent cx="914400" cy="419100"/>
+                <wp:effectExtent l="38100" t="0" r="19050" b="57150"/>
+                <wp:wrapNone/>
+                <wp:docPr id="13" name="Straight Arrow Connector 13"/>
+                <wp:cNvGraphicFramePr/>
+                <a:graphic xmlns:a="http://schemas.openxmlformats.org/drawingml/2006/main">
+                  <a:graphicData uri="http://schemas.microsoft.com/office/word/2010/wordprocessingShape">
+                    <wps:wsp>
+                      <wps:cNvCnPr/>
+                      <wps:spPr>
+                        <a:xfrm flipH="1">
+                          <a:off x="0" y="0"/>
+                          <a:ext cx="914400" cy="419100"/>
+                        </a:xfrm>
+                        <a:prstGeom prst="straightConnector1">
+                          <a:avLst/>
+                        </a:prstGeom>
+                        <a:ln>
+                          <a:tailEnd type="triangle"/>
+                        </a:ln>
+                      </wps:spPr>
+                      <wps:style>
+                        <a:lnRef idx="1">
+                          <a:schemeClr val="accent1"/>
+                        </a:lnRef>
+                        <a:fillRef idx="0">
+                          <a:schemeClr val="accent1"/>
+                        </a:fillRef>
+                        <a:effectRef idx="0">
+                          <a:schemeClr val="accent1"/>
+                        </a:effectRef>
+                        <a:fontRef idx="minor">
+                          <a:schemeClr val="tx1"/>
+                        </a:fontRef>
+                      </wps:style>
+                      <wps:bodyPr/>
+                    </wps:wsp>
+                  </a:graphicData>
+                </a:graphic>
+                <wp14:sizeRelH relativeFrom="margin">
+                  <wp14:pctWidth>0</wp14:pctWidth>
+                </wp14:sizeRelH>
+                <wp14:sizeRelV relativeFrom="margin">
+                  <wp14:pctHeight>0</wp14:pctHeight>
+                </wp14:sizeRelV>
+              </wp:anchor>
+            </w:drawing>
+          </mc:Choice>
+          <mc:Fallback>
+            <w:pict>
+              <v:shape w14:anchorId="6BF7AE3A" id="Straight Arrow Connector 13" o:spid="_x0000_s1026" type="#_x0000_t32" style="position:absolute;margin-left:313.5pt;margin-top:60.95pt;width:1in;height:33pt;flip:x;z-index:251671552;visibility:visible;mso-wrap-style:square;mso-width-percent:0;mso-height-percent:0;mso-wrap-distance-left:9pt;mso-wrap-distance-top:0;mso-wrap-distance-right:9pt;mso-wrap-distance-bottom:0;mso-position-horizontal:absolute;mso-position-horizontal-relative:text;mso-position-vertical:absolute;mso-position-vertical-relative:text;mso-width-percent:0;mso-height-percent:0;mso-width-relative:margin;mso-height-relative:margin" o:gfxdata="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" strokecolor="#5b9bd5 [3204]" strokeweight=".5pt">
+                <v:stroke endarrow="block" joinstyle="miter"/>
+              </v:shape>
+            </w:pict>
+          </mc:Fallback>
+        </mc:AlternateContent>
+      </w:r>
+      <w:r>
+        <w:rPr>
+          <w:noProof/>
+        </w:rPr>
+        <mc:AlternateContent>
+          <mc:Choice Requires="wps">
+            <w:drawing>
+              <wp:anchor distT="45720" distB="45720" distL="114300" distR="114300" simplePos="0" relativeHeight="251662336" behindDoc="0" locked="0" layoutInCell="1" allowOverlap="1">
+                <wp:simplePos x="0" y="0"/>
+                <wp:positionH relativeFrom="margin">
+                  <wp:posOffset>2257425</wp:posOffset>
+                </wp:positionH>
+                <wp:positionV relativeFrom="paragraph">
+                  <wp:posOffset>45720</wp:posOffset>
+                </wp:positionV>
+                <wp:extent cx="476250" cy="1404620"/>
+                <wp:effectExtent l="0" t="0" r="19050" b="10160"/>
+                <wp:wrapSquare wrapText="bothSides"/>
+                <wp:docPr id="217" name="Text Box 2"/>
+                <wp:cNvGraphicFramePr>
+                  <a:graphicFrameLocks xmlns:a="http://schemas.openxmlformats.org/drawingml/2006/main"/>
+                </wp:cNvGraphicFramePr>
+                <a:graphic xmlns:a="http://schemas.openxmlformats.org/drawingml/2006/main">
+                  <a:graphicData uri="http://schemas.microsoft.com/office/word/2010/wordprocessingShape">
+                    <wps:wsp>
+                      <wps:cNvSpPr txBox="1">
+                        <a:spLocks noChangeArrowheads="1"/>
+                      </wps:cNvSpPr>
+                      <wps:spPr bwMode="auto">
+                        <a:xfrm>
+                          <a:off x="0" y="0"/>
+                          <a:ext cx="476250" cy="1404620"/>
+                        </a:xfrm>
+                        <a:prstGeom prst="rect">
+                          <a:avLst/>
+                        </a:prstGeom>
+                        <a:solidFill>
+                          <a:srgbClr val="FFFFFF"/>
+                        </a:solidFill>
+                        <a:ln w="9525">
+                          <a:solidFill>
+                            <a:schemeClr val="bg1"/>
+                          </a:solidFill>
+                          <a:miter lim="800000"/>
+                          <a:headEnd/>
+                          <a:tailEnd/>
+                        </a:ln>
+                      </wps:spPr>
+                      <wps:txbx>
+                        <w:txbxContent>
+                          <w:p>
+                            <w:r>
+                              <w:t>Bus</w:t>
+                            </w:r>
+                          </w:p>
+                        </w:txbxContent>
+                      </wps:txbx>
+                      <wps:bodyPr rot="0" vert="horz" wrap="square" lIns="91440" tIns="45720" rIns="91440" bIns="45720" anchor="t" anchorCtr="0">
+                        <a:spAutoFit/>
+                      </wps:bodyPr>
+                    </wps:wsp>
+                  </a:graphicData>
+                </a:graphic>
+                <wp14:sizeRelH relativeFrom="margin">
+                  <wp14:pctWidth>0</wp14:pctWidth>
+                </wp14:sizeRelH>
+                <wp14:sizeRelV relativeFrom="margin">
+                  <wp14:pctHeight>20000</wp14:pctHeight>
+                </wp14:sizeRelV>
+              </wp:anchor>
+            </w:drawing>
+          </mc:Choice>
+          <mc:Fallback>
+            <w:pict>
+              <v:shape id="_x0000_s1033" type="#_x0000_t202" style="position:absolute;left:0;text-align:left;margin-left:177.75pt;margin-top:3.6pt;width:37.5pt;height:110.6pt;z-index:251662336;visibility:visible;mso-wrap-style:square;mso-width-percent:0;mso-height-percent:200;mso-wrap-distance-left:9pt;mso-wrap-distance-top:3.6pt;mso-wrap-distance-right:9pt;mso-wrap-distance-bottom:3.6pt;mso-position-horizontal:absolute;mso-position-horizontal-relative:margin;mso-position-vertical:absolute;mso-position-vertical-relative:text;mso-width-percent:0;mso-height-percent:200;mso-width-relative:margin;mso-height-relative:margin;v-text-anchor:top" o:gfxdata="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" strokecolor="white [3212]">
+                <v:textbox style="mso-fit-shape-to-text:t">
+                  <w:txbxContent>
+                    <w:p>
+                      <w:r>
+                        <w:t>Bus</w:t>
+                      </w:r>
+                    </w:p>
+                  </w:txbxContent>
+                </v:textbox>
+                <w10:wrap type="square" anchorx="margin"/>
+              </v:shape>
+            </w:pict>
+          </mc:Fallback>
+        </mc:AlternateContent>
+      </w:r>
+      <w:r>
+        <w:br w:type="page"/>
+      </w:r>
+      <w:r>
+        <w:lastRenderedPageBreak/>
+        <w:t>(10 points) A computer is accessed by many people at a time and over time. The computer is used to stored and edit confidential documents in a number of formats. Each person expects to share their documents only with other people of their choice.</w:t>
+      </w:r>
+    </w:p>
+    <w:p>
+      <w:pPr>
+        <w:numPr>
+          <w:ilvl w:val="0"/>
+          <w:numId w:val="9"/>
+        </w:numPr>
+      </w:pPr>
       <w:r>
         <w:br w:type="page"/>
       </w:r>
@@ -982,8 +2144,8 @@
       </w:r>
     </w:p>
     <w:sectPr>
-      <w:headerReference w:type="default" r:id="rId21"/>
-      <w:footerReference w:type="default" r:id="rId22"/>
+      <w:headerReference w:type="default" r:id="rId26"/>
+      <w:footerReference w:type="default" r:id="rId27"/>
       <w:pgSz w:w="12240" w:h="15840"/>
       <w:pgMar w:top="1440" w:right="1800" w:bottom="1440" w:left="1800" w:header="720" w:footer="720" w:gutter="0"/>
       <w:cols w:space="720"/>
@@ -4293,6 +5455,753 @@
 </dgm:colorsDef>
 </file>
 
+<file path=word/diagrams/colors3.xml><?xml version="1.0" encoding="utf-8"?>
+<dgm:colorsDef xmlns:dgm="http://schemas.openxmlformats.org/drawingml/2006/diagram" xmlns:a="http://schemas.openxmlformats.org/drawingml/2006/main" uniqueId="urn:microsoft.com/office/officeart/2005/8/colors/accent1_2">
+  <dgm:title val=""/>
+  <dgm:desc val=""/>
+  <dgm:catLst>
+    <dgm:cat type="accent1" pri="11200"/>
+  </dgm:catLst>
+  <dgm:styleLbl name="node0">
+    <dgm:fillClrLst meth="repeat">
+      <a:schemeClr val="accent1"/>
+    </dgm:fillClrLst>
+    <dgm:linClrLst meth="repeat">
+      <a:schemeClr val="lt1"/>
+    </dgm:linClrLst>
+    <dgm:effectClrLst/>
+    <dgm:txLinClrLst/>
+    <dgm:txFillClrLst/>
+    <dgm:txEffectClrLst/>
+  </dgm:styleLbl>
+  <dgm:styleLbl name="alignNode1">
+    <dgm:fillClrLst meth="repeat">
+      <a:schemeClr val="accent1"/>
+    </dgm:fillClrLst>
+    <dgm:linClrLst meth="repeat">
+      <a:schemeClr val="accent1"/>
+    </dgm:linClrLst>
+    <dgm:effectClrLst/>
+    <dgm:txLinClrLst/>
+    <dgm:txFillClrLst/>
+    <dgm:txEffectClrLst/>
+  </dgm:styleLbl>
+  <dgm:styleLbl name="node1">
+    <dgm:fillClrLst meth="repeat">
+      <a:schemeClr val="accent1"/>
+    </dgm:fillClrLst>
+    <dgm:linClrLst meth="repeat">
+      <a:schemeClr val="lt1"/>
+    </dgm:linClrLst>
+    <dgm:effectClrLst/>
+    <dgm:txLinClrLst/>
+    <dgm:txFillClrLst/>
+    <dgm:txEffectClrLst/>
+  </dgm:styleLbl>
+  <dgm:styleLbl name="lnNode1">
+    <dgm:fillClrLst meth="repeat">
+      <a:schemeClr val="accent1"/>
+    </dgm:fillClrLst>
+    <dgm:linClrLst meth="repeat">
+      <a:schemeClr val="lt1"/>
+    </dgm:linClrLst>
+    <dgm:effectClrLst/>
+    <dgm:txLinClrLst/>
+    <dgm:txFillClrLst/>
+    <dgm:txEffectClrLst/>
+  </dgm:styleLbl>
+  <dgm:styleLbl name="vennNode1">
+    <dgm:fillClrLst meth="repeat">
+      <a:schemeClr val="accent1">
+        <a:alpha val="50000"/>
+      </a:schemeClr>
+    </dgm:fillClrLst>
+    <dgm:linClrLst meth="repeat">
+      <a:schemeClr val="lt1"/>
+    </dgm:linClrLst>
+    <dgm:effectClrLst/>
+    <dgm:txLinClrLst/>
+    <dgm:txFillClrLst/>
+    <dgm:txEffectClrLst/>
+  </dgm:styleLbl>
+  <dgm:styleLbl name="node2">
+    <dgm:fillClrLst meth="repeat">
+      <a:schemeClr val="accent1"/>
+    </dgm:fillClrLst>
+    <dgm:linClrLst meth="repeat">
+      <a:schemeClr val="lt1"/>
+    </dgm:linClrLst>
+    <dgm:effectClrLst/>
+    <dgm:txLinClrLst/>
+    <dgm:txFillClrLst/>
+    <dgm:txEffectClrLst/>
+  </dgm:styleLbl>
+  <dgm:styleLbl name="node3">
+    <dgm:fillClrLst meth="repeat">
+      <a:schemeClr val="accent1"/>
+    </dgm:fillClrLst>
+    <dgm:linClrLst meth="repeat">
+      <a:schemeClr val="lt1"/>
+    </dgm:linClrLst>
+    <dgm:effectClrLst/>
+    <dgm:txLinClrLst/>
+    <dgm:txFillClrLst/>
+    <dgm:txEffectClrLst/>
+  </dgm:styleLbl>
+  <dgm:styleLbl name="node4">
+    <dgm:fillClrLst meth="repeat">
+      <a:schemeClr val="accent1"/>
+    </dgm:fillClrLst>
+    <dgm:linClrLst meth="repeat">
+      <a:schemeClr val="lt1"/>
+    </dgm:linClrLst>
+    <dgm:effectClrLst/>
+    <dgm:txLinClrLst/>
+    <dgm:txFillClrLst/>
+    <dgm:txEffectClrLst/>
+  </dgm:styleLbl>
+  <dgm:styleLbl name="fgImgPlace1">
+    <dgm:fillClrLst meth="repeat">
+      <a:schemeClr val="accent1">
+        <a:tint val="50000"/>
+      </a:schemeClr>
+    </dgm:fillClrLst>
+    <dgm:linClrLst meth="repeat">
+      <a:schemeClr val="lt1"/>
+    </dgm:linClrLst>
+    <dgm:effectClrLst/>
+    <dgm:txLinClrLst/>
+    <dgm:txFillClrLst meth="repeat">
+      <a:schemeClr val="lt1"/>
+    </dgm:txFillClrLst>
+    <dgm:txEffectClrLst/>
+  </dgm:styleLbl>
+  <dgm:styleLbl name="alignImgPlace1">
+    <dgm:fillClrLst meth="repeat">
+      <a:schemeClr val="accent1">
+        <a:tint val="50000"/>
+      </a:schemeClr>
+    </dgm:fillClrLst>
+    <dgm:linClrLst meth="repeat">
+      <a:schemeClr val="lt1"/>
+    </dgm:linClrLst>
+    <dgm:effectClrLst/>
+    <dgm:txLinClrLst/>
+    <dgm:txFillClrLst meth="repeat">
+      <a:schemeClr val="lt1"/>
+    </dgm:txFillClrLst>
+    <dgm:txEffectClrLst/>
+  </dgm:styleLbl>
+  <dgm:styleLbl name="bgImgPlace1">
+    <dgm:fillClrLst meth="repeat">
+      <a:schemeClr val="accent1">
+        <a:tint val="50000"/>
+      </a:schemeClr>
+    </dgm:fillClrLst>
+    <dgm:linClrLst meth="repeat">
+      <a:schemeClr val="lt1"/>
+    </dgm:linClrLst>
+    <dgm:effectClrLst/>
+    <dgm:txLinClrLst/>
+    <dgm:txFillClrLst meth="repeat">
+      <a:schemeClr val="lt1"/>
+    </dgm:txFillClrLst>
+    <dgm:txEffectClrLst/>
+  </dgm:styleLbl>
+  <dgm:styleLbl name="sibTrans2D1">
+    <dgm:fillClrLst meth="repeat">
+      <a:schemeClr val="accent1">
+        <a:tint val="60000"/>
+      </a:schemeClr>
+    </dgm:fillClrLst>
+    <dgm:linClrLst meth="repeat">
+      <a:schemeClr val="accent1">
+        <a:tint val="60000"/>
+      </a:schemeClr>
+    </dgm:linClrLst>
+    <dgm:effectClrLst/>
+    <dgm:txLinClrLst/>
+    <dgm:txFillClrLst/>
+    <dgm:txEffectClrLst/>
+  </dgm:styleLbl>
+  <dgm:styleLbl name="fgSibTrans2D1">
+    <dgm:fillClrLst meth="repeat">
+      <a:schemeClr val="accent1">
+        <a:tint val="60000"/>
+      </a:schemeClr>
+    </dgm:fillClrLst>
+    <dgm:linClrLst meth="repeat">
+      <a:schemeClr val="accent1">
+        <a:tint val="60000"/>
+      </a:schemeClr>
+    </dgm:linClrLst>
+    <dgm:effectClrLst/>
+    <dgm:txLinClrLst/>
+    <dgm:txFillClrLst/>
+    <dgm:txEffectClrLst/>
+  </dgm:styleLbl>
+  <dgm:styleLbl name="bgSibTrans2D1">
+    <dgm:fillClrLst meth="repeat">
+      <a:schemeClr val="accent1">
+        <a:tint val="60000"/>
+      </a:schemeClr>
+    </dgm:fillClrLst>
+    <dgm:linClrLst meth="repeat">
+      <a:schemeClr val="accent1">
+        <a:tint val="60000"/>
+      </a:schemeClr>
+    </dgm:linClrLst>
+    <dgm:effectClrLst/>
+    <dgm:txLinClrLst/>
+    <dgm:txFillClrLst/>
+    <dgm:txEffectClrLst/>
+  </dgm:styleLbl>
+  <dgm:styleLbl name="sibTrans1D1">
+    <dgm:fillClrLst meth="repeat">
+      <a:schemeClr val="accent1"/>
+    </dgm:fillClrLst>
+    <dgm:linClrLst meth="repeat">
+      <a:schemeClr val="accent1"/>
+    </dgm:linClrLst>
+    <dgm:effectClrLst/>
+    <dgm:txLinClrLst/>
+    <dgm:txFillClrLst meth="repeat">
+      <a:schemeClr val="tx1"/>
+    </dgm:txFillClrLst>
+    <dgm:txEffectClrLst/>
+  </dgm:styleLbl>
+  <dgm:styleLbl name="callout">
+    <dgm:fillClrLst meth="repeat">
+      <a:schemeClr val="accent1"/>
+    </dgm:fillClrLst>
+    <dgm:linClrLst meth="repeat">
+      <a:schemeClr val="accent1">
+        <a:tint val="50000"/>
+      </a:schemeClr>
+    </dgm:linClrLst>
+    <dgm:effectClrLst/>
+    <dgm:txLinClrLst/>
+    <dgm:txFillClrLst meth="repeat">
+      <a:schemeClr val="tx1"/>
+    </dgm:txFillClrLst>
+    <dgm:txEffectClrLst/>
+  </dgm:styleLbl>
+  <dgm:styleLbl name="asst0">
+    <dgm:fillClrLst meth="repeat">
+      <a:schemeClr val="accent1"/>
+    </dgm:fillClrLst>
+    <dgm:linClrLst meth="repeat">
+      <a:schemeClr val="lt1"/>
+    </dgm:linClrLst>
+    <dgm:effectClrLst/>
+    <dgm:txLinClrLst/>
+    <dgm:txFillClrLst/>
+    <dgm:txEffectClrLst/>
+  </dgm:styleLbl>
+  <dgm:styleLbl name="asst1">
+    <dgm:fillClrLst meth="repeat">
+      <a:schemeClr val="accent1"/>
+    </dgm:fillClrLst>
+    <dgm:linClrLst meth="repeat">
+      <a:schemeClr val="lt1"/>
+    </dgm:linClrLst>
+    <dgm:effectClrLst/>
+    <dgm:txLinClrLst/>
+    <dgm:txFillClrLst/>
+    <dgm:txEffectClrLst/>
+  </dgm:styleLbl>
+  <dgm:styleLbl name="asst2">
+    <dgm:fillClrLst meth="repeat">
+      <a:schemeClr val="accent1"/>
+    </dgm:fillClrLst>
+    <dgm:linClrLst meth="repeat">
+      <a:schemeClr val="lt1"/>
+    </dgm:linClrLst>
+    <dgm:effectClrLst/>
+    <dgm:txLinClrLst/>
+    <dgm:txFillClrLst/>
+    <dgm:txEffectClrLst/>
+  </dgm:styleLbl>
+  <dgm:styleLbl name="asst3">
+    <dgm:fillClrLst meth="repeat">
+      <a:schemeClr val="accent1"/>
+    </dgm:fillClrLst>
+    <dgm:linClrLst meth="repeat">
+      <a:schemeClr val="lt1"/>
+    </dgm:linClrLst>
+    <dgm:effectClrLst/>
+    <dgm:txLinClrLst/>
+    <dgm:txFillClrLst/>
+    <dgm:txEffectClrLst/>
+  </dgm:styleLbl>
+  <dgm:styleLbl name="asst4">
+    <dgm:fillClrLst meth="repeat">
+      <a:schemeClr val="accent1"/>
+    </dgm:fillClrLst>
+    <dgm:linClrLst meth="repeat">
+      <a:schemeClr val="lt1"/>
+    </dgm:linClrLst>
+    <dgm:effectClrLst/>
+    <dgm:txLinClrLst/>
+    <dgm:txFillClrLst/>
+    <dgm:txEffectClrLst/>
+  </dgm:styleLbl>
+  <dgm:styleLbl name="parChTrans2D1">
+    <dgm:fillClrLst meth="repeat">
+      <a:schemeClr val="accent1">
+        <a:tint val="60000"/>
+      </a:schemeClr>
+    </dgm:fillClrLst>
+    <dgm:linClrLst meth="repeat">
+      <a:schemeClr val="accent1">
+        <a:tint val="60000"/>
+      </a:schemeClr>
+    </dgm:linClrLst>
+    <dgm:effectClrLst/>
+    <dgm:txLinClrLst/>
+    <dgm:txFillClrLst meth="repeat">
+      <a:schemeClr val="lt1"/>
+    </dgm:txFillClrLst>
+    <dgm:txEffectClrLst/>
+  </dgm:styleLbl>
+  <dgm:styleLbl name="parChTrans2D2">
+    <dgm:fillClrLst meth="repeat">
+      <a:schemeClr val="accent1"/>
+    </dgm:fillClrLst>
+    <dgm:linClrLst meth="repeat">
+      <a:schemeClr val="accent1"/>
+    </dgm:linClrLst>
+    <dgm:effectClrLst/>
+    <dgm:txLinClrLst/>
+    <dgm:txFillClrLst meth="repeat">
+      <a:schemeClr val="lt1"/>
+    </dgm:txFillClrLst>
+    <dgm:txEffectClrLst/>
+  </dgm:styleLbl>
+  <dgm:styleLbl name="parChTrans2D3">
+    <dgm:fillClrLst meth="repeat">
+      <a:schemeClr val="accent1"/>
+    </dgm:fillClrLst>
+    <dgm:linClrLst meth="repeat">
+      <a:schemeClr val="accent1"/>
+    </dgm:linClrLst>
+    <dgm:effectClrLst/>
+    <dgm:txLinClrLst/>
+    <dgm:txFillClrLst meth="repeat">
+      <a:schemeClr val="lt1"/>
+    </dgm:txFillClrLst>
+    <dgm:txEffectClrLst/>
+  </dgm:styleLbl>
+  <dgm:styleLbl name="parChTrans2D4">
+    <dgm:fillClrLst meth="repeat">
+      <a:schemeClr val="accent1"/>
+    </dgm:fillClrLst>
+    <dgm:linClrLst meth="repeat">
+      <a:schemeClr val="accent1"/>
+    </dgm:linClrLst>
+    <dgm:effectClrLst/>
+    <dgm:txLinClrLst/>
+    <dgm:txFillClrLst meth="repeat">
+      <a:schemeClr val="lt1"/>
+    </dgm:txFillClrLst>
+    <dgm:txEffectClrLst/>
+  </dgm:styleLbl>
+  <dgm:styleLbl name="parChTrans1D1">
+    <dgm:fillClrLst meth="repeat">
+      <a:schemeClr val="accent1"/>
+    </dgm:fillClrLst>
+    <dgm:linClrLst meth="repeat">
+      <a:schemeClr val="accent1">
+        <a:shade val="60000"/>
+      </a:schemeClr>
+    </dgm:linClrLst>
+    <dgm:effectClrLst/>
+    <dgm:txLinClrLst/>
+    <dgm:txFillClrLst meth="repeat">
+      <a:schemeClr val="tx1"/>
+    </dgm:txFillClrLst>
+    <dgm:txEffectClrLst/>
+  </dgm:styleLbl>
+  <dgm:styleLbl name="parChTrans1D2">
+    <dgm:fillClrLst meth="repeat">
+      <a:schemeClr val="accent1"/>
+    </dgm:fillClrLst>
+    <dgm:linClrLst meth="repeat">
+      <a:schemeClr val="accent1">
+        <a:shade val="60000"/>
+      </a:schemeClr>
+    </dgm:linClrLst>
+    <dgm:effectClrLst/>
+    <dgm:txLinClrLst/>
+    <dgm:txFillClrLst meth="repeat">
+      <a:schemeClr val="tx1"/>
+    </dgm:txFillClrLst>
+    <dgm:txEffectClrLst/>
+  </dgm:styleLbl>
+  <dgm:styleLbl name="parChTrans1D3">
+    <dgm:fillClrLst meth="repeat">
+      <a:schemeClr val="accent1"/>
+    </dgm:fillClrLst>
+    <dgm:linClrLst meth="repeat">
+      <a:schemeClr val="accent1">
+        <a:shade val="80000"/>
+      </a:schemeClr>
+    </dgm:linClrLst>
+    <dgm:effectClrLst/>
+    <dgm:txLinClrLst/>
+    <dgm:txFillClrLst meth="repeat">
+      <a:schemeClr val="tx1"/>
+    </dgm:txFillClrLst>
+    <dgm:txEffectClrLst/>
+  </dgm:styleLbl>
+  <dgm:styleLbl name="parChTrans1D4">
+    <dgm:fillClrLst meth="repeat">
+      <a:schemeClr val="accent1"/>
+    </dgm:fillClrLst>
+    <dgm:linClrLst meth="repeat">
+      <a:schemeClr val="accent1">
+        <a:shade val="80000"/>
+      </a:schemeClr>
+    </dgm:linClrLst>
+    <dgm:effectClrLst/>
+    <dgm:txLinClrLst/>
+    <dgm:txFillClrLst meth="repeat">
+      <a:schemeClr val="tx1"/>
+    </dgm:txFillClrLst>
+    <dgm:txEffectClrLst/>
+  </dgm:styleLbl>
+  <dgm:styleLbl name="fgAcc1">
+    <dgm:fillClrLst meth="repeat">
+      <a:schemeClr val="lt1">
+        <a:alpha val="90000"/>
+      </a:schemeClr>
+    </dgm:fillClrLst>
+    <dgm:linClrLst meth="repeat">
+      <a:schemeClr val="accent1"/>
+    </dgm:linClrLst>
+    <dgm:effectClrLst/>
+    <dgm:txLinClrLst/>
+    <dgm:txFillClrLst meth="repeat">
+      <a:schemeClr val="dk1"/>
+    </dgm:txFillClrLst>
+    <dgm:txEffectClrLst/>
+  </dgm:styleLbl>
+  <dgm:styleLbl name="conFgAcc1">
+    <dgm:fillClrLst meth="repeat">
+      <a:schemeClr val="lt1">
+        <a:alpha val="90000"/>
+      </a:schemeClr>
+    </dgm:fillClrLst>
+    <dgm:linClrLst meth="repeat">
+      <a:schemeClr val="accent1"/>
+    </dgm:linClrLst>
+    <dgm:effectClrLst/>
+    <dgm:txLinClrLst/>
+    <dgm:txFillClrLst meth="repeat">
+      <a:schemeClr val="dk1"/>
+    </dgm:txFillClrLst>
+    <dgm:txEffectClrLst/>
+  </dgm:styleLbl>
+  <dgm:styleLbl name="alignAcc1">
+    <dgm:fillClrLst meth="repeat">
+      <a:schemeClr val="lt1">
+        <a:alpha val="90000"/>
+      </a:schemeClr>
+    </dgm:fillClrLst>
+    <dgm:linClrLst meth="repeat">
+      <a:schemeClr val="accent1"/>
+    </dgm:linClrLst>
+    <dgm:effectClrLst/>
+    <dgm:txLinClrLst/>
+    <dgm:txFillClrLst meth="repeat">
+      <a:schemeClr val="dk1"/>
+    </dgm:txFillClrLst>
+    <dgm:txEffectClrLst/>
+  </dgm:styleLbl>
+  <dgm:styleLbl name="trAlignAcc1">
+    <dgm:fillClrLst meth="repeat">
+      <a:schemeClr val="lt1">
+        <a:alpha val="40000"/>
+      </a:schemeClr>
+    </dgm:fillClrLst>
+    <dgm:linClrLst meth="repeat">
+      <a:schemeClr val="accent1"/>
+    </dgm:linClrLst>
+    <dgm:effectClrLst/>
+    <dgm:txLinClrLst/>
+    <dgm:txFillClrLst meth="repeat">
+      <a:schemeClr val="dk1"/>
+    </dgm:txFillClrLst>
+    <dgm:txEffectClrLst/>
+  </dgm:styleLbl>
+  <dgm:styleLbl name="bgAcc1">
+    <dgm:fillClrLst meth="repeat">
+      <a:schemeClr val="lt1">
+        <a:alpha val="90000"/>
+      </a:schemeClr>
+    </dgm:fillClrLst>
+    <dgm:linClrLst meth="repeat">
+      <a:schemeClr val="accent1"/>
+    </dgm:linClrLst>
+    <dgm:effectClrLst/>
+    <dgm:txLinClrLst/>
+    <dgm:txFillClrLst meth="repeat">
+      <a:schemeClr val="dk1"/>
+    </dgm:txFillClrLst>
+    <dgm:txEffectClrLst/>
+  </dgm:styleLbl>
+  <dgm:styleLbl name="solidFgAcc1">
+    <dgm:fillClrLst meth="repeat">
+      <a:schemeClr val="lt1"/>
+    </dgm:fillClrLst>
+    <dgm:linClrLst meth="repeat">
+      <a:schemeClr val="accent1"/>
+    </dgm:linClrLst>
+    <dgm:effectClrLst/>
+    <dgm:txLinClrLst/>
+    <dgm:txFillClrLst meth="repeat">
+      <a:schemeClr val="dk1"/>
+    </dgm:txFillClrLst>
+    <dgm:txEffectClrLst/>
+  </dgm:styleLbl>
+  <dgm:styleLbl name="solidAlignAcc1">
+    <dgm:fillClrLst meth="repeat">
+      <a:schemeClr val="lt1"/>
+    </dgm:fillClrLst>
+    <dgm:linClrLst meth="repeat">
+      <a:schemeClr val="accent1"/>
+    </dgm:linClrLst>
+    <dgm:effectClrLst/>
+    <dgm:txLinClrLst/>
+    <dgm:txFillClrLst meth="repeat">
+      <a:schemeClr val="dk1"/>
+    </dgm:txFillClrLst>
+    <dgm:txEffectClrLst/>
+  </dgm:styleLbl>
+  <dgm:styleLbl name="solidBgAcc1">
+    <dgm:fillClrLst meth="repeat">
+      <a:schemeClr val="lt1"/>
+    </dgm:fillClrLst>
+    <dgm:linClrLst meth="repeat">
+      <a:schemeClr val="accent1"/>
+    </dgm:linClrLst>
+    <dgm:effectClrLst/>
+    <dgm:txLinClrLst/>
+    <dgm:txFillClrLst meth="repeat">
+      <a:schemeClr val="dk1"/>
+    </dgm:txFillClrLst>
+    <dgm:txEffectClrLst/>
+  </dgm:styleLbl>
+  <dgm:styleLbl name="fgAccFollowNode1">
+    <dgm:fillClrLst meth="repeat">
+      <a:schemeClr val="accent1">
+        <a:alpha val="90000"/>
+        <a:tint val="40000"/>
+      </a:schemeClr>
+    </dgm:fillClrLst>
+    <dgm:linClrLst meth="repeat">
+      <a:schemeClr val="accent1">
+        <a:alpha val="90000"/>
+        <a:tint val="40000"/>
+      </a:schemeClr>
+    </dgm:linClrLst>
+    <dgm:effectClrLst/>
+    <dgm:txLinClrLst/>
+    <dgm:txFillClrLst meth="repeat">
+      <a:schemeClr val="dk1"/>
+    </dgm:txFillClrLst>
+    <dgm:txEffectClrLst/>
+  </dgm:styleLbl>
+  <dgm:styleLbl name="alignAccFollowNode1">
+    <dgm:fillClrLst meth="repeat">
+      <a:schemeClr val="accent1">
+        <a:alpha val="90000"/>
+        <a:tint val="40000"/>
+      </a:schemeClr>
+    </dgm:fillClrLst>
+    <dgm:linClrLst meth="repeat">
+      <a:schemeClr val="accent1">
+        <a:alpha val="90000"/>
+        <a:tint val="40000"/>
+      </a:schemeClr>
+    </dgm:linClrLst>
+    <dgm:effectClrLst/>
+    <dgm:txLinClrLst/>
+    <dgm:txFillClrLst meth="repeat">
+      <a:schemeClr val="dk1"/>
+    </dgm:txFillClrLst>
+    <dgm:txEffectClrLst/>
+  </dgm:styleLbl>
+  <dgm:styleLbl name="bgAccFollowNode1">
+    <dgm:fillClrLst meth="repeat">
+      <a:schemeClr val="accent1">
+        <a:alpha val="90000"/>
+        <a:tint val="40000"/>
+      </a:schemeClr>
+    </dgm:fillClrLst>
+    <dgm:linClrLst meth="repeat">
+      <a:schemeClr val="accent1">
+        <a:alpha val="90000"/>
+        <a:tint val="40000"/>
+      </a:schemeClr>
+    </dgm:linClrLst>
+    <dgm:effectClrLst/>
+    <dgm:txLinClrLst/>
+    <dgm:txFillClrLst meth="repeat">
+      <a:schemeClr val="dk1"/>
+    </dgm:txFillClrLst>
+    <dgm:txEffectClrLst/>
+  </dgm:styleLbl>
+  <dgm:styleLbl name="fgAcc0">
+    <dgm:fillClrLst meth="repeat">
+      <a:schemeClr val="lt1">
+        <a:alpha val="90000"/>
+      </a:schemeClr>
+    </dgm:fillClrLst>
+    <dgm:linClrLst meth="repeat">
+      <a:schemeClr val="accent1"/>
+    </dgm:linClrLst>
+    <dgm:effectClrLst/>
+    <dgm:txLinClrLst/>
+    <dgm:txFillClrLst meth="repeat">
+      <a:schemeClr val="dk1"/>
+    </dgm:txFillClrLst>
+    <dgm:txEffectClrLst/>
+  </dgm:styleLbl>
+  <dgm:styleLbl name="fgAcc2">
+    <dgm:fillClrLst meth="repeat">
+      <a:schemeClr val="lt1">
+        <a:alpha val="90000"/>
+      </a:schemeClr>
+    </dgm:fillClrLst>
+    <dgm:linClrLst meth="repeat">
+      <a:schemeClr val="accent1"/>
+    </dgm:linClrLst>
+    <dgm:effectClrLst/>
+    <dgm:txLinClrLst/>
+    <dgm:txFillClrLst meth="repeat">
+      <a:schemeClr val="dk1"/>
+    </dgm:txFillClrLst>
+    <dgm:txEffectClrLst/>
+  </dgm:styleLbl>
+  <dgm:styleLbl name="fgAcc3">
+    <dgm:fillClrLst meth="repeat">
+      <a:schemeClr val="lt1">
+        <a:alpha val="90000"/>
+      </a:schemeClr>
+    </dgm:fillClrLst>
+    <dgm:linClrLst meth="repeat">
+      <a:schemeClr val="accent1"/>
+    </dgm:linClrLst>
+    <dgm:effectClrLst/>
+    <dgm:txLinClrLst/>
+    <dgm:txFillClrLst meth="repeat">
+      <a:schemeClr val="dk1"/>
+    </dgm:txFillClrLst>
+    <dgm:txEffectClrLst/>
+  </dgm:styleLbl>
+  <dgm:styleLbl name="fgAcc4">
+    <dgm:fillClrLst meth="repeat">
+      <a:schemeClr val="lt1">
+        <a:alpha val="90000"/>
+      </a:schemeClr>
+    </dgm:fillClrLst>
+    <dgm:linClrLst meth="repeat">
+      <a:schemeClr val="accent1"/>
+    </dgm:linClrLst>
+    <dgm:effectClrLst/>
+    <dgm:txLinClrLst/>
+    <dgm:txFillClrLst meth="repeat">
+      <a:schemeClr val="dk1"/>
+    </dgm:txFillClrLst>
+    <dgm:txEffectClrLst/>
+  </dgm:styleLbl>
+  <dgm:styleLbl name="bgShp">
+    <dgm:fillClrLst meth="repeat">
+      <a:schemeClr val="accent1">
+        <a:tint val="40000"/>
+      </a:schemeClr>
+    </dgm:fillClrLst>
+    <dgm:linClrLst meth="repeat">
+      <a:schemeClr val="accent1"/>
+    </dgm:linClrLst>
+    <dgm:effectClrLst/>
+    <dgm:txLinClrLst/>
+    <dgm:txFillClrLst meth="repeat">
+      <a:schemeClr val="dk1"/>
+    </dgm:txFillClrLst>
+    <dgm:txEffectClrLst/>
+  </dgm:styleLbl>
+  <dgm:styleLbl name="dkBgShp">
+    <dgm:fillClrLst meth="repeat">
+      <a:schemeClr val="accent1">
+        <a:shade val="80000"/>
+      </a:schemeClr>
+    </dgm:fillClrLst>
+    <dgm:linClrLst meth="repeat">
+      <a:schemeClr val="accent1"/>
+    </dgm:linClrLst>
+    <dgm:effectClrLst/>
+    <dgm:txLinClrLst/>
+    <dgm:txFillClrLst meth="repeat">
+      <a:schemeClr val="lt1"/>
+    </dgm:txFillClrLst>
+    <dgm:txEffectClrLst/>
+  </dgm:styleLbl>
+  <dgm:styleLbl name="trBgShp">
+    <dgm:fillClrLst meth="repeat">
+      <a:schemeClr val="accent1">
+        <a:tint val="50000"/>
+        <a:alpha val="40000"/>
+      </a:schemeClr>
+    </dgm:fillClrLst>
+    <dgm:linClrLst meth="repeat">
+      <a:schemeClr val="accent1"/>
+    </dgm:linClrLst>
+    <dgm:effectClrLst/>
+    <dgm:txLinClrLst/>
+    <dgm:txFillClrLst meth="repeat">
+      <a:schemeClr val="lt1"/>
+    </dgm:txFillClrLst>
+    <dgm:txEffectClrLst/>
+  </dgm:styleLbl>
+  <dgm:styleLbl name="fgShp">
+    <dgm:fillClrLst meth="repeat">
+      <a:schemeClr val="accent1">
+        <a:tint val="60000"/>
+      </a:schemeClr>
+    </dgm:fillClrLst>
+    <dgm:linClrLst meth="repeat">
+      <a:schemeClr val="lt1"/>
+    </dgm:linClrLst>
+    <dgm:effectClrLst/>
+    <dgm:txLinClrLst/>
+    <dgm:txFillClrLst meth="repeat">
+      <a:schemeClr val="dk1"/>
+    </dgm:txFillClrLst>
+    <dgm:txEffectClrLst/>
+  </dgm:styleLbl>
+  <dgm:styleLbl name="revTx">
+    <dgm:fillClrLst meth="repeat">
+      <a:schemeClr val="lt1">
+        <a:alpha val="0"/>
+      </a:schemeClr>
+    </dgm:fillClrLst>
+    <dgm:linClrLst meth="repeat">
+      <a:schemeClr val="dk1">
+        <a:alpha val="0"/>
+      </a:schemeClr>
+    </dgm:linClrLst>
+    <dgm:effectClrLst/>
+    <dgm:txLinClrLst/>
+    <dgm:txFillClrLst meth="repeat">
+      <a:schemeClr val="tx1"/>
+    </dgm:txFillClrLst>
+    <dgm:txEffectClrLst/>
+  </dgm:styleLbl>
+</dgm:colorsDef>
+</file>
+
 <file path=word/diagrams/data1.xml><?xml version="1.0" encoding="utf-8"?>
 <dgm:dataModel xmlns:dgm="http://schemas.openxmlformats.org/drawingml/2006/diagram" xmlns:a="http://schemas.openxmlformats.org/drawingml/2006/main">
   <dgm:ptLst>
@@ -4616,24 +6525,24 @@
   <dgm:cxnLst>
     <dgm:cxn modelId="{59FEAE58-9E10-4EB8-98A3-A0AEE4076623}" srcId="{BE814F2A-5C45-4D61-8A13-8B0B0470EEE8}" destId="{43C970B1-330A-4ACB-88FF-B8333510604F}" srcOrd="1" destOrd="0" parTransId="{CF34B1A5-B8DB-4795-9BD2-B0ADEBF741DD}" sibTransId="{879C9944-E7D6-4179-A398-76F151A1848C}"/>
     <dgm:cxn modelId="{FF78D891-7B9E-4F5C-B263-0A052BD66D41}" srcId="{BE814F2A-5C45-4D61-8A13-8B0B0470EEE8}" destId="{5436806A-E086-4382-910F-2DEB68627DF5}" srcOrd="0" destOrd="0" parTransId="{59480033-6F4E-4502-8DFC-283666514C4E}" sibTransId="{C9CDD9C4-7A97-4159-BCF5-214E2147BD1A}"/>
-    <dgm:cxn modelId="{65938565-BD14-4DB5-B698-BBBFA6FC1F7D}" type="presOf" srcId="{BE814F2A-5C45-4D61-8A13-8B0B0470EEE8}" destId="{DDF770A0-B11A-4893-9C71-BB5F3544B950}" srcOrd="0" destOrd="0" presId="urn:microsoft.com/office/officeart/2005/8/layout/vList6"/>
     <dgm:cxn modelId="{716162F2-6679-49A4-ADFA-36AB338951A5}" srcId="{5436806A-E086-4382-910F-2DEB68627DF5}" destId="{DED62015-D9C5-4ED9-9068-0F3221A54F50}" srcOrd="1" destOrd="0" parTransId="{DD40F515-FE49-41AE-903F-675016F41DF4}" sibTransId="{787C2C41-4B7E-4E89-AC8D-6BEADFC351F5}"/>
+    <dgm:cxn modelId="{3491CF52-7544-43A2-A4CA-98D2459CE11C}" type="presOf" srcId="{5436806A-E086-4382-910F-2DEB68627DF5}" destId="{F174A7B9-6A73-4D58-8DF1-359EB37FD1BD}" srcOrd="0" destOrd="0" presId="urn:microsoft.com/office/officeart/2005/8/layout/vList6"/>
     <dgm:cxn modelId="{6B3B1311-0BC9-40D9-BBB3-996098EDA6C5}" srcId="{43C970B1-330A-4ACB-88FF-B8333510604F}" destId="{9D2BA6CD-B8DB-40C4-9125-A8882150D5AD}" srcOrd="1" destOrd="0" parTransId="{01DFF280-B029-4BD0-9460-3479143F4CBC}" sibTransId="{9F709E09-0A80-4278-B13C-5543FCD871E2}"/>
-    <dgm:cxn modelId="{5134B87D-7296-4EC2-AA0E-36358A3BA648}" type="presOf" srcId="{5436806A-E086-4382-910F-2DEB68627DF5}" destId="{F174A7B9-6A73-4D58-8DF1-359EB37FD1BD}" srcOrd="0" destOrd="0" presId="urn:microsoft.com/office/officeart/2005/8/layout/vList6"/>
-    <dgm:cxn modelId="{FAC92170-2205-4730-819C-578A5BB6D8B1}" type="presOf" srcId="{DED62015-D9C5-4ED9-9068-0F3221A54F50}" destId="{E6BF8138-DF21-4B8C-9DC6-0C11716EA577}" srcOrd="0" destOrd="1" presId="urn:microsoft.com/office/officeart/2005/8/layout/vList6"/>
-    <dgm:cxn modelId="{F724A9D3-FA3D-4848-B2D3-52E3F17CAF66}" type="presOf" srcId="{BB122B7F-EE7B-4D80-876D-80F1BDD957F3}" destId="{9D01AA34-7C30-4C0A-AF87-8379F30450A2}" srcOrd="0" destOrd="0" presId="urn:microsoft.com/office/officeart/2005/8/layout/vList6"/>
-    <dgm:cxn modelId="{E2666C06-FC7A-4D39-B3FD-1A202F373801}" type="presOf" srcId="{43C970B1-330A-4ACB-88FF-B8333510604F}" destId="{6DCF08DE-213C-4B22-BA83-093673D6E792}" srcOrd="0" destOrd="0" presId="urn:microsoft.com/office/officeart/2005/8/layout/vList6"/>
-    <dgm:cxn modelId="{8ACD112B-3961-4A08-9302-5DBDA6BECE13}" type="presOf" srcId="{D2D11CF8-D67C-4425-A8A1-D22DCCC940F9}" destId="{E6BF8138-DF21-4B8C-9DC6-0C11716EA577}" srcOrd="0" destOrd="0" presId="urn:microsoft.com/office/officeart/2005/8/layout/vList6"/>
-    <dgm:cxn modelId="{78F815D1-A790-461E-BD8D-9D074E3192E4}" type="presOf" srcId="{9D2BA6CD-B8DB-40C4-9125-A8882150D5AD}" destId="{9D01AA34-7C30-4C0A-AF87-8379F30450A2}" srcOrd="0" destOrd="1" presId="urn:microsoft.com/office/officeart/2005/8/layout/vList6"/>
+    <dgm:cxn modelId="{7B42080F-06B1-4492-87BC-618721E67525}" type="presOf" srcId="{BE814F2A-5C45-4D61-8A13-8B0B0470EEE8}" destId="{DDF770A0-B11A-4893-9C71-BB5F3544B950}" srcOrd="0" destOrd="0" presId="urn:microsoft.com/office/officeart/2005/8/layout/vList6"/>
+    <dgm:cxn modelId="{D70ACAF6-56B8-4CB6-88DA-AF8CAAA5A295}" type="presOf" srcId="{BB122B7F-EE7B-4D80-876D-80F1BDD957F3}" destId="{9D01AA34-7C30-4C0A-AF87-8379F30450A2}" srcOrd="0" destOrd="0" presId="urn:microsoft.com/office/officeart/2005/8/layout/vList6"/>
+    <dgm:cxn modelId="{78799CCA-9E2C-45C9-9E8C-3079858A2757}" type="presOf" srcId="{D2D11CF8-D67C-4425-A8A1-D22DCCC940F9}" destId="{E6BF8138-DF21-4B8C-9DC6-0C11716EA577}" srcOrd="0" destOrd="0" presId="urn:microsoft.com/office/officeart/2005/8/layout/vList6"/>
+    <dgm:cxn modelId="{BDAD73FC-E4D6-4FE2-933D-7A1A4FB57AD8}" type="presOf" srcId="{43C970B1-330A-4ACB-88FF-B8333510604F}" destId="{6DCF08DE-213C-4B22-BA83-093673D6E792}" srcOrd="0" destOrd="0" presId="urn:microsoft.com/office/officeart/2005/8/layout/vList6"/>
     <dgm:cxn modelId="{B6CAE615-BAC4-4D0A-B0FC-B9B055373D0E}" srcId="{5436806A-E086-4382-910F-2DEB68627DF5}" destId="{D2D11CF8-D67C-4425-A8A1-D22DCCC940F9}" srcOrd="0" destOrd="0" parTransId="{D7BFECBF-FE0F-48D2-A43B-5B81141C59E9}" sibTransId="{75CD6529-AA02-4EC2-9474-C705C937284D}"/>
+    <dgm:cxn modelId="{CB2E695E-9805-4CCA-8DBC-B0EACAA86A2E}" type="presOf" srcId="{DED62015-D9C5-4ED9-9068-0F3221A54F50}" destId="{E6BF8138-DF21-4B8C-9DC6-0C11716EA577}" srcOrd="0" destOrd="1" presId="urn:microsoft.com/office/officeart/2005/8/layout/vList6"/>
+    <dgm:cxn modelId="{8193565E-B1E5-40BB-B009-F5E1F741DA7B}" type="presOf" srcId="{9D2BA6CD-B8DB-40C4-9125-A8882150D5AD}" destId="{9D01AA34-7C30-4C0A-AF87-8379F30450A2}" srcOrd="0" destOrd="1" presId="urn:microsoft.com/office/officeart/2005/8/layout/vList6"/>
     <dgm:cxn modelId="{EF757803-53D1-4EA6-A45A-E99DC33F8F2A}" srcId="{43C970B1-330A-4ACB-88FF-B8333510604F}" destId="{BB122B7F-EE7B-4D80-876D-80F1BDD957F3}" srcOrd="0" destOrd="0" parTransId="{7A1579D0-8EC5-4BA1-89BA-43D551D2B66B}" sibTransId="{965D0A6A-9534-418C-92AD-912C3C4922BC}"/>
-    <dgm:cxn modelId="{6122D982-9413-408B-8ED8-D19FDDAB7FDC}" type="presParOf" srcId="{DDF770A0-B11A-4893-9C71-BB5F3544B950}" destId="{2B83E07F-13B9-402C-990F-73D26E73BCB8}" srcOrd="0" destOrd="0" presId="urn:microsoft.com/office/officeart/2005/8/layout/vList6"/>
-    <dgm:cxn modelId="{46825910-B6F5-4D62-8814-3CF5209441F8}" type="presParOf" srcId="{2B83E07F-13B9-402C-990F-73D26E73BCB8}" destId="{F174A7B9-6A73-4D58-8DF1-359EB37FD1BD}" srcOrd="0" destOrd="0" presId="urn:microsoft.com/office/officeart/2005/8/layout/vList6"/>
-    <dgm:cxn modelId="{8517A1E0-CBB1-4873-A3C1-48701542A636}" type="presParOf" srcId="{2B83E07F-13B9-402C-990F-73D26E73BCB8}" destId="{E6BF8138-DF21-4B8C-9DC6-0C11716EA577}" srcOrd="1" destOrd="0" presId="urn:microsoft.com/office/officeart/2005/8/layout/vList6"/>
-    <dgm:cxn modelId="{BDD3D3B3-41F9-4DA1-AF2E-1C417A04BC0B}" type="presParOf" srcId="{DDF770A0-B11A-4893-9C71-BB5F3544B950}" destId="{E50E43E9-9604-41F0-AED5-4F01DB3625AD}" srcOrd="1" destOrd="0" presId="urn:microsoft.com/office/officeart/2005/8/layout/vList6"/>
-    <dgm:cxn modelId="{6AFFBC26-5EF9-4A95-BA46-3DDAA13F72BD}" type="presParOf" srcId="{DDF770A0-B11A-4893-9C71-BB5F3544B950}" destId="{4FE7FE1A-30DE-4BE7-A142-8187713A31D4}" srcOrd="2" destOrd="0" presId="urn:microsoft.com/office/officeart/2005/8/layout/vList6"/>
-    <dgm:cxn modelId="{2D040669-3371-48EA-BFF0-610954F51C82}" type="presParOf" srcId="{4FE7FE1A-30DE-4BE7-A142-8187713A31D4}" destId="{6DCF08DE-213C-4B22-BA83-093673D6E792}" srcOrd="0" destOrd="0" presId="urn:microsoft.com/office/officeart/2005/8/layout/vList6"/>
-    <dgm:cxn modelId="{8F33EBE6-2031-4C40-B90D-ACB00CE4A97F}" type="presParOf" srcId="{4FE7FE1A-30DE-4BE7-A142-8187713A31D4}" destId="{9D01AA34-7C30-4C0A-AF87-8379F30450A2}" srcOrd="1" destOrd="0" presId="urn:microsoft.com/office/officeart/2005/8/layout/vList6"/>
+    <dgm:cxn modelId="{2A55F428-BE88-465F-BD7C-6270C8334CE7}" type="presParOf" srcId="{DDF770A0-B11A-4893-9C71-BB5F3544B950}" destId="{2B83E07F-13B9-402C-990F-73D26E73BCB8}" srcOrd="0" destOrd="0" presId="urn:microsoft.com/office/officeart/2005/8/layout/vList6"/>
+    <dgm:cxn modelId="{78B1BCC3-FC04-430D-B6C9-2BB1E39E50B8}" type="presParOf" srcId="{2B83E07F-13B9-402C-990F-73D26E73BCB8}" destId="{F174A7B9-6A73-4D58-8DF1-359EB37FD1BD}" srcOrd="0" destOrd="0" presId="urn:microsoft.com/office/officeart/2005/8/layout/vList6"/>
+    <dgm:cxn modelId="{EFA3D3E1-4859-4C46-98AD-EFE0C489942B}" type="presParOf" srcId="{2B83E07F-13B9-402C-990F-73D26E73BCB8}" destId="{E6BF8138-DF21-4B8C-9DC6-0C11716EA577}" srcOrd="1" destOrd="0" presId="urn:microsoft.com/office/officeart/2005/8/layout/vList6"/>
+    <dgm:cxn modelId="{2DF03B7D-34AA-419D-A9EB-38C350688768}" type="presParOf" srcId="{DDF770A0-B11A-4893-9C71-BB5F3544B950}" destId="{E50E43E9-9604-41F0-AED5-4F01DB3625AD}" srcOrd="1" destOrd="0" presId="urn:microsoft.com/office/officeart/2005/8/layout/vList6"/>
+    <dgm:cxn modelId="{435DFD27-6309-4690-BAEC-C604605CD152}" type="presParOf" srcId="{DDF770A0-B11A-4893-9C71-BB5F3544B950}" destId="{4FE7FE1A-30DE-4BE7-A142-8187713A31D4}" srcOrd="2" destOrd="0" presId="urn:microsoft.com/office/officeart/2005/8/layout/vList6"/>
+    <dgm:cxn modelId="{5FE223B4-0862-439E-934C-8706073EF9B7}" type="presParOf" srcId="{4FE7FE1A-30DE-4BE7-A142-8187713A31D4}" destId="{6DCF08DE-213C-4B22-BA83-093673D6E792}" srcOrd="0" destOrd="0" presId="urn:microsoft.com/office/officeart/2005/8/layout/vList6"/>
+    <dgm:cxn modelId="{90E38B98-345D-4A70-B8C6-CC0CCCE39A0A}" type="presParOf" srcId="{4FE7FE1A-30DE-4BE7-A142-8187713A31D4}" destId="{9D01AA34-7C30-4C0A-AF87-8379F30450A2}" srcOrd="1" destOrd="0" presId="urn:microsoft.com/office/officeart/2005/8/layout/vList6"/>
   </dgm:cxnLst>
   <dgm:bg/>
   <dgm:whole/>
@@ -4969,29 +6878,367 @@
     <dgm:cxn modelId="{59FEAE58-9E10-4EB8-98A3-A0AEE4076623}" srcId="{BE814F2A-5C45-4D61-8A13-8B0B0470EEE8}" destId="{43C970B1-330A-4ACB-88FF-B8333510604F}" srcOrd="1" destOrd="0" parTransId="{CF34B1A5-B8DB-4795-9BD2-B0ADEBF741DD}" sibTransId="{879C9944-E7D6-4179-A398-76F151A1848C}"/>
     <dgm:cxn modelId="{FF78D891-7B9E-4F5C-B263-0A052BD66D41}" srcId="{BE814F2A-5C45-4D61-8A13-8B0B0470EEE8}" destId="{5436806A-E086-4382-910F-2DEB68627DF5}" srcOrd="0" destOrd="0" parTransId="{59480033-6F4E-4502-8DFC-283666514C4E}" sibTransId="{C9CDD9C4-7A97-4159-BCF5-214E2147BD1A}"/>
     <dgm:cxn modelId="{3069965F-21D3-44BB-9CD7-7905D9BB9FF6}" srcId="{5436806A-E086-4382-910F-2DEB68627DF5}" destId="{750E5F66-6DC1-481D-B1DB-6842E5157F27}" srcOrd="1" destOrd="0" parTransId="{5A9DA218-DBF3-4BF9-91DC-1C351636FAB5}" sibTransId="{390FDD2B-9479-4273-8D9F-742FDDB20B70}"/>
+    <dgm:cxn modelId="{CCEBEC32-3B70-4827-B985-B95A1F12B3A6}" type="presOf" srcId="{750E5F66-6DC1-481D-B1DB-6842E5157F27}" destId="{E6BF8138-DF21-4B8C-9DC6-0C11716EA577}" srcOrd="0" destOrd="1" presId="urn:microsoft.com/office/officeart/2005/8/layout/vList6"/>
     <dgm:cxn modelId="{6B3B1311-0BC9-40D9-BBB3-996098EDA6C5}" srcId="{43C970B1-330A-4ACB-88FF-B8333510604F}" destId="{9D2BA6CD-B8DB-40C4-9125-A8882150D5AD}" srcOrd="1" destOrd="0" parTransId="{01DFF280-B029-4BD0-9460-3479143F4CBC}" sibTransId="{9F709E09-0A80-4278-B13C-5543FCD871E2}"/>
-    <dgm:cxn modelId="{7FF55AB6-41D9-4E72-A2E9-82437A6EC15B}" type="presOf" srcId="{43C970B1-330A-4ACB-88FF-B8333510604F}" destId="{6DCF08DE-213C-4B22-BA83-093673D6E792}" srcOrd="0" destOrd="0" presId="urn:microsoft.com/office/officeart/2005/8/layout/vList6"/>
-    <dgm:cxn modelId="{8E59B47B-7471-463B-8377-6836BE80BA1C}" type="presOf" srcId="{5436806A-E086-4382-910F-2DEB68627DF5}" destId="{F174A7B9-6A73-4D58-8DF1-359EB37FD1BD}" srcOrd="0" destOrd="0" presId="urn:microsoft.com/office/officeart/2005/8/layout/vList6"/>
-    <dgm:cxn modelId="{8D5D8869-66A2-4144-9230-E0F86969C519}" type="presOf" srcId="{8C1763CD-9DAA-40EB-86CA-180EB3033648}" destId="{E6BF8138-DF21-4B8C-9DC6-0C11716EA577}" srcOrd="0" destOrd="0" presId="urn:microsoft.com/office/officeart/2005/8/layout/vList6"/>
-    <dgm:cxn modelId="{E57DB8E3-E72D-48F0-90A4-1E0F9D14C3ED}" type="presOf" srcId="{BB122B7F-EE7B-4D80-876D-80F1BDD957F3}" destId="{9D01AA34-7C30-4C0A-AF87-8379F30450A2}" srcOrd="0" destOrd="0" presId="urn:microsoft.com/office/officeart/2005/8/layout/vList6"/>
-    <dgm:cxn modelId="{E92EFD19-7564-420D-85C2-DF91EB430939}" type="presOf" srcId="{BE814F2A-5C45-4D61-8A13-8B0B0470EEE8}" destId="{DDF770A0-B11A-4893-9C71-BB5F3544B950}" srcOrd="0" destOrd="0" presId="urn:microsoft.com/office/officeart/2005/8/layout/vList6"/>
-    <dgm:cxn modelId="{304ABBEE-AA81-4DCE-A2FA-DBE1E8EE67FD}" type="presOf" srcId="{9D2BA6CD-B8DB-40C4-9125-A8882150D5AD}" destId="{9D01AA34-7C30-4C0A-AF87-8379F30450A2}" srcOrd="0" destOrd="1" presId="urn:microsoft.com/office/officeart/2005/8/layout/vList6"/>
-    <dgm:cxn modelId="{924EDBFF-266C-48F8-AE56-13CA60DBCD56}" type="presOf" srcId="{750E5F66-6DC1-481D-B1DB-6842E5157F27}" destId="{E6BF8138-DF21-4B8C-9DC6-0C11716EA577}" srcOrd="0" destOrd="1" presId="urn:microsoft.com/office/officeart/2005/8/layout/vList6"/>
+    <dgm:cxn modelId="{767014C8-6A66-48AC-B95D-E4B71AC0BF2B}" type="presOf" srcId="{BE814F2A-5C45-4D61-8A13-8B0B0470EEE8}" destId="{DDF770A0-B11A-4893-9C71-BB5F3544B950}" srcOrd="0" destOrd="0" presId="urn:microsoft.com/office/officeart/2005/8/layout/vList6"/>
+    <dgm:cxn modelId="{31B5F42B-F280-4204-A03D-5DDD95554C7C}" type="presOf" srcId="{43C970B1-330A-4ACB-88FF-B8333510604F}" destId="{6DCF08DE-213C-4B22-BA83-093673D6E792}" srcOrd="0" destOrd="0" presId="urn:microsoft.com/office/officeart/2005/8/layout/vList6"/>
+    <dgm:cxn modelId="{C31FBB19-C339-44AC-AB03-64632F0B177C}" type="presOf" srcId="{5436806A-E086-4382-910F-2DEB68627DF5}" destId="{F174A7B9-6A73-4D58-8DF1-359EB37FD1BD}" srcOrd="0" destOrd="0" presId="urn:microsoft.com/office/officeart/2005/8/layout/vList6"/>
+    <dgm:cxn modelId="{171A971A-AC8C-408D-A02D-699C34BDD157}" type="presOf" srcId="{8C1763CD-9DAA-40EB-86CA-180EB3033648}" destId="{E6BF8138-DF21-4B8C-9DC6-0C11716EA577}" srcOrd="0" destOrd="0" presId="urn:microsoft.com/office/officeart/2005/8/layout/vList6"/>
+    <dgm:cxn modelId="{E3B004FE-8977-4684-92BF-EB1968CEFE3D}" type="presOf" srcId="{BB122B7F-EE7B-4D80-876D-80F1BDD957F3}" destId="{9D01AA34-7C30-4C0A-AF87-8379F30450A2}" srcOrd="0" destOrd="0" presId="urn:microsoft.com/office/officeart/2005/8/layout/vList6"/>
     <dgm:cxn modelId="{EF757803-53D1-4EA6-A45A-E99DC33F8F2A}" srcId="{43C970B1-330A-4ACB-88FF-B8333510604F}" destId="{BB122B7F-EE7B-4D80-876D-80F1BDD957F3}" srcOrd="0" destOrd="0" parTransId="{7A1579D0-8EC5-4BA1-89BA-43D551D2B66B}" sibTransId="{965D0A6A-9534-418C-92AD-912C3C4922BC}"/>
     <dgm:cxn modelId="{B9ABEFC4-08AE-450B-9238-680C77CC8DA0}" srcId="{5436806A-E086-4382-910F-2DEB68627DF5}" destId="{8C1763CD-9DAA-40EB-86CA-180EB3033648}" srcOrd="0" destOrd="0" parTransId="{F99D614A-E4DC-4B6E-A3D7-A1BD20DBC648}" sibTransId="{BA7150D2-935C-4B3C-90F4-398AF491122E}"/>
-    <dgm:cxn modelId="{561CA0E1-9491-4FDC-BB22-03F11B5ED839}" type="presParOf" srcId="{DDF770A0-B11A-4893-9C71-BB5F3544B950}" destId="{2B83E07F-13B9-402C-990F-73D26E73BCB8}" srcOrd="0" destOrd="0" presId="urn:microsoft.com/office/officeart/2005/8/layout/vList6"/>
-    <dgm:cxn modelId="{901E393D-5A31-4AF0-BA0B-E60DED2FD6CA}" type="presParOf" srcId="{2B83E07F-13B9-402C-990F-73D26E73BCB8}" destId="{F174A7B9-6A73-4D58-8DF1-359EB37FD1BD}" srcOrd="0" destOrd="0" presId="urn:microsoft.com/office/officeart/2005/8/layout/vList6"/>
-    <dgm:cxn modelId="{0D49B7C1-EF2B-49D9-8295-28388EC12563}" type="presParOf" srcId="{2B83E07F-13B9-402C-990F-73D26E73BCB8}" destId="{E6BF8138-DF21-4B8C-9DC6-0C11716EA577}" srcOrd="1" destOrd="0" presId="urn:microsoft.com/office/officeart/2005/8/layout/vList6"/>
-    <dgm:cxn modelId="{5C18A0E1-450B-4515-8D83-5172DC0D0DE2}" type="presParOf" srcId="{DDF770A0-B11A-4893-9C71-BB5F3544B950}" destId="{E50E43E9-9604-41F0-AED5-4F01DB3625AD}" srcOrd="1" destOrd="0" presId="urn:microsoft.com/office/officeart/2005/8/layout/vList6"/>
-    <dgm:cxn modelId="{6E78972C-F829-4CAB-866B-7DA13DB5B57F}" type="presParOf" srcId="{DDF770A0-B11A-4893-9C71-BB5F3544B950}" destId="{4FE7FE1A-30DE-4BE7-A142-8187713A31D4}" srcOrd="2" destOrd="0" presId="urn:microsoft.com/office/officeart/2005/8/layout/vList6"/>
-    <dgm:cxn modelId="{734E670C-95D0-4AD1-84AB-BFE0B7E07272}" type="presParOf" srcId="{4FE7FE1A-30DE-4BE7-A142-8187713A31D4}" destId="{6DCF08DE-213C-4B22-BA83-093673D6E792}" srcOrd="0" destOrd="0" presId="urn:microsoft.com/office/officeart/2005/8/layout/vList6"/>
-    <dgm:cxn modelId="{3F5FB679-CF89-490A-9313-C1DC6935D09D}" type="presParOf" srcId="{4FE7FE1A-30DE-4BE7-A142-8187713A31D4}" destId="{9D01AA34-7C30-4C0A-AF87-8379F30450A2}" srcOrd="1" destOrd="0" presId="urn:microsoft.com/office/officeart/2005/8/layout/vList6"/>
+    <dgm:cxn modelId="{2AF047A2-34B6-4D03-BCB9-41797FA381A4}" type="presOf" srcId="{9D2BA6CD-B8DB-40C4-9125-A8882150D5AD}" destId="{9D01AA34-7C30-4C0A-AF87-8379F30450A2}" srcOrd="0" destOrd="1" presId="urn:microsoft.com/office/officeart/2005/8/layout/vList6"/>
+    <dgm:cxn modelId="{5FB0B483-5421-4795-91BD-31B731C00455}" type="presParOf" srcId="{DDF770A0-B11A-4893-9C71-BB5F3544B950}" destId="{2B83E07F-13B9-402C-990F-73D26E73BCB8}" srcOrd="0" destOrd="0" presId="urn:microsoft.com/office/officeart/2005/8/layout/vList6"/>
+    <dgm:cxn modelId="{D58C7216-C765-426C-9177-B28EBBBA457C}" type="presParOf" srcId="{2B83E07F-13B9-402C-990F-73D26E73BCB8}" destId="{F174A7B9-6A73-4D58-8DF1-359EB37FD1BD}" srcOrd="0" destOrd="0" presId="urn:microsoft.com/office/officeart/2005/8/layout/vList6"/>
+    <dgm:cxn modelId="{0B20EAA3-FC83-4FC4-A8DA-29338F3FD9DD}" type="presParOf" srcId="{2B83E07F-13B9-402C-990F-73D26E73BCB8}" destId="{E6BF8138-DF21-4B8C-9DC6-0C11716EA577}" srcOrd="1" destOrd="0" presId="urn:microsoft.com/office/officeart/2005/8/layout/vList6"/>
+    <dgm:cxn modelId="{8767DD41-5501-4483-8B35-569D375CED84}" type="presParOf" srcId="{DDF770A0-B11A-4893-9C71-BB5F3544B950}" destId="{E50E43E9-9604-41F0-AED5-4F01DB3625AD}" srcOrd="1" destOrd="0" presId="urn:microsoft.com/office/officeart/2005/8/layout/vList6"/>
+    <dgm:cxn modelId="{8266A3A7-5A23-4446-B0DC-5FAEC5F21EAF}" type="presParOf" srcId="{DDF770A0-B11A-4893-9C71-BB5F3544B950}" destId="{4FE7FE1A-30DE-4BE7-A142-8187713A31D4}" srcOrd="2" destOrd="0" presId="urn:microsoft.com/office/officeart/2005/8/layout/vList6"/>
+    <dgm:cxn modelId="{D271AEB9-D213-4E27-945F-BEC4F6BCBD1D}" type="presParOf" srcId="{4FE7FE1A-30DE-4BE7-A142-8187713A31D4}" destId="{6DCF08DE-213C-4B22-BA83-093673D6E792}" srcOrd="0" destOrd="0" presId="urn:microsoft.com/office/officeart/2005/8/layout/vList6"/>
+    <dgm:cxn modelId="{4B0320F7-D014-4600-AD9E-C8B2D8B65199}" type="presParOf" srcId="{4FE7FE1A-30DE-4BE7-A142-8187713A31D4}" destId="{9D01AA34-7C30-4C0A-AF87-8379F30450A2}" srcOrd="1" destOrd="0" presId="urn:microsoft.com/office/officeart/2005/8/layout/vList6"/>
   </dgm:cxnLst>
   <dgm:bg/>
   <dgm:whole/>
   <dgm:extLst>
     <a:ext uri="http://schemas.microsoft.com/office/drawing/2008/diagram">
       <dsp:dataModelExt xmlns:dsp="http://schemas.microsoft.com/office/drawing/2008/diagram" relId="rId20" minVer="http://schemas.openxmlformats.org/drawingml/2006/diagram"/>
+    </a:ext>
+  </dgm:extLst>
+</dgm:dataModel>
+</file>
+
+<file path=word/diagrams/data3.xml><?xml version="1.0" encoding="utf-8"?>
+<dgm:dataModel xmlns:dgm="http://schemas.openxmlformats.org/drawingml/2006/diagram" xmlns:a="http://schemas.openxmlformats.org/drawingml/2006/main">
+  <dgm:ptLst>
+    <dgm:pt modelId="{C109FF67-E53E-4E47-88FC-5CDB3EAF4DF1}" type="doc">
+      <dgm:prSet loTypeId="urn:microsoft.com/office/officeart/2005/8/layout/pyramid3" loCatId="pyramid" qsTypeId="urn:microsoft.com/office/officeart/2005/8/quickstyle/simple1" qsCatId="simple" csTypeId="urn:microsoft.com/office/officeart/2005/8/colors/accent1_2" csCatId="accent1" phldr="1"/>
+      <dgm:spPr/>
+    </dgm:pt>
+    <dgm:pt modelId="{810721B0-0544-4D2C-9130-35507FFED033}">
+      <dgm:prSet phldrT="[Text]"/>
+      <dgm:spPr/>
+      <dgm:t>
+        <a:bodyPr/>
+        <a:lstStyle/>
+        <a:p>
+          <a:r>
+            <a:rPr lang="en-US" baseline="0">
+              <a:solidFill>
+                <a:schemeClr val="bg1"/>
+              </a:solidFill>
+            </a:rPr>
+            <a:t>Physical file system</a:t>
+          </a:r>
+        </a:p>
+      </dgm:t>
+    </dgm:pt>
+    <dgm:pt modelId="{0F5922F8-3487-43D2-95FE-7D47336C9BFB}" type="parTrans" cxnId="{11C9800A-6BB6-4E79-9FED-B473243D6E99}">
+      <dgm:prSet/>
+      <dgm:spPr/>
+      <dgm:t>
+        <a:bodyPr/>
+        <a:lstStyle/>
+        <a:p>
+          <a:endParaRPr lang="en-US"/>
+        </a:p>
+      </dgm:t>
+    </dgm:pt>
+    <dgm:pt modelId="{50D8AD7A-B767-4735-BBBE-EAD752D32615}" type="sibTrans" cxnId="{11C9800A-6BB6-4E79-9FED-B473243D6E99}">
+      <dgm:prSet/>
+      <dgm:spPr/>
+      <dgm:t>
+        <a:bodyPr/>
+        <a:lstStyle/>
+        <a:p>
+          <a:endParaRPr lang="en-US"/>
+        </a:p>
+      </dgm:t>
+    </dgm:pt>
+    <dgm:pt modelId="{558D3A3A-071A-4BD4-AD6F-7C92E35370D1}">
+      <dgm:prSet phldrT="[Text]"/>
+      <dgm:spPr/>
+      <dgm:t>
+        <a:bodyPr/>
+        <a:lstStyle/>
+        <a:p>
+          <a:r>
+            <a:rPr lang="en-US">
+              <a:solidFill>
+                <a:schemeClr val="bg1"/>
+              </a:solidFill>
+            </a:rPr>
+            <a:t>Virtual file system</a:t>
+          </a:r>
+        </a:p>
+      </dgm:t>
+    </dgm:pt>
+    <dgm:pt modelId="{E243A7FA-9D2A-437E-A2A3-6121C17EAFA0}" type="parTrans" cxnId="{B3231FEC-C21D-4DA4-B1A4-3311A38B3FAE}">
+      <dgm:prSet/>
+      <dgm:spPr/>
+      <dgm:t>
+        <a:bodyPr/>
+        <a:lstStyle/>
+        <a:p>
+          <a:endParaRPr lang="en-US"/>
+        </a:p>
+      </dgm:t>
+    </dgm:pt>
+    <dgm:pt modelId="{D4603064-EF71-4272-9219-A23791138204}" type="sibTrans" cxnId="{B3231FEC-C21D-4DA4-B1A4-3311A38B3FAE}">
+      <dgm:prSet/>
+      <dgm:spPr/>
+      <dgm:t>
+        <a:bodyPr/>
+        <a:lstStyle/>
+        <a:p>
+          <a:endParaRPr lang="en-US"/>
+        </a:p>
+      </dgm:t>
+    </dgm:pt>
+    <dgm:pt modelId="{72237D7E-B595-4842-9946-425E63C9337E}">
+      <dgm:prSet phldrT="[Text]"/>
+      <dgm:spPr/>
+      <dgm:t>
+        <a:bodyPr/>
+        <a:lstStyle/>
+        <a:p>
+          <a:r>
+            <a:rPr lang="en-US">
+              <a:solidFill>
+                <a:schemeClr val="bg1"/>
+              </a:solidFill>
+            </a:rPr>
+            <a:t>logical file system</a:t>
+          </a:r>
+        </a:p>
+      </dgm:t>
+    </dgm:pt>
+    <dgm:pt modelId="{1CF4E3AB-9A00-4ED4-9ADA-9BE78CF476CA}" type="parTrans" cxnId="{895B86F9-BC2B-422D-B31C-3557486E6EDB}">
+      <dgm:prSet/>
+      <dgm:spPr/>
+      <dgm:t>
+        <a:bodyPr/>
+        <a:lstStyle/>
+        <a:p>
+          <a:endParaRPr lang="en-US"/>
+        </a:p>
+      </dgm:t>
+    </dgm:pt>
+    <dgm:pt modelId="{E173136B-1D21-43E2-97AA-1D8409AD1ED9}" type="sibTrans" cxnId="{895B86F9-BC2B-422D-B31C-3557486E6EDB}">
+      <dgm:prSet/>
+      <dgm:spPr/>
+      <dgm:t>
+        <a:bodyPr/>
+        <a:lstStyle/>
+        <a:p>
+          <a:endParaRPr lang="en-US"/>
+        </a:p>
+      </dgm:t>
+    </dgm:pt>
+    <dgm:pt modelId="{425CF918-4DC5-47ED-BB46-ACC8E67B6900}">
+      <dgm:prSet phldrT="[Text]"/>
+      <dgm:spPr/>
+      <dgm:t>
+        <a:bodyPr/>
+        <a:lstStyle/>
+        <a:p>
+          <a:endParaRPr lang="en-US"/>
+        </a:p>
+      </dgm:t>
+    </dgm:pt>
+    <dgm:pt modelId="{2C940AFB-C95C-4CCE-A5EC-F1AE31E22044}" type="parTrans" cxnId="{26E11246-10B3-44C8-B972-3A50B7E48FFD}">
+      <dgm:prSet/>
+      <dgm:spPr/>
+      <dgm:t>
+        <a:bodyPr/>
+        <a:lstStyle/>
+        <a:p>
+          <a:endParaRPr lang="en-US"/>
+        </a:p>
+      </dgm:t>
+    </dgm:pt>
+    <dgm:pt modelId="{9EF10E51-3CC0-41B6-A072-91A7B56F7EBE}" type="sibTrans" cxnId="{26E11246-10B3-44C8-B972-3A50B7E48FFD}">
+      <dgm:prSet/>
+      <dgm:spPr/>
+      <dgm:t>
+        <a:bodyPr/>
+        <a:lstStyle/>
+        <a:p>
+          <a:endParaRPr lang="en-US"/>
+        </a:p>
+      </dgm:t>
+    </dgm:pt>
+    <dgm:pt modelId="{064D166F-2CFE-47DC-8BDF-1B4499F0D074}" type="pres">
+      <dgm:prSet presAssocID="{C109FF67-E53E-4E47-88FC-5CDB3EAF4DF1}" presName="Name0" presStyleCnt="0">
+        <dgm:presLayoutVars>
+          <dgm:dir/>
+          <dgm:animLvl val="lvl"/>
+          <dgm:resizeHandles val="exact"/>
+        </dgm:presLayoutVars>
+      </dgm:prSet>
+      <dgm:spPr/>
+    </dgm:pt>
+    <dgm:pt modelId="{F55DEAD3-F770-460C-A61F-088E38E4DFCE}" type="pres">
+      <dgm:prSet presAssocID="{810721B0-0544-4D2C-9130-35507FFED033}" presName="Name8" presStyleCnt="0"/>
+      <dgm:spPr/>
+    </dgm:pt>
+    <dgm:pt modelId="{772F68E2-4E71-49F6-8D63-51B3F9AF3713}" type="pres">
+      <dgm:prSet presAssocID="{810721B0-0544-4D2C-9130-35507FFED033}" presName="level" presStyleLbl="node1" presStyleIdx="0" presStyleCnt="4" custLinFactX="28509" custLinFactNeighborX="100000">
+        <dgm:presLayoutVars>
+          <dgm:chMax val="1"/>
+          <dgm:bulletEnabled val="1"/>
+        </dgm:presLayoutVars>
+      </dgm:prSet>
+      <dgm:spPr/>
+      <dgm:t>
+        <a:bodyPr/>
+        <a:lstStyle/>
+        <a:p>
+          <a:endParaRPr lang="en-US"/>
+        </a:p>
+      </dgm:t>
+    </dgm:pt>
+    <dgm:pt modelId="{CB14C333-97E5-4F80-A19A-D85C34216A97}" type="pres">
+      <dgm:prSet presAssocID="{810721B0-0544-4D2C-9130-35507FFED033}" presName="levelTx" presStyleLbl="revTx" presStyleIdx="0" presStyleCnt="0">
+        <dgm:presLayoutVars>
+          <dgm:chMax val="1"/>
+          <dgm:bulletEnabled val="1"/>
+        </dgm:presLayoutVars>
+      </dgm:prSet>
+      <dgm:spPr/>
+      <dgm:t>
+        <a:bodyPr/>
+        <a:lstStyle/>
+        <a:p>
+          <a:endParaRPr lang="en-US"/>
+        </a:p>
+      </dgm:t>
+    </dgm:pt>
+    <dgm:pt modelId="{CDCF0A7A-E64D-4AD4-892C-9D41AB37D48A}" type="pres">
+      <dgm:prSet presAssocID="{558D3A3A-071A-4BD4-AD6F-7C92E35370D1}" presName="Name8" presStyleCnt="0"/>
+      <dgm:spPr/>
+    </dgm:pt>
+    <dgm:pt modelId="{168B99D9-E2C3-44B0-B482-12BAC025AB18}" type="pres">
+      <dgm:prSet presAssocID="{558D3A3A-071A-4BD4-AD6F-7C92E35370D1}" presName="level" presStyleLbl="node1" presStyleIdx="1" presStyleCnt="4">
+        <dgm:presLayoutVars>
+          <dgm:chMax val="1"/>
+          <dgm:bulletEnabled val="1"/>
+        </dgm:presLayoutVars>
+      </dgm:prSet>
+      <dgm:spPr/>
+      <dgm:t>
+        <a:bodyPr/>
+        <a:lstStyle/>
+        <a:p>
+          <a:endParaRPr lang="en-US"/>
+        </a:p>
+      </dgm:t>
+    </dgm:pt>
+    <dgm:pt modelId="{3660550A-DAA1-4B55-AF6F-5771BEAAA1C9}" type="pres">
+      <dgm:prSet presAssocID="{558D3A3A-071A-4BD4-AD6F-7C92E35370D1}" presName="levelTx" presStyleLbl="revTx" presStyleIdx="0" presStyleCnt="0">
+        <dgm:presLayoutVars>
+          <dgm:chMax val="1"/>
+          <dgm:bulletEnabled val="1"/>
+        </dgm:presLayoutVars>
+      </dgm:prSet>
+      <dgm:spPr/>
+      <dgm:t>
+        <a:bodyPr/>
+        <a:lstStyle/>
+        <a:p>
+          <a:endParaRPr lang="en-US"/>
+        </a:p>
+      </dgm:t>
+    </dgm:pt>
+    <dgm:pt modelId="{3A83D4EC-F4E6-47CF-8E8E-F4BA7EEF55D4}" type="pres">
+      <dgm:prSet presAssocID="{72237D7E-B595-4842-9946-425E63C9337E}" presName="Name8" presStyleCnt="0"/>
+      <dgm:spPr/>
+    </dgm:pt>
+    <dgm:pt modelId="{4002AF7F-7460-4542-B29E-C7390468A1D7}" type="pres">
+      <dgm:prSet presAssocID="{72237D7E-B595-4842-9946-425E63C9337E}" presName="level" presStyleLbl="node1" presStyleIdx="2" presStyleCnt="4">
+        <dgm:presLayoutVars>
+          <dgm:chMax val="1"/>
+          <dgm:bulletEnabled val="1"/>
+        </dgm:presLayoutVars>
+      </dgm:prSet>
+      <dgm:spPr/>
+      <dgm:t>
+        <a:bodyPr/>
+        <a:lstStyle/>
+        <a:p>
+          <a:endParaRPr lang="en-US"/>
+        </a:p>
+      </dgm:t>
+    </dgm:pt>
+    <dgm:pt modelId="{7C3FE0A0-8C1A-40EB-A24F-4494596CA118}" type="pres">
+      <dgm:prSet presAssocID="{72237D7E-B595-4842-9946-425E63C9337E}" presName="levelTx" presStyleLbl="revTx" presStyleIdx="0" presStyleCnt="0">
+        <dgm:presLayoutVars>
+          <dgm:chMax val="1"/>
+          <dgm:bulletEnabled val="1"/>
+        </dgm:presLayoutVars>
+      </dgm:prSet>
+      <dgm:spPr/>
+      <dgm:t>
+        <a:bodyPr/>
+        <a:lstStyle/>
+        <a:p>
+          <a:endParaRPr lang="en-US"/>
+        </a:p>
+      </dgm:t>
+    </dgm:pt>
+    <dgm:pt modelId="{275EDA03-C853-440F-BD70-32B8A6455744}" type="pres">
+      <dgm:prSet presAssocID="{425CF918-4DC5-47ED-BB46-ACC8E67B6900}" presName="Name8" presStyleCnt="0"/>
+      <dgm:spPr/>
+    </dgm:pt>
+    <dgm:pt modelId="{11DE0E16-E275-41F4-931B-EF39BA77C3E9}" type="pres">
+      <dgm:prSet presAssocID="{425CF918-4DC5-47ED-BB46-ACC8E67B6900}" presName="level" presStyleLbl="node1" presStyleIdx="3" presStyleCnt="4">
+        <dgm:presLayoutVars>
+          <dgm:chMax val="1"/>
+          <dgm:bulletEnabled val="1"/>
+        </dgm:presLayoutVars>
+      </dgm:prSet>
+      <dgm:spPr/>
+    </dgm:pt>
+    <dgm:pt modelId="{0D8CBD40-4A13-4C7F-B8C7-79D3AA40A7A6}" type="pres">
+      <dgm:prSet presAssocID="{425CF918-4DC5-47ED-BB46-ACC8E67B6900}" presName="levelTx" presStyleLbl="revTx" presStyleIdx="0" presStyleCnt="0">
+        <dgm:presLayoutVars>
+          <dgm:chMax val="1"/>
+          <dgm:bulletEnabled val="1"/>
+        </dgm:presLayoutVars>
+      </dgm:prSet>
+      <dgm:spPr/>
+    </dgm:pt>
+  </dgm:ptLst>
+  <dgm:cxnLst>
+    <dgm:cxn modelId="{B3231FEC-C21D-4DA4-B1A4-3311A38B3FAE}" srcId="{C109FF67-E53E-4E47-88FC-5CDB3EAF4DF1}" destId="{558D3A3A-071A-4BD4-AD6F-7C92E35370D1}" srcOrd="1" destOrd="0" parTransId="{E243A7FA-9D2A-437E-A2A3-6121C17EAFA0}" sibTransId="{D4603064-EF71-4272-9219-A23791138204}"/>
+    <dgm:cxn modelId="{6562C19F-EE1A-4EA1-BF48-5F810793B2C7}" type="presOf" srcId="{558D3A3A-071A-4BD4-AD6F-7C92E35370D1}" destId="{168B99D9-E2C3-44B0-B482-12BAC025AB18}" srcOrd="0" destOrd="0" presId="urn:microsoft.com/office/officeart/2005/8/layout/pyramid3"/>
+    <dgm:cxn modelId="{83C3A804-B053-4E54-B437-A9E61D8FF32F}" type="presOf" srcId="{425CF918-4DC5-47ED-BB46-ACC8E67B6900}" destId="{11DE0E16-E275-41F4-931B-EF39BA77C3E9}" srcOrd="0" destOrd="0" presId="urn:microsoft.com/office/officeart/2005/8/layout/pyramid3"/>
+    <dgm:cxn modelId="{22CC638C-4050-4EED-A5F5-022D738AEB76}" type="presOf" srcId="{C109FF67-E53E-4E47-88FC-5CDB3EAF4DF1}" destId="{064D166F-2CFE-47DC-8BDF-1B4499F0D074}" srcOrd="0" destOrd="0" presId="urn:microsoft.com/office/officeart/2005/8/layout/pyramid3"/>
+    <dgm:cxn modelId="{2854CBC1-F1FA-4D9F-BA6C-ED0AC3FA887F}" type="presOf" srcId="{810721B0-0544-4D2C-9130-35507FFED033}" destId="{CB14C333-97E5-4F80-A19A-D85C34216A97}" srcOrd="1" destOrd="0" presId="urn:microsoft.com/office/officeart/2005/8/layout/pyramid3"/>
+    <dgm:cxn modelId="{532E6817-DF26-4D4A-992C-61F3DA0D4569}" type="presOf" srcId="{72237D7E-B595-4842-9946-425E63C9337E}" destId="{4002AF7F-7460-4542-B29E-C7390468A1D7}" srcOrd="0" destOrd="0" presId="urn:microsoft.com/office/officeart/2005/8/layout/pyramid3"/>
+    <dgm:cxn modelId="{895B86F9-BC2B-422D-B31C-3557486E6EDB}" srcId="{C109FF67-E53E-4E47-88FC-5CDB3EAF4DF1}" destId="{72237D7E-B595-4842-9946-425E63C9337E}" srcOrd="2" destOrd="0" parTransId="{1CF4E3AB-9A00-4ED4-9ADA-9BE78CF476CA}" sibTransId="{E173136B-1D21-43E2-97AA-1D8409AD1ED9}"/>
+    <dgm:cxn modelId="{06255839-2189-406C-B22E-2D259F0325C6}" type="presOf" srcId="{810721B0-0544-4D2C-9130-35507FFED033}" destId="{772F68E2-4E71-49F6-8D63-51B3F9AF3713}" srcOrd="0" destOrd="0" presId="urn:microsoft.com/office/officeart/2005/8/layout/pyramid3"/>
+    <dgm:cxn modelId="{3DB11AC9-F92D-4274-8961-36D49DD21F01}" type="presOf" srcId="{558D3A3A-071A-4BD4-AD6F-7C92E35370D1}" destId="{3660550A-DAA1-4B55-AF6F-5771BEAAA1C9}" srcOrd="1" destOrd="0" presId="urn:microsoft.com/office/officeart/2005/8/layout/pyramid3"/>
+    <dgm:cxn modelId="{26E11246-10B3-44C8-B972-3A50B7E48FFD}" srcId="{C109FF67-E53E-4E47-88FC-5CDB3EAF4DF1}" destId="{425CF918-4DC5-47ED-BB46-ACC8E67B6900}" srcOrd="3" destOrd="0" parTransId="{2C940AFB-C95C-4CCE-A5EC-F1AE31E22044}" sibTransId="{9EF10E51-3CC0-41B6-A072-91A7B56F7EBE}"/>
+    <dgm:cxn modelId="{87209C86-ECA1-4980-A450-092E76940F84}" type="presOf" srcId="{72237D7E-B595-4842-9946-425E63C9337E}" destId="{7C3FE0A0-8C1A-40EB-A24F-4494596CA118}" srcOrd="1" destOrd="0" presId="urn:microsoft.com/office/officeart/2005/8/layout/pyramid3"/>
+    <dgm:cxn modelId="{E680CCB3-5B7F-46B4-BD60-C4C59B33D1F3}" type="presOf" srcId="{425CF918-4DC5-47ED-BB46-ACC8E67B6900}" destId="{0D8CBD40-4A13-4C7F-B8C7-79D3AA40A7A6}" srcOrd="1" destOrd="0" presId="urn:microsoft.com/office/officeart/2005/8/layout/pyramid3"/>
+    <dgm:cxn modelId="{11C9800A-6BB6-4E79-9FED-B473243D6E99}" srcId="{C109FF67-E53E-4E47-88FC-5CDB3EAF4DF1}" destId="{810721B0-0544-4D2C-9130-35507FFED033}" srcOrd="0" destOrd="0" parTransId="{0F5922F8-3487-43D2-95FE-7D47336C9BFB}" sibTransId="{50D8AD7A-B767-4735-BBBE-EAD752D32615}"/>
+    <dgm:cxn modelId="{0E851106-091E-4EC3-8B56-C48D9344D2C8}" type="presParOf" srcId="{064D166F-2CFE-47DC-8BDF-1B4499F0D074}" destId="{F55DEAD3-F770-460C-A61F-088E38E4DFCE}" srcOrd="0" destOrd="0" presId="urn:microsoft.com/office/officeart/2005/8/layout/pyramid3"/>
+    <dgm:cxn modelId="{AC15EC43-2BC8-4A99-A8AE-3B3FBF557ED7}" type="presParOf" srcId="{F55DEAD3-F770-460C-A61F-088E38E4DFCE}" destId="{772F68E2-4E71-49F6-8D63-51B3F9AF3713}" srcOrd="0" destOrd="0" presId="urn:microsoft.com/office/officeart/2005/8/layout/pyramid3"/>
+    <dgm:cxn modelId="{33F420EB-3410-431A-BEFD-370ED0FF8B48}" type="presParOf" srcId="{F55DEAD3-F770-460C-A61F-088E38E4DFCE}" destId="{CB14C333-97E5-4F80-A19A-D85C34216A97}" srcOrd="1" destOrd="0" presId="urn:microsoft.com/office/officeart/2005/8/layout/pyramid3"/>
+    <dgm:cxn modelId="{20DC3341-0F38-4B9B-9662-7975214CA990}" type="presParOf" srcId="{064D166F-2CFE-47DC-8BDF-1B4499F0D074}" destId="{CDCF0A7A-E64D-4AD4-892C-9D41AB37D48A}" srcOrd="1" destOrd="0" presId="urn:microsoft.com/office/officeart/2005/8/layout/pyramid3"/>
+    <dgm:cxn modelId="{E0E03B48-E755-4E7B-B2B9-AC800F279954}" type="presParOf" srcId="{CDCF0A7A-E64D-4AD4-892C-9D41AB37D48A}" destId="{168B99D9-E2C3-44B0-B482-12BAC025AB18}" srcOrd="0" destOrd="0" presId="urn:microsoft.com/office/officeart/2005/8/layout/pyramid3"/>
+    <dgm:cxn modelId="{019420A0-09FA-4EB7-BDF0-51D3FAA64F61}" type="presParOf" srcId="{CDCF0A7A-E64D-4AD4-892C-9D41AB37D48A}" destId="{3660550A-DAA1-4B55-AF6F-5771BEAAA1C9}" srcOrd="1" destOrd="0" presId="urn:microsoft.com/office/officeart/2005/8/layout/pyramid3"/>
+    <dgm:cxn modelId="{EA35AA17-FF4F-4084-BFD1-DB713E4ADF36}" type="presParOf" srcId="{064D166F-2CFE-47DC-8BDF-1B4499F0D074}" destId="{3A83D4EC-F4E6-47CF-8E8E-F4BA7EEF55D4}" srcOrd="2" destOrd="0" presId="urn:microsoft.com/office/officeart/2005/8/layout/pyramid3"/>
+    <dgm:cxn modelId="{37798242-2934-4852-B91A-76095231A70D}" type="presParOf" srcId="{3A83D4EC-F4E6-47CF-8E8E-F4BA7EEF55D4}" destId="{4002AF7F-7460-4542-B29E-C7390468A1D7}" srcOrd="0" destOrd="0" presId="urn:microsoft.com/office/officeart/2005/8/layout/pyramid3"/>
+    <dgm:cxn modelId="{516101CD-2E7C-4410-BBCE-BD29591294B9}" type="presParOf" srcId="{3A83D4EC-F4E6-47CF-8E8E-F4BA7EEF55D4}" destId="{7C3FE0A0-8C1A-40EB-A24F-4494596CA118}" srcOrd="1" destOrd="0" presId="urn:microsoft.com/office/officeart/2005/8/layout/pyramid3"/>
+    <dgm:cxn modelId="{89537EF3-1DC5-498F-AF1E-04E2D600AF34}" type="presParOf" srcId="{064D166F-2CFE-47DC-8BDF-1B4499F0D074}" destId="{275EDA03-C853-440F-BD70-32B8A6455744}" srcOrd="3" destOrd="0" presId="urn:microsoft.com/office/officeart/2005/8/layout/pyramid3"/>
+    <dgm:cxn modelId="{9383BAC3-6C1E-40B1-A9D4-3E8B31A6CF85}" type="presParOf" srcId="{275EDA03-C853-440F-BD70-32B8A6455744}" destId="{11DE0E16-E275-41F4-931B-EF39BA77C3E9}" srcOrd="0" destOrd="0" presId="urn:microsoft.com/office/officeart/2005/8/layout/pyramid3"/>
+    <dgm:cxn modelId="{DC796A3C-608F-439B-965F-FF707CCBF40B}" type="presParOf" srcId="{275EDA03-C853-440F-BD70-32B8A6455744}" destId="{0D8CBD40-4A13-4C7F-B8C7-79D3AA40A7A6}" srcOrd="1" destOrd="0" presId="urn:microsoft.com/office/officeart/2005/8/layout/pyramid3"/>
+  </dgm:cxnLst>
+  <dgm:bg/>
+  <dgm:whole/>
+  <dgm:extLst>
+    <a:ext uri="http://schemas.microsoft.com/office/drawing/2008/diagram">
+      <dsp:dataModelExt xmlns:dsp="http://schemas.microsoft.com/office/drawing/2008/diagram" relId="rId25" minVer="http://schemas.openxmlformats.org/drawingml/2006/diagram"/>
     </a:ext>
   </dgm:extLst>
 </dgm:dataModel>
@@ -5733,6 +7980,343 @@
 </dsp:drawing>
 </file>
 
+<file path=word/diagrams/drawing3.xml><?xml version="1.0" encoding="utf-8"?>
+<dsp:drawing xmlns:dgm="http://schemas.openxmlformats.org/drawingml/2006/diagram" xmlns:dsp="http://schemas.microsoft.com/office/drawing/2008/diagram" xmlns:a="http://schemas.openxmlformats.org/drawingml/2006/main">
+  <dsp:spTree>
+    <dsp:nvGrpSpPr>
+      <dsp:cNvPr id="0" name=""/>
+      <dsp:cNvGrpSpPr/>
+    </dsp:nvGrpSpPr>
+    <dsp:grpSpPr/>
+    <dsp:sp modelId="{772F68E2-4E71-49F6-8D63-51B3F9AF3713}">
+      <dsp:nvSpPr>
+        <dsp:cNvPr id="0" name=""/>
+        <dsp:cNvSpPr/>
+      </dsp:nvSpPr>
+      <dsp:spPr>
+        <a:xfrm rot="10800000">
+          <a:off x="0" y="0"/>
+          <a:ext cx="2171700" cy="473868"/>
+        </a:xfrm>
+        <a:prstGeom prst="trapezoid">
+          <a:avLst>
+            <a:gd name="adj" fmla="val 57286"/>
+          </a:avLst>
+        </a:prstGeom>
+        <a:solidFill>
+          <a:schemeClr val="accent1">
+            <a:hueOff val="0"/>
+            <a:satOff val="0"/>
+            <a:lumOff val="0"/>
+            <a:alphaOff val="0"/>
+          </a:schemeClr>
+        </a:solidFill>
+        <a:ln w="12700" cap="flat" cmpd="sng" algn="ctr">
+          <a:solidFill>
+            <a:schemeClr val="lt1">
+              <a:hueOff val="0"/>
+              <a:satOff val="0"/>
+              <a:lumOff val="0"/>
+              <a:alphaOff val="0"/>
+            </a:schemeClr>
+          </a:solidFill>
+          <a:prstDash val="solid"/>
+          <a:miter lim="800000"/>
+        </a:ln>
+        <a:effectLst/>
+      </dsp:spPr>
+      <dsp:style>
+        <a:lnRef idx="2">
+          <a:scrgbClr r="0" g="0" b="0"/>
+        </a:lnRef>
+        <a:fillRef idx="1">
+          <a:scrgbClr r="0" g="0" b="0"/>
+        </a:fillRef>
+        <a:effectRef idx="0">
+          <a:scrgbClr r="0" g="0" b="0"/>
+        </a:effectRef>
+        <a:fontRef idx="minor">
+          <a:schemeClr val="lt1"/>
+        </a:fontRef>
+      </dsp:style>
+      <dsp:txBody>
+        <a:bodyPr spcFirstLastPara="0" vert="horz" wrap="square" lIns="16510" tIns="16510" rIns="16510" bIns="16510" numCol="1" spcCol="1270" anchor="ctr" anchorCtr="0">
+          <a:noAutofit/>
+        </a:bodyPr>
+        <a:lstStyle/>
+        <a:p>
+          <a:pPr lvl="0" algn="ctr" defTabSz="577850">
+            <a:lnSpc>
+              <a:spcPct val="90000"/>
+            </a:lnSpc>
+            <a:spcBef>
+              <a:spcPct val="0"/>
+            </a:spcBef>
+            <a:spcAft>
+              <a:spcPct val="35000"/>
+            </a:spcAft>
+          </a:pPr>
+          <a:r>
+            <a:rPr lang="en-US" sz="1300" kern="1200" baseline="0">
+              <a:solidFill>
+                <a:schemeClr val="bg1"/>
+              </a:solidFill>
+            </a:rPr>
+            <a:t>Physical file system</a:t>
+          </a:r>
+        </a:p>
+      </dsp:txBody>
+      <dsp:txXfrm rot="-10800000">
+        <a:off x="380047" y="0"/>
+        <a:ext cx="1411605" cy="473868"/>
+      </dsp:txXfrm>
+    </dsp:sp>
+    <dsp:sp modelId="{168B99D9-E2C3-44B0-B482-12BAC025AB18}">
+      <dsp:nvSpPr>
+        <dsp:cNvPr id="0" name=""/>
+        <dsp:cNvSpPr/>
+      </dsp:nvSpPr>
+      <dsp:spPr>
+        <a:xfrm rot="10800000">
+          <a:off x="271462" y="473868"/>
+          <a:ext cx="1628775" cy="473868"/>
+        </a:xfrm>
+        <a:prstGeom prst="trapezoid">
+          <a:avLst>
+            <a:gd name="adj" fmla="val 57286"/>
+          </a:avLst>
+        </a:prstGeom>
+        <a:solidFill>
+          <a:schemeClr val="accent1">
+            <a:hueOff val="0"/>
+            <a:satOff val="0"/>
+            <a:lumOff val="0"/>
+            <a:alphaOff val="0"/>
+          </a:schemeClr>
+        </a:solidFill>
+        <a:ln w="12700" cap="flat" cmpd="sng" algn="ctr">
+          <a:solidFill>
+            <a:schemeClr val="lt1">
+              <a:hueOff val="0"/>
+              <a:satOff val="0"/>
+              <a:lumOff val="0"/>
+              <a:alphaOff val="0"/>
+            </a:schemeClr>
+          </a:solidFill>
+          <a:prstDash val="solid"/>
+          <a:miter lim="800000"/>
+        </a:ln>
+        <a:effectLst/>
+      </dsp:spPr>
+      <dsp:style>
+        <a:lnRef idx="2">
+          <a:scrgbClr r="0" g="0" b="0"/>
+        </a:lnRef>
+        <a:fillRef idx="1">
+          <a:scrgbClr r="0" g="0" b="0"/>
+        </a:fillRef>
+        <a:effectRef idx="0">
+          <a:scrgbClr r="0" g="0" b="0"/>
+        </a:effectRef>
+        <a:fontRef idx="minor">
+          <a:schemeClr val="lt1"/>
+        </a:fontRef>
+      </dsp:style>
+      <dsp:txBody>
+        <a:bodyPr spcFirstLastPara="0" vert="horz" wrap="square" lIns="16510" tIns="16510" rIns="16510" bIns="16510" numCol="1" spcCol="1270" anchor="ctr" anchorCtr="0">
+          <a:noAutofit/>
+        </a:bodyPr>
+        <a:lstStyle/>
+        <a:p>
+          <a:pPr lvl="0" algn="ctr" defTabSz="577850">
+            <a:lnSpc>
+              <a:spcPct val="90000"/>
+            </a:lnSpc>
+            <a:spcBef>
+              <a:spcPct val="0"/>
+            </a:spcBef>
+            <a:spcAft>
+              <a:spcPct val="35000"/>
+            </a:spcAft>
+          </a:pPr>
+          <a:r>
+            <a:rPr lang="en-US" sz="1300" kern="1200">
+              <a:solidFill>
+                <a:schemeClr val="bg1"/>
+              </a:solidFill>
+            </a:rPr>
+            <a:t>Virtual file system</a:t>
+          </a:r>
+        </a:p>
+      </dsp:txBody>
+      <dsp:txXfrm rot="-10800000">
+        <a:off x="556498" y="473868"/>
+        <a:ext cx="1058703" cy="473868"/>
+      </dsp:txXfrm>
+    </dsp:sp>
+    <dsp:sp modelId="{4002AF7F-7460-4542-B29E-C7390468A1D7}">
+      <dsp:nvSpPr>
+        <dsp:cNvPr id="0" name=""/>
+        <dsp:cNvSpPr/>
+      </dsp:nvSpPr>
+      <dsp:spPr>
+        <a:xfrm rot="10800000">
+          <a:off x="542925" y="947737"/>
+          <a:ext cx="1085850" cy="473868"/>
+        </a:xfrm>
+        <a:prstGeom prst="trapezoid">
+          <a:avLst>
+            <a:gd name="adj" fmla="val 57286"/>
+          </a:avLst>
+        </a:prstGeom>
+        <a:solidFill>
+          <a:schemeClr val="accent1">
+            <a:hueOff val="0"/>
+            <a:satOff val="0"/>
+            <a:lumOff val="0"/>
+            <a:alphaOff val="0"/>
+          </a:schemeClr>
+        </a:solidFill>
+        <a:ln w="12700" cap="flat" cmpd="sng" algn="ctr">
+          <a:solidFill>
+            <a:schemeClr val="lt1">
+              <a:hueOff val="0"/>
+              <a:satOff val="0"/>
+              <a:lumOff val="0"/>
+              <a:alphaOff val="0"/>
+            </a:schemeClr>
+          </a:solidFill>
+          <a:prstDash val="solid"/>
+          <a:miter lim="800000"/>
+        </a:ln>
+        <a:effectLst/>
+      </dsp:spPr>
+      <dsp:style>
+        <a:lnRef idx="2">
+          <a:scrgbClr r="0" g="0" b="0"/>
+        </a:lnRef>
+        <a:fillRef idx="1">
+          <a:scrgbClr r="0" g="0" b="0"/>
+        </a:fillRef>
+        <a:effectRef idx="0">
+          <a:scrgbClr r="0" g="0" b="0"/>
+        </a:effectRef>
+        <a:fontRef idx="minor">
+          <a:schemeClr val="lt1"/>
+        </a:fontRef>
+      </dsp:style>
+      <dsp:txBody>
+        <a:bodyPr spcFirstLastPara="0" vert="horz" wrap="square" lIns="16510" tIns="16510" rIns="16510" bIns="16510" numCol="1" spcCol="1270" anchor="ctr" anchorCtr="0">
+          <a:noAutofit/>
+        </a:bodyPr>
+        <a:lstStyle/>
+        <a:p>
+          <a:pPr lvl="0" algn="ctr" defTabSz="577850">
+            <a:lnSpc>
+              <a:spcPct val="90000"/>
+            </a:lnSpc>
+            <a:spcBef>
+              <a:spcPct val="0"/>
+            </a:spcBef>
+            <a:spcAft>
+              <a:spcPct val="35000"/>
+            </a:spcAft>
+          </a:pPr>
+          <a:r>
+            <a:rPr lang="en-US" sz="1300" kern="1200">
+              <a:solidFill>
+                <a:schemeClr val="bg1"/>
+              </a:solidFill>
+            </a:rPr>
+            <a:t>logical file system</a:t>
+          </a:r>
+        </a:p>
+      </dsp:txBody>
+      <dsp:txXfrm rot="-10800000">
+        <a:off x="732948" y="947737"/>
+        <a:ext cx="705802" cy="473868"/>
+      </dsp:txXfrm>
+    </dsp:sp>
+    <dsp:sp modelId="{11DE0E16-E275-41F4-931B-EF39BA77C3E9}">
+      <dsp:nvSpPr>
+        <dsp:cNvPr id="0" name=""/>
+        <dsp:cNvSpPr/>
+      </dsp:nvSpPr>
+      <dsp:spPr>
+        <a:xfrm rot="10800000">
+          <a:off x="814387" y="1421606"/>
+          <a:ext cx="542925" cy="473868"/>
+        </a:xfrm>
+        <a:prstGeom prst="trapezoid">
+          <a:avLst>
+            <a:gd name="adj" fmla="val 57286"/>
+          </a:avLst>
+        </a:prstGeom>
+        <a:solidFill>
+          <a:schemeClr val="accent1">
+            <a:hueOff val="0"/>
+            <a:satOff val="0"/>
+            <a:lumOff val="0"/>
+            <a:alphaOff val="0"/>
+          </a:schemeClr>
+        </a:solidFill>
+        <a:ln w="12700" cap="flat" cmpd="sng" algn="ctr">
+          <a:solidFill>
+            <a:schemeClr val="lt1">
+              <a:hueOff val="0"/>
+              <a:satOff val="0"/>
+              <a:lumOff val="0"/>
+              <a:alphaOff val="0"/>
+            </a:schemeClr>
+          </a:solidFill>
+          <a:prstDash val="solid"/>
+          <a:miter lim="800000"/>
+        </a:ln>
+        <a:effectLst/>
+      </dsp:spPr>
+      <dsp:style>
+        <a:lnRef idx="2">
+          <a:scrgbClr r="0" g="0" b="0"/>
+        </a:lnRef>
+        <a:fillRef idx="1">
+          <a:scrgbClr r="0" g="0" b="0"/>
+        </a:fillRef>
+        <a:effectRef idx="0">
+          <a:scrgbClr r="0" g="0" b="0"/>
+        </a:effectRef>
+        <a:fontRef idx="minor">
+          <a:schemeClr val="lt1"/>
+        </a:fontRef>
+      </dsp:style>
+      <dsp:txBody>
+        <a:bodyPr spcFirstLastPara="0" vert="horz" wrap="square" lIns="16510" tIns="16510" rIns="16510" bIns="16510" numCol="1" spcCol="1270" anchor="ctr" anchorCtr="0">
+          <a:noAutofit/>
+        </a:bodyPr>
+        <a:lstStyle/>
+        <a:p>
+          <a:pPr lvl="0" algn="ctr" defTabSz="577850">
+            <a:lnSpc>
+              <a:spcPct val="90000"/>
+            </a:lnSpc>
+            <a:spcBef>
+              <a:spcPct val="0"/>
+            </a:spcBef>
+            <a:spcAft>
+              <a:spcPct val="35000"/>
+            </a:spcAft>
+          </a:pPr>
+          <a:endParaRPr lang="en-US" sz="1300" kern="1200"/>
+        </a:p>
+      </dsp:txBody>
+      <dsp:txXfrm rot="-10800000">
+        <a:off x="814387" y="1421606"/>
+        <a:ext cx="542925" cy="473868"/>
+      </dsp:txXfrm>
+    </dsp:sp>
+  </dsp:spTree>
+</dsp:drawing>
+</file>
+
 <file path=word/diagrams/layout1.xml><?xml version="1.0" encoding="utf-8"?>
 <dgm:layoutDef xmlns:dgm="http://schemas.openxmlformats.org/drawingml/2006/diagram" xmlns:a="http://schemas.openxmlformats.org/drawingml/2006/main" uniqueId="urn:microsoft.com/office/officeart/2005/8/layout/vList6">
   <dgm:title val=""/>
@@ -6145,6 +8729,238 @@
 </dgm:layoutDef>
 </file>
 
+<file path=word/diagrams/layout3.xml><?xml version="1.0" encoding="utf-8"?>
+<dgm:layoutDef xmlns:dgm="http://schemas.openxmlformats.org/drawingml/2006/diagram" xmlns:a="http://schemas.openxmlformats.org/drawingml/2006/main" uniqueId="urn:microsoft.com/office/officeart/2005/8/layout/pyramid3">
+  <dgm:title val=""/>
+  <dgm:desc val=""/>
+  <dgm:catLst>
+    <dgm:cat type="pyramid" pri="2000"/>
+  </dgm:catLst>
+  <dgm:sampData useDef="1">
+    <dgm:dataModel>
+      <dgm:ptLst/>
+      <dgm:bg/>
+      <dgm:whole/>
+    </dgm:dataModel>
+  </dgm:sampData>
+  <dgm:styleData>
+    <dgm:dataModel>
+      <dgm:ptLst>
+        <dgm:pt modelId="0" type="doc"/>
+        <dgm:pt modelId="1"/>
+        <dgm:pt modelId="2"/>
+      </dgm:ptLst>
+      <dgm:cxnLst>
+        <dgm:cxn modelId="3" srcId="0" destId="1" srcOrd="0" destOrd="0"/>
+        <dgm:cxn modelId="4" srcId="0" destId="2" srcOrd="1" destOrd="0"/>
+      </dgm:cxnLst>
+      <dgm:bg/>
+      <dgm:whole/>
+    </dgm:dataModel>
+  </dgm:styleData>
+  <dgm:clrData>
+    <dgm:dataModel>
+      <dgm:ptLst>
+        <dgm:pt modelId="0" type="doc"/>
+        <dgm:pt modelId="1"/>
+        <dgm:pt modelId="2"/>
+        <dgm:pt modelId="3"/>
+        <dgm:pt modelId="4"/>
+      </dgm:ptLst>
+      <dgm:cxnLst>
+        <dgm:cxn modelId="5" srcId="0" destId="1" srcOrd="0" destOrd="0"/>
+        <dgm:cxn modelId="6" srcId="0" destId="2" srcOrd="1" destOrd="0"/>
+        <dgm:cxn modelId="7" srcId="0" destId="3" srcOrd="2" destOrd="0"/>
+        <dgm:cxn modelId="8" srcId="0" destId="4" srcOrd="3" destOrd="0"/>
+      </dgm:cxnLst>
+      <dgm:bg/>
+      <dgm:whole/>
+    </dgm:dataModel>
+  </dgm:clrData>
+  <dgm:layoutNode name="Name0">
+    <dgm:varLst>
+      <dgm:dir/>
+      <dgm:animLvl val="lvl"/>
+      <dgm:resizeHandles val="exact"/>
+    </dgm:varLst>
+    <dgm:choose name="Name1">
+      <dgm:if name="Name2" func="var" arg="dir" op="equ" val="norm">
+        <dgm:alg type="pyra">
+          <dgm:param type="linDir" val="fromT"/>
+          <dgm:param type="txDir" val="fromT"/>
+          <dgm:param type="pyraAcctPos" val="aft"/>
+          <dgm:param type="pyraAcctTxMar" val="step"/>
+          <dgm:param type="pyraAcctBkgdNode" val="acctBkgd"/>
+          <dgm:param type="pyraAcctTxNode" val="acctTx"/>
+          <dgm:param type="pyraLvlNode" val="level"/>
+        </dgm:alg>
+      </dgm:if>
+      <dgm:else name="Name3">
+        <dgm:alg type="pyra">
+          <dgm:param type="linDir" val="fromT"/>
+          <dgm:param type="txDir" val="fromT"/>
+          <dgm:param type="pyraAcctPos" val="bef"/>
+          <dgm:param type="pyraAcctTxMar" val="step"/>
+          <dgm:param type="pyraAcctBkgdNode" val="acctBkgd"/>
+          <dgm:param type="pyraAcctTxNode" val="acctTx"/>
+          <dgm:param type="pyraLvlNode" val="level"/>
+        </dgm:alg>
+      </dgm:else>
+    </dgm:choose>
+    <dgm:shape xmlns:r="http://schemas.openxmlformats.org/officeDocument/2006/relationships" r:blip="">
+      <dgm:adjLst/>
+    </dgm:shape>
+    <dgm:presOf/>
+    <dgm:choose name="Name4">
+      <dgm:if name="Name5" axis="root des" ptType="all node" func="maxDepth" op="gte" val="2">
+        <dgm:constrLst>
+          <dgm:constr type="primFontSz" for="des" forName="levelTx" op="equ"/>
+          <dgm:constr type="secFontSz" for="des" forName="acctTx" op="equ"/>
+          <dgm:constr type="pyraAcctRatio" val="0.32"/>
+        </dgm:constrLst>
+      </dgm:if>
+      <dgm:else name="Name6">
+        <dgm:constrLst>
+          <dgm:constr type="primFontSz" for="des" forName="levelTx" op="equ"/>
+          <dgm:constr type="secFontSz" for="des" forName="acctTx" op="equ"/>
+          <dgm:constr type="pyraAcctRatio"/>
+        </dgm:constrLst>
+      </dgm:else>
+    </dgm:choose>
+    <dgm:ruleLst/>
+    <dgm:forEach name="Name7" axis="ch" ptType="node">
+      <dgm:layoutNode name="Name8">
+        <dgm:alg type="composite">
+          <dgm:param type="horzAlign" val="none"/>
+        </dgm:alg>
+        <dgm:shape xmlns:r="http://schemas.openxmlformats.org/officeDocument/2006/relationships" r:blip="">
+          <dgm:adjLst/>
+        </dgm:shape>
+        <dgm:presOf/>
+        <dgm:choose name="Name9">
+          <dgm:if name="Name10" axis="self" ptType="node" func="revPos" op="equ" val="1">
+            <dgm:constrLst>
+              <dgm:constr type="ctrX" for="ch" forName="acctBkgd" val="1"/>
+              <dgm:constr type="ctrY" for="ch" forName="acctBkgd" val="1"/>
+              <dgm:constr type="w" for="ch" forName="acctBkgd" val="1"/>
+              <dgm:constr type="h" for="ch" forName="acctBkgd" val="1"/>
+              <dgm:constr type="ctrX" for="ch" forName="acctTx" val="1"/>
+              <dgm:constr type="ctrY" for="ch" forName="acctTx" val="1"/>
+              <dgm:constr type="w" for="ch" forName="acctTx" val="1"/>
+              <dgm:constr type="h" for="ch" forName="acctTx" val="1"/>
+              <dgm:constr type="ctrX" for="ch" forName="level" val="1"/>
+              <dgm:constr type="ctrY" for="ch" forName="level" val="1"/>
+              <dgm:constr type="w" for="ch" forName="level" val="1"/>
+              <dgm:constr type="h" for="ch" forName="level" val="1"/>
+              <dgm:constr type="ctrX" for="ch" forName="levelTx" refType="ctrX" refFor="ch" refForName="level"/>
+              <dgm:constr type="ctrY" for="ch" forName="levelTx" refType="ctrY" refFor="ch" refForName="level"/>
+              <dgm:constr type="w" for="ch" forName="levelTx" refType="w" refFor="ch" refForName="level"/>
+              <dgm:constr type="h" for="ch" forName="levelTx" refType="h" refFor="ch" refForName="level"/>
+            </dgm:constrLst>
+          </dgm:if>
+          <dgm:else name="Name11">
+            <dgm:constrLst>
+              <dgm:constr type="ctrX" for="ch" forName="acctBkgd" val="1"/>
+              <dgm:constr type="ctrY" for="ch" forName="acctBkgd" val="1"/>
+              <dgm:constr type="w" for="ch" forName="acctBkgd" val="1"/>
+              <dgm:constr type="h" for="ch" forName="acctBkgd" val="1"/>
+              <dgm:constr type="ctrX" for="ch" forName="acctTx" val="1"/>
+              <dgm:constr type="ctrY" for="ch" forName="acctTx" val="1"/>
+              <dgm:constr type="w" for="ch" forName="acctTx" val="1"/>
+              <dgm:constr type="h" for="ch" forName="acctTx" val="1"/>
+              <dgm:constr type="ctrX" for="ch" forName="level" val="1"/>
+              <dgm:constr type="ctrY" for="ch" forName="level" val="1"/>
+              <dgm:constr type="w" for="ch" forName="level" val="1"/>
+              <dgm:constr type="h" for="ch" forName="level" val="1"/>
+              <dgm:constr type="ctrX" for="ch" forName="levelTx" refType="ctrX" refFor="ch" refForName="level"/>
+              <dgm:constr type="ctrY" for="ch" forName="levelTx" refType="ctrY" refFor="ch" refForName="level"/>
+              <dgm:constr type="w" for="ch" forName="levelTx" refType="w" refFor="ch" refForName="level" fact="0.65"/>
+              <dgm:constr type="h" for="ch" forName="levelTx" refType="h" refFor="ch" refForName="level"/>
+            </dgm:constrLst>
+          </dgm:else>
+        </dgm:choose>
+        <dgm:ruleLst/>
+        <dgm:choose name="Name12">
+          <dgm:if name="Name13" axis="ch" ptType="node" func="cnt" op="gte" val="1">
+            <dgm:layoutNode name="acctBkgd" styleLbl="alignAcc1">
+              <dgm:alg type="sp"/>
+              <dgm:shape xmlns:r="http://schemas.openxmlformats.org/officeDocument/2006/relationships" type="nonIsoscelesTrapezoid" r:blip="">
+                <dgm:adjLst/>
+              </dgm:shape>
+              <dgm:presOf axis="des" ptType="node"/>
+              <dgm:constrLst/>
+              <dgm:ruleLst/>
+            </dgm:layoutNode>
+            <dgm:layoutNode name="acctTx" styleLbl="alignAcc1">
+              <dgm:varLst>
+                <dgm:bulletEnabled val="1"/>
+              </dgm:varLst>
+              <dgm:alg type="tx">
+                <dgm:param type="stBulletLvl" val="1"/>
+                <dgm:param type="txAnchorVertCh" val="t"/>
+              </dgm:alg>
+              <dgm:shape xmlns:r="http://schemas.openxmlformats.org/officeDocument/2006/relationships" type="nonIsoscelesTrapezoid" r:blip="" hideGeom="1">
+                <dgm:adjLst/>
+              </dgm:shape>
+              <dgm:presOf axis="des" ptType="node"/>
+              <dgm:constrLst>
+                <dgm:constr type="secFontSz" val="65"/>
+                <dgm:constr type="primFontSz" refType="secFontSz"/>
+                <dgm:constr type="tMarg" refType="secFontSz" fact="0.3"/>
+                <dgm:constr type="bMarg" refType="secFontSz" fact="0.3"/>
+                <dgm:constr type="lMarg" refType="secFontSz" fact="0.3"/>
+                <dgm:constr type="rMarg" refType="secFontSz" fact="0.3"/>
+              </dgm:constrLst>
+              <dgm:ruleLst>
+                <dgm:rule type="secFontSz" val="5" fact="NaN" max="NaN"/>
+              </dgm:ruleLst>
+            </dgm:layoutNode>
+          </dgm:if>
+          <dgm:else name="Name14"/>
+        </dgm:choose>
+        <dgm:layoutNode name="level">
+          <dgm:varLst>
+            <dgm:chMax val="1"/>
+            <dgm:bulletEnabled val="1"/>
+          </dgm:varLst>
+          <dgm:alg type="sp"/>
+          <dgm:shape xmlns:r="http://schemas.openxmlformats.org/officeDocument/2006/relationships" type="trapezoid" r:blip="">
+            <dgm:adjLst/>
+          </dgm:shape>
+          <dgm:presOf axis="self"/>
+          <dgm:constrLst>
+            <dgm:constr type="h" val="500"/>
+            <dgm:constr type="w" val="1"/>
+          </dgm:constrLst>
+          <dgm:ruleLst/>
+        </dgm:layoutNode>
+        <dgm:layoutNode name="levelTx" styleLbl="revTx">
+          <dgm:varLst>
+            <dgm:chMax val="1"/>
+            <dgm:bulletEnabled val="1"/>
+          </dgm:varLst>
+          <dgm:alg type="tx"/>
+          <dgm:shape xmlns:r="http://schemas.openxmlformats.org/officeDocument/2006/relationships" type="rect" r:blip="" hideGeom="1">
+            <dgm:adjLst/>
+          </dgm:shape>
+          <dgm:presOf axis="self"/>
+          <dgm:constrLst>
+            <dgm:constr type="tMarg" refType="primFontSz" fact="0.1"/>
+            <dgm:constr type="bMarg" refType="primFontSz" fact="0.1"/>
+            <dgm:constr type="lMarg" refType="primFontSz" fact="0.1"/>
+            <dgm:constr type="rMarg" refType="primFontSz" fact="0.1"/>
+            <dgm:constr type="primFontSz" val="65"/>
+          </dgm:constrLst>
+          <dgm:ruleLst>
+            <dgm:rule type="primFontSz" val="5" fact="NaN" max="NaN"/>
+          </dgm:ruleLst>
+        </dgm:layoutNode>
+      </dgm:layoutNode>
+    </dgm:forEach>
+  </dgm:layoutNode>
+</dgm:layoutDef>
+</file>
+
 <file path=word/diagrams/quickStyle1.xml><?xml version="1.0" encoding="utf-8"?>
 <dgm:styleDef xmlns:dgm="http://schemas.openxmlformats.org/drawingml/2006/diagram" xmlns:a="http://schemas.openxmlformats.org/drawingml/2006/main" uniqueId="urn:microsoft.com/office/officeart/2005/8/quickstyle/simple1">
   <dgm:title val=""/>
@@ -7180,6 +9996,1040 @@
 </file>
 
 <file path=word/diagrams/quickStyle2.xml><?xml version="1.0" encoding="utf-8"?>
+<dgm:styleDef xmlns:dgm="http://schemas.openxmlformats.org/drawingml/2006/diagram" xmlns:a="http://schemas.openxmlformats.org/drawingml/2006/main" uniqueId="urn:microsoft.com/office/officeart/2005/8/quickstyle/simple1">
+  <dgm:title val=""/>
+  <dgm:desc val=""/>
+  <dgm:catLst>
+    <dgm:cat type="simple" pri="10100"/>
+  </dgm:catLst>
+  <dgm:scene3d>
+    <a:camera prst="orthographicFront"/>
+    <a:lightRig rig="threePt" dir="t"/>
+  </dgm:scene3d>
+  <dgm:styleLbl name="node0">
+    <dgm:scene3d>
+      <a:camera prst="orthographicFront"/>
+      <a:lightRig rig="threePt" dir="t"/>
+    </dgm:scene3d>
+    <dgm:sp3d/>
+    <dgm:txPr/>
+    <dgm:style>
+      <a:lnRef idx="2">
+        <a:scrgbClr r="0" g="0" b="0"/>
+      </a:lnRef>
+      <a:fillRef idx="1">
+        <a:scrgbClr r="0" g="0" b="0"/>
+      </a:fillRef>
+      <a:effectRef idx="0">
+        <a:scrgbClr r="0" g="0" b="0"/>
+      </a:effectRef>
+      <a:fontRef idx="minor">
+        <a:schemeClr val="lt1"/>
+      </a:fontRef>
+    </dgm:style>
+  </dgm:styleLbl>
+  <dgm:styleLbl name="lnNode1">
+    <dgm:scene3d>
+      <a:camera prst="orthographicFront"/>
+      <a:lightRig rig="threePt" dir="t"/>
+    </dgm:scene3d>
+    <dgm:sp3d/>
+    <dgm:txPr/>
+    <dgm:style>
+      <a:lnRef idx="2">
+        <a:scrgbClr r="0" g="0" b="0"/>
+      </a:lnRef>
+      <a:fillRef idx="1">
+        <a:scrgbClr r="0" g="0" b="0"/>
+      </a:fillRef>
+      <a:effectRef idx="0">
+        <a:scrgbClr r="0" g="0" b="0"/>
+      </a:effectRef>
+      <a:fontRef idx="minor">
+        <a:schemeClr val="lt1"/>
+      </a:fontRef>
+    </dgm:style>
+  </dgm:styleLbl>
+  <dgm:styleLbl name="vennNode1">
+    <dgm:scene3d>
+      <a:camera prst="orthographicFront"/>
+      <a:lightRig rig="threePt" dir="t"/>
+    </dgm:scene3d>
+    <dgm:sp3d/>
+    <dgm:txPr/>
+    <dgm:style>
+      <a:lnRef idx="2">
+        <a:scrgbClr r="0" g="0" b="0"/>
+      </a:lnRef>
+      <a:fillRef idx="1">
+        <a:scrgbClr r="0" g="0" b="0"/>
+      </a:fillRef>
+      <a:effectRef idx="0">
+        <a:scrgbClr r="0" g="0" b="0"/>
+      </a:effectRef>
+      <a:fontRef idx="minor">
+        <a:schemeClr val="tx1"/>
+      </a:fontRef>
+    </dgm:style>
+  </dgm:styleLbl>
+  <dgm:styleLbl name="alignNode1">
+    <dgm:scene3d>
+      <a:camera prst="orthographicFront"/>
+      <a:lightRig rig="threePt" dir="t"/>
+    </dgm:scene3d>
+    <dgm:sp3d/>
+    <dgm:txPr/>
+    <dgm:style>
+      <a:lnRef idx="2">
+        <a:scrgbClr r="0" g="0" b="0"/>
+      </a:lnRef>
+      <a:fillRef idx="1">
+        <a:scrgbClr r="0" g="0" b="0"/>
+      </a:fillRef>
+      <a:effectRef idx="0">
+        <a:scrgbClr r="0" g="0" b="0"/>
+      </a:effectRef>
+      <a:fontRef idx="minor">
+        <a:schemeClr val="lt1"/>
+      </a:fontRef>
+    </dgm:style>
+  </dgm:styleLbl>
+  <dgm:styleLbl name="node1">
+    <dgm:scene3d>
+      <a:camera prst="orthographicFront"/>
+      <a:lightRig rig="threePt" dir="t"/>
+    </dgm:scene3d>
+    <dgm:sp3d/>
+    <dgm:txPr/>
+    <dgm:style>
+      <a:lnRef idx="2">
+        <a:scrgbClr r="0" g="0" b="0"/>
+      </a:lnRef>
+      <a:fillRef idx="1">
+        <a:scrgbClr r="0" g="0" b="0"/>
+      </a:fillRef>
+      <a:effectRef idx="0">
+        <a:scrgbClr r="0" g="0" b="0"/>
+      </a:effectRef>
+      <a:fontRef idx="minor">
+        <a:schemeClr val="lt1"/>
+      </a:fontRef>
+    </dgm:style>
+  </dgm:styleLbl>
+  <dgm:styleLbl name="node2">
+    <dgm:scene3d>
+      <a:camera prst="orthographicFront"/>
+      <a:lightRig rig="threePt" dir="t"/>
+    </dgm:scene3d>
+    <dgm:sp3d/>
+    <dgm:txPr/>
+    <dgm:style>
+      <a:lnRef idx="2">
+        <a:scrgbClr r="0" g="0" b="0"/>
+      </a:lnRef>
+      <a:fillRef idx="1">
+        <a:scrgbClr r="0" g="0" b="0"/>
+      </a:fillRef>
+      <a:effectRef idx="0">
+        <a:scrgbClr r="0" g="0" b="0"/>
+      </a:effectRef>
+      <a:fontRef idx="minor">
+        <a:schemeClr val="lt1"/>
+      </a:fontRef>
+    </dgm:style>
+  </dgm:styleLbl>
+  <dgm:styleLbl name="node3">
+    <dgm:scene3d>
+      <a:camera prst="orthographicFront"/>
+      <a:lightRig rig="threePt" dir="t"/>
+    </dgm:scene3d>
+    <dgm:sp3d/>
+    <dgm:txPr/>
+    <dgm:style>
+      <a:lnRef idx="2">
+        <a:scrgbClr r="0" g="0" b="0"/>
+      </a:lnRef>
+      <a:fillRef idx="1">
+        <a:scrgbClr r="0" g="0" b="0"/>
+      </a:fillRef>
+      <a:effectRef idx="0">
+        <a:scrgbClr r="0" g="0" b="0"/>
+      </a:effectRef>
+      <a:fontRef idx="minor">
+        <a:schemeClr val="lt1"/>
+      </a:fontRef>
+    </dgm:style>
+  </dgm:styleLbl>
+  <dgm:styleLbl name="node4">
+    <dgm:scene3d>
+      <a:camera prst="orthographicFront"/>
+      <a:lightRig rig="threePt" dir="t"/>
+    </dgm:scene3d>
+    <dgm:sp3d/>
+    <dgm:txPr/>
+    <dgm:style>
+      <a:lnRef idx="2">
+        <a:scrgbClr r="0" g="0" b="0"/>
+      </a:lnRef>
+      <a:fillRef idx="1">
+        <a:scrgbClr r="0" g="0" b="0"/>
+      </a:fillRef>
+      <a:effectRef idx="0">
+        <a:scrgbClr r="0" g="0" b="0"/>
+      </a:effectRef>
+      <a:fontRef idx="minor">
+        <a:schemeClr val="lt1"/>
+      </a:fontRef>
+    </dgm:style>
+  </dgm:styleLbl>
+  <dgm:styleLbl name="fgImgPlace1">
+    <dgm:scene3d>
+      <a:camera prst="orthographicFront"/>
+      <a:lightRig rig="threePt" dir="t"/>
+    </dgm:scene3d>
+    <dgm:sp3d/>
+    <dgm:txPr/>
+    <dgm:style>
+      <a:lnRef idx="2">
+        <a:scrgbClr r="0" g="0" b="0"/>
+      </a:lnRef>
+      <a:fillRef idx="1">
+        <a:scrgbClr r="0" g="0" b="0"/>
+      </a:fillRef>
+      <a:effectRef idx="0">
+        <a:scrgbClr r="0" g="0" b="0"/>
+      </a:effectRef>
+      <a:fontRef idx="minor"/>
+    </dgm:style>
+  </dgm:styleLbl>
+  <dgm:styleLbl name="alignImgPlace1">
+    <dgm:scene3d>
+      <a:camera prst="orthographicFront"/>
+      <a:lightRig rig="threePt" dir="t"/>
+    </dgm:scene3d>
+    <dgm:sp3d/>
+    <dgm:txPr/>
+    <dgm:style>
+      <a:lnRef idx="2">
+        <a:scrgbClr r="0" g="0" b="0"/>
+      </a:lnRef>
+      <a:fillRef idx="1">
+        <a:scrgbClr r="0" g="0" b="0"/>
+      </a:fillRef>
+      <a:effectRef idx="0">
+        <a:scrgbClr r="0" g="0" b="0"/>
+      </a:effectRef>
+      <a:fontRef idx="minor"/>
+    </dgm:style>
+  </dgm:styleLbl>
+  <dgm:styleLbl name="bgImgPlace1">
+    <dgm:scene3d>
+      <a:camera prst="orthographicFront"/>
+      <a:lightRig rig="threePt" dir="t"/>
+    </dgm:scene3d>
+    <dgm:sp3d/>
+    <dgm:txPr/>
+    <dgm:style>
+      <a:lnRef idx="2">
+        <a:scrgbClr r="0" g="0" b="0"/>
+      </a:lnRef>
+      <a:fillRef idx="1">
+        <a:scrgbClr r="0" g="0" b="0"/>
+      </a:fillRef>
+      <a:effectRef idx="0">
+        <a:scrgbClr r="0" g="0" b="0"/>
+      </a:effectRef>
+      <a:fontRef idx="minor"/>
+    </dgm:style>
+  </dgm:styleLbl>
+  <dgm:styleLbl name="sibTrans2D1">
+    <dgm:scene3d>
+      <a:camera prst="orthographicFront"/>
+      <a:lightRig rig="threePt" dir="t"/>
+    </dgm:scene3d>
+    <dgm:sp3d/>
+    <dgm:txPr/>
+    <dgm:style>
+      <a:lnRef idx="0">
+        <a:scrgbClr r="0" g="0" b="0"/>
+      </a:lnRef>
+      <a:fillRef idx="1">
+        <a:scrgbClr r="0" g="0" b="0"/>
+      </a:fillRef>
+      <a:effectRef idx="0">
+        <a:scrgbClr r="0" g="0" b="0"/>
+      </a:effectRef>
+      <a:fontRef idx="minor">
+        <a:schemeClr val="lt1"/>
+      </a:fontRef>
+    </dgm:style>
+  </dgm:styleLbl>
+  <dgm:styleLbl name="fgSibTrans2D1">
+    <dgm:scene3d>
+      <a:camera prst="orthographicFront"/>
+      <a:lightRig rig="threePt" dir="t"/>
+    </dgm:scene3d>
+    <dgm:sp3d/>
+    <dgm:txPr/>
+    <dgm:style>
+      <a:lnRef idx="0">
+        <a:scrgbClr r="0" g="0" b="0"/>
+      </a:lnRef>
+      <a:fillRef idx="1">
+        <a:scrgbClr r="0" g="0" b="0"/>
+      </a:fillRef>
+      <a:effectRef idx="0">
+        <a:scrgbClr r="0" g="0" b="0"/>
+      </a:effectRef>
+      <a:fontRef idx="minor">
+        <a:schemeClr val="lt1"/>
+      </a:fontRef>
+    </dgm:style>
+  </dgm:styleLbl>
+  <dgm:styleLbl name="bgSibTrans2D1">
+    <dgm:scene3d>
+      <a:camera prst="orthographicFront"/>
+      <a:lightRig rig="threePt" dir="t"/>
+    </dgm:scene3d>
+    <dgm:sp3d/>
+    <dgm:txPr/>
+    <dgm:style>
+      <a:lnRef idx="0">
+        <a:scrgbClr r="0" g="0" b="0"/>
+      </a:lnRef>
+      <a:fillRef idx="1">
+        <a:scrgbClr r="0" g="0" b="0"/>
+      </a:fillRef>
+      <a:effectRef idx="0">
+        <a:scrgbClr r="0" g="0" b="0"/>
+      </a:effectRef>
+      <a:fontRef idx="minor">
+        <a:schemeClr val="lt1"/>
+      </a:fontRef>
+    </dgm:style>
+  </dgm:styleLbl>
+  <dgm:styleLbl name="sibTrans1D1">
+    <dgm:scene3d>
+      <a:camera prst="orthographicFront"/>
+      <a:lightRig rig="threePt" dir="t"/>
+    </dgm:scene3d>
+    <dgm:sp3d/>
+    <dgm:txPr/>
+    <dgm:style>
+      <a:lnRef idx="1">
+        <a:scrgbClr r="0" g="0" b="0"/>
+      </a:lnRef>
+      <a:fillRef idx="0">
+        <a:scrgbClr r="0" g="0" b="0"/>
+      </a:fillRef>
+      <a:effectRef idx="0">
+        <a:scrgbClr r="0" g="0" b="0"/>
+      </a:effectRef>
+      <a:fontRef idx="minor"/>
+    </dgm:style>
+  </dgm:styleLbl>
+  <dgm:styleLbl name="callout">
+    <dgm:scene3d>
+      <a:camera prst="orthographicFront"/>
+      <a:lightRig rig="threePt" dir="t"/>
+    </dgm:scene3d>
+    <dgm:sp3d/>
+    <dgm:txPr/>
+    <dgm:style>
+      <a:lnRef idx="2">
+        <a:scrgbClr r="0" g="0" b="0"/>
+      </a:lnRef>
+      <a:fillRef idx="1">
+        <a:scrgbClr r="0" g="0" b="0"/>
+      </a:fillRef>
+      <a:effectRef idx="0">
+        <a:scrgbClr r="0" g="0" b="0"/>
+      </a:effectRef>
+      <a:fontRef idx="minor"/>
+    </dgm:style>
+  </dgm:styleLbl>
+  <dgm:styleLbl name="asst0">
+    <dgm:scene3d>
+      <a:camera prst="orthographicFront"/>
+      <a:lightRig rig="threePt" dir="t"/>
+    </dgm:scene3d>
+    <dgm:sp3d/>
+    <dgm:txPr/>
+    <dgm:style>
+      <a:lnRef idx="2">
+        <a:scrgbClr r="0" g="0" b="0"/>
+      </a:lnRef>
+      <a:fillRef idx="1">
+        <a:scrgbClr r="0" g="0" b="0"/>
+      </a:fillRef>
+      <a:effectRef idx="0">
+        <a:scrgbClr r="0" g="0" b="0"/>
+      </a:effectRef>
+      <a:fontRef idx="minor">
+        <a:schemeClr val="lt1"/>
+      </a:fontRef>
+    </dgm:style>
+  </dgm:styleLbl>
+  <dgm:styleLbl name="asst1">
+    <dgm:scene3d>
+      <a:camera prst="orthographicFront"/>
+      <a:lightRig rig="threePt" dir="t"/>
+    </dgm:scene3d>
+    <dgm:sp3d/>
+    <dgm:txPr/>
+    <dgm:style>
+      <a:lnRef idx="2">
+        <a:scrgbClr r="0" g="0" b="0"/>
+      </a:lnRef>
+      <a:fillRef idx="1">
+        <a:scrgbClr r="0" g="0" b="0"/>
+      </a:fillRef>
+      <a:effectRef idx="0">
+        <a:scrgbClr r="0" g="0" b="0"/>
+      </a:effectRef>
+      <a:fontRef idx="minor">
+        <a:schemeClr val="lt1"/>
+      </a:fontRef>
+    </dgm:style>
+  </dgm:styleLbl>
+  <dgm:styleLbl name="asst2">
+    <dgm:scene3d>
+      <a:camera prst="orthographicFront"/>
+      <a:lightRig rig="threePt" dir="t"/>
+    </dgm:scene3d>
+    <dgm:sp3d/>
+    <dgm:txPr/>
+    <dgm:style>
+      <a:lnRef idx="2">
+        <a:scrgbClr r="0" g="0" b="0"/>
+      </a:lnRef>
+      <a:fillRef idx="1">
+        <a:scrgbClr r="0" g="0" b="0"/>
+      </a:fillRef>
+      <a:effectRef idx="0">
+        <a:scrgbClr r="0" g="0" b="0"/>
+      </a:effectRef>
+      <a:fontRef idx="minor">
+        <a:schemeClr val="lt1"/>
+      </a:fontRef>
+    </dgm:style>
+  </dgm:styleLbl>
+  <dgm:styleLbl name="asst3">
+    <dgm:scene3d>
+      <a:camera prst="orthographicFront"/>
+      <a:lightRig rig="threePt" dir="t"/>
+    </dgm:scene3d>
+    <dgm:sp3d/>
+    <dgm:txPr/>
+    <dgm:style>
+      <a:lnRef idx="2">
+        <a:scrgbClr r="0" g="0" b="0"/>
+      </a:lnRef>
+      <a:fillRef idx="1">
+        <a:scrgbClr r="0" g="0" b="0"/>
+      </a:fillRef>
+      <a:effectRef idx="0">
+        <a:scrgbClr r="0" g="0" b="0"/>
+      </a:effectRef>
+      <a:fontRef idx="minor">
+        <a:schemeClr val="lt1"/>
+      </a:fontRef>
+    </dgm:style>
+  </dgm:styleLbl>
+  <dgm:styleLbl name="asst4">
+    <dgm:scene3d>
+      <a:camera prst="orthographicFront"/>
+      <a:lightRig rig="threePt" dir="t"/>
+    </dgm:scene3d>
+    <dgm:sp3d/>
+    <dgm:txPr/>
+    <dgm:style>
+      <a:lnRef idx="2">
+        <a:scrgbClr r="0" g="0" b="0"/>
+      </a:lnRef>
+      <a:fillRef idx="1">
+        <a:scrgbClr r="0" g="0" b="0"/>
+      </a:fillRef>
+      <a:effectRef idx="0">
+        <a:scrgbClr r="0" g="0" b="0"/>
+      </a:effectRef>
+      <a:fontRef idx="minor">
+        <a:schemeClr val="lt1"/>
+      </a:fontRef>
+    </dgm:style>
+  </dgm:styleLbl>
+  <dgm:styleLbl name="parChTrans2D1">
+    <dgm:scene3d>
+      <a:camera prst="orthographicFront"/>
+      <a:lightRig rig="threePt" dir="t"/>
+    </dgm:scene3d>
+    <dgm:sp3d/>
+    <dgm:txPr/>
+    <dgm:style>
+      <a:lnRef idx="2">
+        <a:scrgbClr r="0" g="0" b="0"/>
+      </a:lnRef>
+      <a:fillRef idx="1">
+        <a:scrgbClr r="0" g="0" b="0"/>
+      </a:fillRef>
+      <a:effectRef idx="0">
+        <a:scrgbClr r="0" g="0" b="0"/>
+      </a:effectRef>
+      <a:fontRef idx="minor">
+        <a:schemeClr val="lt1"/>
+      </a:fontRef>
+    </dgm:style>
+  </dgm:styleLbl>
+  <dgm:styleLbl name="parChTrans2D2">
+    <dgm:scene3d>
+      <a:camera prst="orthographicFront"/>
+      <a:lightRig rig="threePt" dir="t"/>
+    </dgm:scene3d>
+    <dgm:sp3d/>
+    <dgm:txPr/>
+    <dgm:style>
+      <a:lnRef idx="2">
+        <a:scrgbClr r="0" g="0" b="0"/>
+      </a:lnRef>
+      <a:fillRef idx="1">
+        <a:scrgbClr r="0" g="0" b="0"/>
+      </a:fillRef>
+      <a:effectRef idx="0">
+        <a:scrgbClr r="0" g="0" b="0"/>
+      </a:effectRef>
+      <a:fontRef idx="minor">
+        <a:schemeClr val="lt1"/>
+      </a:fontRef>
+    </dgm:style>
+  </dgm:styleLbl>
+  <dgm:styleLbl name="parChTrans2D3">
+    <dgm:scene3d>
+      <a:camera prst="orthographicFront"/>
+      <a:lightRig rig="threePt" dir="t"/>
+    </dgm:scene3d>
+    <dgm:sp3d/>
+    <dgm:txPr/>
+    <dgm:style>
+      <a:lnRef idx="2">
+        <a:scrgbClr r="0" g="0" b="0"/>
+      </a:lnRef>
+      <a:fillRef idx="1">
+        <a:scrgbClr r="0" g="0" b="0"/>
+      </a:fillRef>
+      <a:effectRef idx="0">
+        <a:scrgbClr r="0" g="0" b="0"/>
+      </a:effectRef>
+      <a:fontRef idx="minor">
+        <a:schemeClr val="lt1"/>
+      </a:fontRef>
+    </dgm:style>
+  </dgm:styleLbl>
+  <dgm:styleLbl name="parChTrans2D4">
+    <dgm:scene3d>
+      <a:camera prst="orthographicFront"/>
+      <a:lightRig rig="threePt" dir="t"/>
+    </dgm:scene3d>
+    <dgm:sp3d/>
+    <dgm:txPr/>
+    <dgm:style>
+      <a:lnRef idx="2">
+        <a:scrgbClr r="0" g="0" b="0"/>
+      </a:lnRef>
+      <a:fillRef idx="1">
+        <a:scrgbClr r="0" g="0" b="0"/>
+      </a:fillRef>
+      <a:effectRef idx="0">
+        <a:scrgbClr r="0" g="0" b="0"/>
+      </a:effectRef>
+      <a:fontRef idx="minor">
+        <a:schemeClr val="lt1"/>
+      </a:fontRef>
+    </dgm:style>
+  </dgm:styleLbl>
+  <dgm:styleLbl name="parChTrans1D1">
+    <dgm:scene3d>
+      <a:camera prst="orthographicFront"/>
+      <a:lightRig rig="threePt" dir="t"/>
+    </dgm:scene3d>
+    <dgm:sp3d/>
+    <dgm:txPr/>
+    <dgm:style>
+      <a:lnRef idx="2">
+        <a:scrgbClr r="0" g="0" b="0"/>
+      </a:lnRef>
+      <a:fillRef idx="0">
+        <a:scrgbClr r="0" g="0" b="0"/>
+      </a:fillRef>
+      <a:effectRef idx="0">
+        <a:scrgbClr r="0" g="0" b="0"/>
+      </a:effectRef>
+      <a:fontRef idx="minor"/>
+    </dgm:style>
+  </dgm:styleLbl>
+  <dgm:styleLbl name="parChTrans1D2">
+    <dgm:scene3d>
+      <a:camera prst="orthographicFront"/>
+      <a:lightRig rig="threePt" dir="t"/>
+    </dgm:scene3d>
+    <dgm:sp3d/>
+    <dgm:txPr/>
+    <dgm:style>
+      <a:lnRef idx="2">
+        <a:scrgbClr r="0" g="0" b="0"/>
+      </a:lnRef>
+      <a:fillRef idx="0">
+        <a:scrgbClr r="0" g="0" b="0"/>
+      </a:fillRef>
+      <a:effectRef idx="0">
+        <a:scrgbClr r="0" g="0" b="0"/>
+      </a:effectRef>
+      <a:fontRef idx="minor"/>
+    </dgm:style>
+  </dgm:styleLbl>
+  <dgm:styleLbl name="parChTrans1D3">
+    <dgm:scene3d>
+      <a:camera prst="orthographicFront"/>
+      <a:lightRig rig="threePt" dir="t"/>
+    </dgm:scene3d>
+    <dgm:sp3d/>
+    <dgm:txPr/>
+    <dgm:style>
+      <a:lnRef idx="2">
+        <a:scrgbClr r="0" g="0" b="0"/>
+      </a:lnRef>
+      <a:fillRef idx="0">
+        <a:scrgbClr r="0" g="0" b="0"/>
+      </a:fillRef>
+      <a:effectRef idx="0">
+        <a:scrgbClr r="0" g="0" b="0"/>
+      </a:effectRef>
+      <a:fontRef idx="minor"/>
+    </dgm:style>
+  </dgm:styleLbl>
+  <dgm:styleLbl name="parChTrans1D4">
+    <dgm:scene3d>
+      <a:camera prst="orthographicFront"/>
+      <a:lightRig rig="threePt" dir="t"/>
+    </dgm:scene3d>
+    <dgm:sp3d/>
+    <dgm:txPr/>
+    <dgm:style>
+      <a:lnRef idx="2">
+        <a:scrgbClr r="0" g="0" b="0"/>
+      </a:lnRef>
+      <a:fillRef idx="0">
+        <a:scrgbClr r="0" g="0" b="0"/>
+      </a:fillRef>
+      <a:effectRef idx="0">
+        <a:scrgbClr r="0" g="0" b="0"/>
+      </a:effectRef>
+      <a:fontRef idx="minor"/>
+    </dgm:style>
+  </dgm:styleLbl>
+  <dgm:styleLbl name="fgAcc1">
+    <dgm:scene3d>
+      <a:camera prst="orthographicFront"/>
+      <a:lightRig rig="threePt" dir="t"/>
+    </dgm:scene3d>
+    <dgm:sp3d/>
+    <dgm:txPr/>
+    <dgm:style>
+      <a:lnRef idx="2">
+        <a:scrgbClr r="0" g="0" b="0"/>
+      </a:lnRef>
+      <a:fillRef idx="1">
+        <a:scrgbClr r="0" g="0" b="0"/>
+      </a:fillRef>
+      <a:effectRef idx="0">
+        <a:scrgbClr r="0" g="0" b="0"/>
+      </a:effectRef>
+      <a:fontRef idx="minor"/>
+    </dgm:style>
+  </dgm:styleLbl>
+  <dgm:styleLbl name="conFgAcc1">
+    <dgm:scene3d>
+      <a:camera prst="orthographicFront"/>
+      <a:lightRig rig="threePt" dir="t"/>
+    </dgm:scene3d>
+    <dgm:sp3d/>
+    <dgm:txPr/>
+    <dgm:style>
+      <a:lnRef idx="2">
+        <a:scrgbClr r="0" g="0" b="0"/>
+      </a:lnRef>
+      <a:fillRef idx="1">
+        <a:scrgbClr r="0" g="0" b="0"/>
+      </a:fillRef>
+      <a:effectRef idx="0">
+        <a:scrgbClr r="0" g="0" b="0"/>
+      </a:effectRef>
+      <a:fontRef idx="minor"/>
+    </dgm:style>
+  </dgm:styleLbl>
+  <dgm:styleLbl name="alignAcc1">
+    <dgm:scene3d>
+      <a:camera prst="orthographicFront"/>
+      <a:lightRig rig="threePt" dir="t"/>
+    </dgm:scene3d>
+    <dgm:sp3d/>
+    <dgm:txPr/>
+    <dgm:style>
+      <a:lnRef idx="2">
+        <a:scrgbClr r="0" g="0" b="0"/>
+      </a:lnRef>
+      <a:fillRef idx="1">
+        <a:scrgbClr r="0" g="0" b="0"/>
+      </a:fillRef>
+      <a:effectRef idx="0">
+        <a:scrgbClr r="0" g="0" b="0"/>
+      </a:effectRef>
+      <a:fontRef idx="minor"/>
+    </dgm:style>
+  </dgm:styleLbl>
+  <dgm:styleLbl name="trAlignAcc1">
+    <dgm:scene3d>
+      <a:camera prst="orthographicFront"/>
+      <a:lightRig rig="threePt" dir="t"/>
+    </dgm:scene3d>
+    <dgm:sp3d/>
+    <dgm:txPr/>
+    <dgm:style>
+      <a:lnRef idx="1">
+        <a:scrgbClr r="0" g="0" b="0"/>
+      </a:lnRef>
+      <a:fillRef idx="1">
+        <a:scrgbClr r="0" g="0" b="0"/>
+      </a:fillRef>
+      <a:effectRef idx="0">
+        <a:scrgbClr r="0" g="0" b="0"/>
+      </a:effectRef>
+      <a:fontRef idx="minor"/>
+    </dgm:style>
+  </dgm:styleLbl>
+  <dgm:styleLbl name="bgAcc1">
+    <dgm:scene3d>
+      <a:camera prst="orthographicFront"/>
+      <a:lightRig rig="threePt" dir="t"/>
+    </dgm:scene3d>
+    <dgm:sp3d/>
+    <dgm:txPr/>
+    <dgm:style>
+      <a:lnRef idx="2">
+        <a:scrgbClr r="0" g="0" b="0"/>
+      </a:lnRef>
+      <a:fillRef idx="1">
+        <a:scrgbClr r="0" g="0" b="0"/>
+      </a:fillRef>
+      <a:effectRef idx="0">
+        <a:scrgbClr r="0" g="0" b="0"/>
+      </a:effectRef>
+      <a:fontRef idx="minor"/>
+    </dgm:style>
+  </dgm:styleLbl>
+  <dgm:styleLbl name="solidFgAcc1">
+    <dgm:scene3d>
+      <a:camera prst="orthographicFront"/>
+      <a:lightRig rig="threePt" dir="t"/>
+    </dgm:scene3d>
+    <dgm:sp3d/>
+    <dgm:txPr/>
+    <dgm:style>
+      <a:lnRef idx="2">
+        <a:scrgbClr r="0" g="0" b="0"/>
+      </a:lnRef>
+      <a:fillRef idx="1">
+        <a:scrgbClr r="0" g="0" b="0"/>
+      </a:fillRef>
+      <a:effectRef idx="0">
+        <a:scrgbClr r="0" g="0" b="0"/>
+      </a:effectRef>
+      <a:fontRef idx="minor"/>
+    </dgm:style>
+  </dgm:styleLbl>
+  <dgm:styleLbl name="solidAlignAcc1">
+    <dgm:scene3d>
+      <a:camera prst="orthographicFront"/>
+      <a:lightRig rig="threePt" dir="t"/>
+    </dgm:scene3d>
+    <dgm:sp3d/>
+    <dgm:txPr/>
+    <dgm:style>
+      <a:lnRef idx="2">
+        <a:scrgbClr r="0" g="0" b="0"/>
+      </a:lnRef>
+      <a:fillRef idx="1">
+        <a:scrgbClr r="0" g="0" b="0"/>
+      </a:fillRef>
+      <a:effectRef idx="0">
+        <a:scrgbClr r="0" g="0" b="0"/>
+      </a:effectRef>
+      <a:fontRef idx="minor"/>
+    </dgm:style>
+  </dgm:styleLbl>
+  <dgm:styleLbl name="solidBgAcc1">
+    <dgm:scene3d>
+      <a:camera prst="orthographicFront"/>
+      <a:lightRig rig="threePt" dir="t"/>
+    </dgm:scene3d>
+    <dgm:sp3d/>
+    <dgm:txPr/>
+    <dgm:style>
+      <a:lnRef idx="2">
+        <a:scrgbClr r="0" g="0" b="0"/>
+      </a:lnRef>
+      <a:fillRef idx="1">
+        <a:scrgbClr r="0" g="0" b="0"/>
+      </a:fillRef>
+      <a:effectRef idx="0">
+        <a:scrgbClr r="0" g="0" b="0"/>
+      </a:effectRef>
+      <a:fontRef idx="minor"/>
+    </dgm:style>
+  </dgm:styleLbl>
+  <dgm:styleLbl name="fgAccFollowNode1">
+    <dgm:scene3d>
+      <a:camera prst="orthographicFront"/>
+      <a:lightRig rig="threePt" dir="t"/>
+    </dgm:scene3d>
+    <dgm:sp3d/>
+    <dgm:txPr/>
+    <dgm:style>
+      <a:lnRef idx="2">
+        <a:scrgbClr r="0" g="0" b="0"/>
+      </a:lnRef>
+      <a:fillRef idx="1">
+        <a:scrgbClr r="0" g="0" b="0"/>
+      </a:fillRef>
+      <a:effectRef idx="0">
+        <a:scrgbClr r="0" g="0" b="0"/>
+      </a:effectRef>
+      <a:fontRef idx="minor"/>
+    </dgm:style>
+  </dgm:styleLbl>
+  <dgm:styleLbl name="alignAccFollowNode1">
+    <dgm:scene3d>
+      <a:camera prst="orthographicFront"/>
+      <a:lightRig rig="threePt" dir="t"/>
+    </dgm:scene3d>
+    <dgm:sp3d/>
+    <dgm:txPr/>
+    <dgm:style>
+      <a:lnRef idx="2">
+        <a:scrgbClr r="0" g="0" b="0"/>
+      </a:lnRef>
+      <a:fillRef idx="1">
+        <a:scrgbClr r="0" g="0" b="0"/>
+      </a:fillRef>
+      <a:effectRef idx="0">
+        <a:scrgbClr r="0" g="0" b="0"/>
+      </a:effectRef>
+      <a:fontRef idx="minor"/>
+    </dgm:style>
+  </dgm:styleLbl>
+  <dgm:styleLbl name="bgAccFollowNode1">
+    <dgm:scene3d>
+      <a:camera prst="orthographicFront"/>
+      <a:lightRig rig="threePt" dir="t"/>
+    </dgm:scene3d>
+    <dgm:sp3d/>
+    <dgm:txPr/>
+    <dgm:style>
+      <a:lnRef idx="2">
+        <a:scrgbClr r="0" g="0" b="0"/>
+      </a:lnRef>
+      <a:fillRef idx="1">
+        <a:scrgbClr r="0" g="0" b="0"/>
+      </a:fillRef>
+      <a:effectRef idx="0">
+        <a:scrgbClr r="0" g="0" b="0"/>
+      </a:effectRef>
+      <a:fontRef idx="minor"/>
+    </dgm:style>
+  </dgm:styleLbl>
+  <dgm:styleLbl name="fgAcc0">
+    <dgm:scene3d>
+      <a:camera prst="orthographicFront"/>
+      <a:lightRig rig="threePt" dir="t"/>
+    </dgm:scene3d>
+    <dgm:sp3d/>
+    <dgm:txPr/>
+    <dgm:style>
+      <a:lnRef idx="2">
+        <a:scrgbClr r="0" g="0" b="0"/>
+      </a:lnRef>
+      <a:fillRef idx="1">
+        <a:scrgbClr r="0" g="0" b="0"/>
+      </a:fillRef>
+      <a:effectRef idx="0">
+        <a:scrgbClr r="0" g="0" b="0"/>
+      </a:effectRef>
+      <a:fontRef idx="minor"/>
+    </dgm:style>
+  </dgm:styleLbl>
+  <dgm:styleLbl name="fgAcc2">
+    <dgm:scene3d>
+      <a:camera prst="orthographicFront"/>
+      <a:lightRig rig="threePt" dir="t"/>
+    </dgm:scene3d>
+    <dgm:sp3d/>
+    <dgm:txPr/>
+    <dgm:style>
+      <a:lnRef idx="2">
+        <a:scrgbClr r="0" g="0" b="0"/>
+      </a:lnRef>
+      <a:fillRef idx="1">
+        <a:scrgbClr r="0" g="0" b="0"/>
+      </a:fillRef>
+      <a:effectRef idx="0">
+        <a:scrgbClr r="0" g="0" b="0"/>
+      </a:effectRef>
+      <a:fontRef idx="minor"/>
+    </dgm:style>
+  </dgm:styleLbl>
+  <dgm:styleLbl name="fgAcc3">
+    <dgm:scene3d>
+      <a:camera prst="orthographicFront"/>
+      <a:lightRig rig="threePt" dir="t"/>
+    </dgm:scene3d>
+    <dgm:sp3d/>
+    <dgm:txPr/>
+    <dgm:style>
+      <a:lnRef idx="2">
+        <a:scrgbClr r="0" g="0" b="0"/>
+      </a:lnRef>
+      <a:fillRef idx="1">
+        <a:scrgbClr r="0" g="0" b="0"/>
+      </a:fillRef>
+      <a:effectRef idx="0">
+        <a:scrgbClr r="0" g="0" b="0"/>
+      </a:effectRef>
+      <a:fontRef idx="minor"/>
+    </dgm:style>
+  </dgm:styleLbl>
+  <dgm:styleLbl name="fgAcc4">
+    <dgm:scene3d>
+      <a:camera prst="orthographicFront"/>
+      <a:lightRig rig="threePt" dir="t"/>
+    </dgm:scene3d>
+    <dgm:sp3d/>
+    <dgm:txPr/>
+    <dgm:style>
+      <a:lnRef idx="2">
+        <a:scrgbClr r="0" g="0" b="0"/>
+      </a:lnRef>
+      <a:fillRef idx="1">
+        <a:scrgbClr r="0" g="0" b="0"/>
+      </a:fillRef>
+      <a:effectRef idx="0">
+        <a:scrgbClr r="0" g="0" b="0"/>
+      </a:effectRef>
+      <a:fontRef idx="minor"/>
+    </dgm:style>
+  </dgm:styleLbl>
+  <dgm:styleLbl name="bgShp">
+    <dgm:scene3d>
+      <a:camera prst="orthographicFront"/>
+      <a:lightRig rig="threePt" dir="t"/>
+    </dgm:scene3d>
+    <dgm:sp3d/>
+    <dgm:txPr/>
+    <dgm:style>
+      <a:lnRef idx="0">
+        <a:scrgbClr r="0" g="0" b="0"/>
+      </a:lnRef>
+      <a:fillRef idx="1">
+        <a:scrgbClr r="0" g="0" b="0"/>
+      </a:fillRef>
+      <a:effectRef idx="0">
+        <a:scrgbClr r="0" g="0" b="0"/>
+      </a:effectRef>
+      <a:fontRef idx="minor"/>
+    </dgm:style>
+  </dgm:styleLbl>
+  <dgm:styleLbl name="dkBgShp">
+    <dgm:scene3d>
+      <a:camera prst="orthographicFront"/>
+      <a:lightRig rig="threePt" dir="t"/>
+    </dgm:scene3d>
+    <dgm:sp3d/>
+    <dgm:txPr/>
+    <dgm:style>
+      <a:lnRef idx="0">
+        <a:scrgbClr r="0" g="0" b="0"/>
+      </a:lnRef>
+      <a:fillRef idx="1">
+        <a:scrgbClr r="0" g="0" b="0"/>
+      </a:fillRef>
+      <a:effectRef idx="0">
+        <a:scrgbClr r="0" g="0" b="0"/>
+      </a:effectRef>
+      <a:fontRef idx="minor"/>
+    </dgm:style>
+  </dgm:styleLbl>
+  <dgm:styleLbl name="trBgShp">
+    <dgm:scene3d>
+      <a:camera prst="orthographicFront"/>
+      <a:lightRig rig="threePt" dir="t"/>
+    </dgm:scene3d>
+    <dgm:sp3d/>
+    <dgm:txPr/>
+    <dgm:style>
+      <a:lnRef idx="0">
+        <a:scrgbClr r="0" g="0" b="0"/>
+      </a:lnRef>
+      <a:fillRef idx="1">
+        <a:scrgbClr r="0" g="0" b="0"/>
+      </a:fillRef>
+      <a:effectRef idx="0">
+        <a:scrgbClr r="0" g="0" b="0"/>
+      </a:effectRef>
+      <a:fontRef idx="minor"/>
+    </dgm:style>
+  </dgm:styleLbl>
+  <dgm:styleLbl name="fgShp">
+    <dgm:scene3d>
+      <a:camera prst="orthographicFront"/>
+      <a:lightRig rig="threePt" dir="t"/>
+    </dgm:scene3d>
+    <dgm:sp3d/>
+    <dgm:txPr/>
+    <dgm:style>
+      <a:lnRef idx="2">
+        <a:scrgbClr r="0" g="0" b="0"/>
+      </a:lnRef>
+      <a:fillRef idx="1">
+        <a:scrgbClr r="0" g="0" b="0"/>
+      </a:fillRef>
+      <a:effectRef idx="0">
+        <a:scrgbClr r="0" g="0" b="0"/>
+      </a:effectRef>
+      <a:fontRef idx="minor"/>
+    </dgm:style>
+  </dgm:styleLbl>
+  <dgm:styleLbl name="revTx">
+    <dgm:scene3d>
+      <a:camera prst="orthographicFront"/>
+      <a:lightRig rig="threePt" dir="t"/>
+    </dgm:scene3d>
+    <dgm:sp3d/>
+    <dgm:txPr/>
+    <dgm:style>
+      <a:lnRef idx="0">
+        <a:scrgbClr r="0" g="0" b="0"/>
+      </a:lnRef>
+      <a:fillRef idx="0">
+        <a:scrgbClr r="0" g="0" b="0"/>
+      </a:fillRef>
+      <a:effectRef idx="0">
+        <a:scrgbClr r="0" g="0" b="0"/>
+      </a:effectRef>
+      <a:fontRef idx="minor"/>
+    </dgm:style>
+  </dgm:styleLbl>
+</dgm:styleDef>
+</file>
+
+<file path=word/diagrams/quickStyle3.xml><?xml version="1.0" encoding="utf-8"?>
 <dgm:styleDef xmlns:dgm="http://schemas.openxmlformats.org/drawingml/2006/diagram" xmlns:a="http://schemas.openxmlformats.org/drawingml/2006/main" uniqueId="urn:microsoft.com/office/officeart/2005/8/quickstyle/simple1">
   <dgm:title val=""/>
   <dgm:desc val=""/>
@@ -8475,21 +12325,6 @@
 </file>
 
 <file path=customXml/item1.xml><?xml version="1.0" encoding="utf-8"?>
-<p:properties xmlns:p="http://schemas.microsoft.com/office/2006/metadata/properties" xmlns:xsi="http://www.w3.org/2001/XMLSchema-instance" xmlns:pc="http://schemas.microsoft.com/office/infopath/2007/PartnerControls">
-  <documentManagement/>
-</p:properties>
-</file>
-
-<file path=customXml/item2.xml><?xml version="1.0" encoding="utf-8"?>
-<?mso-contentType ?>
-<FormTemplates xmlns="http://schemas.microsoft.com/sharepoint/v3/contenttype/forms">
-  <Display>DocumentLibraryForm</Display>
-  <Edit>DocumentLibraryForm</Edit>
-  <New>DocumentLibraryForm</New>
-</FormTemplates>
-</file>
-
-<file path=customXml/item3.xml><?xml version="1.0" encoding="utf-8"?>
 <ct:contentTypeSchema xmlns:ct="http://schemas.microsoft.com/office/2006/metadata/contentType" xmlns:ma="http://schemas.microsoft.com/office/2006/metadata/properties/metaAttributes" ct:_="" ma:_="" ma:contentTypeName="Document" ma:contentTypeID="0x010100A87AA7F3F744224BB90BD6A14461A048" ma:contentTypeVersion="0" ma:contentTypeDescription="Create a new document." ma:contentTypeScope="" ma:versionID="ac39f251bc3a7497cef28f4c9b576e09">
   <xsd:schema xmlns:xsd="http://www.w3.org/2001/XMLSchema" xmlns:xs="http://www.w3.org/2001/XMLSchema" xmlns:p="http://schemas.microsoft.com/office/2006/metadata/properties" targetNamespace="http://schemas.microsoft.com/office/2006/metadata/properties" ma:root="true" ma:fieldsID="c64490b4aec6201516c3a874156f37b2">
     <xsd:element name="properties">
@@ -8603,28 +12438,26 @@
 </ct:contentTypeSchema>
 </file>
 
+<file path=customXml/item2.xml><?xml version="1.0" encoding="utf-8"?>
+<?mso-contentType ?>
+<FormTemplates xmlns="http://schemas.microsoft.com/sharepoint/v3/contenttype/forms">
+  <Display>DocumentLibraryForm</Display>
+  <Edit>DocumentLibraryForm</Edit>
+  <New>DocumentLibraryForm</New>
+</FormTemplates>
+</file>
+
+<file path=customXml/item3.xml><?xml version="1.0" encoding="utf-8"?>
+<p:properties xmlns:p="http://schemas.microsoft.com/office/2006/metadata/properties" xmlns:xsi="http://www.w3.org/2001/XMLSchema-instance" xmlns:pc="http://schemas.microsoft.com/office/infopath/2007/PartnerControls">
+  <documentManagement/>
+</p:properties>
+</file>
+
 <file path=customXml/item4.xml><?xml version="1.0" encoding="utf-8"?>
 <b:Sources xmlns:b="http://schemas.openxmlformats.org/officeDocument/2006/bibliography" xmlns="http://schemas.openxmlformats.org/officeDocument/2006/bibliography" SelectedStyle="\APASixthEditionOfficeOnline.xsl" StyleName="APA" Version="6"/>
 </file>
 
 <file path=customXml/itemProps1.xml><?xml version="1.0" encoding="utf-8"?>
-<ds:datastoreItem xmlns:ds="http://schemas.openxmlformats.org/officeDocument/2006/customXml" ds:itemID="{B8694652-9192-41AC-BA10-FA4C0DD66561}">
-  <ds:schemaRefs>
-    <ds:schemaRef ds:uri="http://schemas.microsoft.com/office/2006/metadata/properties"/>
-    <ds:schemaRef ds:uri="http://schemas.microsoft.com/office/infopath/2007/PartnerControls"/>
-  </ds:schemaRefs>
-</ds:datastoreItem>
-</file>
-
-<file path=customXml/itemProps2.xml><?xml version="1.0" encoding="utf-8"?>
-<ds:datastoreItem xmlns:ds="http://schemas.openxmlformats.org/officeDocument/2006/customXml" ds:itemID="{036E23F8-5E68-4332-AA9B-EF38BCB42A0A}">
-  <ds:schemaRefs>
-    <ds:schemaRef ds:uri="http://schemas.microsoft.com/sharepoint/v3/contenttype/forms"/>
-  </ds:schemaRefs>
-</ds:datastoreItem>
-</file>
-
-<file path=customXml/itemProps3.xml><?xml version="1.0" encoding="utf-8"?>
 <ds:datastoreItem xmlns:ds="http://schemas.openxmlformats.org/officeDocument/2006/customXml" ds:itemID="{DE9D96D5-0019-4E4C-B2C0-2D3DAE839291}">
   <ds:schemaRefs>
     <ds:schemaRef ds:uri="http://schemas.microsoft.com/office/2006/metadata/contentType"/>
@@ -8640,8 +12473,25 @@
 </ds:datastoreItem>
 </file>
 
+<file path=customXml/itemProps2.xml><?xml version="1.0" encoding="utf-8"?>
+<ds:datastoreItem xmlns:ds="http://schemas.openxmlformats.org/officeDocument/2006/customXml" ds:itemID="{036E23F8-5E68-4332-AA9B-EF38BCB42A0A}">
+  <ds:schemaRefs>
+    <ds:schemaRef ds:uri="http://schemas.microsoft.com/sharepoint/v3/contenttype/forms"/>
+  </ds:schemaRefs>
+</ds:datastoreItem>
+</file>
+
+<file path=customXml/itemProps3.xml><?xml version="1.0" encoding="utf-8"?>
+<ds:datastoreItem xmlns:ds="http://schemas.openxmlformats.org/officeDocument/2006/customXml" ds:itemID="{B8694652-9192-41AC-BA10-FA4C0DD66561}">
+  <ds:schemaRefs>
+    <ds:schemaRef ds:uri="http://schemas.microsoft.com/office/2006/metadata/properties"/>
+    <ds:schemaRef ds:uri="http://schemas.microsoft.com/office/infopath/2007/PartnerControls"/>
+  </ds:schemaRefs>
+</ds:datastoreItem>
+</file>
+
 <file path=customXml/itemProps4.xml><?xml version="1.0" encoding="utf-8"?>
-<ds:datastoreItem xmlns:ds="http://schemas.openxmlformats.org/officeDocument/2006/customXml" ds:itemID="{28A85F6E-AF36-46E5-B0FF-44E3289E753E}">
+<ds:datastoreItem xmlns:ds="http://schemas.openxmlformats.org/officeDocument/2006/customXml" ds:itemID="{2D77EA71-2086-4B14-B7D7-E0F9D2CE9885}">
   <ds:schemaRefs>
     <ds:schemaRef ds:uri="http://schemas.openxmlformats.org/officeDocument/2006/bibliography"/>
   </ds:schemaRefs>

</xml_diff>

<commit_message>
Adding last work on final
</commit_message>
<xml_diff>
--- a/CST 352_Final Exam_Reeves.docx
+++ b/CST 352_Final Exam_Reeves.docx
@@ -376,8 +376,16 @@
         <w:rPr>
           <w:strike/>
         </w:rPr>
-        <w:t>, mutex</w:t>
-      </w:r>
+        <w:t xml:space="preserve">, </w:t>
+      </w:r>
+      <w:proofErr w:type="spellStart"/>
+      <w:r>
+        <w:rPr>
+          <w:strike/>
+        </w:rPr>
+        <w:t>mutex</w:t>
+      </w:r>
+      <w:proofErr w:type="spellEnd"/>
       <w:r>
         <w:t xml:space="preserve">, </w:t>
       </w:r>
@@ -1252,7 +1260,7 @@
           </mc:Choice>
           <mc:Fallback>
             <w:pict>
-              <v:shapetype w14:anchorId="4417FD53" id="_x0000_t32" coordsize="21600,21600" o:spt="32" o:oned="t" path="m,l21600,21600e" filled="f">
+              <v:shapetype w14:anchorId="5A33B181" id="_x0000_t32" coordsize="21600,21600" o:spt="32" o:oned="t" path="m,l21600,21600e" filled="f">
                 <v:path arrowok="t" fillok="f" o:connecttype="none"/>
                 <o:lock v:ext="edit" shapetype="t"/>
               </v:shapetype>
@@ -1638,7 +1646,7 @@
           </mc:Choice>
           <mc:Fallback>
             <w:pict>
-              <v:shape w14:anchorId="1DB3DA3F" id="Straight Arrow Connector 6" o:spid="_x0000_s1026" type="#_x0000_t32" style="position:absolute;margin-left:177.75pt;margin-top:8.9pt;width:35.25pt;height:3.6pt;flip:y;z-index:251660288;visibility:visible;mso-wrap-style:square;mso-width-percent:0;mso-height-percent:0;mso-wrap-distance-left:9pt;mso-wrap-distance-top:0;mso-wrap-distance-right:9pt;mso-wrap-distance-bottom:0;mso-position-horizontal:absolute;mso-position-horizontal-relative:text;mso-position-vertical:absolute;mso-position-vertical-relative:text;mso-width-percent:0;mso-height-percent:0;mso-width-relative:margin;mso-height-relative:margin" o:gfxdata="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" strokecolor="#5b9bd5 [3204]" strokeweight=".5pt">
+              <v:shape w14:anchorId="09D7F2AD" id="Straight Arrow Connector 6" o:spid="_x0000_s1026" type="#_x0000_t32" style="position:absolute;margin-left:177.75pt;margin-top:8.9pt;width:35.25pt;height:3.6pt;flip:y;z-index:251660288;visibility:visible;mso-wrap-style:square;mso-width-percent:0;mso-height-percent:0;mso-wrap-distance-left:9pt;mso-wrap-distance-top:0;mso-wrap-distance-right:9pt;mso-wrap-distance-bottom:0;mso-position-horizontal:absolute;mso-position-horizontal-relative:text;mso-position-vertical:absolute;mso-position-vertical-relative:text;mso-width-percent:0;mso-height-percent:0;mso-width-relative:margin;mso-height-relative:margin" o:gfxdata="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" strokecolor="#5b9bd5 [3204]" strokeweight=".5pt">
                 <v:stroke endarrow="block" joinstyle="miter"/>
               </v:shape>
             </w:pict>
@@ -1708,7 +1716,7 @@
           </mc:Choice>
           <mc:Fallback>
             <w:pict>
-              <v:line w14:anchorId="1040E122" id="Straight Connector 8" o:spid="_x0000_s1026" style="position:absolute;flip:y;z-index:251664384;visibility:visible;mso-wrap-style:square;mso-width-percent:0;mso-height-percent:0;mso-wrap-distance-left:9pt;mso-wrap-distance-top:0;mso-wrap-distance-right:9pt;mso-wrap-distance-bottom:0;mso-position-horizontal:absolute;mso-position-horizontal-relative:text;mso-position-vertical:absolute;mso-position-vertical-relative:text;mso-width-percent:0;mso-height-percent:0;mso-width-relative:margin;mso-height-relative:margin" from="75.75pt,11.75pt" to="107.25pt,23pt" o:gfxdata="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" strokecolor="#5b9bd5 [3204]" strokeweight=".5pt">
+              <v:line w14:anchorId="5278C522" id="Straight Connector 8" o:spid="_x0000_s1026" style="position:absolute;flip:y;z-index:251664384;visibility:visible;mso-wrap-style:square;mso-width-percent:0;mso-height-percent:0;mso-wrap-distance-left:9pt;mso-wrap-distance-top:0;mso-wrap-distance-right:9pt;mso-wrap-distance-bottom:0;mso-position-horizontal:absolute;mso-position-horizontal-relative:text;mso-position-vertical:absolute;mso-position-vertical-relative:text;mso-width-percent:0;mso-height-percent:0;mso-width-relative:margin;mso-height-relative:margin" from="75.75pt,11.75pt" to="107.25pt,23pt" o:gfxdata="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" strokecolor="#5b9bd5 [3204]" strokeweight=".5pt">
                 <v:stroke joinstyle="miter"/>
               </v:line>
             </w:pict>
@@ -1723,8 +1731,6 @@
           <w:numId w:val="9"/>
         </w:numPr>
       </w:pPr>
-      <w:bookmarkStart w:id="0" w:name="_GoBack"/>
-      <w:bookmarkEnd w:id="0"/>
       <w:r>
         <w:rPr>
           <w:noProof/>
@@ -1999,7 +2005,7 @@
           </mc:Choice>
           <mc:Fallback>
             <w:pict>
-              <v:shape w14:anchorId="6BF7AE3A" id="Straight Arrow Connector 13" o:spid="_x0000_s1026" type="#_x0000_t32" style="position:absolute;margin-left:313.5pt;margin-top:60.95pt;width:1in;height:33pt;flip:x;z-index:251671552;visibility:visible;mso-wrap-style:square;mso-width-percent:0;mso-height-percent:0;mso-wrap-distance-left:9pt;mso-wrap-distance-top:0;mso-wrap-distance-right:9pt;mso-wrap-distance-bottom:0;mso-position-horizontal:absolute;mso-position-horizontal-relative:text;mso-position-vertical:absolute;mso-position-vertical-relative:text;mso-width-percent:0;mso-height-percent:0;mso-width-relative:margin;mso-height-relative:margin" o:gfxdata="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" strokecolor="#5b9bd5 [3204]" strokeweight=".5pt">
+              <v:shape w14:anchorId="2F442E55" id="Straight Arrow Connector 13" o:spid="_x0000_s1026" type="#_x0000_t32" style="position:absolute;margin-left:313.5pt;margin-top:60.95pt;width:1in;height:33pt;flip:x;z-index:251671552;visibility:visible;mso-wrap-style:square;mso-width-percent:0;mso-height-percent:0;mso-wrap-distance-left:9pt;mso-wrap-distance-top:0;mso-wrap-distance-right:9pt;mso-wrap-distance-bottom:0;mso-position-horizontal:absolute;mso-position-horizontal-relative:text;mso-position-vertical:absolute;mso-position-vertical-relative:text;mso-width-percent:0;mso-height-percent:0;mso-width-relative:margin;mso-height-relative:margin" o:gfxdata="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" strokecolor="#5b9bd5 [3204]" strokeweight=".5pt">
                 <v:stroke endarrow="block" joinstyle="miter"/>
               </v:shape>
             </w:pict>
@@ -2105,6 +2111,56 @@
       </w:r>
     </w:p>
     <w:p>
+      <w:r>
+        <w:t>The first thing the operating system would have to do here is implement sessions. This is done by making users log in and allowing access to files based on the login information. This involves a couple of OS elements.</w:t>
+      </w:r>
+    </w:p>
+    <w:p/>
+    <w:p>
+      <w:r>
+        <w:t>1) Session manager – This part of the OS is responsible for using a security system and file system to generate a session for the user.</w:t>
+      </w:r>
+    </w:p>
+    <w:p/>
+    <w:p>
+      <w:r>
+        <w:t xml:space="preserve"> 2) Session – This is the context that the user sees. The file system provides a directory path, the security system creates a user, and the session manager </w:t>
+      </w:r>
+      <w:r>
+        <w:t>provides a terminal. These three elements, along with a shell make up a user’s session. The session is also used as a whole to prevent simultaneous users from overwriting each other.</w:t>
+      </w:r>
+    </w:p>
+    <w:p/>
+    <w:p>
+      <w:r>
+        <w:t>3) File System – This is used to abstract away the interaction with reading and writing data. Usually divided into three layers.</w:t>
+      </w:r>
+    </w:p>
+    <w:p/>
+    <w:p>
+      <w:r>
+        <w:t xml:space="preserve">4) Security system – This part is used to verify credentials entered by the user and determine which files each user has access to. This is the part that would be responsible for keeping user 1’s documents away from user 2. </w:t>
+      </w:r>
+    </w:p>
+    <w:p/>
+    <w:p>
+      <w:r>
+        <w:t>5) File metadata – This is where users would be able to enable sharing with specific other users. For example, User 1 can sign on and set Document1.txt’s metadata to include User 2, 3, and 4. When User 2 signs on, they’ll be able to see Document1.txt. User 5 won’t be able to. This can be implemented at the file system level, as the filesystem is responsible for creating the directories (and files) that a user sees in their session.</w:t>
+      </w:r>
+    </w:p>
+    <w:p/>
+    <w:p>
+      <w:r>
+        <w:t>6) User groups – This can also be used to share documents between a range of users. The security system would be responsible for making sure “Group X” is only made up of particular users. File metadata would be used to make sure that the entire group has access.</w:t>
+      </w:r>
+    </w:p>
+    <w:p/>
+    <w:p>
+      <w:r>
+        <w:t>7) Shared directories – If needed, the file system can implement some shared directories that every user has access to. An example here would be every user needed access to a directory containing a common file. As the file system creates directories for the user in a session, it would just make this directory fully accessible.</w:t>
+      </w:r>
+    </w:p>
+    <w:p>
       <w:pPr>
         <w:numPr>
           <w:ilvl w:val="0"/>
@@ -2142,6 +2198,3560 @@
       <w:r>
         <w:t xml:space="preserve"> Within 10 minutes they are leaving a positive review on the laptop vendor’s website.</w:t>
       </w:r>
+    </w:p>
+    <w:p/>
+    <w:p>
+      <w:r>
+        <w:t xml:space="preserve">This problem is best solved with the use of device drivers and device controllers. </w:t>
+      </w:r>
+    </w:p>
+    <w:p/>
+    <w:p>
+      <w:r>
+        <w:t xml:space="preserve">1) Device controllers – Device controllers are in charge of getting the data to and from the actual device itself. In the case of the mouse, the device driver that sends/receives data is still intact on the mouse itself. </w:t>
+      </w:r>
+    </w:p>
+    <w:p/>
+    <w:p>
+      <w:r>
+        <w:t xml:space="preserve">2) Device drivers – Device drivers are in charge of exchanging data over the communication means between the external equipment and the computer. In this case, the drivers may have been lost on the old machine, but a quick download can replace them (if they’re not included in the OS already). An example here is the device driver for the keyboard recognizing which button was pressed by the user. </w:t>
+      </w:r>
+    </w:p>
+    <w:p/>
+    <w:p>
+      <w:r>
+        <w:t>3) Operating system abstraction – The operating system as a whole should show the user the same I/O results, regardless of what keyboard, mouse, or monitor is being used. While a lot of things are going in an operating system, as long as the device driver is intact things should work well.</w:t>
+      </w:r>
+    </w:p>
+    <w:p>
+      <w:r>
+        <w:rPr>
+          <w:noProof/>
+          <w:lang w:eastAsia="en-US"/>
+        </w:rPr>
+        <mc:AlternateContent>
+          <mc:Choice Requires="wps">
+            <w:drawing>
+              <wp:anchor distT="0" distB="0" distL="114300" distR="114300" simplePos="0" relativeHeight="251658239" behindDoc="0" locked="0" layoutInCell="1" allowOverlap="1" wp14:anchorId="7B71F670" wp14:editId="5E0819A0">
+                <wp:simplePos x="0" y="0"/>
+                <wp:positionH relativeFrom="page">
+                  <wp:posOffset>4000500</wp:posOffset>
+                </wp:positionH>
+                <wp:positionV relativeFrom="paragraph">
+                  <wp:posOffset>21591</wp:posOffset>
+                </wp:positionV>
+                <wp:extent cx="3238500" cy="2590800"/>
+                <wp:effectExtent l="76200" t="38100" r="76200" b="114300"/>
+                <wp:wrapNone/>
+                <wp:docPr id="27" name="Rectangle 27"/>
+                <wp:cNvGraphicFramePr/>
+                <a:graphic xmlns:a="http://schemas.openxmlformats.org/drawingml/2006/main">
+                  <a:graphicData uri="http://schemas.microsoft.com/office/word/2010/wordprocessingShape">
+                    <wps:wsp>
+                      <wps:cNvSpPr/>
+                      <wps:spPr>
+                        <a:xfrm>
+                          <a:off x="0" y="0"/>
+                          <a:ext cx="3238500" cy="2590800"/>
+                        </a:xfrm>
+                        <a:prstGeom prst="rect">
+                          <a:avLst/>
+                        </a:prstGeom>
+                        <a:noFill/>
+                        <a:ln w="38100"/>
+                        <a:effectLst>
+                          <a:outerShdw blurRad="50800" dist="38100" dir="5400000" algn="t" rotWithShape="0">
+                            <a:prstClr val="black">
+                              <a:alpha val="40000"/>
+                            </a:prstClr>
+                          </a:outerShdw>
+                        </a:effectLst>
+                      </wps:spPr>
+                      <wps:style>
+                        <a:lnRef idx="2">
+                          <a:schemeClr val="accent1">
+                            <a:shade val="50000"/>
+                          </a:schemeClr>
+                        </a:lnRef>
+                        <a:fillRef idx="1">
+                          <a:schemeClr val="accent1"/>
+                        </a:fillRef>
+                        <a:effectRef idx="0">
+                          <a:schemeClr val="accent1"/>
+                        </a:effectRef>
+                        <a:fontRef idx="minor">
+                          <a:schemeClr val="lt1"/>
+                        </a:fontRef>
+                      </wps:style>
+                      <wps:txbx>
+                        <w:txbxContent>
+                          <w:p>
+                            <w:pPr>
+                              <w:jc w:val="center"/>
+                            </w:pPr>
+                          </w:p>
+                        </w:txbxContent>
+                      </wps:txbx>
+                      <wps:bodyPr rot="0" spcFirstLastPara="0" vertOverflow="overflow" horzOverflow="overflow" vert="horz" wrap="square" lIns="91440" tIns="45720" rIns="91440" bIns="45720" numCol="1" spcCol="0" rtlCol="0" fromWordArt="0" anchor="ctr" anchorCtr="0" forceAA="0" compatLnSpc="1">
+                        <a:prstTxWarp prst="textNoShape">
+                          <a:avLst/>
+                        </a:prstTxWarp>
+                        <a:noAutofit/>
+                      </wps:bodyPr>
+                    </wps:wsp>
+                  </a:graphicData>
+                </a:graphic>
+                <wp14:sizeRelH relativeFrom="margin">
+                  <wp14:pctWidth>0</wp14:pctWidth>
+                </wp14:sizeRelH>
+                <wp14:sizeRelV relativeFrom="margin">
+                  <wp14:pctHeight>0</wp14:pctHeight>
+                </wp14:sizeRelV>
+              </wp:anchor>
+            </w:drawing>
+          </mc:Choice>
+          <mc:Fallback>
+            <w:pict>
+              <v:rect w14:anchorId="7B71F670" id="Rectangle 27" o:spid="_x0000_s1034" style="position:absolute;margin-left:315pt;margin-top:1.7pt;width:255pt;height:204pt;z-index:251658239;visibility:visible;mso-wrap-style:square;mso-width-percent:0;mso-height-percent:0;mso-wrap-distance-left:9pt;mso-wrap-distance-top:0;mso-wrap-distance-right:9pt;mso-wrap-distance-bottom:0;mso-position-horizontal:absolute;mso-position-horizontal-relative:page;mso-position-vertical:absolute;mso-position-vertical-relative:text;mso-width-percent:0;mso-height-percent:0;mso-width-relative:margin;mso-height-relative:margin;v-text-anchor:middle" o:gfxdata="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" filled="f" strokecolor="#1f4d78 [1604]" strokeweight="3pt">
+                <v:shadow on="t" color="black" opacity="26214f" origin=",-.5" offset="0,3pt"/>
+                <v:textbox>
+                  <w:txbxContent>
+                    <w:p>
+                      <w:pPr>
+                        <w:jc w:val="center"/>
+                      </w:pPr>
+                    </w:p>
+                  </w:txbxContent>
+                </v:textbox>
+                <w10:wrap anchorx="page"/>
+              </v:rect>
+            </w:pict>
+          </mc:Fallback>
+        </mc:AlternateContent>
+      </w:r>
+    </w:p>
+    <w:p>
+      <w:r>
+        <mc:AlternateContent>
+          <mc:Choice Requires="wps">
+            <w:drawing>
+              <wp:anchor distT="0" distB="0" distL="114300" distR="114300" simplePos="0" relativeHeight="251692032" behindDoc="0" locked="0" layoutInCell="1" allowOverlap="1" wp14:anchorId="1873BA40" wp14:editId="2ABCEA11">
+                <wp:simplePos x="0" y="0"/>
+                <wp:positionH relativeFrom="column">
+                  <wp:posOffset>1600200</wp:posOffset>
+                </wp:positionH>
+                <wp:positionV relativeFrom="paragraph">
+                  <wp:posOffset>798830</wp:posOffset>
+                </wp:positionV>
+                <wp:extent cx="1457325" cy="609600"/>
+                <wp:effectExtent l="0" t="0" r="66675" b="57150"/>
+                <wp:wrapNone/>
+                <wp:docPr id="26" name="Straight Arrow Connector 26"/>
+                <wp:cNvGraphicFramePr/>
+                <a:graphic xmlns:a="http://schemas.openxmlformats.org/drawingml/2006/main">
+                  <a:graphicData uri="http://schemas.microsoft.com/office/word/2010/wordprocessingShape">
+                    <wps:wsp>
+                      <wps:cNvCnPr/>
+                      <wps:spPr>
+                        <a:xfrm>
+                          <a:off x="0" y="0"/>
+                          <a:ext cx="1457325" cy="609600"/>
+                        </a:xfrm>
+                        <a:prstGeom prst="straightConnector1">
+                          <a:avLst/>
+                        </a:prstGeom>
+                        <a:ln>
+                          <a:tailEnd type="triangle"/>
+                        </a:ln>
+                      </wps:spPr>
+                      <wps:style>
+                        <a:lnRef idx="1">
+                          <a:schemeClr val="accent1"/>
+                        </a:lnRef>
+                        <a:fillRef idx="0">
+                          <a:schemeClr val="accent1"/>
+                        </a:fillRef>
+                        <a:effectRef idx="0">
+                          <a:schemeClr val="accent1"/>
+                        </a:effectRef>
+                        <a:fontRef idx="minor">
+                          <a:schemeClr val="tx1"/>
+                        </a:fontRef>
+                      </wps:style>
+                      <wps:bodyPr/>
+                    </wps:wsp>
+                  </a:graphicData>
+                </a:graphic>
+                <wp14:sizeRelH relativeFrom="margin">
+                  <wp14:pctWidth>0</wp14:pctWidth>
+                </wp14:sizeRelH>
+                <wp14:sizeRelV relativeFrom="margin">
+                  <wp14:pctHeight>0</wp14:pctHeight>
+                </wp14:sizeRelV>
+              </wp:anchor>
+            </w:drawing>
+          </mc:Choice>
+          <mc:Fallback>
+            <w:pict>
+              <v:shape w14:anchorId="612588B2" id="Straight Arrow Connector 26" o:spid="_x0000_s1026" type="#_x0000_t32" style="position:absolute;margin-left:126pt;margin-top:62.9pt;width:114.75pt;height:48pt;z-index:251692032;visibility:visible;mso-wrap-style:square;mso-width-percent:0;mso-height-percent:0;mso-wrap-distance-left:9pt;mso-wrap-distance-top:0;mso-wrap-distance-right:9pt;mso-wrap-distance-bottom:0;mso-position-horizontal:absolute;mso-position-horizontal-relative:text;mso-position-vertical:absolute;mso-position-vertical-relative:text;mso-width-percent:0;mso-height-percent:0;mso-width-relative:margin;mso-height-relative:margin" o:gfxdata="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" strokecolor="#5b9bd5 [3204]" strokeweight=".5pt">
+                <v:stroke endarrow="block" joinstyle="miter"/>
+              </v:shape>
+            </w:pict>
+          </mc:Fallback>
+        </mc:AlternateContent>
+      </w:r>
+      <w:r>
+        <mc:AlternateContent>
+          <mc:Choice Requires="wps">
+            <w:drawing>
+              <wp:anchor distT="0" distB="0" distL="114300" distR="114300" simplePos="0" relativeHeight="251689984" behindDoc="0" locked="0" layoutInCell="1" allowOverlap="1" wp14:anchorId="1873BA40" wp14:editId="2ABCEA11">
+                <wp:simplePos x="0" y="0"/>
+                <wp:positionH relativeFrom="column">
+                  <wp:posOffset>1704975</wp:posOffset>
+                </wp:positionH>
+                <wp:positionV relativeFrom="paragraph">
+                  <wp:posOffset>624840</wp:posOffset>
+                </wp:positionV>
+                <wp:extent cx="1390650" cy="212090"/>
+                <wp:effectExtent l="0" t="0" r="76200" b="92710"/>
+                <wp:wrapNone/>
+                <wp:docPr id="25" name="Straight Arrow Connector 25"/>
+                <wp:cNvGraphicFramePr/>
+                <a:graphic xmlns:a="http://schemas.openxmlformats.org/drawingml/2006/main">
+                  <a:graphicData uri="http://schemas.microsoft.com/office/word/2010/wordprocessingShape">
+                    <wps:wsp>
+                      <wps:cNvCnPr/>
+                      <wps:spPr>
+                        <a:xfrm>
+                          <a:off x="0" y="0"/>
+                          <a:ext cx="1390650" cy="212090"/>
+                        </a:xfrm>
+                        <a:prstGeom prst="straightConnector1">
+                          <a:avLst/>
+                        </a:prstGeom>
+                        <a:ln>
+                          <a:tailEnd type="triangle"/>
+                        </a:ln>
+                      </wps:spPr>
+                      <wps:style>
+                        <a:lnRef idx="1">
+                          <a:schemeClr val="accent1"/>
+                        </a:lnRef>
+                        <a:fillRef idx="0">
+                          <a:schemeClr val="accent1"/>
+                        </a:fillRef>
+                        <a:effectRef idx="0">
+                          <a:schemeClr val="accent1"/>
+                        </a:effectRef>
+                        <a:fontRef idx="minor">
+                          <a:schemeClr val="tx1"/>
+                        </a:fontRef>
+                      </wps:style>
+                      <wps:bodyPr/>
+                    </wps:wsp>
+                  </a:graphicData>
+                </a:graphic>
+                <wp14:sizeRelH relativeFrom="margin">
+                  <wp14:pctWidth>0</wp14:pctWidth>
+                </wp14:sizeRelH>
+                <wp14:sizeRelV relativeFrom="margin">
+                  <wp14:pctHeight>0</wp14:pctHeight>
+                </wp14:sizeRelV>
+              </wp:anchor>
+            </w:drawing>
+          </mc:Choice>
+          <mc:Fallback>
+            <w:pict>
+              <v:shape w14:anchorId="06911363" id="Straight Arrow Connector 25" o:spid="_x0000_s1026" type="#_x0000_t32" style="position:absolute;margin-left:134.25pt;margin-top:49.2pt;width:109.5pt;height:16.7pt;z-index:251689984;visibility:visible;mso-wrap-style:square;mso-width-percent:0;mso-height-percent:0;mso-wrap-distance-left:9pt;mso-wrap-distance-top:0;mso-wrap-distance-right:9pt;mso-wrap-distance-bottom:0;mso-position-horizontal:absolute;mso-position-horizontal-relative:text;mso-position-vertical:absolute;mso-position-vertical-relative:text;mso-width-percent:0;mso-height-percent:0;mso-width-relative:margin;mso-height-relative:margin" o:gfxdata="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" strokecolor="#5b9bd5 [3204]" strokeweight=".5pt">
+                <v:stroke endarrow="block" joinstyle="miter"/>
+              </v:shape>
+            </w:pict>
+          </mc:Fallback>
+        </mc:AlternateContent>
+      </w:r>
+      <w:r>
+        <mc:AlternateContent>
+          <mc:Choice Requires="wps">
+            <w:drawing>
+              <wp:anchor distT="0" distB="0" distL="114300" distR="114300" simplePos="0" relativeHeight="251678720" behindDoc="0" locked="0" layoutInCell="1" allowOverlap="1" wp14:anchorId="506CCA83" wp14:editId="78A1D1D0">
+                <wp:simplePos x="0" y="0"/>
+                <wp:positionH relativeFrom="column">
+                  <wp:posOffset>1905000</wp:posOffset>
+                </wp:positionH>
+                <wp:positionV relativeFrom="paragraph">
+                  <wp:posOffset>294005</wp:posOffset>
+                </wp:positionV>
+                <wp:extent cx="1162050" cy="73660"/>
+                <wp:effectExtent l="0" t="57150" r="19050" b="21590"/>
+                <wp:wrapNone/>
+                <wp:docPr id="18" name="Straight Arrow Connector 18"/>
+                <wp:cNvGraphicFramePr/>
+                <a:graphic xmlns:a="http://schemas.openxmlformats.org/drawingml/2006/main">
+                  <a:graphicData uri="http://schemas.microsoft.com/office/word/2010/wordprocessingShape">
+                    <wps:wsp>
+                      <wps:cNvCnPr/>
+                      <wps:spPr>
+                        <a:xfrm flipV="1">
+                          <a:off x="0" y="0"/>
+                          <a:ext cx="1162050" cy="73660"/>
+                        </a:xfrm>
+                        <a:prstGeom prst="straightConnector1">
+                          <a:avLst/>
+                        </a:prstGeom>
+                        <a:ln>
+                          <a:tailEnd type="triangle"/>
+                        </a:ln>
+                      </wps:spPr>
+                      <wps:style>
+                        <a:lnRef idx="1">
+                          <a:schemeClr val="accent1"/>
+                        </a:lnRef>
+                        <a:fillRef idx="0">
+                          <a:schemeClr val="accent1"/>
+                        </a:fillRef>
+                        <a:effectRef idx="0">
+                          <a:schemeClr val="accent1"/>
+                        </a:effectRef>
+                        <a:fontRef idx="minor">
+                          <a:schemeClr val="tx1"/>
+                        </a:fontRef>
+                      </wps:style>
+                      <wps:bodyPr/>
+                    </wps:wsp>
+                  </a:graphicData>
+                </a:graphic>
+                <wp14:sizeRelH relativeFrom="margin">
+                  <wp14:pctWidth>0</wp14:pctWidth>
+                </wp14:sizeRelH>
+                <wp14:sizeRelV relativeFrom="margin">
+                  <wp14:pctHeight>0</wp14:pctHeight>
+                </wp14:sizeRelV>
+              </wp:anchor>
+            </w:drawing>
+          </mc:Choice>
+          <mc:Fallback>
+            <w:pict>
+              <v:shape w14:anchorId="7EDA75D9" id="Straight Arrow Connector 18" o:spid="_x0000_s1026" type="#_x0000_t32" style="position:absolute;margin-left:150pt;margin-top:23.15pt;width:91.5pt;height:5.8pt;flip:y;z-index:251678720;visibility:visible;mso-wrap-style:square;mso-width-percent:0;mso-height-percent:0;mso-wrap-distance-left:9pt;mso-wrap-distance-top:0;mso-wrap-distance-right:9pt;mso-wrap-distance-bottom:0;mso-position-horizontal:absolute;mso-position-horizontal-relative:text;mso-position-vertical:absolute;mso-position-vertical-relative:text;mso-width-percent:0;mso-height-percent:0;mso-width-relative:margin;mso-height-relative:margin" o:gfxdata="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" strokecolor="#5b9bd5 [3204]" strokeweight=".5pt">
+                <v:stroke endarrow="block" joinstyle="miter"/>
+              </v:shape>
+            </w:pict>
+          </mc:Fallback>
+        </mc:AlternateContent>
+      </w:r>
+      <w:r>
+        <mc:AlternateContent>
+          <mc:Choice Requires="wps">
+            <w:drawing>
+              <wp:anchor distT="0" distB="0" distL="114300" distR="114300" simplePos="0" relativeHeight="251680768" behindDoc="0" locked="0" layoutInCell="1" allowOverlap="1" wp14:anchorId="743EF36F" wp14:editId="2E0DD79F">
+                <wp:simplePos x="0" y="0"/>
+                <wp:positionH relativeFrom="column">
+                  <wp:posOffset>1828800</wp:posOffset>
+                </wp:positionH>
+                <wp:positionV relativeFrom="paragraph">
+                  <wp:posOffset>2018029</wp:posOffset>
+                </wp:positionV>
+                <wp:extent cx="1238250" cy="161925"/>
+                <wp:effectExtent l="38100" t="0" r="19050" b="85725"/>
+                <wp:wrapNone/>
+                <wp:docPr id="20" name="Straight Arrow Connector 20"/>
+                <wp:cNvGraphicFramePr/>
+                <a:graphic xmlns:a="http://schemas.openxmlformats.org/drawingml/2006/main">
+                  <a:graphicData uri="http://schemas.microsoft.com/office/word/2010/wordprocessingShape">
+                    <wps:wsp>
+                      <wps:cNvCnPr/>
+                      <wps:spPr>
+                        <a:xfrm flipH="1">
+                          <a:off x="0" y="0"/>
+                          <a:ext cx="1238250" cy="161925"/>
+                        </a:xfrm>
+                        <a:prstGeom prst="straightConnector1">
+                          <a:avLst/>
+                        </a:prstGeom>
+                        <a:ln>
+                          <a:tailEnd type="triangle"/>
+                        </a:ln>
+                      </wps:spPr>
+                      <wps:style>
+                        <a:lnRef idx="1">
+                          <a:schemeClr val="accent1"/>
+                        </a:lnRef>
+                        <a:fillRef idx="0">
+                          <a:schemeClr val="accent1"/>
+                        </a:fillRef>
+                        <a:effectRef idx="0">
+                          <a:schemeClr val="accent1"/>
+                        </a:effectRef>
+                        <a:fontRef idx="minor">
+                          <a:schemeClr val="tx1"/>
+                        </a:fontRef>
+                      </wps:style>
+                      <wps:bodyPr/>
+                    </wps:wsp>
+                  </a:graphicData>
+                </a:graphic>
+                <wp14:sizeRelH relativeFrom="margin">
+                  <wp14:pctWidth>0</wp14:pctWidth>
+                </wp14:sizeRelH>
+                <wp14:sizeRelV relativeFrom="margin">
+                  <wp14:pctHeight>0</wp14:pctHeight>
+                </wp14:sizeRelV>
+              </wp:anchor>
+            </w:drawing>
+          </mc:Choice>
+          <mc:Fallback>
+            <w:pict>
+              <v:shape w14:anchorId="48FF8E96" id="Straight Arrow Connector 20" o:spid="_x0000_s1026" type="#_x0000_t32" style="position:absolute;margin-left:2in;margin-top:158.9pt;width:97.5pt;height:12.75pt;flip:x;z-index:251680768;visibility:visible;mso-wrap-style:square;mso-width-percent:0;mso-height-percent:0;mso-wrap-distance-left:9pt;mso-wrap-distance-top:0;mso-wrap-distance-right:9pt;mso-wrap-distance-bottom:0;mso-position-horizontal:absolute;mso-position-horizontal-relative:text;mso-position-vertical:absolute;mso-position-vertical-relative:text;mso-width-percent:0;mso-height-percent:0;mso-width-relative:margin;mso-height-relative:margin" o:gfxdata="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" strokecolor="#5b9bd5 [3204]" strokeweight=".5pt">
+                <v:stroke endarrow="block" joinstyle="miter"/>
+              </v:shape>
+            </w:pict>
+          </mc:Fallback>
+        </mc:AlternateContent>
+      </w:r>
+      <w:r>
+        <w:rPr>
+          <w:noProof/>
+          <w:lang w:eastAsia="en-US"/>
+        </w:rPr>
+        <mc:AlternateContent>
+          <mc:Choice Requires="wps">
+            <w:drawing>
+              <wp:anchor distT="0" distB="0" distL="114300" distR="114300" simplePos="0" relativeHeight="251687936" behindDoc="0" locked="0" layoutInCell="1" allowOverlap="1">
+                <wp:simplePos x="0" y="0"/>
+                <wp:positionH relativeFrom="column">
+                  <wp:posOffset>19050</wp:posOffset>
+                </wp:positionH>
+                <wp:positionV relativeFrom="paragraph">
+                  <wp:posOffset>1703705</wp:posOffset>
+                </wp:positionV>
+                <wp:extent cx="1800225" cy="1019175"/>
+                <wp:effectExtent l="0" t="0" r="28575" b="28575"/>
+                <wp:wrapNone/>
+                <wp:docPr id="24" name="Flowchart: Alternate Process 24"/>
+                <wp:cNvGraphicFramePr/>
+                <a:graphic xmlns:a="http://schemas.openxmlformats.org/drawingml/2006/main">
+                  <a:graphicData uri="http://schemas.microsoft.com/office/word/2010/wordprocessingShape">
+                    <wps:wsp>
+                      <wps:cNvSpPr/>
+                      <wps:spPr>
+                        <a:xfrm>
+                          <a:off x="0" y="0"/>
+                          <a:ext cx="1800225" cy="1019175"/>
+                        </a:xfrm>
+                        <a:prstGeom prst="flowChartAlternateProcess">
+                          <a:avLst/>
+                        </a:prstGeom>
+                      </wps:spPr>
+                      <wps:style>
+                        <a:lnRef idx="2">
+                          <a:schemeClr val="accent1">
+                            <a:shade val="50000"/>
+                          </a:schemeClr>
+                        </a:lnRef>
+                        <a:fillRef idx="1">
+                          <a:schemeClr val="accent1"/>
+                        </a:fillRef>
+                        <a:effectRef idx="0">
+                          <a:schemeClr val="accent1"/>
+                        </a:effectRef>
+                        <a:fontRef idx="minor">
+                          <a:schemeClr val="lt1"/>
+                        </a:fontRef>
+                      </wps:style>
+                      <wps:txbx>
+                        <w:txbxContent>
+                          <w:p>
+                            <w:pPr>
+                              <w:jc w:val="center"/>
+                            </w:pPr>
+                            <w:r>
+                              <w:t>Monitor</w:t>
+                            </w:r>
+                          </w:p>
+                          <w:p>
+                            <w:pPr>
+                              <w:jc w:val="center"/>
+                            </w:pPr>
+                            <w:r>
+                              <w:t>(</w:t>
+                            </w:r>
+                            <w:proofErr w:type="gramStart"/>
+                            <w:r>
+                              <w:t>with</w:t>
+                            </w:r>
+                            <w:proofErr w:type="gramEnd"/>
+                            <w:r>
+                              <w:t xml:space="preserve"> device controller)</w:t>
+                            </w:r>
+                          </w:p>
+                        </w:txbxContent>
+                      </wps:txbx>
+                      <wps:bodyPr rot="0" spcFirstLastPara="0" vertOverflow="overflow" horzOverflow="overflow" vert="horz" wrap="square" lIns="91440" tIns="45720" rIns="91440" bIns="45720" numCol="1" spcCol="0" rtlCol="0" fromWordArt="0" anchor="ctr" anchorCtr="0" forceAA="0" compatLnSpc="1">
+                        <a:prstTxWarp prst="textNoShape">
+                          <a:avLst/>
+                        </a:prstTxWarp>
+                        <a:noAutofit/>
+                      </wps:bodyPr>
+                    </wps:wsp>
+                  </a:graphicData>
+                </a:graphic>
+              </wp:anchor>
+            </w:drawing>
+          </mc:Choice>
+          <mc:Fallback>
+            <w:pict>
+              <v:shapetype id="_x0000_t176" coordsize="21600,21600" o:spt="176" adj="2700" path="m@0,qx0@0l0@2qy@0,21600l@1,21600qx21600@2l21600@0qy@1,xe">
+                <v:stroke joinstyle="miter"/>
+                <v:formulas>
+                  <v:f eqn="val #0"/>
+                  <v:f eqn="sum width 0 #0"/>
+                  <v:f eqn="sum height 0 #0"/>
+                  <v:f eqn="prod @0 2929 10000"/>
+                  <v:f eqn="sum width 0 @3"/>
+                  <v:f eqn="sum height 0 @3"/>
+                  <v:f eqn="val width"/>
+                  <v:f eqn="val height"/>
+                  <v:f eqn="prod width 1 2"/>
+                  <v:f eqn="prod height 1 2"/>
+                </v:formulas>
+                <v:path gradientshapeok="t" limo="10800,10800" o:connecttype="custom" o:connectlocs="@8,0;0,@9;@8,@7;@6,@9" textboxrect="@3,@3,@4,@5"/>
+              </v:shapetype>
+              <v:shape id="Flowchart: Alternate Process 24" o:spid="_x0000_s1035" type="#_x0000_t176" style="position:absolute;margin-left:1.5pt;margin-top:134.15pt;width:141.75pt;height:80.25pt;z-index:251687936;visibility:visible;mso-wrap-style:square;mso-wrap-distance-left:9pt;mso-wrap-distance-top:0;mso-wrap-distance-right:9pt;mso-wrap-distance-bottom:0;mso-position-horizontal:absolute;mso-position-horizontal-relative:text;mso-position-vertical:absolute;mso-position-vertical-relative:text;v-text-anchor:middle" o:gfxdata="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" fillcolor="#5b9bd5 [3204]" strokecolor="#1f4d78 [1604]" strokeweight="1pt">
+                <v:textbox>
+                  <w:txbxContent>
+                    <w:p>
+                      <w:pPr>
+                        <w:jc w:val="center"/>
+                      </w:pPr>
+                      <w:r>
+                        <w:t>Monitor</w:t>
+                      </w:r>
+                    </w:p>
+                    <w:p>
+                      <w:pPr>
+                        <w:jc w:val="center"/>
+                      </w:pPr>
+                      <w:r>
+                        <w:t>(</w:t>
+                      </w:r>
+                      <w:proofErr w:type="gramStart"/>
+                      <w:r>
+                        <w:t>with</w:t>
+                      </w:r>
+                      <w:proofErr w:type="gramEnd"/>
+                      <w:r>
+                        <w:t xml:space="preserve"> device controller)</w:t>
+                      </w:r>
+                    </w:p>
+                  </w:txbxContent>
+                </v:textbox>
+              </v:shape>
+            </w:pict>
+          </mc:Fallback>
+        </mc:AlternateContent>
+      </w:r>
+      <w:r>
+        <mc:AlternateContent>
+          <mc:Choice Requires="wps">
+            <w:drawing>
+              <wp:anchor distT="0" distB="0" distL="114300" distR="114300" simplePos="0" relativeHeight="251679744" behindDoc="0" locked="0" layoutInCell="1" allowOverlap="1" wp14:anchorId="23D58144" wp14:editId="50CCCF44">
+                <wp:simplePos x="0" y="0"/>
+                <wp:positionH relativeFrom="margin">
+                  <wp:posOffset>4371975</wp:posOffset>
+                </wp:positionH>
+                <wp:positionV relativeFrom="paragraph">
+                  <wp:posOffset>46355</wp:posOffset>
+                </wp:positionV>
+                <wp:extent cx="1362075" cy="704850"/>
+                <wp:effectExtent l="0" t="0" r="28575" b="19050"/>
+                <wp:wrapNone/>
+                <wp:docPr id="19" name="Flowchart: Process 19"/>
+                <wp:cNvGraphicFramePr/>
+                <a:graphic xmlns:a="http://schemas.openxmlformats.org/drawingml/2006/main">
+                  <a:graphicData uri="http://schemas.microsoft.com/office/word/2010/wordprocessingShape">
+                    <wps:wsp>
+                      <wps:cNvSpPr/>
+                      <wps:spPr>
+                        <a:xfrm>
+                          <a:off x="0" y="0"/>
+                          <a:ext cx="1362075" cy="704850"/>
+                        </a:xfrm>
+                        <a:prstGeom prst="flowChartProcess">
+                          <a:avLst/>
+                        </a:prstGeom>
+                      </wps:spPr>
+                      <wps:style>
+                        <a:lnRef idx="2">
+                          <a:schemeClr val="accent1">
+                            <a:shade val="50000"/>
+                          </a:schemeClr>
+                        </a:lnRef>
+                        <a:fillRef idx="1">
+                          <a:schemeClr val="accent1"/>
+                        </a:fillRef>
+                        <a:effectRef idx="0">
+                          <a:schemeClr val="accent1"/>
+                        </a:effectRef>
+                        <a:fontRef idx="minor">
+                          <a:schemeClr val="lt1"/>
+                        </a:fontRef>
+                      </wps:style>
+                      <wps:txbx>
+                        <w:txbxContent>
+                          <w:p>
+                            <w:pPr>
+                              <w:jc w:val="center"/>
+                            </w:pPr>
+                            <w:r>
+                              <w:t>Applications</w:t>
+                            </w:r>
+                          </w:p>
+                        </w:txbxContent>
+                      </wps:txbx>
+                      <wps:bodyPr rot="0" spcFirstLastPara="0" vertOverflow="overflow" horzOverflow="overflow" vert="horz" wrap="square" lIns="91440" tIns="45720" rIns="91440" bIns="45720" numCol="1" spcCol="0" rtlCol="0" fromWordArt="0" anchor="ctr" anchorCtr="0" forceAA="0" compatLnSpc="1">
+                        <a:prstTxWarp prst="textNoShape">
+                          <a:avLst/>
+                        </a:prstTxWarp>
+                        <a:noAutofit/>
+                      </wps:bodyPr>
+                    </wps:wsp>
+                  </a:graphicData>
+                </a:graphic>
+                <wp14:sizeRelH relativeFrom="margin">
+                  <wp14:pctWidth>0</wp14:pctWidth>
+                </wp14:sizeRelH>
+                <wp14:sizeRelV relativeFrom="margin">
+                  <wp14:pctHeight>0</wp14:pctHeight>
+                </wp14:sizeRelV>
+              </wp:anchor>
+            </w:drawing>
+          </mc:Choice>
+          <mc:Fallback>
+            <w:pict>
+              <v:shape w14:anchorId="23D58144" id="Flowchart: Process 19" o:spid="_x0000_s1036" type="#_x0000_t109" style="position:absolute;margin-left:344.25pt;margin-top:3.65pt;width:107.25pt;height:55.5pt;z-index:251679744;visibility:visible;mso-wrap-style:square;mso-width-percent:0;mso-height-percent:0;mso-wrap-distance-left:9pt;mso-wrap-distance-top:0;mso-wrap-distance-right:9pt;mso-wrap-distance-bottom:0;mso-position-horizontal:absolute;mso-position-horizontal-relative:margin;mso-position-vertical:absolute;mso-position-vertical-relative:text;mso-width-percent:0;mso-height-percent:0;mso-width-relative:margin;mso-height-relative:margin;v-text-anchor:middle" o:gfxdata="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" fillcolor="#5b9bd5 [3204]" strokecolor="#1f4d78 [1604]" strokeweight="1pt">
+                <v:textbox>
+                  <w:txbxContent>
+                    <w:p>
+                      <w:pPr>
+                        <w:jc w:val="center"/>
+                      </w:pPr>
+                      <w:r>
+                        <w:t>Applications</w:t>
+                      </w:r>
+                    </w:p>
+                  </w:txbxContent>
+                </v:textbox>
+                <w10:wrap anchorx="margin"/>
+              </v:shape>
+            </w:pict>
+          </mc:Fallback>
+        </mc:AlternateContent>
+      </w:r>
+      <w:r>
+        <mc:AlternateContent>
+          <mc:Choice Requires="wps">
+            <w:drawing>
+              <wp:anchor distT="0" distB="0" distL="114300" distR="114300" simplePos="0" relativeHeight="251686912" behindDoc="0" locked="0" layoutInCell="1" allowOverlap="1" wp14:anchorId="10C7C90C" wp14:editId="5B78862F">
+                <wp:simplePos x="0" y="0"/>
+                <wp:positionH relativeFrom="column">
+                  <wp:posOffset>3086100</wp:posOffset>
+                </wp:positionH>
+                <wp:positionV relativeFrom="paragraph">
+                  <wp:posOffset>1771650</wp:posOffset>
+                </wp:positionV>
+                <wp:extent cx="752475" cy="504825"/>
+                <wp:effectExtent l="0" t="0" r="28575" b="28575"/>
+                <wp:wrapNone/>
+                <wp:docPr id="23" name="Rounded Rectangle 23"/>
+                <wp:cNvGraphicFramePr/>
+                <a:graphic xmlns:a="http://schemas.openxmlformats.org/drawingml/2006/main">
+                  <a:graphicData uri="http://schemas.microsoft.com/office/word/2010/wordprocessingShape">
+                    <wps:wsp>
+                      <wps:cNvSpPr/>
+                      <wps:spPr>
+                        <a:xfrm>
+                          <a:off x="0" y="0"/>
+                          <a:ext cx="752475" cy="504825"/>
+                        </a:xfrm>
+                        <a:prstGeom prst="roundRect">
+                          <a:avLst/>
+                        </a:prstGeom>
+                      </wps:spPr>
+                      <wps:style>
+                        <a:lnRef idx="2">
+                          <a:schemeClr val="accent1">
+                            <a:shade val="50000"/>
+                          </a:schemeClr>
+                        </a:lnRef>
+                        <a:fillRef idx="1">
+                          <a:schemeClr val="accent1"/>
+                        </a:fillRef>
+                        <a:effectRef idx="0">
+                          <a:schemeClr val="accent1"/>
+                        </a:effectRef>
+                        <a:fontRef idx="minor">
+                          <a:schemeClr val="lt1"/>
+                        </a:fontRef>
+                      </wps:style>
+                      <wps:txbx>
+                        <w:txbxContent>
+                          <w:p>
+                            <w:pPr>
+                              <w:jc w:val="center"/>
+                            </w:pPr>
+                            <w:r>
+                              <w:t>Device Driver</w:t>
+                            </w:r>
+                          </w:p>
+                        </w:txbxContent>
+                      </wps:txbx>
+                      <wps:bodyPr rot="0" spcFirstLastPara="0" vertOverflow="overflow" horzOverflow="overflow" vert="horz" wrap="square" lIns="91440" tIns="45720" rIns="91440" bIns="45720" numCol="1" spcCol="0" rtlCol="0" fromWordArt="0" anchor="ctr" anchorCtr="0" forceAA="0" compatLnSpc="1">
+                        <a:prstTxWarp prst="textNoShape">
+                          <a:avLst/>
+                        </a:prstTxWarp>
+                        <a:noAutofit/>
+                      </wps:bodyPr>
+                    </wps:wsp>
+                  </a:graphicData>
+                </a:graphic>
+                <wp14:sizeRelH relativeFrom="margin">
+                  <wp14:pctWidth>0</wp14:pctWidth>
+                </wp14:sizeRelH>
+                <wp14:sizeRelV relativeFrom="margin">
+                  <wp14:pctHeight>0</wp14:pctHeight>
+                </wp14:sizeRelV>
+              </wp:anchor>
+            </w:drawing>
+          </mc:Choice>
+          <mc:Fallback>
+            <w:pict>
+              <v:roundrect w14:anchorId="10C7C90C" id="Rounded Rectangle 23" o:spid="_x0000_s1037" style="position:absolute;margin-left:243pt;margin-top:139.5pt;width:59.25pt;height:39.75pt;z-index:251686912;visibility:visible;mso-wrap-style:square;mso-width-percent:0;mso-height-percent:0;mso-wrap-distance-left:9pt;mso-wrap-distance-top:0;mso-wrap-distance-right:9pt;mso-wrap-distance-bottom:0;mso-position-horizontal:absolute;mso-position-horizontal-relative:text;mso-position-vertical:absolute;mso-position-vertical-relative:text;mso-width-percent:0;mso-height-percent:0;mso-width-relative:margin;mso-height-relative:margin;v-text-anchor:middle" arcsize="10923f" o:gfxdata="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" fillcolor="#5b9bd5 [3204]" strokecolor="#1f4d78 [1604]" strokeweight="1pt">
+                <v:stroke joinstyle="miter"/>
+                <v:textbox>
+                  <w:txbxContent>
+                    <w:p>
+                      <w:pPr>
+                        <w:jc w:val="center"/>
+                      </w:pPr>
+                      <w:r>
+                        <w:t>Device Driver</w:t>
+                      </w:r>
+                    </w:p>
+                  </w:txbxContent>
+                </v:textbox>
+              </v:roundrect>
+            </w:pict>
+          </mc:Fallback>
+        </mc:AlternateContent>
+      </w:r>
+      <w:r>
+        <mc:AlternateContent>
+          <mc:Choice Requires="wps">
+            <w:drawing>
+              <wp:anchor distT="0" distB="0" distL="114300" distR="114300" simplePos="0" relativeHeight="251684864" behindDoc="0" locked="0" layoutInCell="1" allowOverlap="1" wp14:anchorId="10C7C90C" wp14:editId="5B78862F">
+                <wp:simplePos x="0" y="0"/>
+                <wp:positionH relativeFrom="column">
+                  <wp:posOffset>3095625</wp:posOffset>
+                </wp:positionH>
+                <wp:positionV relativeFrom="paragraph">
+                  <wp:posOffset>1160780</wp:posOffset>
+                </wp:positionV>
+                <wp:extent cx="752475" cy="504825"/>
+                <wp:effectExtent l="0" t="0" r="28575" b="28575"/>
+                <wp:wrapNone/>
+                <wp:docPr id="22" name="Rounded Rectangle 22"/>
+                <wp:cNvGraphicFramePr/>
+                <a:graphic xmlns:a="http://schemas.openxmlformats.org/drawingml/2006/main">
+                  <a:graphicData uri="http://schemas.microsoft.com/office/word/2010/wordprocessingShape">
+                    <wps:wsp>
+                      <wps:cNvSpPr/>
+                      <wps:spPr>
+                        <a:xfrm>
+                          <a:off x="0" y="0"/>
+                          <a:ext cx="752475" cy="504825"/>
+                        </a:xfrm>
+                        <a:prstGeom prst="roundRect">
+                          <a:avLst/>
+                        </a:prstGeom>
+                      </wps:spPr>
+                      <wps:style>
+                        <a:lnRef idx="2">
+                          <a:schemeClr val="accent1">
+                            <a:shade val="50000"/>
+                          </a:schemeClr>
+                        </a:lnRef>
+                        <a:fillRef idx="1">
+                          <a:schemeClr val="accent1"/>
+                        </a:fillRef>
+                        <a:effectRef idx="0">
+                          <a:schemeClr val="accent1"/>
+                        </a:effectRef>
+                        <a:fontRef idx="minor">
+                          <a:schemeClr val="lt1"/>
+                        </a:fontRef>
+                      </wps:style>
+                      <wps:txbx>
+                        <w:txbxContent>
+                          <w:p>
+                            <w:pPr>
+                              <w:jc w:val="center"/>
+                            </w:pPr>
+                            <w:r>
+                              <w:t>Device Driver</w:t>
+                            </w:r>
+                          </w:p>
+                        </w:txbxContent>
+                      </wps:txbx>
+                      <wps:bodyPr rot="0" spcFirstLastPara="0" vertOverflow="overflow" horzOverflow="overflow" vert="horz" wrap="square" lIns="91440" tIns="45720" rIns="91440" bIns="45720" numCol="1" spcCol="0" rtlCol="0" fromWordArt="0" anchor="ctr" anchorCtr="0" forceAA="0" compatLnSpc="1">
+                        <a:prstTxWarp prst="textNoShape">
+                          <a:avLst/>
+                        </a:prstTxWarp>
+                        <a:noAutofit/>
+                      </wps:bodyPr>
+                    </wps:wsp>
+                  </a:graphicData>
+                </a:graphic>
+                <wp14:sizeRelH relativeFrom="margin">
+                  <wp14:pctWidth>0</wp14:pctWidth>
+                </wp14:sizeRelH>
+                <wp14:sizeRelV relativeFrom="margin">
+                  <wp14:pctHeight>0</wp14:pctHeight>
+                </wp14:sizeRelV>
+              </wp:anchor>
+            </w:drawing>
+          </mc:Choice>
+          <mc:Fallback>
+            <w:pict>
+              <v:roundrect w14:anchorId="10C7C90C" id="Rounded Rectangle 22" o:spid="_x0000_s1038" style="position:absolute;margin-left:243.75pt;margin-top:91.4pt;width:59.25pt;height:39.75pt;z-index:251684864;visibility:visible;mso-wrap-style:square;mso-width-percent:0;mso-height-percent:0;mso-wrap-distance-left:9pt;mso-wrap-distance-top:0;mso-wrap-distance-right:9pt;mso-wrap-distance-bottom:0;mso-position-horizontal:absolute;mso-position-horizontal-relative:text;mso-position-vertical:absolute;mso-position-vertical-relative:text;mso-width-percent:0;mso-height-percent:0;mso-width-relative:margin;mso-height-relative:margin;v-text-anchor:middle" arcsize="10923f" o:gfxdata="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" fillcolor="#5b9bd5 [3204]" strokecolor="#1f4d78 [1604]" strokeweight="1pt">
+                <v:stroke joinstyle="miter"/>
+                <v:textbox>
+                  <w:txbxContent>
+                    <w:p>
+                      <w:pPr>
+                        <w:jc w:val="center"/>
+                      </w:pPr>
+                      <w:r>
+                        <w:t>Device Driver</w:t>
+                      </w:r>
+                    </w:p>
+                  </w:txbxContent>
+                </v:textbox>
+              </v:roundrect>
+            </w:pict>
+          </mc:Fallback>
+        </mc:AlternateContent>
+      </w:r>
+      <w:r>
+        <mc:AlternateContent>
+          <mc:Choice Requires="wps">
+            <w:drawing>
+              <wp:anchor distT="0" distB="0" distL="114300" distR="114300" simplePos="0" relativeHeight="251682816" behindDoc="0" locked="0" layoutInCell="1" allowOverlap="1" wp14:anchorId="10C7C90C" wp14:editId="5B78862F">
+                <wp:simplePos x="0" y="0"/>
+                <wp:positionH relativeFrom="column">
+                  <wp:posOffset>3095625</wp:posOffset>
+                </wp:positionH>
+                <wp:positionV relativeFrom="paragraph">
+                  <wp:posOffset>579755</wp:posOffset>
+                </wp:positionV>
+                <wp:extent cx="752475" cy="504825"/>
+                <wp:effectExtent l="0" t="0" r="28575" b="28575"/>
+                <wp:wrapNone/>
+                <wp:docPr id="21" name="Rounded Rectangle 21"/>
+                <wp:cNvGraphicFramePr/>
+                <a:graphic xmlns:a="http://schemas.openxmlformats.org/drawingml/2006/main">
+                  <a:graphicData uri="http://schemas.microsoft.com/office/word/2010/wordprocessingShape">
+                    <wps:wsp>
+                      <wps:cNvSpPr/>
+                      <wps:spPr>
+                        <a:xfrm>
+                          <a:off x="0" y="0"/>
+                          <a:ext cx="752475" cy="504825"/>
+                        </a:xfrm>
+                        <a:prstGeom prst="roundRect">
+                          <a:avLst/>
+                        </a:prstGeom>
+                      </wps:spPr>
+                      <wps:style>
+                        <a:lnRef idx="2">
+                          <a:schemeClr val="accent1">
+                            <a:shade val="50000"/>
+                          </a:schemeClr>
+                        </a:lnRef>
+                        <a:fillRef idx="1">
+                          <a:schemeClr val="accent1"/>
+                        </a:fillRef>
+                        <a:effectRef idx="0">
+                          <a:schemeClr val="accent1"/>
+                        </a:effectRef>
+                        <a:fontRef idx="minor">
+                          <a:schemeClr val="lt1"/>
+                        </a:fontRef>
+                      </wps:style>
+                      <wps:txbx>
+                        <w:txbxContent>
+                          <w:p>
+                            <w:pPr>
+                              <w:jc w:val="center"/>
+                            </w:pPr>
+                            <w:r>
+                              <w:t>Device Driver</w:t>
+                            </w:r>
+                          </w:p>
+                        </w:txbxContent>
+                      </wps:txbx>
+                      <wps:bodyPr rot="0" spcFirstLastPara="0" vertOverflow="overflow" horzOverflow="overflow" vert="horz" wrap="square" lIns="91440" tIns="45720" rIns="91440" bIns="45720" numCol="1" spcCol="0" rtlCol="0" fromWordArt="0" anchor="ctr" anchorCtr="0" forceAA="0" compatLnSpc="1">
+                        <a:prstTxWarp prst="textNoShape">
+                          <a:avLst/>
+                        </a:prstTxWarp>
+                        <a:noAutofit/>
+                      </wps:bodyPr>
+                    </wps:wsp>
+                  </a:graphicData>
+                </a:graphic>
+                <wp14:sizeRelH relativeFrom="margin">
+                  <wp14:pctWidth>0</wp14:pctWidth>
+                </wp14:sizeRelH>
+                <wp14:sizeRelV relativeFrom="margin">
+                  <wp14:pctHeight>0</wp14:pctHeight>
+                </wp14:sizeRelV>
+              </wp:anchor>
+            </w:drawing>
+          </mc:Choice>
+          <mc:Fallback>
+            <w:pict>
+              <v:roundrect w14:anchorId="10C7C90C" id="Rounded Rectangle 21" o:spid="_x0000_s1039" style="position:absolute;margin-left:243.75pt;margin-top:45.65pt;width:59.25pt;height:39.75pt;z-index:251682816;visibility:visible;mso-wrap-style:square;mso-width-percent:0;mso-height-percent:0;mso-wrap-distance-left:9pt;mso-wrap-distance-top:0;mso-wrap-distance-right:9pt;mso-wrap-distance-bottom:0;mso-position-horizontal:absolute;mso-position-horizontal-relative:text;mso-position-vertical:absolute;mso-position-vertical-relative:text;mso-width-percent:0;mso-height-percent:0;mso-width-relative:margin;mso-height-relative:margin;v-text-anchor:middle" arcsize="10923f" o:gfxdata="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" fillcolor="#5b9bd5 [3204]" strokecolor="#1f4d78 [1604]" strokeweight="1pt">
+                <v:stroke joinstyle="miter"/>
+                <v:textbox>
+                  <w:txbxContent>
+                    <w:p>
+                      <w:pPr>
+                        <w:jc w:val="center"/>
+                      </w:pPr>
+                      <w:r>
+                        <w:t>Device Driver</w:t>
+                      </w:r>
+                    </w:p>
+                  </w:txbxContent>
+                </v:textbox>
+              </v:roundrect>
+            </w:pict>
+          </mc:Fallback>
+        </mc:AlternateContent>
+      </w:r>
+      <w:r>
+        <mc:AlternateContent>
+          <mc:Choice Requires="wps">
+            <w:drawing>
+              <wp:anchor distT="0" distB="0" distL="114300" distR="114300" simplePos="0" relativeHeight="251677696" behindDoc="0" locked="0" layoutInCell="1" allowOverlap="1" wp14:anchorId="4F2B11C4" wp14:editId="4255660B">
+                <wp:simplePos x="0" y="0"/>
+                <wp:positionH relativeFrom="column">
+                  <wp:posOffset>3105150</wp:posOffset>
+                </wp:positionH>
+                <wp:positionV relativeFrom="paragraph">
+                  <wp:posOffset>8255</wp:posOffset>
+                </wp:positionV>
+                <wp:extent cx="752475" cy="504825"/>
+                <wp:effectExtent l="0" t="0" r="28575" b="28575"/>
+                <wp:wrapNone/>
+                <wp:docPr id="17" name="Rounded Rectangle 17"/>
+                <wp:cNvGraphicFramePr/>
+                <a:graphic xmlns:a="http://schemas.openxmlformats.org/drawingml/2006/main">
+                  <a:graphicData uri="http://schemas.microsoft.com/office/word/2010/wordprocessingShape">
+                    <wps:wsp>
+                      <wps:cNvSpPr/>
+                      <wps:spPr>
+                        <a:xfrm>
+                          <a:off x="0" y="0"/>
+                          <a:ext cx="752475" cy="504825"/>
+                        </a:xfrm>
+                        <a:prstGeom prst="roundRect">
+                          <a:avLst/>
+                        </a:prstGeom>
+                      </wps:spPr>
+                      <wps:style>
+                        <a:lnRef idx="2">
+                          <a:schemeClr val="accent1">
+                            <a:shade val="50000"/>
+                          </a:schemeClr>
+                        </a:lnRef>
+                        <a:fillRef idx="1">
+                          <a:schemeClr val="accent1"/>
+                        </a:fillRef>
+                        <a:effectRef idx="0">
+                          <a:schemeClr val="accent1"/>
+                        </a:effectRef>
+                        <a:fontRef idx="minor">
+                          <a:schemeClr val="lt1"/>
+                        </a:fontRef>
+                      </wps:style>
+                      <wps:txbx>
+                        <w:txbxContent>
+                          <w:p>
+                            <w:pPr>
+                              <w:jc w:val="center"/>
+                            </w:pPr>
+                            <w:r>
+                              <w:t>Device Driver</w:t>
+                            </w:r>
+                          </w:p>
+                        </w:txbxContent>
+                      </wps:txbx>
+                      <wps:bodyPr rot="0" spcFirstLastPara="0" vertOverflow="overflow" horzOverflow="overflow" vert="horz" wrap="square" lIns="91440" tIns="45720" rIns="91440" bIns="45720" numCol="1" spcCol="0" rtlCol="0" fromWordArt="0" anchor="ctr" anchorCtr="0" forceAA="0" compatLnSpc="1">
+                        <a:prstTxWarp prst="textNoShape">
+                          <a:avLst/>
+                        </a:prstTxWarp>
+                        <a:noAutofit/>
+                      </wps:bodyPr>
+                    </wps:wsp>
+                  </a:graphicData>
+                </a:graphic>
+                <wp14:sizeRelH relativeFrom="margin">
+                  <wp14:pctWidth>0</wp14:pctWidth>
+                </wp14:sizeRelH>
+                <wp14:sizeRelV relativeFrom="margin">
+                  <wp14:pctHeight>0</wp14:pctHeight>
+                </wp14:sizeRelV>
+              </wp:anchor>
+            </w:drawing>
+          </mc:Choice>
+          <mc:Fallback>
+            <w:pict>
+              <v:roundrect w14:anchorId="4F2B11C4" id="Rounded Rectangle 17" o:spid="_x0000_s1040" style="position:absolute;margin-left:244.5pt;margin-top:.65pt;width:59.25pt;height:39.75pt;z-index:251677696;visibility:visible;mso-wrap-style:square;mso-width-percent:0;mso-height-percent:0;mso-wrap-distance-left:9pt;mso-wrap-distance-top:0;mso-wrap-distance-right:9pt;mso-wrap-distance-bottom:0;mso-position-horizontal:absolute;mso-position-horizontal-relative:text;mso-position-vertical:absolute;mso-position-vertical-relative:text;mso-width-percent:0;mso-height-percent:0;mso-width-relative:margin;mso-height-relative:margin;v-text-anchor:middle" arcsize="10923f" o:gfxdata="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" fillcolor="#5b9bd5 [3204]" strokecolor="#1f4d78 [1604]" strokeweight="1pt">
+                <v:stroke joinstyle="miter"/>
+                <v:textbox>
+                  <w:txbxContent>
+                    <w:p>
+                      <w:pPr>
+                        <w:jc w:val="center"/>
+                      </w:pPr>
+                      <w:r>
+                        <w:t>Device Driver</w:t>
+                      </w:r>
+                    </w:p>
+                  </w:txbxContent>
+                </v:textbox>
+              </v:roundrect>
+            </w:pict>
+          </mc:Fallback>
+        </mc:AlternateContent>
+      </w:r>
+      <w:r>
+        <w:rPr>
+          <w:noProof/>
+          <w:lang w:eastAsia="en-US"/>
+        </w:rPr>
+        <mc:AlternateContent>
+          <mc:Choice Requires="wps">
+            <w:drawing>
+              <wp:anchor distT="0" distB="0" distL="114300" distR="114300" simplePos="0" relativeHeight="251675648" behindDoc="0" locked="0" layoutInCell="1" allowOverlap="1">
+                <wp:simplePos x="0" y="0"/>
+                <wp:positionH relativeFrom="column">
+                  <wp:posOffset>57149</wp:posOffset>
+                </wp:positionH>
+                <wp:positionV relativeFrom="paragraph">
+                  <wp:posOffset>179705</wp:posOffset>
+                </wp:positionV>
+                <wp:extent cx="1800225" cy="1200150"/>
+                <wp:effectExtent l="0" t="0" r="28575" b="19050"/>
+                <wp:wrapNone/>
+                <wp:docPr id="16" name="Flowchart: Multidocument 16"/>
+                <wp:cNvGraphicFramePr/>
+                <a:graphic xmlns:a="http://schemas.openxmlformats.org/drawingml/2006/main">
+                  <a:graphicData uri="http://schemas.microsoft.com/office/word/2010/wordprocessingShape">
+                    <wps:wsp>
+                      <wps:cNvSpPr/>
+                      <wps:spPr>
+                        <a:xfrm>
+                          <a:off x="0" y="0"/>
+                          <a:ext cx="1800225" cy="1200150"/>
+                        </a:xfrm>
+                        <a:prstGeom prst="flowChartMultidocument">
+                          <a:avLst/>
+                        </a:prstGeom>
+                      </wps:spPr>
+                      <wps:style>
+                        <a:lnRef idx="2">
+                          <a:schemeClr val="accent1">
+                            <a:shade val="50000"/>
+                          </a:schemeClr>
+                        </a:lnRef>
+                        <a:fillRef idx="1">
+                          <a:schemeClr val="accent1"/>
+                        </a:fillRef>
+                        <a:effectRef idx="0">
+                          <a:schemeClr val="accent1"/>
+                        </a:effectRef>
+                        <a:fontRef idx="minor">
+                          <a:schemeClr val="lt1"/>
+                        </a:fontRef>
+                      </wps:style>
+                      <wps:txbx>
+                        <w:txbxContent>
+                          <w:p>
+                            <w:pPr>
+                              <w:jc w:val="center"/>
+                            </w:pPr>
+                            <w:r>
+                              <w:t>External Equipment</w:t>
+                            </w:r>
+                          </w:p>
+                          <w:p>
+                            <w:pPr>
+                              <w:jc w:val="center"/>
+                            </w:pPr>
+                            <w:r>
+                              <w:t>(</w:t>
+                            </w:r>
+                            <w:proofErr w:type="gramStart"/>
+                            <w:r>
+                              <w:t>each</w:t>
+                            </w:r>
+                            <w:proofErr w:type="gramEnd"/>
+                            <w:r>
+                              <w:t xml:space="preserve"> with device controllers)</w:t>
+                            </w:r>
+                          </w:p>
+                        </w:txbxContent>
+                      </wps:txbx>
+                      <wps:bodyPr rot="0" spcFirstLastPara="0" vertOverflow="overflow" horzOverflow="overflow" vert="horz" wrap="square" lIns="91440" tIns="45720" rIns="91440" bIns="45720" numCol="1" spcCol="0" rtlCol="0" fromWordArt="0" anchor="ctr" anchorCtr="0" forceAA="0" compatLnSpc="1">
+                        <a:prstTxWarp prst="textNoShape">
+                          <a:avLst/>
+                        </a:prstTxWarp>
+                        <a:noAutofit/>
+                      </wps:bodyPr>
+                    </wps:wsp>
+                  </a:graphicData>
+                </a:graphic>
+                <wp14:sizeRelH relativeFrom="margin">
+                  <wp14:pctWidth>0</wp14:pctWidth>
+                </wp14:sizeRelH>
+                <wp14:sizeRelV relativeFrom="margin">
+                  <wp14:pctHeight>0</wp14:pctHeight>
+                </wp14:sizeRelV>
+              </wp:anchor>
+            </w:drawing>
+          </mc:Choice>
+          <mc:Fallback>
+            <w:pict>
+              <v:shapetype id="_x0000_t115" coordsize="21600,21600" o:spt="115" path="m,20465v810,317,1620,452,2397,725c3077,21325,3790,21417,4405,21597v1620,,2202,-180,2657,-272c7580,21280,8002,21010,8455,20917v422,-135,810,-405,1327,-542c10205,20150,10657,19967,11080,19742v517,-182,970,-407,1425,-590c13087,19017,13605,18745,14255,18610v615,-180,1262,-318,1942,-408c16975,18202,17785,18022,18595,18022r,-1670l19192,16252r808,l20000,14467r722,-75l21597,14392,21597,,2972,r,1815l1532,1815r,1860l,3675,,20465xem1532,3675nfl18595,3675r,12677em2972,1815nfl20000,1815r,12652e">
+                <v:stroke joinstyle="miter"/>
+                <v:path o:extrusionok="f" o:connecttype="custom" o:connectlocs="10800,0;0,10800;10800,19890;21600,10800" textboxrect="0,3675,18595,18022"/>
+              </v:shapetype>
+              <v:shape id="Flowchart: Multidocument 16" o:spid="_x0000_s1041" type="#_x0000_t115" style="position:absolute;margin-left:4.5pt;margin-top:14.15pt;width:141.75pt;height:94.5pt;z-index:251675648;visibility:visible;mso-wrap-style:square;mso-width-percent:0;mso-height-percent:0;mso-wrap-distance-left:9pt;mso-wrap-distance-top:0;mso-wrap-distance-right:9pt;mso-wrap-distance-bottom:0;mso-position-horizontal:absolute;mso-position-horizontal-relative:text;mso-position-vertical:absolute;mso-position-vertical-relative:text;mso-width-percent:0;mso-height-percent:0;mso-width-relative:margin;mso-height-relative:margin;v-text-anchor:middle" o:gfxdata="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" fillcolor="#5b9bd5 [3204]" strokecolor="#1f4d78 [1604]" strokeweight="1pt">
+                <v:textbox>
+                  <w:txbxContent>
+                    <w:p>
+                      <w:pPr>
+                        <w:jc w:val="center"/>
+                      </w:pPr>
+                      <w:r>
+                        <w:t>External Equipment</w:t>
+                      </w:r>
+                    </w:p>
+                    <w:p>
+                      <w:pPr>
+                        <w:jc w:val="center"/>
+                      </w:pPr>
+                      <w:r>
+                        <w:t>(</w:t>
+                      </w:r>
+                      <w:proofErr w:type="gramStart"/>
+                      <w:r>
+                        <w:t>each</w:t>
+                      </w:r>
+                      <w:proofErr w:type="gramEnd"/>
+                      <w:r>
+                        <w:t xml:space="preserve"> with device controllers)</w:t>
+                      </w:r>
+                    </w:p>
+                  </w:txbxContent>
+                </v:textbox>
+              </v:shape>
+            </w:pict>
+          </mc:Fallback>
+        </mc:AlternateContent>
+      </w:r>
+      <w:r>
+        <w:t xml:space="preserve"> </w:t>
+      </w:r>
+    </w:p>
+    <w:p>
+      <w:r>
+        <w:rPr>
+          <w:noProof/>
+          <w:lang w:eastAsia="en-US"/>
+        </w:rPr>
+        <mc:AlternateContent>
+          <mc:Choice Requires="wps">
+            <w:drawing>
+              <wp:anchor distT="0" distB="0" distL="114300" distR="114300" simplePos="0" relativeHeight="251713536" behindDoc="0" locked="0" layoutInCell="1" allowOverlap="1">
+                <wp:simplePos x="0" y="0"/>
+                <wp:positionH relativeFrom="column">
+                  <wp:posOffset>3876675</wp:posOffset>
+                </wp:positionH>
+                <wp:positionV relativeFrom="paragraph">
+                  <wp:posOffset>90170</wp:posOffset>
+                </wp:positionV>
+                <wp:extent cx="466725" cy="102235"/>
+                <wp:effectExtent l="0" t="0" r="66675" b="69215"/>
+                <wp:wrapNone/>
+                <wp:docPr id="213" name="Straight Arrow Connector 213"/>
+                <wp:cNvGraphicFramePr/>
+                <a:graphic xmlns:a="http://schemas.openxmlformats.org/drawingml/2006/main">
+                  <a:graphicData uri="http://schemas.microsoft.com/office/word/2010/wordprocessingShape">
+                    <wps:wsp>
+                      <wps:cNvCnPr/>
+                      <wps:spPr>
+                        <a:xfrm>
+                          <a:off x="0" y="0"/>
+                          <a:ext cx="466725" cy="102235"/>
+                        </a:xfrm>
+                        <a:prstGeom prst="straightConnector1">
+                          <a:avLst/>
+                        </a:prstGeom>
+                        <a:ln>
+                          <a:tailEnd type="triangle"/>
+                        </a:ln>
+                      </wps:spPr>
+                      <wps:style>
+                        <a:lnRef idx="1">
+                          <a:schemeClr val="accent1"/>
+                        </a:lnRef>
+                        <a:fillRef idx="0">
+                          <a:schemeClr val="accent1"/>
+                        </a:fillRef>
+                        <a:effectRef idx="0">
+                          <a:schemeClr val="accent1"/>
+                        </a:effectRef>
+                        <a:fontRef idx="minor">
+                          <a:schemeClr val="tx1"/>
+                        </a:fontRef>
+                      </wps:style>
+                      <wps:bodyPr/>
+                    </wps:wsp>
+                  </a:graphicData>
+                </a:graphic>
+              </wp:anchor>
+            </w:drawing>
+          </mc:Choice>
+          <mc:Fallback>
+            <w:pict>
+              <v:shape w14:anchorId="0F0EF00F" id="Straight Arrow Connector 213" o:spid="_x0000_s1026" type="#_x0000_t32" style="position:absolute;margin-left:305.25pt;margin-top:7.1pt;width:36.75pt;height:8.05pt;z-index:251713536;visibility:visible;mso-wrap-style:square;mso-wrap-distance-left:9pt;mso-wrap-distance-top:0;mso-wrap-distance-right:9pt;mso-wrap-distance-bottom:0;mso-position-horizontal:absolute;mso-position-horizontal-relative:text;mso-position-vertical:absolute;mso-position-vertical-relative:text" o:gfxdata="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" strokecolor="#5b9bd5 [3204]" strokeweight=".5pt">
+                <v:stroke endarrow="block" joinstyle="miter"/>
+              </v:shape>
+            </w:pict>
+          </mc:Fallback>
+        </mc:AlternateContent>
+      </w:r>
+    </w:p>
+    <w:p/>
+    <w:p>
+      <w:r>
+        <w:rPr>
+          <w:noProof/>
+          <w:lang w:eastAsia="en-US"/>
+        </w:rPr>
+        <mc:AlternateContent>
+          <mc:Choice Requires="wps">
+            <w:drawing>
+              <wp:anchor distT="0" distB="0" distL="114300" distR="114300" simplePos="0" relativeHeight="251715584" behindDoc="0" locked="0" layoutInCell="1" allowOverlap="1" wp14:anchorId="0F51463D" wp14:editId="3C0054C6">
+                <wp:simplePos x="0" y="0"/>
+                <wp:positionH relativeFrom="column">
+                  <wp:posOffset>3857626</wp:posOffset>
+                </wp:positionH>
+                <wp:positionV relativeFrom="paragraph">
+                  <wp:posOffset>44449</wp:posOffset>
+                </wp:positionV>
+                <wp:extent cx="476250" cy="297815"/>
+                <wp:effectExtent l="0" t="38100" r="57150" b="26035"/>
+                <wp:wrapNone/>
+                <wp:docPr id="214" name="Straight Arrow Connector 214"/>
+                <wp:cNvGraphicFramePr/>
+                <a:graphic xmlns:a="http://schemas.openxmlformats.org/drawingml/2006/main">
+                  <a:graphicData uri="http://schemas.microsoft.com/office/word/2010/wordprocessingShape">
+                    <wps:wsp>
+                      <wps:cNvCnPr/>
+                      <wps:spPr>
+                        <a:xfrm flipV="1">
+                          <a:off x="0" y="0"/>
+                          <a:ext cx="476250" cy="297815"/>
+                        </a:xfrm>
+                        <a:prstGeom prst="straightConnector1">
+                          <a:avLst/>
+                        </a:prstGeom>
+                        <a:ln>
+                          <a:tailEnd type="triangle"/>
+                        </a:ln>
+                      </wps:spPr>
+                      <wps:style>
+                        <a:lnRef idx="1">
+                          <a:schemeClr val="accent1"/>
+                        </a:lnRef>
+                        <a:fillRef idx="0">
+                          <a:schemeClr val="accent1"/>
+                        </a:fillRef>
+                        <a:effectRef idx="0">
+                          <a:schemeClr val="accent1"/>
+                        </a:effectRef>
+                        <a:fontRef idx="minor">
+                          <a:schemeClr val="tx1"/>
+                        </a:fontRef>
+                      </wps:style>
+                      <wps:bodyPr/>
+                    </wps:wsp>
+                  </a:graphicData>
+                </a:graphic>
+                <wp14:sizeRelH relativeFrom="margin">
+                  <wp14:pctWidth>0</wp14:pctWidth>
+                </wp14:sizeRelH>
+                <wp14:sizeRelV relativeFrom="margin">
+                  <wp14:pctHeight>0</wp14:pctHeight>
+                </wp14:sizeRelV>
+              </wp:anchor>
+            </w:drawing>
+          </mc:Choice>
+          <mc:Fallback>
+            <w:pict>
+              <v:shape w14:anchorId="66F7B8CB" id="Straight Arrow Connector 214" o:spid="_x0000_s1026" type="#_x0000_t32" style="position:absolute;margin-left:303.75pt;margin-top:3.5pt;width:37.5pt;height:23.45pt;flip:y;z-index:251715584;visibility:visible;mso-wrap-style:square;mso-width-percent:0;mso-height-percent:0;mso-wrap-distance-left:9pt;mso-wrap-distance-top:0;mso-wrap-distance-right:9pt;mso-wrap-distance-bottom:0;mso-position-horizontal:absolute;mso-position-horizontal-relative:text;mso-position-vertical:absolute;mso-position-vertical-relative:text;mso-width-percent:0;mso-height-percent:0;mso-width-relative:margin;mso-height-relative:margin" o:gfxdata="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" strokecolor="#5b9bd5 [3204]" strokeweight=".5pt">
+                <v:stroke endarrow="block" joinstyle="miter"/>
+              </v:shape>
+            </w:pict>
+          </mc:Fallback>
+        </mc:AlternateContent>
+      </w:r>
+    </w:p>
+    <w:p>
+      <w:r>
+        <w:rPr>
+          <w:noProof/>
+          <w:lang w:eastAsia="en-US"/>
+        </w:rPr>
+        <mc:AlternateContent>
+          <mc:Choice Requires="wps">
+            <w:drawing>
+              <wp:anchor distT="0" distB="0" distL="114300" distR="114300" simplePos="0" relativeHeight="251719680" behindDoc="0" locked="0" layoutInCell="1" allowOverlap="1" wp14:anchorId="036A64C8" wp14:editId="23A8FF89">
+                <wp:simplePos x="0" y="0"/>
+                <wp:positionH relativeFrom="column">
+                  <wp:posOffset>3867150</wp:posOffset>
+                </wp:positionH>
+                <wp:positionV relativeFrom="paragraph">
+                  <wp:posOffset>21590</wp:posOffset>
+                </wp:positionV>
+                <wp:extent cx="1143000" cy="1257300"/>
+                <wp:effectExtent l="38100" t="0" r="19050" b="57150"/>
+                <wp:wrapNone/>
+                <wp:docPr id="218" name="Straight Arrow Connector 218"/>
+                <wp:cNvGraphicFramePr/>
+                <a:graphic xmlns:a="http://schemas.openxmlformats.org/drawingml/2006/main">
+                  <a:graphicData uri="http://schemas.microsoft.com/office/word/2010/wordprocessingShape">
+                    <wps:wsp>
+                      <wps:cNvCnPr/>
+                      <wps:spPr>
+                        <a:xfrm flipH="1">
+                          <a:off x="0" y="0"/>
+                          <a:ext cx="1143000" cy="1257300"/>
+                        </a:xfrm>
+                        <a:prstGeom prst="straightConnector1">
+                          <a:avLst/>
+                        </a:prstGeom>
+                        <a:ln>
+                          <a:tailEnd type="triangle"/>
+                        </a:ln>
+                      </wps:spPr>
+                      <wps:style>
+                        <a:lnRef idx="1">
+                          <a:schemeClr val="accent1"/>
+                        </a:lnRef>
+                        <a:fillRef idx="0">
+                          <a:schemeClr val="accent1"/>
+                        </a:fillRef>
+                        <a:effectRef idx="0">
+                          <a:schemeClr val="accent1"/>
+                        </a:effectRef>
+                        <a:fontRef idx="minor">
+                          <a:schemeClr val="tx1"/>
+                        </a:fontRef>
+                      </wps:style>
+                      <wps:bodyPr/>
+                    </wps:wsp>
+                  </a:graphicData>
+                </a:graphic>
+                <wp14:sizeRelH relativeFrom="margin">
+                  <wp14:pctWidth>0</wp14:pctWidth>
+                </wp14:sizeRelH>
+                <wp14:sizeRelV relativeFrom="margin">
+                  <wp14:pctHeight>0</wp14:pctHeight>
+                </wp14:sizeRelV>
+              </wp:anchor>
+            </w:drawing>
+          </mc:Choice>
+          <mc:Fallback>
+            <w:pict>
+              <v:shape w14:anchorId="53335C73" id="Straight Arrow Connector 218" o:spid="_x0000_s1026" type="#_x0000_t32" style="position:absolute;margin-left:304.5pt;margin-top:1.7pt;width:90pt;height:99pt;flip:x;z-index:251719680;visibility:visible;mso-wrap-style:square;mso-width-percent:0;mso-height-percent:0;mso-wrap-distance-left:9pt;mso-wrap-distance-top:0;mso-wrap-distance-right:9pt;mso-wrap-distance-bottom:0;mso-position-horizontal:absolute;mso-position-horizontal-relative:text;mso-position-vertical:absolute;mso-position-vertical-relative:text;mso-width-percent:0;mso-height-percent:0;mso-width-relative:margin;mso-height-relative:margin" o:gfxdata="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" strokecolor="#5b9bd5 [3204]" strokeweight=".5pt">
+                <v:stroke endarrow="block" joinstyle="miter"/>
+              </v:shape>
+            </w:pict>
+          </mc:Fallback>
+        </mc:AlternateContent>
+      </w:r>
+      <w:r>
+        <w:rPr>
+          <w:noProof/>
+          <w:lang w:eastAsia="en-US"/>
+        </w:rPr>
+        <mc:AlternateContent>
+          <mc:Choice Requires="wps">
+            <w:drawing>
+              <wp:anchor distT="0" distB="0" distL="114300" distR="114300" simplePos="0" relativeHeight="251717632" behindDoc="0" locked="0" layoutInCell="1" allowOverlap="1" wp14:anchorId="036A64C8" wp14:editId="23A8FF89">
+                <wp:simplePos x="0" y="0"/>
+                <wp:positionH relativeFrom="column">
+                  <wp:posOffset>3876674</wp:posOffset>
+                </wp:positionH>
+                <wp:positionV relativeFrom="paragraph">
+                  <wp:posOffset>138430</wp:posOffset>
+                </wp:positionV>
+                <wp:extent cx="561975" cy="571500"/>
+                <wp:effectExtent l="0" t="38100" r="47625" b="19050"/>
+                <wp:wrapNone/>
+                <wp:docPr id="216" name="Straight Arrow Connector 216"/>
+                <wp:cNvGraphicFramePr/>
+                <a:graphic xmlns:a="http://schemas.openxmlformats.org/drawingml/2006/main">
+                  <a:graphicData uri="http://schemas.microsoft.com/office/word/2010/wordprocessingShape">
+                    <wps:wsp>
+                      <wps:cNvCnPr/>
+                      <wps:spPr>
+                        <a:xfrm flipV="1">
+                          <a:off x="0" y="0"/>
+                          <a:ext cx="561975" cy="571500"/>
+                        </a:xfrm>
+                        <a:prstGeom prst="straightConnector1">
+                          <a:avLst/>
+                        </a:prstGeom>
+                        <a:ln>
+                          <a:tailEnd type="triangle"/>
+                        </a:ln>
+                      </wps:spPr>
+                      <wps:style>
+                        <a:lnRef idx="1">
+                          <a:schemeClr val="accent1"/>
+                        </a:lnRef>
+                        <a:fillRef idx="0">
+                          <a:schemeClr val="accent1"/>
+                        </a:fillRef>
+                        <a:effectRef idx="0">
+                          <a:schemeClr val="accent1"/>
+                        </a:effectRef>
+                        <a:fontRef idx="minor">
+                          <a:schemeClr val="tx1"/>
+                        </a:fontRef>
+                      </wps:style>
+                      <wps:bodyPr/>
+                    </wps:wsp>
+                  </a:graphicData>
+                </a:graphic>
+                <wp14:sizeRelH relativeFrom="margin">
+                  <wp14:pctWidth>0</wp14:pctWidth>
+                </wp14:sizeRelH>
+                <wp14:sizeRelV relativeFrom="margin">
+                  <wp14:pctHeight>0</wp14:pctHeight>
+                </wp14:sizeRelV>
+              </wp:anchor>
+            </w:drawing>
+          </mc:Choice>
+          <mc:Fallback>
+            <w:pict>
+              <v:shape w14:anchorId="3D335129" id="Straight Arrow Connector 216" o:spid="_x0000_s1026" type="#_x0000_t32" style="position:absolute;margin-left:305.25pt;margin-top:10.9pt;width:44.25pt;height:45pt;flip:y;z-index:251717632;visibility:visible;mso-wrap-style:square;mso-width-percent:0;mso-height-percent:0;mso-wrap-distance-left:9pt;mso-wrap-distance-top:0;mso-wrap-distance-right:9pt;mso-wrap-distance-bottom:0;mso-position-horizontal:absolute;mso-position-horizontal-relative:text;mso-position-vertical:absolute;mso-position-vertical-relative:text;mso-width-percent:0;mso-height-percent:0;mso-width-relative:margin;mso-height-relative:margin" o:gfxdata="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" strokecolor="#5b9bd5 [3204]" strokeweight=".5pt">
+                <v:stroke endarrow="block" joinstyle="miter"/>
+              </v:shape>
+            </w:pict>
+          </mc:Fallback>
+        </mc:AlternateContent>
+      </w:r>
+    </w:p>
+    <w:p/>
+    <w:p/>
+    <w:p/>
+    <w:p/>
+    <w:p/>
+    <w:p/>
+    <w:p/>
+    <w:p/>
+    <w:p/>
+    <w:p/>
+    <w:p/>
+    <w:p/>
+    <w:p>
+      <w:r>
+        <w:t>Everything working fine before coffee spill.</w:t>
+      </w:r>
+    </w:p>
+    <w:p/>
+    <w:p/>
+    <w:p/>
+    <w:p/>
+    <w:p/>
+    <w:p>
+      <w:r>
+        <w:rPr>
+          <w:noProof/>
+          <w:lang w:eastAsia="en-US"/>
+        </w:rPr>
+        <w:lastRenderedPageBreak/>
+        <mc:AlternateContent>
+          <mc:Choice Requires="wps">
+            <w:drawing>
+              <wp:anchor distT="0" distB="0" distL="114300" distR="114300" simplePos="0" relativeHeight="251712512" behindDoc="0" locked="0" layoutInCell="1" allowOverlap="1">
+                <wp:simplePos x="0" y="0"/>
+                <wp:positionH relativeFrom="column">
+                  <wp:posOffset>3038474</wp:posOffset>
+                </wp:positionH>
+                <wp:positionV relativeFrom="paragraph">
+                  <wp:posOffset>-133351</wp:posOffset>
+                </wp:positionV>
+                <wp:extent cx="2085975" cy="2085975"/>
+                <wp:effectExtent l="19050" t="38100" r="28575" b="47625"/>
+                <wp:wrapNone/>
+                <wp:docPr id="212" name="Explosion 2 212"/>
+                <wp:cNvGraphicFramePr/>
+                <a:graphic xmlns:a="http://schemas.openxmlformats.org/drawingml/2006/main">
+                  <a:graphicData uri="http://schemas.microsoft.com/office/word/2010/wordprocessingShape">
+                    <wps:wsp>
+                      <wps:cNvSpPr/>
+                      <wps:spPr>
+                        <a:xfrm>
+                          <a:off x="0" y="0"/>
+                          <a:ext cx="2085975" cy="2085975"/>
+                        </a:xfrm>
+                        <a:prstGeom prst="irregularSeal2">
+                          <a:avLst/>
+                        </a:prstGeom>
+                      </wps:spPr>
+                      <wps:style>
+                        <a:lnRef idx="2">
+                          <a:schemeClr val="accent1">
+                            <a:shade val="50000"/>
+                          </a:schemeClr>
+                        </a:lnRef>
+                        <a:fillRef idx="1">
+                          <a:schemeClr val="accent1"/>
+                        </a:fillRef>
+                        <a:effectRef idx="0">
+                          <a:schemeClr val="accent1"/>
+                        </a:effectRef>
+                        <a:fontRef idx="minor">
+                          <a:schemeClr val="lt1"/>
+                        </a:fontRef>
+                      </wps:style>
+                      <wps:bodyPr rot="0" spcFirstLastPara="0" vertOverflow="overflow" horzOverflow="overflow" vert="horz" wrap="square" lIns="91440" tIns="45720" rIns="91440" bIns="45720" numCol="1" spcCol="0" rtlCol="0" fromWordArt="0" anchor="ctr" anchorCtr="0" forceAA="0" compatLnSpc="1">
+                        <a:prstTxWarp prst="textNoShape">
+                          <a:avLst/>
+                        </a:prstTxWarp>
+                        <a:noAutofit/>
+                      </wps:bodyPr>
+                    </wps:wsp>
+                  </a:graphicData>
+                </a:graphic>
+                <wp14:sizeRelH relativeFrom="margin">
+                  <wp14:pctWidth>0</wp14:pctWidth>
+                </wp14:sizeRelH>
+                <wp14:sizeRelV relativeFrom="margin">
+                  <wp14:pctHeight>0</wp14:pctHeight>
+                </wp14:sizeRelV>
+              </wp:anchor>
+            </w:drawing>
+          </mc:Choice>
+          <mc:Fallback>
+            <w:pict>
+              <v:shapetype w14:anchorId="2BE9F7C9" id="_x0000_t72" coordsize="21600,21600" o:spt="72" path="m11462,4342l9722,1887,8550,6382,4502,3625r870,4192l1172,8270r2763,3322l,12877r3330,2493l1285,17825r3520,415l4917,21600,7527,18125r1173,1587l9872,17370r1740,1472l12180,15935r2762,1435l14640,14350r4237,1282l16380,12310r1890,-1020l16985,9402,21600,6645,16380,6532,18007,3172,14525,5777,14790,xe">
+                <v:stroke joinstyle="miter"/>
+                <v:path gradientshapeok="t" o:connecttype="custom" o:connectlocs="9722,1887;0,12877;11612,18842;21600,6645" o:connectangles="270,180,90,0" textboxrect="5372,6382,14640,15935"/>
+              </v:shapetype>
+              <v:shape id="Explosion 2 212" o:spid="_x0000_s1026" type="#_x0000_t72" style="position:absolute;margin-left:239.25pt;margin-top:-10.5pt;width:164.25pt;height:164.25pt;z-index:251712512;visibility:visible;mso-wrap-style:square;mso-width-percent:0;mso-height-percent:0;mso-wrap-distance-left:9pt;mso-wrap-distance-top:0;mso-wrap-distance-right:9pt;mso-wrap-distance-bottom:0;mso-position-horizontal:absolute;mso-position-horizontal-relative:text;mso-position-vertical:absolute;mso-position-vertical-relative:text;mso-width-percent:0;mso-height-percent:0;mso-width-relative:margin;mso-height-relative:margin;v-text-anchor:middle" o:gfxdata="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" fillcolor="#5b9bd5 [3204]" strokecolor="#1f4d78 [1604]" strokeweight="1pt"/>
+            </w:pict>
+          </mc:Fallback>
+        </mc:AlternateContent>
+      </w:r>
+      <w:r>
+        <mc:AlternateContent>
+          <mc:Choice Requires="wps">
+            <w:drawing>
+              <wp:anchor distT="0" distB="0" distL="114300" distR="114300" simplePos="0" relativeHeight="251694080" behindDoc="0" locked="0" layoutInCell="1" allowOverlap="1" wp14:anchorId="47324430" wp14:editId="6E6EBBAD">
+                <wp:simplePos x="0" y="0"/>
+                <wp:positionH relativeFrom="column">
+                  <wp:posOffset>37465</wp:posOffset>
+                </wp:positionH>
+                <wp:positionV relativeFrom="paragraph">
+                  <wp:posOffset>0</wp:posOffset>
+                </wp:positionV>
+                <wp:extent cx="1800225" cy="1200150"/>
+                <wp:effectExtent l="0" t="0" r="28575" b="19050"/>
+                <wp:wrapNone/>
+                <wp:docPr id="194" name="Flowchart: Multidocument 194"/>
+                <wp:cNvGraphicFramePr/>
+                <a:graphic xmlns:a="http://schemas.openxmlformats.org/drawingml/2006/main">
+                  <a:graphicData uri="http://schemas.microsoft.com/office/word/2010/wordprocessingShape">
+                    <wps:wsp>
+                      <wps:cNvSpPr/>
+                      <wps:spPr>
+                        <a:xfrm>
+                          <a:off x="0" y="0"/>
+                          <a:ext cx="1800225" cy="1200150"/>
+                        </a:xfrm>
+                        <a:prstGeom prst="flowChartMultidocument">
+                          <a:avLst/>
+                        </a:prstGeom>
+                      </wps:spPr>
+                      <wps:style>
+                        <a:lnRef idx="2">
+                          <a:schemeClr val="accent1">
+                            <a:shade val="50000"/>
+                          </a:schemeClr>
+                        </a:lnRef>
+                        <a:fillRef idx="1">
+                          <a:schemeClr val="accent1"/>
+                        </a:fillRef>
+                        <a:effectRef idx="0">
+                          <a:schemeClr val="accent1"/>
+                        </a:effectRef>
+                        <a:fontRef idx="minor">
+                          <a:schemeClr val="lt1"/>
+                        </a:fontRef>
+                      </wps:style>
+                      <wps:txbx>
+                        <w:txbxContent>
+                          <w:p>
+                            <w:pPr>
+                              <w:jc w:val="center"/>
+                            </w:pPr>
+                            <w:r>
+                              <w:t>External Equipment</w:t>
+                            </w:r>
+                          </w:p>
+                          <w:p>
+                            <w:pPr>
+                              <w:jc w:val="center"/>
+                            </w:pPr>
+                            <w:r>
+                              <w:t>(</w:t>
+                            </w:r>
+                            <w:proofErr w:type="gramStart"/>
+                            <w:r>
+                              <w:t>each</w:t>
+                            </w:r>
+                            <w:proofErr w:type="gramEnd"/>
+                            <w:r>
+                              <w:t xml:space="preserve"> with device controllers)</w:t>
+                            </w:r>
+                          </w:p>
+                        </w:txbxContent>
+                      </wps:txbx>
+                      <wps:bodyPr rot="0" spcFirstLastPara="0" vertOverflow="overflow" horzOverflow="overflow" vert="horz" wrap="square" lIns="91440" tIns="45720" rIns="91440" bIns="45720" numCol="1" spcCol="0" rtlCol="0" fromWordArt="0" anchor="ctr" anchorCtr="0" forceAA="0" compatLnSpc="1">
+                        <a:prstTxWarp prst="textNoShape">
+                          <a:avLst/>
+                        </a:prstTxWarp>
+                        <a:noAutofit/>
+                      </wps:bodyPr>
+                    </wps:wsp>
+                  </a:graphicData>
+                </a:graphic>
+                <wp14:sizeRelH relativeFrom="margin">
+                  <wp14:pctWidth>0</wp14:pctWidth>
+                </wp14:sizeRelH>
+                <wp14:sizeRelV relativeFrom="margin">
+                  <wp14:pctHeight>0</wp14:pctHeight>
+                </wp14:sizeRelV>
+              </wp:anchor>
+            </w:drawing>
+          </mc:Choice>
+          <mc:Fallback>
+            <w:pict>
+              <v:shape w14:anchorId="47324430" id="Flowchart: Multidocument 194" o:spid="_x0000_s1042" type="#_x0000_t115" style="position:absolute;margin-left:2.95pt;margin-top:0;width:141.75pt;height:94.5pt;z-index:251694080;visibility:visible;mso-wrap-style:square;mso-width-percent:0;mso-height-percent:0;mso-wrap-distance-left:9pt;mso-wrap-distance-top:0;mso-wrap-distance-right:9pt;mso-wrap-distance-bottom:0;mso-position-horizontal:absolute;mso-position-horizontal-relative:text;mso-position-vertical:absolute;mso-position-vertical-relative:text;mso-width-percent:0;mso-height-percent:0;mso-width-relative:margin;mso-height-relative:margin;v-text-anchor:middle" o:gfxdata="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" fillcolor="#5b9bd5 [3204]" strokecolor="#1f4d78 [1604]" strokeweight="1pt">
+                <v:textbox>
+                  <w:txbxContent>
+                    <w:p>
+                      <w:pPr>
+                        <w:jc w:val="center"/>
+                      </w:pPr>
+                      <w:r>
+                        <w:t>External Equipment</w:t>
+                      </w:r>
+                    </w:p>
+                    <w:p>
+                      <w:pPr>
+                        <w:jc w:val="center"/>
+                      </w:pPr>
+                      <w:r>
+                        <w:t>(</w:t>
+                      </w:r>
+                      <w:proofErr w:type="gramStart"/>
+                      <w:r>
+                        <w:t>each</w:t>
+                      </w:r>
+                      <w:proofErr w:type="gramEnd"/>
+                      <w:r>
+                        <w:t xml:space="preserve"> with device controllers)</w:t>
+                      </w:r>
+                    </w:p>
+                  </w:txbxContent>
+                </v:textbox>
+              </v:shape>
+            </w:pict>
+          </mc:Fallback>
+        </mc:AlternateContent>
+      </w:r>
+      <w:r>
+        <mc:AlternateContent>
+          <mc:Choice Requires="wps">
+            <w:drawing>
+              <wp:anchor distT="0" distB="0" distL="114300" distR="114300" simplePos="0" relativeHeight="251695104" behindDoc="0" locked="0" layoutInCell="1" allowOverlap="1" wp14:anchorId="39C54C05" wp14:editId="610225FE">
+                <wp:simplePos x="0" y="0"/>
+                <wp:positionH relativeFrom="column">
+                  <wp:posOffset>1885950</wp:posOffset>
+                </wp:positionH>
+                <wp:positionV relativeFrom="paragraph">
+                  <wp:posOffset>171450</wp:posOffset>
+                </wp:positionV>
+                <wp:extent cx="1162050" cy="73660"/>
+                <wp:effectExtent l="0" t="57150" r="19050" b="21590"/>
+                <wp:wrapNone/>
+                <wp:docPr id="195" name="Straight Arrow Connector 195"/>
+                <wp:cNvGraphicFramePr/>
+                <a:graphic xmlns:a="http://schemas.openxmlformats.org/drawingml/2006/main">
+                  <a:graphicData uri="http://schemas.microsoft.com/office/word/2010/wordprocessingShape">
+                    <wps:wsp>
+                      <wps:cNvCnPr/>
+                      <wps:spPr>
+                        <a:xfrm flipV="1">
+                          <a:off x="0" y="0"/>
+                          <a:ext cx="1162050" cy="73660"/>
+                        </a:xfrm>
+                        <a:prstGeom prst="straightConnector1">
+                          <a:avLst/>
+                        </a:prstGeom>
+                        <a:ln>
+                          <a:tailEnd type="triangle"/>
+                        </a:ln>
+                      </wps:spPr>
+                      <wps:style>
+                        <a:lnRef idx="1">
+                          <a:schemeClr val="accent1"/>
+                        </a:lnRef>
+                        <a:fillRef idx="0">
+                          <a:schemeClr val="accent1"/>
+                        </a:fillRef>
+                        <a:effectRef idx="0">
+                          <a:schemeClr val="accent1"/>
+                        </a:effectRef>
+                        <a:fontRef idx="minor">
+                          <a:schemeClr val="tx1"/>
+                        </a:fontRef>
+                      </wps:style>
+                      <wps:bodyPr/>
+                    </wps:wsp>
+                  </a:graphicData>
+                </a:graphic>
+                <wp14:sizeRelH relativeFrom="margin">
+                  <wp14:pctWidth>0</wp14:pctWidth>
+                </wp14:sizeRelH>
+                <wp14:sizeRelV relativeFrom="margin">
+                  <wp14:pctHeight>0</wp14:pctHeight>
+                </wp14:sizeRelV>
+              </wp:anchor>
+            </w:drawing>
+          </mc:Choice>
+          <mc:Fallback>
+            <w:pict>
+              <v:shape w14:anchorId="1F0DB1E8" id="Straight Arrow Connector 195" o:spid="_x0000_s1026" type="#_x0000_t32" style="position:absolute;margin-left:148.5pt;margin-top:13.5pt;width:91.5pt;height:5.8pt;flip:y;z-index:251695104;visibility:visible;mso-wrap-style:square;mso-width-percent:0;mso-height-percent:0;mso-wrap-distance-left:9pt;mso-wrap-distance-top:0;mso-wrap-distance-right:9pt;mso-wrap-distance-bottom:0;mso-position-horizontal:absolute;mso-position-horizontal-relative:text;mso-position-vertical:absolute;mso-position-vertical-relative:text;mso-width-percent:0;mso-height-percent:0;mso-width-relative:margin;mso-height-relative:margin" o:gfxdata="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" strokecolor="#5b9bd5 [3204]" strokeweight=".5pt">
+                <v:stroke endarrow="block" joinstyle="miter"/>
+              </v:shape>
+            </w:pict>
+          </mc:Fallback>
+        </mc:AlternateContent>
+      </w:r>
+      <w:r>
+        <mc:AlternateContent>
+          <mc:Choice Requires="wps">
+            <w:drawing>
+              <wp:anchor distT="0" distB="0" distL="114300" distR="114300" simplePos="0" relativeHeight="251696128" behindDoc="0" locked="0" layoutInCell="1" allowOverlap="1" wp14:anchorId="6B0942A1" wp14:editId="5D4E0D80">
+                <wp:simplePos x="0" y="0"/>
+                <wp:positionH relativeFrom="column">
+                  <wp:posOffset>1809750</wp:posOffset>
+                </wp:positionH>
+                <wp:positionV relativeFrom="paragraph">
+                  <wp:posOffset>1837690</wp:posOffset>
+                </wp:positionV>
+                <wp:extent cx="1238250" cy="161925"/>
+                <wp:effectExtent l="38100" t="0" r="19050" b="85725"/>
+                <wp:wrapNone/>
+                <wp:docPr id="196" name="Straight Arrow Connector 196"/>
+                <wp:cNvGraphicFramePr/>
+                <a:graphic xmlns:a="http://schemas.openxmlformats.org/drawingml/2006/main">
+                  <a:graphicData uri="http://schemas.microsoft.com/office/word/2010/wordprocessingShape">
+                    <wps:wsp>
+                      <wps:cNvCnPr/>
+                      <wps:spPr>
+                        <a:xfrm flipH="1">
+                          <a:off x="0" y="0"/>
+                          <a:ext cx="1238250" cy="161925"/>
+                        </a:xfrm>
+                        <a:prstGeom prst="straightConnector1">
+                          <a:avLst/>
+                        </a:prstGeom>
+                        <a:ln>
+                          <a:tailEnd type="triangle"/>
+                        </a:ln>
+                      </wps:spPr>
+                      <wps:style>
+                        <a:lnRef idx="1">
+                          <a:schemeClr val="accent1"/>
+                        </a:lnRef>
+                        <a:fillRef idx="0">
+                          <a:schemeClr val="accent1"/>
+                        </a:fillRef>
+                        <a:effectRef idx="0">
+                          <a:schemeClr val="accent1"/>
+                        </a:effectRef>
+                        <a:fontRef idx="minor">
+                          <a:schemeClr val="tx1"/>
+                        </a:fontRef>
+                      </wps:style>
+                      <wps:bodyPr/>
+                    </wps:wsp>
+                  </a:graphicData>
+                </a:graphic>
+                <wp14:sizeRelH relativeFrom="margin">
+                  <wp14:pctWidth>0</wp14:pctWidth>
+                </wp14:sizeRelH>
+                <wp14:sizeRelV relativeFrom="margin">
+                  <wp14:pctHeight>0</wp14:pctHeight>
+                </wp14:sizeRelV>
+              </wp:anchor>
+            </w:drawing>
+          </mc:Choice>
+          <mc:Fallback>
+            <w:pict>
+              <v:shape w14:anchorId="638017DB" id="Straight Arrow Connector 196" o:spid="_x0000_s1026" type="#_x0000_t32" style="position:absolute;margin-left:142.5pt;margin-top:144.7pt;width:97.5pt;height:12.75pt;flip:x;z-index:251696128;visibility:visible;mso-wrap-style:square;mso-width-percent:0;mso-height-percent:0;mso-wrap-distance-left:9pt;mso-wrap-distance-top:0;mso-wrap-distance-right:9pt;mso-wrap-distance-bottom:0;mso-position-horizontal:absolute;mso-position-horizontal-relative:text;mso-position-vertical:absolute;mso-position-vertical-relative:text;mso-width-percent:0;mso-height-percent:0;mso-width-relative:margin;mso-height-relative:margin" o:gfxdata="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" strokecolor="#5b9bd5 [3204]" strokeweight=".5pt">
+                <v:stroke endarrow="block" joinstyle="miter"/>
+              </v:shape>
+            </w:pict>
+          </mc:Fallback>
+        </mc:AlternateContent>
+      </w:r>
+      <w:r>
+        <mc:AlternateContent>
+          <mc:Choice Requires="wps">
+            <w:drawing>
+              <wp:anchor distT="0" distB="0" distL="114300" distR="114300" simplePos="0" relativeHeight="251697152" behindDoc="0" locked="0" layoutInCell="1" allowOverlap="1" wp14:anchorId="508541F6" wp14:editId="23404F43">
+                <wp:simplePos x="0" y="0"/>
+                <wp:positionH relativeFrom="column">
+                  <wp:posOffset>0</wp:posOffset>
+                </wp:positionH>
+                <wp:positionV relativeFrom="paragraph">
+                  <wp:posOffset>1524000</wp:posOffset>
+                </wp:positionV>
+                <wp:extent cx="1800225" cy="1019175"/>
+                <wp:effectExtent l="0" t="0" r="28575" b="28575"/>
+                <wp:wrapNone/>
+                <wp:docPr id="197" name="Flowchart: Alternate Process 197"/>
+                <wp:cNvGraphicFramePr/>
+                <a:graphic xmlns:a="http://schemas.openxmlformats.org/drawingml/2006/main">
+                  <a:graphicData uri="http://schemas.microsoft.com/office/word/2010/wordprocessingShape">
+                    <wps:wsp>
+                      <wps:cNvSpPr/>
+                      <wps:spPr>
+                        <a:xfrm>
+                          <a:off x="0" y="0"/>
+                          <a:ext cx="1800225" cy="1019175"/>
+                        </a:xfrm>
+                        <a:prstGeom prst="flowChartAlternateProcess">
+                          <a:avLst/>
+                        </a:prstGeom>
+                      </wps:spPr>
+                      <wps:style>
+                        <a:lnRef idx="2">
+                          <a:schemeClr val="accent1">
+                            <a:shade val="50000"/>
+                          </a:schemeClr>
+                        </a:lnRef>
+                        <a:fillRef idx="1">
+                          <a:schemeClr val="accent1"/>
+                        </a:fillRef>
+                        <a:effectRef idx="0">
+                          <a:schemeClr val="accent1"/>
+                        </a:effectRef>
+                        <a:fontRef idx="minor">
+                          <a:schemeClr val="lt1"/>
+                        </a:fontRef>
+                      </wps:style>
+                      <wps:txbx>
+                        <w:txbxContent>
+                          <w:p>
+                            <w:pPr>
+                              <w:jc w:val="center"/>
+                            </w:pPr>
+                            <w:r>
+                              <w:t>Monitor</w:t>
+                            </w:r>
+                          </w:p>
+                          <w:p>
+                            <w:pPr>
+                              <w:jc w:val="center"/>
+                            </w:pPr>
+                            <w:r>
+                              <w:t>(</w:t>
+                            </w:r>
+                            <w:proofErr w:type="gramStart"/>
+                            <w:r>
+                              <w:t>with</w:t>
+                            </w:r>
+                            <w:proofErr w:type="gramEnd"/>
+                            <w:r>
+                              <w:t xml:space="preserve"> device controller)</w:t>
+                            </w:r>
+                          </w:p>
+                        </w:txbxContent>
+                      </wps:txbx>
+                      <wps:bodyPr rot="0" spcFirstLastPara="0" vertOverflow="overflow" horzOverflow="overflow" vert="horz" wrap="square" lIns="91440" tIns="45720" rIns="91440" bIns="45720" numCol="1" spcCol="0" rtlCol="0" fromWordArt="0" anchor="ctr" anchorCtr="0" forceAA="0" compatLnSpc="1">
+                        <a:prstTxWarp prst="textNoShape">
+                          <a:avLst/>
+                        </a:prstTxWarp>
+                        <a:noAutofit/>
+                      </wps:bodyPr>
+                    </wps:wsp>
+                  </a:graphicData>
+                </a:graphic>
+              </wp:anchor>
+            </w:drawing>
+          </mc:Choice>
+          <mc:Fallback>
+            <w:pict>
+              <v:shape w14:anchorId="508541F6" id="Flowchart: Alternate Process 197" o:spid="_x0000_s1043" type="#_x0000_t176" style="position:absolute;margin-left:0;margin-top:120pt;width:141.75pt;height:80.25pt;z-index:251697152;visibility:visible;mso-wrap-style:square;mso-wrap-distance-left:9pt;mso-wrap-distance-top:0;mso-wrap-distance-right:9pt;mso-wrap-distance-bottom:0;mso-position-horizontal:absolute;mso-position-horizontal-relative:text;mso-position-vertical:absolute;mso-position-vertical-relative:text;v-text-anchor:middle" o:gfxdata="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" fillcolor="#5b9bd5 [3204]" strokecolor="#1f4d78 [1604]" strokeweight="1pt">
+                <v:textbox>
+                  <w:txbxContent>
+                    <w:p>
+                      <w:pPr>
+                        <w:jc w:val="center"/>
+                      </w:pPr>
+                      <w:r>
+                        <w:t>Monitor</w:t>
+                      </w:r>
+                    </w:p>
+                    <w:p>
+                      <w:pPr>
+                        <w:jc w:val="center"/>
+                      </w:pPr>
+                      <w:r>
+                        <w:t>(</w:t>
+                      </w:r>
+                      <w:proofErr w:type="gramStart"/>
+                      <w:r>
+                        <w:t>with</w:t>
+                      </w:r>
+                      <w:proofErr w:type="gramEnd"/>
+                      <w:r>
+                        <w:t xml:space="preserve"> device controller)</w:t>
+                      </w:r>
+                    </w:p>
+                  </w:txbxContent>
+                </v:textbox>
+              </v:shape>
+            </w:pict>
+          </mc:Fallback>
+        </mc:AlternateContent>
+      </w:r>
+      <w:r>
+        <mc:AlternateContent>
+          <mc:Choice Requires="wps">
+            <w:drawing>
+              <wp:anchor distT="0" distB="0" distL="114300" distR="114300" simplePos="0" relativeHeight="251698176" behindDoc="0" locked="0" layoutInCell="1" allowOverlap="1" wp14:anchorId="6FE57EB3" wp14:editId="523A9B54">
+                <wp:simplePos x="0" y="0"/>
+                <wp:positionH relativeFrom="column">
+                  <wp:posOffset>1685925</wp:posOffset>
+                </wp:positionH>
+                <wp:positionV relativeFrom="paragraph">
+                  <wp:posOffset>445135</wp:posOffset>
+                </wp:positionV>
+                <wp:extent cx="1390650" cy="212090"/>
+                <wp:effectExtent l="0" t="0" r="76200" b="92710"/>
+                <wp:wrapNone/>
+                <wp:docPr id="198" name="Straight Arrow Connector 198"/>
+                <wp:cNvGraphicFramePr/>
+                <a:graphic xmlns:a="http://schemas.openxmlformats.org/drawingml/2006/main">
+                  <a:graphicData uri="http://schemas.microsoft.com/office/word/2010/wordprocessingShape">
+                    <wps:wsp>
+                      <wps:cNvCnPr/>
+                      <wps:spPr>
+                        <a:xfrm>
+                          <a:off x="0" y="0"/>
+                          <a:ext cx="1390650" cy="212090"/>
+                        </a:xfrm>
+                        <a:prstGeom prst="straightConnector1">
+                          <a:avLst/>
+                        </a:prstGeom>
+                        <a:ln>
+                          <a:tailEnd type="triangle"/>
+                        </a:ln>
+                      </wps:spPr>
+                      <wps:style>
+                        <a:lnRef idx="1">
+                          <a:schemeClr val="accent1"/>
+                        </a:lnRef>
+                        <a:fillRef idx="0">
+                          <a:schemeClr val="accent1"/>
+                        </a:fillRef>
+                        <a:effectRef idx="0">
+                          <a:schemeClr val="accent1"/>
+                        </a:effectRef>
+                        <a:fontRef idx="minor">
+                          <a:schemeClr val="tx1"/>
+                        </a:fontRef>
+                      </wps:style>
+                      <wps:bodyPr/>
+                    </wps:wsp>
+                  </a:graphicData>
+                </a:graphic>
+                <wp14:sizeRelH relativeFrom="margin">
+                  <wp14:pctWidth>0</wp14:pctWidth>
+                </wp14:sizeRelH>
+                <wp14:sizeRelV relativeFrom="margin">
+                  <wp14:pctHeight>0</wp14:pctHeight>
+                </wp14:sizeRelV>
+              </wp:anchor>
+            </w:drawing>
+          </mc:Choice>
+          <mc:Fallback>
+            <w:pict>
+              <v:shape w14:anchorId="696AD1C5" id="Straight Arrow Connector 198" o:spid="_x0000_s1026" type="#_x0000_t32" style="position:absolute;margin-left:132.75pt;margin-top:35.05pt;width:109.5pt;height:16.7pt;z-index:251698176;visibility:visible;mso-wrap-style:square;mso-width-percent:0;mso-height-percent:0;mso-wrap-distance-left:9pt;mso-wrap-distance-top:0;mso-wrap-distance-right:9pt;mso-wrap-distance-bottom:0;mso-position-horizontal:absolute;mso-position-horizontal-relative:text;mso-position-vertical:absolute;mso-position-vertical-relative:text;mso-width-percent:0;mso-height-percent:0;mso-width-relative:margin;mso-height-relative:margin" o:gfxdata="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" strokecolor="#5b9bd5 [3204]" strokeweight=".5pt">
+                <v:stroke endarrow="block" joinstyle="miter"/>
+              </v:shape>
+            </w:pict>
+          </mc:Fallback>
+        </mc:AlternateContent>
+      </w:r>
+      <w:r>
+        <mc:AlternateContent>
+          <mc:Choice Requires="wps">
+            <w:drawing>
+              <wp:anchor distT="0" distB="0" distL="114300" distR="114300" simplePos="0" relativeHeight="251699200" behindDoc="0" locked="0" layoutInCell="1" allowOverlap="1" wp14:anchorId="32B2E002" wp14:editId="13488153">
+                <wp:simplePos x="0" y="0"/>
+                <wp:positionH relativeFrom="column">
+                  <wp:posOffset>1581150</wp:posOffset>
+                </wp:positionH>
+                <wp:positionV relativeFrom="paragraph">
+                  <wp:posOffset>619125</wp:posOffset>
+                </wp:positionV>
+                <wp:extent cx="1457325" cy="609600"/>
+                <wp:effectExtent l="0" t="0" r="66675" b="57150"/>
+                <wp:wrapNone/>
+                <wp:docPr id="199" name="Straight Arrow Connector 199"/>
+                <wp:cNvGraphicFramePr/>
+                <a:graphic xmlns:a="http://schemas.openxmlformats.org/drawingml/2006/main">
+                  <a:graphicData uri="http://schemas.microsoft.com/office/word/2010/wordprocessingShape">
+                    <wps:wsp>
+                      <wps:cNvCnPr/>
+                      <wps:spPr>
+                        <a:xfrm>
+                          <a:off x="0" y="0"/>
+                          <a:ext cx="1457325" cy="609600"/>
+                        </a:xfrm>
+                        <a:prstGeom prst="straightConnector1">
+                          <a:avLst/>
+                        </a:prstGeom>
+                        <a:ln>
+                          <a:tailEnd type="triangle"/>
+                        </a:ln>
+                      </wps:spPr>
+                      <wps:style>
+                        <a:lnRef idx="1">
+                          <a:schemeClr val="accent1"/>
+                        </a:lnRef>
+                        <a:fillRef idx="0">
+                          <a:schemeClr val="accent1"/>
+                        </a:fillRef>
+                        <a:effectRef idx="0">
+                          <a:schemeClr val="accent1"/>
+                        </a:effectRef>
+                        <a:fontRef idx="minor">
+                          <a:schemeClr val="tx1"/>
+                        </a:fontRef>
+                      </wps:style>
+                      <wps:bodyPr/>
+                    </wps:wsp>
+                  </a:graphicData>
+                </a:graphic>
+                <wp14:sizeRelH relativeFrom="margin">
+                  <wp14:pctWidth>0</wp14:pctWidth>
+                </wp14:sizeRelH>
+                <wp14:sizeRelV relativeFrom="margin">
+                  <wp14:pctHeight>0</wp14:pctHeight>
+                </wp14:sizeRelV>
+              </wp:anchor>
+            </w:drawing>
+          </mc:Choice>
+          <mc:Fallback>
+            <w:pict>
+              <v:shape w14:anchorId="1179E487" id="Straight Arrow Connector 199" o:spid="_x0000_s1026" type="#_x0000_t32" style="position:absolute;margin-left:124.5pt;margin-top:48.75pt;width:114.75pt;height:48pt;z-index:251699200;visibility:visible;mso-wrap-style:square;mso-width-percent:0;mso-height-percent:0;mso-wrap-distance-left:9pt;mso-wrap-distance-top:0;mso-wrap-distance-right:9pt;mso-wrap-distance-bottom:0;mso-position-horizontal:absolute;mso-position-horizontal-relative:text;mso-position-vertical:absolute;mso-position-vertical-relative:text;mso-width-percent:0;mso-height-percent:0;mso-width-relative:margin;mso-height-relative:margin" o:gfxdata="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" strokecolor="#5b9bd5 [3204]" strokeweight=".5pt">
+                <v:stroke endarrow="block" joinstyle="miter"/>
+              </v:shape>
+            </w:pict>
+          </mc:Fallback>
+        </mc:AlternateContent>
+      </w:r>
+    </w:p>
+    <w:p/>
+    <w:p/>
+    <w:p/>
+    <w:p/>
+    <w:p/>
+    <w:p/>
+    <w:p/>
+    <w:p/>
+    <w:p/>
+    <w:p/>
+    <w:p/>
+    <w:p/>
+    <w:p/>
+    <w:p/>
+    <w:p>
+      <w:r>
+        <w:t>After coffee spill (no computer)</w:t>
+      </w:r>
+    </w:p>
+    <w:p/>
+    <w:p>
+      <w:r>
+        <w:rPr>
+          <w:noProof/>
+          <w:lang w:eastAsia="en-US"/>
+        </w:rPr>
+        <mc:AlternateContent>
+          <mc:Choice Requires="wps">
+            <w:drawing>
+              <wp:anchor distT="0" distB="0" distL="114300" distR="114300" simplePos="0" relativeHeight="251657214" behindDoc="0" locked="0" layoutInCell="1" allowOverlap="1" wp14:anchorId="4B39CCBC" wp14:editId="0370304D">
+                <wp:simplePos x="0" y="0"/>
+                <wp:positionH relativeFrom="page">
+                  <wp:posOffset>4076700</wp:posOffset>
+                </wp:positionH>
+                <wp:positionV relativeFrom="paragraph">
+                  <wp:posOffset>46990</wp:posOffset>
+                </wp:positionV>
+                <wp:extent cx="3238500" cy="2590800"/>
+                <wp:effectExtent l="76200" t="38100" r="76200" b="114300"/>
+                <wp:wrapNone/>
+                <wp:docPr id="211" name="Rectangle 211"/>
+                <wp:cNvGraphicFramePr/>
+                <a:graphic xmlns:a="http://schemas.openxmlformats.org/drawingml/2006/main">
+                  <a:graphicData uri="http://schemas.microsoft.com/office/word/2010/wordprocessingShape">
+                    <wps:wsp>
+                      <wps:cNvSpPr/>
+                      <wps:spPr>
+                        <a:xfrm>
+                          <a:off x="0" y="0"/>
+                          <a:ext cx="3238500" cy="2590800"/>
+                        </a:xfrm>
+                        <a:prstGeom prst="rect">
+                          <a:avLst/>
+                        </a:prstGeom>
+                        <a:noFill/>
+                        <a:ln w="38100">
+                          <a:solidFill>
+                            <a:schemeClr val="accent2"/>
+                          </a:solidFill>
+                        </a:ln>
+                        <a:effectLst>
+                          <a:outerShdw blurRad="50800" dist="38100" dir="5400000" algn="t" rotWithShape="0">
+                            <a:prstClr val="black">
+                              <a:alpha val="40000"/>
+                            </a:prstClr>
+                          </a:outerShdw>
+                        </a:effectLst>
+                      </wps:spPr>
+                      <wps:style>
+                        <a:lnRef idx="2">
+                          <a:schemeClr val="accent1">
+                            <a:shade val="50000"/>
+                          </a:schemeClr>
+                        </a:lnRef>
+                        <a:fillRef idx="1">
+                          <a:schemeClr val="accent1"/>
+                        </a:fillRef>
+                        <a:effectRef idx="0">
+                          <a:schemeClr val="accent1"/>
+                        </a:effectRef>
+                        <a:fontRef idx="minor">
+                          <a:schemeClr val="lt1"/>
+                        </a:fontRef>
+                      </wps:style>
+                      <wps:txbx>
+                        <w:txbxContent>
+                          <w:p>
+                            <w:pPr>
+                              <w:jc w:val="center"/>
+                            </w:pPr>
+                          </w:p>
+                        </w:txbxContent>
+                      </wps:txbx>
+                      <wps:bodyPr rot="0" spcFirstLastPara="0" vertOverflow="overflow" horzOverflow="overflow" vert="horz" wrap="square" lIns="91440" tIns="45720" rIns="91440" bIns="45720" numCol="1" spcCol="0" rtlCol="0" fromWordArt="0" anchor="ctr" anchorCtr="0" forceAA="0" compatLnSpc="1">
+                        <a:prstTxWarp prst="textNoShape">
+                          <a:avLst/>
+                        </a:prstTxWarp>
+                        <a:noAutofit/>
+                      </wps:bodyPr>
+                    </wps:wsp>
+                  </a:graphicData>
+                </a:graphic>
+                <wp14:sizeRelH relativeFrom="margin">
+                  <wp14:pctWidth>0</wp14:pctWidth>
+                </wp14:sizeRelH>
+                <wp14:sizeRelV relativeFrom="margin">
+                  <wp14:pctHeight>0</wp14:pctHeight>
+                </wp14:sizeRelV>
+              </wp:anchor>
+            </w:drawing>
+          </mc:Choice>
+          <mc:Fallback>
+            <w:pict>
+              <v:rect w14:anchorId="4B39CCBC" id="Rectangle 211" o:spid="_x0000_s1044" style="position:absolute;margin-left:321pt;margin-top:3.7pt;width:255pt;height:204pt;z-index:251657214;visibility:visible;mso-wrap-style:square;mso-width-percent:0;mso-height-percent:0;mso-wrap-distance-left:9pt;mso-wrap-distance-top:0;mso-wrap-distance-right:9pt;mso-wrap-distance-bottom:0;mso-position-horizontal:absolute;mso-position-horizontal-relative:page;mso-position-vertical:absolute;mso-position-vertical-relative:text;mso-width-percent:0;mso-height-percent:0;mso-width-relative:margin;mso-height-relative:margin;v-text-anchor:middle" o:gfxdata="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" filled="f" strokecolor="#ed7d31 [3205]" strokeweight="3pt">
+                <v:shadow on="t" color="black" opacity="26214f" origin=",-.5" offset="0,3pt"/>
+                <v:textbox>
+                  <w:txbxContent>
+                    <w:p>
+                      <w:pPr>
+                        <w:jc w:val="center"/>
+                      </w:pPr>
+                    </w:p>
+                  </w:txbxContent>
+                </v:textbox>
+                <w10:wrap anchorx="page"/>
+              </v:rect>
+            </w:pict>
+          </mc:Fallback>
+        </mc:AlternateContent>
+      </w:r>
+    </w:p>
+    <w:p>
+      <w:r>
+        <mc:AlternateContent>
+          <mc:Choice Requires="wps">
+            <w:drawing>
+              <wp:anchor distT="0" distB="0" distL="114300" distR="114300" simplePos="0" relativeHeight="251711488" behindDoc="0" locked="0" layoutInCell="1" allowOverlap="1" wp14:anchorId="396E44BC" wp14:editId="564FA2D5">
+                <wp:simplePos x="0" y="0"/>
+                <wp:positionH relativeFrom="column">
+                  <wp:posOffset>1600200</wp:posOffset>
+                </wp:positionH>
+                <wp:positionV relativeFrom="paragraph">
+                  <wp:posOffset>798830</wp:posOffset>
+                </wp:positionV>
+                <wp:extent cx="1457325" cy="609600"/>
+                <wp:effectExtent l="0" t="0" r="66675" b="57150"/>
+                <wp:wrapNone/>
+                <wp:docPr id="200" name="Straight Arrow Connector 200"/>
+                <wp:cNvGraphicFramePr/>
+                <a:graphic xmlns:a="http://schemas.openxmlformats.org/drawingml/2006/main">
+                  <a:graphicData uri="http://schemas.microsoft.com/office/word/2010/wordprocessingShape">
+                    <wps:wsp>
+                      <wps:cNvCnPr/>
+                      <wps:spPr>
+                        <a:xfrm>
+                          <a:off x="0" y="0"/>
+                          <a:ext cx="1457325" cy="609600"/>
+                        </a:xfrm>
+                        <a:prstGeom prst="straightConnector1">
+                          <a:avLst/>
+                        </a:prstGeom>
+                        <a:ln>
+                          <a:tailEnd type="triangle"/>
+                        </a:ln>
+                      </wps:spPr>
+                      <wps:style>
+                        <a:lnRef idx="1">
+                          <a:schemeClr val="accent1"/>
+                        </a:lnRef>
+                        <a:fillRef idx="0">
+                          <a:schemeClr val="accent1"/>
+                        </a:fillRef>
+                        <a:effectRef idx="0">
+                          <a:schemeClr val="accent1"/>
+                        </a:effectRef>
+                        <a:fontRef idx="minor">
+                          <a:schemeClr val="tx1"/>
+                        </a:fontRef>
+                      </wps:style>
+                      <wps:bodyPr/>
+                    </wps:wsp>
+                  </a:graphicData>
+                </a:graphic>
+                <wp14:sizeRelH relativeFrom="margin">
+                  <wp14:pctWidth>0</wp14:pctWidth>
+                </wp14:sizeRelH>
+                <wp14:sizeRelV relativeFrom="margin">
+                  <wp14:pctHeight>0</wp14:pctHeight>
+                </wp14:sizeRelV>
+              </wp:anchor>
+            </w:drawing>
+          </mc:Choice>
+          <mc:Fallback>
+            <w:pict>
+              <v:shape w14:anchorId="47A2B2A1" id="Straight Arrow Connector 200" o:spid="_x0000_s1026" type="#_x0000_t32" style="position:absolute;margin-left:126pt;margin-top:62.9pt;width:114.75pt;height:48pt;z-index:251711488;visibility:visible;mso-wrap-style:square;mso-width-percent:0;mso-height-percent:0;mso-wrap-distance-left:9pt;mso-wrap-distance-top:0;mso-wrap-distance-right:9pt;mso-wrap-distance-bottom:0;mso-position-horizontal:absolute;mso-position-horizontal-relative:text;mso-position-vertical:absolute;mso-position-vertical-relative:text;mso-width-percent:0;mso-height-percent:0;mso-width-relative:margin;mso-height-relative:margin" o:gfxdata="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" strokecolor="#5b9bd5 [3204]" strokeweight=".5pt">
+                <v:stroke endarrow="block" joinstyle="miter"/>
+              </v:shape>
+            </w:pict>
+          </mc:Fallback>
+        </mc:AlternateContent>
+      </w:r>
+      <w:r>
+        <mc:AlternateContent>
+          <mc:Choice Requires="wps">
+            <w:drawing>
+              <wp:anchor distT="0" distB="0" distL="114300" distR="114300" simplePos="0" relativeHeight="251710464" behindDoc="0" locked="0" layoutInCell="1" allowOverlap="1" wp14:anchorId="4826AA9B" wp14:editId="0E6BE55D">
+                <wp:simplePos x="0" y="0"/>
+                <wp:positionH relativeFrom="column">
+                  <wp:posOffset>1704975</wp:posOffset>
+                </wp:positionH>
+                <wp:positionV relativeFrom="paragraph">
+                  <wp:posOffset>624840</wp:posOffset>
+                </wp:positionV>
+                <wp:extent cx="1390650" cy="212090"/>
+                <wp:effectExtent l="0" t="0" r="76200" b="92710"/>
+                <wp:wrapNone/>
+                <wp:docPr id="201" name="Straight Arrow Connector 201"/>
+                <wp:cNvGraphicFramePr/>
+                <a:graphic xmlns:a="http://schemas.openxmlformats.org/drawingml/2006/main">
+                  <a:graphicData uri="http://schemas.microsoft.com/office/word/2010/wordprocessingShape">
+                    <wps:wsp>
+                      <wps:cNvCnPr/>
+                      <wps:spPr>
+                        <a:xfrm>
+                          <a:off x="0" y="0"/>
+                          <a:ext cx="1390650" cy="212090"/>
+                        </a:xfrm>
+                        <a:prstGeom prst="straightConnector1">
+                          <a:avLst/>
+                        </a:prstGeom>
+                        <a:ln>
+                          <a:tailEnd type="triangle"/>
+                        </a:ln>
+                      </wps:spPr>
+                      <wps:style>
+                        <a:lnRef idx="1">
+                          <a:schemeClr val="accent1"/>
+                        </a:lnRef>
+                        <a:fillRef idx="0">
+                          <a:schemeClr val="accent1"/>
+                        </a:fillRef>
+                        <a:effectRef idx="0">
+                          <a:schemeClr val="accent1"/>
+                        </a:effectRef>
+                        <a:fontRef idx="minor">
+                          <a:schemeClr val="tx1"/>
+                        </a:fontRef>
+                      </wps:style>
+                      <wps:bodyPr/>
+                    </wps:wsp>
+                  </a:graphicData>
+                </a:graphic>
+                <wp14:sizeRelH relativeFrom="margin">
+                  <wp14:pctWidth>0</wp14:pctWidth>
+                </wp14:sizeRelH>
+                <wp14:sizeRelV relativeFrom="margin">
+                  <wp14:pctHeight>0</wp14:pctHeight>
+                </wp14:sizeRelV>
+              </wp:anchor>
+            </w:drawing>
+          </mc:Choice>
+          <mc:Fallback>
+            <w:pict>
+              <v:shape w14:anchorId="423D3272" id="Straight Arrow Connector 201" o:spid="_x0000_s1026" type="#_x0000_t32" style="position:absolute;margin-left:134.25pt;margin-top:49.2pt;width:109.5pt;height:16.7pt;z-index:251710464;visibility:visible;mso-wrap-style:square;mso-width-percent:0;mso-height-percent:0;mso-wrap-distance-left:9pt;mso-wrap-distance-top:0;mso-wrap-distance-right:9pt;mso-wrap-distance-bottom:0;mso-position-horizontal:absolute;mso-position-horizontal-relative:text;mso-position-vertical:absolute;mso-position-vertical-relative:text;mso-width-percent:0;mso-height-percent:0;mso-width-relative:margin;mso-height-relative:margin" o:gfxdata="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" strokecolor="#5b9bd5 [3204]" strokeweight=".5pt">
+                <v:stroke endarrow="block" joinstyle="miter"/>
+              </v:shape>
+            </w:pict>
+          </mc:Fallback>
+        </mc:AlternateContent>
+      </w:r>
+      <w:r>
+        <mc:AlternateContent>
+          <mc:Choice Requires="wps">
+            <w:drawing>
+              <wp:anchor distT="0" distB="0" distL="114300" distR="114300" simplePos="0" relativeHeight="251703296" behindDoc="0" locked="0" layoutInCell="1" allowOverlap="1" wp14:anchorId="5C4AC739" wp14:editId="3BC9B684">
+                <wp:simplePos x="0" y="0"/>
+                <wp:positionH relativeFrom="column">
+                  <wp:posOffset>1905000</wp:posOffset>
+                </wp:positionH>
+                <wp:positionV relativeFrom="paragraph">
+                  <wp:posOffset>294005</wp:posOffset>
+                </wp:positionV>
+                <wp:extent cx="1162050" cy="73660"/>
+                <wp:effectExtent l="0" t="57150" r="19050" b="21590"/>
+                <wp:wrapNone/>
+                <wp:docPr id="202" name="Straight Arrow Connector 202"/>
+                <wp:cNvGraphicFramePr/>
+                <a:graphic xmlns:a="http://schemas.openxmlformats.org/drawingml/2006/main">
+                  <a:graphicData uri="http://schemas.microsoft.com/office/word/2010/wordprocessingShape">
+                    <wps:wsp>
+                      <wps:cNvCnPr/>
+                      <wps:spPr>
+                        <a:xfrm flipV="1">
+                          <a:off x="0" y="0"/>
+                          <a:ext cx="1162050" cy="73660"/>
+                        </a:xfrm>
+                        <a:prstGeom prst="straightConnector1">
+                          <a:avLst/>
+                        </a:prstGeom>
+                        <a:ln>
+                          <a:tailEnd type="triangle"/>
+                        </a:ln>
+                      </wps:spPr>
+                      <wps:style>
+                        <a:lnRef idx="1">
+                          <a:schemeClr val="accent1"/>
+                        </a:lnRef>
+                        <a:fillRef idx="0">
+                          <a:schemeClr val="accent1"/>
+                        </a:fillRef>
+                        <a:effectRef idx="0">
+                          <a:schemeClr val="accent1"/>
+                        </a:effectRef>
+                        <a:fontRef idx="minor">
+                          <a:schemeClr val="tx1"/>
+                        </a:fontRef>
+                      </wps:style>
+                      <wps:bodyPr/>
+                    </wps:wsp>
+                  </a:graphicData>
+                </a:graphic>
+                <wp14:sizeRelH relativeFrom="margin">
+                  <wp14:pctWidth>0</wp14:pctWidth>
+                </wp14:sizeRelH>
+                <wp14:sizeRelV relativeFrom="margin">
+                  <wp14:pctHeight>0</wp14:pctHeight>
+                </wp14:sizeRelV>
+              </wp:anchor>
+            </w:drawing>
+          </mc:Choice>
+          <mc:Fallback>
+            <w:pict>
+              <v:shape w14:anchorId="41CECE13" id="Straight Arrow Connector 202" o:spid="_x0000_s1026" type="#_x0000_t32" style="position:absolute;margin-left:150pt;margin-top:23.15pt;width:91.5pt;height:5.8pt;flip:y;z-index:251703296;visibility:visible;mso-wrap-style:square;mso-width-percent:0;mso-height-percent:0;mso-wrap-distance-left:9pt;mso-wrap-distance-top:0;mso-wrap-distance-right:9pt;mso-wrap-distance-bottom:0;mso-position-horizontal:absolute;mso-position-horizontal-relative:text;mso-position-vertical:absolute;mso-position-vertical-relative:text;mso-width-percent:0;mso-height-percent:0;mso-width-relative:margin;mso-height-relative:margin" o:gfxdata="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" strokecolor="#5b9bd5 [3204]" strokeweight=".5pt">
+                <v:stroke endarrow="block" joinstyle="miter"/>
+              </v:shape>
+            </w:pict>
+          </mc:Fallback>
+        </mc:AlternateContent>
+      </w:r>
+      <w:r>
+        <mc:AlternateContent>
+          <mc:Choice Requires="wps">
+            <w:drawing>
+              <wp:anchor distT="0" distB="0" distL="114300" distR="114300" simplePos="0" relativeHeight="251705344" behindDoc="0" locked="0" layoutInCell="1" allowOverlap="1" wp14:anchorId="446BB381" wp14:editId="72D235A0">
+                <wp:simplePos x="0" y="0"/>
+                <wp:positionH relativeFrom="column">
+                  <wp:posOffset>1828800</wp:posOffset>
+                </wp:positionH>
+                <wp:positionV relativeFrom="paragraph">
+                  <wp:posOffset>2018029</wp:posOffset>
+                </wp:positionV>
+                <wp:extent cx="1238250" cy="161925"/>
+                <wp:effectExtent l="38100" t="0" r="19050" b="85725"/>
+                <wp:wrapNone/>
+                <wp:docPr id="203" name="Straight Arrow Connector 203"/>
+                <wp:cNvGraphicFramePr/>
+                <a:graphic xmlns:a="http://schemas.openxmlformats.org/drawingml/2006/main">
+                  <a:graphicData uri="http://schemas.microsoft.com/office/word/2010/wordprocessingShape">
+                    <wps:wsp>
+                      <wps:cNvCnPr/>
+                      <wps:spPr>
+                        <a:xfrm flipH="1">
+                          <a:off x="0" y="0"/>
+                          <a:ext cx="1238250" cy="161925"/>
+                        </a:xfrm>
+                        <a:prstGeom prst="straightConnector1">
+                          <a:avLst/>
+                        </a:prstGeom>
+                        <a:ln>
+                          <a:tailEnd type="triangle"/>
+                        </a:ln>
+                      </wps:spPr>
+                      <wps:style>
+                        <a:lnRef idx="1">
+                          <a:schemeClr val="accent1"/>
+                        </a:lnRef>
+                        <a:fillRef idx="0">
+                          <a:schemeClr val="accent1"/>
+                        </a:fillRef>
+                        <a:effectRef idx="0">
+                          <a:schemeClr val="accent1"/>
+                        </a:effectRef>
+                        <a:fontRef idx="minor">
+                          <a:schemeClr val="tx1"/>
+                        </a:fontRef>
+                      </wps:style>
+                      <wps:bodyPr/>
+                    </wps:wsp>
+                  </a:graphicData>
+                </a:graphic>
+                <wp14:sizeRelH relativeFrom="margin">
+                  <wp14:pctWidth>0</wp14:pctWidth>
+                </wp14:sizeRelH>
+                <wp14:sizeRelV relativeFrom="margin">
+                  <wp14:pctHeight>0</wp14:pctHeight>
+                </wp14:sizeRelV>
+              </wp:anchor>
+            </w:drawing>
+          </mc:Choice>
+          <mc:Fallback>
+            <w:pict>
+              <v:shape w14:anchorId="5BFDC6EA" id="Straight Arrow Connector 203" o:spid="_x0000_s1026" type="#_x0000_t32" style="position:absolute;margin-left:2in;margin-top:158.9pt;width:97.5pt;height:12.75pt;flip:x;z-index:251705344;visibility:visible;mso-wrap-style:square;mso-width-percent:0;mso-height-percent:0;mso-wrap-distance-left:9pt;mso-wrap-distance-top:0;mso-wrap-distance-right:9pt;mso-wrap-distance-bottom:0;mso-position-horizontal:absolute;mso-position-horizontal-relative:text;mso-position-vertical:absolute;mso-position-vertical-relative:text;mso-width-percent:0;mso-height-percent:0;mso-width-relative:margin;mso-height-relative:margin" o:gfxdata="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" strokecolor="#5b9bd5 [3204]" strokeweight=".5pt">
+                <v:stroke endarrow="block" joinstyle="miter"/>
+              </v:shape>
+            </w:pict>
+          </mc:Fallback>
+        </mc:AlternateContent>
+      </w:r>
+      <w:r>
+        <w:rPr>
+          <w:noProof/>
+          <w:lang w:eastAsia="en-US"/>
+        </w:rPr>
+        <mc:AlternateContent>
+          <mc:Choice Requires="wps">
+            <w:drawing>
+              <wp:anchor distT="0" distB="0" distL="114300" distR="114300" simplePos="0" relativeHeight="251709440" behindDoc="0" locked="0" layoutInCell="1" allowOverlap="1" wp14:anchorId="05602C32" wp14:editId="558C3163">
+                <wp:simplePos x="0" y="0"/>
+                <wp:positionH relativeFrom="column">
+                  <wp:posOffset>19050</wp:posOffset>
+                </wp:positionH>
+                <wp:positionV relativeFrom="paragraph">
+                  <wp:posOffset>1703705</wp:posOffset>
+                </wp:positionV>
+                <wp:extent cx="1800225" cy="1019175"/>
+                <wp:effectExtent l="0" t="0" r="28575" b="28575"/>
+                <wp:wrapNone/>
+                <wp:docPr id="204" name="Flowchart: Alternate Process 204"/>
+                <wp:cNvGraphicFramePr/>
+                <a:graphic xmlns:a="http://schemas.openxmlformats.org/drawingml/2006/main">
+                  <a:graphicData uri="http://schemas.microsoft.com/office/word/2010/wordprocessingShape">
+                    <wps:wsp>
+                      <wps:cNvSpPr/>
+                      <wps:spPr>
+                        <a:xfrm>
+                          <a:off x="0" y="0"/>
+                          <a:ext cx="1800225" cy="1019175"/>
+                        </a:xfrm>
+                        <a:prstGeom prst="flowChartAlternateProcess">
+                          <a:avLst/>
+                        </a:prstGeom>
+                      </wps:spPr>
+                      <wps:style>
+                        <a:lnRef idx="2">
+                          <a:schemeClr val="accent1">
+                            <a:shade val="50000"/>
+                          </a:schemeClr>
+                        </a:lnRef>
+                        <a:fillRef idx="1">
+                          <a:schemeClr val="accent1"/>
+                        </a:fillRef>
+                        <a:effectRef idx="0">
+                          <a:schemeClr val="accent1"/>
+                        </a:effectRef>
+                        <a:fontRef idx="minor">
+                          <a:schemeClr val="lt1"/>
+                        </a:fontRef>
+                      </wps:style>
+                      <wps:txbx>
+                        <w:txbxContent>
+                          <w:p>
+                            <w:pPr>
+                              <w:jc w:val="center"/>
+                            </w:pPr>
+                            <w:r>
+                              <w:t>Monitor</w:t>
+                            </w:r>
+                          </w:p>
+                          <w:p>
+                            <w:pPr>
+                              <w:jc w:val="center"/>
+                            </w:pPr>
+                            <w:r>
+                              <w:t>(</w:t>
+                            </w:r>
+                            <w:proofErr w:type="gramStart"/>
+                            <w:r>
+                              <w:t>with</w:t>
+                            </w:r>
+                            <w:proofErr w:type="gramEnd"/>
+                            <w:r>
+                              <w:t xml:space="preserve"> device controller)</w:t>
+                            </w:r>
+                          </w:p>
+                        </w:txbxContent>
+                      </wps:txbx>
+                      <wps:bodyPr rot="0" spcFirstLastPara="0" vertOverflow="overflow" horzOverflow="overflow" vert="horz" wrap="square" lIns="91440" tIns="45720" rIns="91440" bIns="45720" numCol="1" spcCol="0" rtlCol="0" fromWordArt="0" anchor="ctr" anchorCtr="0" forceAA="0" compatLnSpc="1">
+                        <a:prstTxWarp prst="textNoShape">
+                          <a:avLst/>
+                        </a:prstTxWarp>
+                        <a:noAutofit/>
+                      </wps:bodyPr>
+                    </wps:wsp>
+                  </a:graphicData>
+                </a:graphic>
+              </wp:anchor>
+            </w:drawing>
+          </mc:Choice>
+          <mc:Fallback>
+            <w:pict>
+              <v:shape w14:anchorId="05602C32" id="Flowchart: Alternate Process 204" o:spid="_x0000_s1045" type="#_x0000_t176" style="position:absolute;margin-left:1.5pt;margin-top:134.15pt;width:141.75pt;height:80.25pt;z-index:251709440;visibility:visible;mso-wrap-style:square;mso-wrap-distance-left:9pt;mso-wrap-distance-top:0;mso-wrap-distance-right:9pt;mso-wrap-distance-bottom:0;mso-position-horizontal:absolute;mso-position-horizontal-relative:text;mso-position-vertical:absolute;mso-position-vertical-relative:text;v-text-anchor:middle" o:gfxdata="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" fillcolor="#5b9bd5 [3204]" strokecolor="#1f4d78 [1604]" strokeweight="1pt">
+                <v:textbox>
+                  <w:txbxContent>
+                    <w:p>
+                      <w:pPr>
+                        <w:jc w:val="center"/>
+                      </w:pPr>
+                      <w:r>
+                        <w:t>Monitor</w:t>
+                      </w:r>
+                    </w:p>
+                    <w:p>
+                      <w:pPr>
+                        <w:jc w:val="center"/>
+                      </w:pPr>
+                      <w:r>
+                        <w:t>(</w:t>
+                      </w:r>
+                      <w:proofErr w:type="gramStart"/>
+                      <w:r>
+                        <w:t>with</w:t>
+                      </w:r>
+                      <w:proofErr w:type="gramEnd"/>
+                      <w:r>
+                        <w:t xml:space="preserve"> device controller)</w:t>
+                      </w:r>
+                    </w:p>
+                  </w:txbxContent>
+                </v:textbox>
+              </v:shape>
+            </w:pict>
+          </mc:Fallback>
+        </mc:AlternateContent>
+      </w:r>
+      <w:r>
+        <mc:AlternateContent>
+          <mc:Choice Requires="wps">
+            <w:drawing>
+              <wp:anchor distT="0" distB="0" distL="114300" distR="114300" simplePos="0" relativeHeight="251704320" behindDoc="0" locked="0" layoutInCell="1" allowOverlap="1" wp14:anchorId="7E4F77C8" wp14:editId="49B3252C">
+                <wp:simplePos x="0" y="0"/>
+                <wp:positionH relativeFrom="margin">
+                  <wp:posOffset>4371975</wp:posOffset>
+                </wp:positionH>
+                <wp:positionV relativeFrom="paragraph">
+                  <wp:posOffset>46355</wp:posOffset>
+                </wp:positionV>
+                <wp:extent cx="1362075" cy="704850"/>
+                <wp:effectExtent l="0" t="0" r="28575" b="19050"/>
+                <wp:wrapNone/>
+                <wp:docPr id="205" name="Flowchart: Process 205"/>
+                <wp:cNvGraphicFramePr/>
+                <a:graphic xmlns:a="http://schemas.openxmlformats.org/drawingml/2006/main">
+                  <a:graphicData uri="http://schemas.microsoft.com/office/word/2010/wordprocessingShape">
+                    <wps:wsp>
+                      <wps:cNvSpPr/>
+                      <wps:spPr>
+                        <a:xfrm>
+                          <a:off x="0" y="0"/>
+                          <a:ext cx="1362075" cy="704850"/>
+                        </a:xfrm>
+                        <a:prstGeom prst="flowChartProcess">
+                          <a:avLst/>
+                        </a:prstGeom>
+                      </wps:spPr>
+                      <wps:style>
+                        <a:lnRef idx="2">
+                          <a:schemeClr val="accent2">
+                            <a:shade val="50000"/>
+                          </a:schemeClr>
+                        </a:lnRef>
+                        <a:fillRef idx="1">
+                          <a:schemeClr val="accent2"/>
+                        </a:fillRef>
+                        <a:effectRef idx="0">
+                          <a:schemeClr val="accent2"/>
+                        </a:effectRef>
+                        <a:fontRef idx="minor">
+                          <a:schemeClr val="lt1"/>
+                        </a:fontRef>
+                      </wps:style>
+                      <wps:txbx>
+                        <w:txbxContent>
+                          <w:p>
+                            <w:pPr>
+                              <w:jc w:val="center"/>
+                            </w:pPr>
+                            <w:r>
+                              <w:t>Applications</w:t>
+                            </w:r>
+                          </w:p>
+                        </w:txbxContent>
+                      </wps:txbx>
+                      <wps:bodyPr rot="0" spcFirstLastPara="0" vertOverflow="overflow" horzOverflow="overflow" vert="horz" wrap="square" lIns="91440" tIns="45720" rIns="91440" bIns="45720" numCol="1" spcCol="0" rtlCol="0" fromWordArt="0" anchor="ctr" anchorCtr="0" forceAA="0" compatLnSpc="1">
+                        <a:prstTxWarp prst="textNoShape">
+                          <a:avLst/>
+                        </a:prstTxWarp>
+                        <a:noAutofit/>
+                      </wps:bodyPr>
+                    </wps:wsp>
+                  </a:graphicData>
+                </a:graphic>
+                <wp14:sizeRelH relativeFrom="margin">
+                  <wp14:pctWidth>0</wp14:pctWidth>
+                </wp14:sizeRelH>
+                <wp14:sizeRelV relativeFrom="margin">
+                  <wp14:pctHeight>0</wp14:pctHeight>
+                </wp14:sizeRelV>
+              </wp:anchor>
+            </w:drawing>
+          </mc:Choice>
+          <mc:Fallback>
+            <w:pict>
+              <v:shape w14:anchorId="7E4F77C8" id="Flowchart: Process 205" o:spid="_x0000_s1046" type="#_x0000_t109" style="position:absolute;margin-left:344.25pt;margin-top:3.65pt;width:107.25pt;height:55.5pt;z-index:251704320;visibility:visible;mso-wrap-style:square;mso-width-percent:0;mso-height-percent:0;mso-wrap-distance-left:9pt;mso-wrap-distance-top:0;mso-wrap-distance-right:9pt;mso-wrap-distance-bottom:0;mso-position-horizontal:absolute;mso-position-horizontal-relative:margin;mso-position-vertical:absolute;mso-position-vertical-relative:text;mso-width-percent:0;mso-height-percent:0;mso-width-relative:margin;mso-height-relative:margin;v-text-anchor:middle" o:gfxdata="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" fillcolor="#ed7d31 [3205]" strokecolor="#823b0b [1605]" strokeweight="1pt">
+                <v:textbox>
+                  <w:txbxContent>
+                    <w:p>
+                      <w:pPr>
+                        <w:jc w:val="center"/>
+                      </w:pPr>
+                      <w:r>
+                        <w:t>Applications</w:t>
+                      </w:r>
+                    </w:p>
+                  </w:txbxContent>
+                </v:textbox>
+                <w10:wrap anchorx="margin"/>
+              </v:shape>
+            </w:pict>
+          </mc:Fallback>
+        </mc:AlternateContent>
+      </w:r>
+      <w:r>
+        <mc:AlternateContent>
+          <mc:Choice Requires="wps">
+            <w:drawing>
+              <wp:anchor distT="0" distB="0" distL="114300" distR="114300" simplePos="0" relativeHeight="251708416" behindDoc="0" locked="0" layoutInCell="1" allowOverlap="1" wp14:anchorId="78A5EA03" wp14:editId="100F7DEA">
+                <wp:simplePos x="0" y="0"/>
+                <wp:positionH relativeFrom="column">
+                  <wp:posOffset>3086100</wp:posOffset>
+                </wp:positionH>
+                <wp:positionV relativeFrom="paragraph">
+                  <wp:posOffset>1771650</wp:posOffset>
+                </wp:positionV>
+                <wp:extent cx="752475" cy="504825"/>
+                <wp:effectExtent l="0" t="0" r="28575" b="28575"/>
+                <wp:wrapNone/>
+                <wp:docPr id="206" name="Rounded Rectangle 206"/>
+                <wp:cNvGraphicFramePr/>
+                <a:graphic xmlns:a="http://schemas.openxmlformats.org/drawingml/2006/main">
+                  <a:graphicData uri="http://schemas.microsoft.com/office/word/2010/wordprocessingShape">
+                    <wps:wsp>
+                      <wps:cNvSpPr/>
+                      <wps:spPr>
+                        <a:xfrm>
+                          <a:off x="0" y="0"/>
+                          <a:ext cx="752475" cy="504825"/>
+                        </a:xfrm>
+                        <a:prstGeom prst="roundRect">
+                          <a:avLst/>
+                        </a:prstGeom>
+                      </wps:spPr>
+                      <wps:style>
+                        <a:lnRef idx="2">
+                          <a:schemeClr val="accent1">
+                            <a:shade val="50000"/>
+                          </a:schemeClr>
+                        </a:lnRef>
+                        <a:fillRef idx="1">
+                          <a:schemeClr val="accent1"/>
+                        </a:fillRef>
+                        <a:effectRef idx="0">
+                          <a:schemeClr val="accent1"/>
+                        </a:effectRef>
+                        <a:fontRef idx="minor">
+                          <a:schemeClr val="lt1"/>
+                        </a:fontRef>
+                      </wps:style>
+                      <wps:txbx>
+                        <w:txbxContent>
+                          <w:p>
+                            <w:pPr>
+                              <w:jc w:val="center"/>
+                            </w:pPr>
+                            <w:r>
+                              <w:t>Device Driver</w:t>
+                            </w:r>
+                          </w:p>
+                        </w:txbxContent>
+                      </wps:txbx>
+                      <wps:bodyPr rot="0" spcFirstLastPara="0" vertOverflow="overflow" horzOverflow="overflow" vert="horz" wrap="square" lIns="91440" tIns="45720" rIns="91440" bIns="45720" numCol="1" spcCol="0" rtlCol="0" fromWordArt="0" anchor="ctr" anchorCtr="0" forceAA="0" compatLnSpc="1">
+                        <a:prstTxWarp prst="textNoShape">
+                          <a:avLst/>
+                        </a:prstTxWarp>
+                        <a:noAutofit/>
+                      </wps:bodyPr>
+                    </wps:wsp>
+                  </a:graphicData>
+                </a:graphic>
+                <wp14:sizeRelH relativeFrom="margin">
+                  <wp14:pctWidth>0</wp14:pctWidth>
+                </wp14:sizeRelH>
+                <wp14:sizeRelV relativeFrom="margin">
+                  <wp14:pctHeight>0</wp14:pctHeight>
+                </wp14:sizeRelV>
+              </wp:anchor>
+            </w:drawing>
+          </mc:Choice>
+          <mc:Fallback>
+            <w:pict>
+              <v:roundrect w14:anchorId="78A5EA03" id="Rounded Rectangle 206" o:spid="_x0000_s1047" style="position:absolute;margin-left:243pt;margin-top:139.5pt;width:59.25pt;height:39.75pt;z-index:251708416;visibility:visible;mso-wrap-style:square;mso-width-percent:0;mso-height-percent:0;mso-wrap-distance-left:9pt;mso-wrap-distance-top:0;mso-wrap-distance-right:9pt;mso-wrap-distance-bottom:0;mso-position-horizontal:absolute;mso-position-horizontal-relative:text;mso-position-vertical:absolute;mso-position-vertical-relative:text;mso-width-percent:0;mso-height-percent:0;mso-width-relative:margin;mso-height-relative:margin;v-text-anchor:middle" arcsize="10923f" o:gfxdata="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" fillcolor="#5b9bd5 [3204]" strokecolor="#1f4d78 [1604]" strokeweight="1pt">
+                <v:stroke joinstyle="miter"/>
+                <v:textbox>
+                  <w:txbxContent>
+                    <w:p>
+                      <w:pPr>
+                        <w:jc w:val="center"/>
+                      </w:pPr>
+                      <w:r>
+                        <w:t>Device Driver</w:t>
+                      </w:r>
+                    </w:p>
+                  </w:txbxContent>
+                </v:textbox>
+              </v:roundrect>
+            </w:pict>
+          </mc:Fallback>
+        </mc:AlternateContent>
+      </w:r>
+      <w:r>
+        <mc:AlternateContent>
+          <mc:Choice Requires="wps">
+            <w:drawing>
+              <wp:anchor distT="0" distB="0" distL="114300" distR="114300" simplePos="0" relativeHeight="251707392" behindDoc="0" locked="0" layoutInCell="1" allowOverlap="1" wp14:anchorId="3D5E2132" wp14:editId="5F2C54ED">
+                <wp:simplePos x="0" y="0"/>
+                <wp:positionH relativeFrom="column">
+                  <wp:posOffset>3095625</wp:posOffset>
+                </wp:positionH>
+                <wp:positionV relativeFrom="paragraph">
+                  <wp:posOffset>1160780</wp:posOffset>
+                </wp:positionV>
+                <wp:extent cx="752475" cy="504825"/>
+                <wp:effectExtent l="0" t="0" r="28575" b="28575"/>
+                <wp:wrapNone/>
+                <wp:docPr id="207" name="Rounded Rectangle 207"/>
+                <wp:cNvGraphicFramePr/>
+                <a:graphic xmlns:a="http://schemas.openxmlformats.org/drawingml/2006/main">
+                  <a:graphicData uri="http://schemas.microsoft.com/office/word/2010/wordprocessingShape">
+                    <wps:wsp>
+                      <wps:cNvSpPr/>
+                      <wps:spPr>
+                        <a:xfrm>
+                          <a:off x="0" y="0"/>
+                          <a:ext cx="752475" cy="504825"/>
+                        </a:xfrm>
+                        <a:prstGeom prst="roundRect">
+                          <a:avLst/>
+                        </a:prstGeom>
+                      </wps:spPr>
+                      <wps:style>
+                        <a:lnRef idx="2">
+                          <a:schemeClr val="accent1">
+                            <a:shade val="50000"/>
+                          </a:schemeClr>
+                        </a:lnRef>
+                        <a:fillRef idx="1">
+                          <a:schemeClr val="accent1"/>
+                        </a:fillRef>
+                        <a:effectRef idx="0">
+                          <a:schemeClr val="accent1"/>
+                        </a:effectRef>
+                        <a:fontRef idx="minor">
+                          <a:schemeClr val="lt1"/>
+                        </a:fontRef>
+                      </wps:style>
+                      <wps:txbx>
+                        <w:txbxContent>
+                          <w:p>
+                            <w:pPr>
+                              <w:jc w:val="center"/>
+                            </w:pPr>
+                            <w:r>
+                              <w:t>Device Driver</w:t>
+                            </w:r>
+                          </w:p>
+                        </w:txbxContent>
+                      </wps:txbx>
+                      <wps:bodyPr rot="0" spcFirstLastPara="0" vertOverflow="overflow" horzOverflow="overflow" vert="horz" wrap="square" lIns="91440" tIns="45720" rIns="91440" bIns="45720" numCol="1" spcCol="0" rtlCol="0" fromWordArt="0" anchor="ctr" anchorCtr="0" forceAA="0" compatLnSpc="1">
+                        <a:prstTxWarp prst="textNoShape">
+                          <a:avLst/>
+                        </a:prstTxWarp>
+                        <a:noAutofit/>
+                      </wps:bodyPr>
+                    </wps:wsp>
+                  </a:graphicData>
+                </a:graphic>
+                <wp14:sizeRelH relativeFrom="margin">
+                  <wp14:pctWidth>0</wp14:pctWidth>
+                </wp14:sizeRelH>
+                <wp14:sizeRelV relativeFrom="margin">
+                  <wp14:pctHeight>0</wp14:pctHeight>
+                </wp14:sizeRelV>
+              </wp:anchor>
+            </w:drawing>
+          </mc:Choice>
+          <mc:Fallback>
+            <w:pict>
+              <v:roundrect w14:anchorId="3D5E2132" id="Rounded Rectangle 207" o:spid="_x0000_s1048" style="position:absolute;margin-left:243.75pt;margin-top:91.4pt;width:59.25pt;height:39.75pt;z-index:251707392;visibility:visible;mso-wrap-style:square;mso-width-percent:0;mso-height-percent:0;mso-wrap-distance-left:9pt;mso-wrap-distance-top:0;mso-wrap-distance-right:9pt;mso-wrap-distance-bottom:0;mso-position-horizontal:absolute;mso-position-horizontal-relative:text;mso-position-vertical:absolute;mso-position-vertical-relative:text;mso-width-percent:0;mso-height-percent:0;mso-width-relative:margin;mso-height-relative:margin;v-text-anchor:middle" arcsize="10923f" o:gfxdata="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" fillcolor="#5b9bd5 [3204]" strokecolor="#1f4d78 [1604]" strokeweight="1pt">
+                <v:stroke joinstyle="miter"/>
+                <v:textbox>
+                  <w:txbxContent>
+                    <w:p>
+                      <w:pPr>
+                        <w:jc w:val="center"/>
+                      </w:pPr>
+                      <w:r>
+                        <w:t>Device Driver</w:t>
+                      </w:r>
+                    </w:p>
+                  </w:txbxContent>
+                </v:textbox>
+              </v:roundrect>
+            </w:pict>
+          </mc:Fallback>
+        </mc:AlternateContent>
+      </w:r>
+      <w:r>
+        <mc:AlternateContent>
+          <mc:Choice Requires="wps">
+            <w:drawing>
+              <wp:anchor distT="0" distB="0" distL="114300" distR="114300" simplePos="0" relativeHeight="251706368" behindDoc="0" locked="0" layoutInCell="1" allowOverlap="1" wp14:anchorId="42C2F92A" wp14:editId="4CDD9DC5">
+                <wp:simplePos x="0" y="0"/>
+                <wp:positionH relativeFrom="column">
+                  <wp:posOffset>3095625</wp:posOffset>
+                </wp:positionH>
+                <wp:positionV relativeFrom="paragraph">
+                  <wp:posOffset>579755</wp:posOffset>
+                </wp:positionV>
+                <wp:extent cx="752475" cy="504825"/>
+                <wp:effectExtent l="0" t="0" r="28575" b="28575"/>
+                <wp:wrapNone/>
+                <wp:docPr id="208" name="Rounded Rectangle 208"/>
+                <wp:cNvGraphicFramePr/>
+                <a:graphic xmlns:a="http://schemas.openxmlformats.org/drawingml/2006/main">
+                  <a:graphicData uri="http://schemas.microsoft.com/office/word/2010/wordprocessingShape">
+                    <wps:wsp>
+                      <wps:cNvSpPr/>
+                      <wps:spPr>
+                        <a:xfrm>
+                          <a:off x="0" y="0"/>
+                          <a:ext cx="752475" cy="504825"/>
+                        </a:xfrm>
+                        <a:prstGeom prst="roundRect">
+                          <a:avLst/>
+                        </a:prstGeom>
+                      </wps:spPr>
+                      <wps:style>
+                        <a:lnRef idx="2">
+                          <a:schemeClr val="accent1">
+                            <a:shade val="50000"/>
+                          </a:schemeClr>
+                        </a:lnRef>
+                        <a:fillRef idx="1">
+                          <a:schemeClr val="accent1"/>
+                        </a:fillRef>
+                        <a:effectRef idx="0">
+                          <a:schemeClr val="accent1"/>
+                        </a:effectRef>
+                        <a:fontRef idx="minor">
+                          <a:schemeClr val="lt1"/>
+                        </a:fontRef>
+                      </wps:style>
+                      <wps:txbx>
+                        <w:txbxContent>
+                          <w:p>
+                            <w:pPr>
+                              <w:jc w:val="center"/>
+                            </w:pPr>
+                            <w:r>
+                              <w:t>Device Driver</w:t>
+                            </w:r>
+                          </w:p>
+                        </w:txbxContent>
+                      </wps:txbx>
+                      <wps:bodyPr rot="0" spcFirstLastPara="0" vertOverflow="overflow" horzOverflow="overflow" vert="horz" wrap="square" lIns="91440" tIns="45720" rIns="91440" bIns="45720" numCol="1" spcCol="0" rtlCol="0" fromWordArt="0" anchor="ctr" anchorCtr="0" forceAA="0" compatLnSpc="1">
+                        <a:prstTxWarp prst="textNoShape">
+                          <a:avLst/>
+                        </a:prstTxWarp>
+                        <a:noAutofit/>
+                      </wps:bodyPr>
+                    </wps:wsp>
+                  </a:graphicData>
+                </a:graphic>
+                <wp14:sizeRelH relativeFrom="margin">
+                  <wp14:pctWidth>0</wp14:pctWidth>
+                </wp14:sizeRelH>
+                <wp14:sizeRelV relativeFrom="margin">
+                  <wp14:pctHeight>0</wp14:pctHeight>
+                </wp14:sizeRelV>
+              </wp:anchor>
+            </w:drawing>
+          </mc:Choice>
+          <mc:Fallback>
+            <w:pict>
+              <v:roundrect w14:anchorId="42C2F92A" id="Rounded Rectangle 208" o:spid="_x0000_s1049" style="position:absolute;margin-left:243.75pt;margin-top:45.65pt;width:59.25pt;height:39.75pt;z-index:251706368;visibility:visible;mso-wrap-style:square;mso-width-percent:0;mso-height-percent:0;mso-wrap-distance-left:9pt;mso-wrap-distance-top:0;mso-wrap-distance-right:9pt;mso-wrap-distance-bottom:0;mso-position-horizontal:absolute;mso-position-horizontal-relative:text;mso-position-vertical:absolute;mso-position-vertical-relative:text;mso-width-percent:0;mso-height-percent:0;mso-width-relative:margin;mso-height-relative:margin;v-text-anchor:middle" arcsize="10923f" o:gfxdata="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" fillcolor="#5b9bd5 [3204]" strokecolor="#1f4d78 [1604]" strokeweight="1pt">
+                <v:stroke joinstyle="miter"/>
+                <v:textbox>
+                  <w:txbxContent>
+                    <w:p>
+                      <w:pPr>
+                        <w:jc w:val="center"/>
+                      </w:pPr>
+                      <w:r>
+                        <w:t>Device Driver</w:t>
+                      </w:r>
+                    </w:p>
+                  </w:txbxContent>
+                </v:textbox>
+              </v:roundrect>
+            </w:pict>
+          </mc:Fallback>
+        </mc:AlternateContent>
+      </w:r>
+      <w:r>
+        <mc:AlternateContent>
+          <mc:Choice Requires="wps">
+            <w:drawing>
+              <wp:anchor distT="0" distB="0" distL="114300" distR="114300" simplePos="0" relativeHeight="251702272" behindDoc="0" locked="0" layoutInCell="1" allowOverlap="1" wp14:anchorId="6CFA5C6A" wp14:editId="5BB84425">
+                <wp:simplePos x="0" y="0"/>
+                <wp:positionH relativeFrom="column">
+                  <wp:posOffset>3105150</wp:posOffset>
+                </wp:positionH>
+                <wp:positionV relativeFrom="paragraph">
+                  <wp:posOffset>8255</wp:posOffset>
+                </wp:positionV>
+                <wp:extent cx="752475" cy="504825"/>
+                <wp:effectExtent l="0" t="0" r="28575" b="28575"/>
+                <wp:wrapNone/>
+                <wp:docPr id="209" name="Rounded Rectangle 209"/>
+                <wp:cNvGraphicFramePr/>
+                <a:graphic xmlns:a="http://schemas.openxmlformats.org/drawingml/2006/main">
+                  <a:graphicData uri="http://schemas.microsoft.com/office/word/2010/wordprocessingShape">
+                    <wps:wsp>
+                      <wps:cNvSpPr/>
+                      <wps:spPr>
+                        <a:xfrm>
+                          <a:off x="0" y="0"/>
+                          <a:ext cx="752475" cy="504825"/>
+                        </a:xfrm>
+                        <a:prstGeom prst="roundRect">
+                          <a:avLst/>
+                        </a:prstGeom>
+                      </wps:spPr>
+                      <wps:style>
+                        <a:lnRef idx="2">
+                          <a:schemeClr val="accent1">
+                            <a:shade val="50000"/>
+                          </a:schemeClr>
+                        </a:lnRef>
+                        <a:fillRef idx="1">
+                          <a:schemeClr val="accent1"/>
+                        </a:fillRef>
+                        <a:effectRef idx="0">
+                          <a:schemeClr val="accent1"/>
+                        </a:effectRef>
+                        <a:fontRef idx="minor">
+                          <a:schemeClr val="lt1"/>
+                        </a:fontRef>
+                      </wps:style>
+                      <wps:txbx>
+                        <w:txbxContent>
+                          <w:p>
+                            <w:pPr>
+                              <w:jc w:val="center"/>
+                            </w:pPr>
+                            <w:r>
+                              <w:t>Device Driver</w:t>
+                            </w:r>
+                          </w:p>
+                        </w:txbxContent>
+                      </wps:txbx>
+                      <wps:bodyPr rot="0" spcFirstLastPara="0" vertOverflow="overflow" horzOverflow="overflow" vert="horz" wrap="square" lIns="91440" tIns="45720" rIns="91440" bIns="45720" numCol="1" spcCol="0" rtlCol="0" fromWordArt="0" anchor="ctr" anchorCtr="0" forceAA="0" compatLnSpc="1">
+                        <a:prstTxWarp prst="textNoShape">
+                          <a:avLst/>
+                        </a:prstTxWarp>
+                        <a:noAutofit/>
+                      </wps:bodyPr>
+                    </wps:wsp>
+                  </a:graphicData>
+                </a:graphic>
+                <wp14:sizeRelH relativeFrom="margin">
+                  <wp14:pctWidth>0</wp14:pctWidth>
+                </wp14:sizeRelH>
+                <wp14:sizeRelV relativeFrom="margin">
+                  <wp14:pctHeight>0</wp14:pctHeight>
+                </wp14:sizeRelV>
+              </wp:anchor>
+            </w:drawing>
+          </mc:Choice>
+          <mc:Fallback>
+            <w:pict>
+              <v:roundrect w14:anchorId="6CFA5C6A" id="Rounded Rectangle 209" o:spid="_x0000_s1050" style="position:absolute;margin-left:244.5pt;margin-top:.65pt;width:59.25pt;height:39.75pt;z-index:251702272;visibility:visible;mso-wrap-style:square;mso-width-percent:0;mso-height-percent:0;mso-wrap-distance-left:9pt;mso-wrap-distance-top:0;mso-wrap-distance-right:9pt;mso-wrap-distance-bottom:0;mso-position-horizontal:absolute;mso-position-horizontal-relative:text;mso-position-vertical:absolute;mso-position-vertical-relative:text;mso-width-percent:0;mso-height-percent:0;mso-width-relative:margin;mso-height-relative:margin;v-text-anchor:middle" arcsize="10923f" o:gfxdata="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" fillcolor="#5b9bd5 [3204]" strokecolor="#1f4d78 [1604]" strokeweight="1pt">
+                <v:stroke joinstyle="miter"/>
+                <v:textbox>
+                  <w:txbxContent>
+                    <w:p>
+                      <w:pPr>
+                        <w:jc w:val="center"/>
+                      </w:pPr>
+                      <w:r>
+                        <w:t>Device Driver</w:t>
+                      </w:r>
+                    </w:p>
+                  </w:txbxContent>
+                </v:textbox>
+              </v:roundrect>
+            </w:pict>
+          </mc:Fallback>
+        </mc:AlternateContent>
+      </w:r>
+      <w:r>
+        <w:rPr>
+          <w:noProof/>
+          <w:lang w:eastAsia="en-US"/>
+        </w:rPr>
+        <mc:AlternateContent>
+          <mc:Choice Requires="wps">
+            <w:drawing>
+              <wp:anchor distT="0" distB="0" distL="114300" distR="114300" simplePos="0" relativeHeight="251701248" behindDoc="0" locked="0" layoutInCell="1" allowOverlap="1" wp14:anchorId="471B202C" wp14:editId="76AE24ED">
+                <wp:simplePos x="0" y="0"/>
+                <wp:positionH relativeFrom="column">
+                  <wp:posOffset>57149</wp:posOffset>
+                </wp:positionH>
+                <wp:positionV relativeFrom="paragraph">
+                  <wp:posOffset>179705</wp:posOffset>
+                </wp:positionV>
+                <wp:extent cx="1800225" cy="1200150"/>
+                <wp:effectExtent l="0" t="0" r="28575" b="19050"/>
+                <wp:wrapNone/>
+                <wp:docPr id="210" name="Flowchart: Multidocument 210"/>
+                <wp:cNvGraphicFramePr/>
+                <a:graphic xmlns:a="http://schemas.openxmlformats.org/drawingml/2006/main">
+                  <a:graphicData uri="http://schemas.microsoft.com/office/word/2010/wordprocessingShape">
+                    <wps:wsp>
+                      <wps:cNvSpPr/>
+                      <wps:spPr>
+                        <a:xfrm>
+                          <a:off x="0" y="0"/>
+                          <a:ext cx="1800225" cy="1200150"/>
+                        </a:xfrm>
+                        <a:prstGeom prst="flowChartMultidocument">
+                          <a:avLst/>
+                        </a:prstGeom>
+                      </wps:spPr>
+                      <wps:style>
+                        <a:lnRef idx="2">
+                          <a:schemeClr val="accent1">
+                            <a:shade val="50000"/>
+                          </a:schemeClr>
+                        </a:lnRef>
+                        <a:fillRef idx="1">
+                          <a:schemeClr val="accent1"/>
+                        </a:fillRef>
+                        <a:effectRef idx="0">
+                          <a:schemeClr val="accent1"/>
+                        </a:effectRef>
+                        <a:fontRef idx="minor">
+                          <a:schemeClr val="lt1"/>
+                        </a:fontRef>
+                      </wps:style>
+                      <wps:txbx>
+                        <w:txbxContent>
+                          <w:p>
+                            <w:pPr>
+                              <w:jc w:val="center"/>
+                            </w:pPr>
+                            <w:r>
+                              <w:t>External Equipment</w:t>
+                            </w:r>
+                          </w:p>
+                          <w:p>
+                            <w:pPr>
+                              <w:jc w:val="center"/>
+                            </w:pPr>
+                            <w:r>
+                              <w:t>(</w:t>
+                            </w:r>
+                            <w:proofErr w:type="gramStart"/>
+                            <w:r>
+                              <w:t>each</w:t>
+                            </w:r>
+                            <w:proofErr w:type="gramEnd"/>
+                            <w:r>
+                              <w:t xml:space="preserve"> with device controllers)</w:t>
+                            </w:r>
+                          </w:p>
+                        </w:txbxContent>
+                      </wps:txbx>
+                      <wps:bodyPr rot="0" spcFirstLastPara="0" vertOverflow="overflow" horzOverflow="overflow" vert="horz" wrap="square" lIns="91440" tIns="45720" rIns="91440" bIns="45720" numCol="1" spcCol="0" rtlCol="0" fromWordArt="0" anchor="ctr" anchorCtr="0" forceAA="0" compatLnSpc="1">
+                        <a:prstTxWarp prst="textNoShape">
+                          <a:avLst/>
+                        </a:prstTxWarp>
+                        <a:noAutofit/>
+                      </wps:bodyPr>
+                    </wps:wsp>
+                  </a:graphicData>
+                </a:graphic>
+                <wp14:sizeRelH relativeFrom="margin">
+                  <wp14:pctWidth>0</wp14:pctWidth>
+                </wp14:sizeRelH>
+                <wp14:sizeRelV relativeFrom="margin">
+                  <wp14:pctHeight>0</wp14:pctHeight>
+                </wp14:sizeRelV>
+              </wp:anchor>
+            </w:drawing>
+          </mc:Choice>
+          <mc:Fallback>
+            <w:pict>
+              <v:shape w14:anchorId="471B202C" id="Flowchart: Multidocument 210" o:spid="_x0000_s1051" type="#_x0000_t115" style="position:absolute;margin-left:4.5pt;margin-top:14.15pt;width:141.75pt;height:94.5pt;z-index:251701248;visibility:visible;mso-wrap-style:square;mso-width-percent:0;mso-height-percent:0;mso-wrap-distance-left:9pt;mso-wrap-distance-top:0;mso-wrap-distance-right:9pt;mso-wrap-distance-bottom:0;mso-position-horizontal:absolute;mso-position-horizontal-relative:text;mso-position-vertical:absolute;mso-position-vertical-relative:text;mso-width-percent:0;mso-height-percent:0;mso-width-relative:margin;mso-height-relative:margin;v-text-anchor:middle" o:gfxdata="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" fillcolor="#5b9bd5 [3204]" strokecolor="#1f4d78 [1604]" strokeweight="1pt">
+                <v:textbox>
+                  <w:txbxContent>
+                    <w:p>
+                      <w:pPr>
+                        <w:jc w:val="center"/>
+                      </w:pPr>
+                      <w:r>
+                        <w:t>External Equipment</w:t>
+                      </w:r>
+                    </w:p>
+                    <w:p>
+                      <w:pPr>
+                        <w:jc w:val="center"/>
+                      </w:pPr>
+                      <w:r>
+                        <w:t>(</w:t>
+                      </w:r>
+                      <w:proofErr w:type="gramStart"/>
+                      <w:r>
+                        <w:t>each</w:t>
+                      </w:r>
+                      <w:proofErr w:type="gramEnd"/>
+                      <w:r>
+                        <w:t xml:space="preserve"> with device controllers)</w:t>
+                      </w:r>
+                    </w:p>
+                  </w:txbxContent>
+                </v:textbox>
+              </v:shape>
+            </w:pict>
+          </mc:Fallback>
+        </mc:AlternateContent>
+      </w:r>
+      <w:r>
+        <w:t xml:space="preserve"> </w:t>
+      </w:r>
+    </w:p>
+    <w:p/>
+    <w:p>
+      <w:r>
+        <mc:AlternateContent>
+          <mc:Choice Requires="wps">
+            <w:drawing>
+              <wp:anchor distT="0" distB="0" distL="114300" distR="114300" simplePos="0" relativeHeight="251721728" behindDoc="0" locked="0" layoutInCell="1" allowOverlap="1" wp14:anchorId="77AEAAC9" wp14:editId="02DAEB1E">
+                <wp:simplePos x="0" y="0"/>
+                <wp:positionH relativeFrom="column">
+                  <wp:posOffset>3886200</wp:posOffset>
+                </wp:positionH>
+                <wp:positionV relativeFrom="paragraph">
+                  <wp:posOffset>5080</wp:posOffset>
+                </wp:positionV>
+                <wp:extent cx="466725" cy="102235"/>
+                <wp:effectExtent l="0" t="0" r="66675" b="69215"/>
+                <wp:wrapNone/>
+                <wp:docPr id="220" name="Straight Arrow Connector 220"/>
+                <wp:cNvGraphicFramePr/>
+                <a:graphic xmlns:a="http://schemas.openxmlformats.org/drawingml/2006/main">
+                  <a:graphicData uri="http://schemas.microsoft.com/office/word/2010/wordprocessingShape">
+                    <wps:wsp>
+                      <wps:cNvCnPr/>
+                      <wps:spPr>
+                        <a:xfrm>
+                          <a:off x="0" y="0"/>
+                          <a:ext cx="466725" cy="102235"/>
+                        </a:xfrm>
+                        <a:prstGeom prst="straightConnector1">
+                          <a:avLst/>
+                        </a:prstGeom>
+                        <a:ln>
+                          <a:tailEnd type="triangle"/>
+                        </a:ln>
+                      </wps:spPr>
+                      <wps:style>
+                        <a:lnRef idx="1">
+                          <a:schemeClr val="accent1"/>
+                        </a:lnRef>
+                        <a:fillRef idx="0">
+                          <a:schemeClr val="accent1"/>
+                        </a:fillRef>
+                        <a:effectRef idx="0">
+                          <a:schemeClr val="accent1"/>
+                        </a:effectRef>
+                        <a:fontRef idx="minor">
+                          <a:schemeClr val="tx1"/>
+                        </a:fontRef>
+                      </wps:style>
+                      <wps:bodyPr/>
+                    </wps:wsp>
+                  </a:graphicData>
+                </a:graphic>
+              </wp:anchor>
+            </w:drawing>
+          </mc:Choice>
+          <mc:Fallback>
+            <w:pict>
+              <v:shape w14:anchorId="21A622CA" id="Straight Arrow Connector 220" o:spid="_x0000_s1026" type="#_x0000_t32" style="position:absolute;margin-left:306pt;margin-top:.4pt;width:36.75pt;height:8.05pt;z-index:251721728;visibility:visible;mso-wrap-style:square;mso-wrap-distance-left:9pt;mso-wrap-distance-top:0;mso-wrap-distance-right:9pt;mso-wrap-distance-bottom:0;mso-position-horizontal:absolute;mso-position-horizontal-relative:text;mso-position-vertical:absolute;mso-position-vertical-relative:text" o:gfxdata="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" strokecolor="#5b9bd5 [3204]" strokeweight=".5pt">
+                <v:stroke endarrow="block" joinstyle="miter"/>
+              </v:shape>
+            </w:pict>
+          </mc:Fallback>
+        </mc:AlternateContent>
+      </w:r>
+      <w:r>
+        <mc:AlternateContent>
+          <mc:Choice Requires="wps">
+            <w:drawing>
+              <wp:anchor distT="0" distB="0" distL="114300" distR="114300" simplePos="0" relativeHeight="251722752" behindDoc="0" locked="0" layoutInCell="1" allowOverlap="1" wp14:anchorId="2ECEF112" wp14:editId="5403055F">
+                <wp:simplePos x="0" y="0"/>
+                <wp:positionH relativeFrom="column">
+                  <wp:posOffset>3867150</wp:posOffset>
+                </wp:positionH>
+                <wp:positionV relativeFrom="paragraph">
+                  <wp:posOffset>347345</wp:posOffset>
+                </wp:positionV>
+                <wp:extent cx="476250" cy="297815"/>
+                <wp:effectExtent l="0" t="38100" r="57150" b="26035"/>
+                <wp:wrapNone/>
+                <wp:docPr id="221" name="Straight Arrow Connector 221"/>
+                <wp:cNvGraphicFramePr/>
+                <a:graphic xmlns:a="http://schemas.openxmlformats.org/drawingml/2006/main">
+                  <a:graphicData uri="http://schemas.microsoft.com/office/word/2010/wordprocessingShape">
+                    <wps:wsp>
+                      <wps:cNvCnPr/>
+                      <wps:spPr>
+                        <a:xfrm flipV="1">
+                          <a:off x="0" y="0"/>
+                          <a:ext cx="476250" cy="297815"/>
+                        </a:xfrm>
+                        <a:prstGeom prst="straightConnector1">
+                          <a:avLst/>
+                        </a:prstGeom>
+                        <a:ln>
+                          <a:tailEnd type="triangle"/>
+                        </a:ln>
+                      </wps:spPr>
+                      <wps:style>
+                        <a:lnRef idx="1">
+                          <a:schemeClr val="accent1"/>
+                        </a:lnRef>
+                        <a:fillRef idx="0">
+                          <a:schemeClr val="accent1"/>
+                        </a:fillRef>
+                        <a:effectRef idx="0">
+                          <a:schemeClr val="accent1"/>
+                        </a:effectRef>
+                        <a:fontRef idx="minor">
+                          <a:schemeClr val="tx1"/>
+                        </a:fontRef>
+                      </wps:style>
+                      <wps:bodyPr/>
+                    </wps:wsp>
+                  </a:graphicData>
+                </a:graphic>
+                <wp14:sizeRelH relativeFrom="margin">
+                  <wp14:pctWidth>0</wp14:pctWidth>
+                </wp14:sizeRelH>
+                <wp14:sizeRelV relativeFrom="margin">
+                  <wp14:pctHeight>0</wp14:pctHeight>
+                </wp14:sizeRelV>
+              </wp:anchor>
+            </w:drawing>
+          </mc:Choice>
+          <mc:Fallback>
+            <w:pict>
+              <v:shape w14:anchorId="6F56E13C" id="Straight Arrow Connector 221" o:spid="_x0000_s1026" type="#_x0000_t32" style="position:absolute;margin-left:304.5pt;margin-top:27.35pt;width:37.5pt;height:23.45pt;flip:y;z-index:251722752;visibility:visible;mso-wrap-style:square;mso-width-percent:0;mso-height-percent:0;mso-wrap-distance-left:9pt;mso-wrap-distance-top:0;mso-wrap-distance-right:9pt;mso-wrap-distance-bottom:0;mso-position-horizontal:absolute;mso-position-horizontal-relative:text;mso-position-vertical:absolute;mso-position-vertical-relative:text;mso-width-percent:0;mso-height-percent:0;mso-width-relative:margin;mso-height-relative:margin" o:gfxdata="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" strokecolor="#5b9bd5 [3204]" strokeweight=".5pt">
+                <v:stroke endarrow="block" joinstyle="miter"/>
+              </v:shape>
+            </w:pict>
+          </mc:Fallback>
+        </mc:AlternateContent>
+      </w:r>
+    </w:p>
+    <w:p/>
+    <w:p>
+      <w:r>
+        <mc:AlternateContent>
+          <mc:Choice Requires="wps">
+            <w:drawing>
+              <wp:anchor distT="0" distB="0" distL="114300" distR="114300" simplePos="0" relativeHeight="251724800" behindDoc="0" locked="0" layoutInCell="1" allowOverlap="1" wp14:anchorId="4923E7C9" wp14:editId="017FE97C">
+                <wp:simplePos x="0" y="0"/>
+                <wp:positionH relativeFrom="column">
+                  <wp:posOffset>3876675</wp:posOffset>
+                </wp:positionH>
+                <wp:positionV relativeFrom="paragraph">
+                  <wp:posOffset>59690</wp:posOffset>
+                </wp:positionV>
+                <wp:extent cx="1133475" cy="1314450"/>
+                <wp:effectExtent l="38100" t="0" r="28575" b="57150"/>
+                <wp:wrapNone/>
+                <wp:docPr id="223" name="Straight Arrow Connector 223"/>
+                <wp:cNvGraphicFramePr/>
+                <a:graphic xmlns:a="http://schemas.openxmlformats.org/drawingml/2006/main">
+                  <a:graphicData uri="http://schemas.microsoft.com/office/word/2010/wordprocessingShape">
+                    <wps:wsp>
+                      <wps:cNvCnPr/>
+                      <wps:spPr>
+                        <a:xfrm flipH="1">
+                          <a:off x="0" y="0"/>
+                          <a:ext cx="1133475" cy="1314450"/>
+                        </a:xfrm>
+                        <a:prstGeom prst="straightConnector1">
+                          <a:avLst/>
+                        </a:prstGeom>
+                        <a:ln>
+                          <a:tailEnd type="triangle"/>
+                        </a:ln>
+                      </wps:spPr>
+                      <wps:style>
+                        <a:lnRef idx="1">
+                          <a:schemeClr val="accent1"/>
+                        </a:lnRef>
+                        <a:fillRef idx="0">
+                          <a:schemeClr val="accent1"/>
+                        </a:fillRef>
+                        <a:effectRef idx="0">
+                          <a:schemeClr val="accent1"/>
+                        </a:effectRef>
+                        <a:fontRef idx="minor">
+                          <a:schemeClr val="tx1"/>
+                        </a:fontRef>
+                      </wps:style>
+                      <wps:bodyPr/>
+                    </wps:wsp>
+                  </a:graphicData>
+                </a:graphic>
+                <wp14:sizeRelH relativeFrom="margin">
+                  <wp14:pctWidth>0</wp14:pctWidth>
+                </wp14:sizeRelH>
+                <wp14:sizeRelV relativeFrom="margin">
+                  <wp14:pctHeight>0</wp14:pctHeight>
+                </wp14:sizeRelV>
+              </wp:anchor>
+            </w:drawing>
+          </mc:Choice>
+          <mc:Fallback>
+            <w:pict>
+              <v:shape w14:anchorId="253B21DE" id="Straight Arrow Connector 223" o:spid="_x0000_s1026" type="#_x0000_t32" style="position:absolute;margin-left:305.25pt;margin-top:4.7pt;width:89.25pt;height:103.5pt;flip:x;z-index:251724800;visibility:visible;mso-wrap-style:square;mso-width-percent:0;mso-height-percent:0;mso-wrap-distance-left:9pt;mso-wrap-distance-top:0;mso-wrap-distance-right:9pt;mso-wrap-distance-bottom:0;mso-position-horizontal:absolute;mso-position-horizontal-relative:text;mso-position-vertical:absolute;mso-position-vertical-relative:text;mso-width-percent:0;mso-height-percent:0;mso-width-relative:margin;mso-height-relative:margin" o:gfxdata="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" strokecolor="#5b9bd5 [3204]" strokeweight=".5pt">
+                <v:stroke endarrow="block" joinstyle="miter"/>
+              </v:shape>
+            </w:pict>
+          </mc:Fallback>
+        </mc:AlternateContent>
+      </w:r>
+      <w:r>
+        <mc:AlternateContent>
+          <mc:Choice Requires="wps">
+            <w:drawing>
+              <wp:anchor distT="0" distB="0" distL="114300" distR="114300" simplePos="0" relativeHeight="251723776" behindDoc="0" locked="0" layoutInCell="1" allowOverlap="1" wp14:anchorId="66EEA63A" wp14:editId="6C6BDC5B">
+                <wp:simplePos x="0" y="0"/>
+                <wp:positionH relativeFrom="column">
+                  <wp:posOffset>3886200</wp:posOffset>
+                </wp:positionH>
+                <wp:positionV relativeFrom="paragraph">
+                  <wp:posOffset>40640</wp:posOffset>
+                </wp:positionV>
+                <wp:extent cx="685800" cy="800100"/>
+                <wp:effectExtent l="0" t="38100" r="57150" b="19050"/>
+                <wp:wrapNone/>
+                <wp:docPr id="222" name="Straight Arrow Connector 222"/>
+                <wp:cNvGraphicFramePr/>
+                <a:graphic xmlns:a="http://schemas.openxmlformats.org/drawingml/2006/main">
+                  <a:graphicData uri="http://schemas.microsoft.com/office/word/2010/wordprocessingShape">
+                    <wps:wsp>
+                      <wps:cNvCnPr/>
+                      <wps:spPr>
+                        <a:xfrm flipV="1">
+                          <a:off x="0" y="0"/>
+                          <a:ext cx="685800" cy="800100"/>
+                        </a:xfrm>
+                        <a:prstGeom prst="straightConnector1">
+                          <a:avLst/>
+                        </a:prstGeom>
+                        <a:ln>
+                          <a:tailEnd type="triangle"/>
+                        </a:ln>
+                      </wps:spPr>
+                      <wps:style>
+                        <a:lnRef idx="1">
+                          <a:schemeClr val="accent1"/>
+                        </a:lnRef>
+                        <a:fillRef idx="0">
+                          <a:schemeClr val="accent1"/>
+                        </a:fillRef>
+                        <a:effectRef idx="0">
+                          <a:schemeClr val="accent1"/>
+                        </a:effectRef>
+                        <a:fontRef idx="minor">
+                          <a:schemeClr val="tx1"/>
+                        </a:fontRef>
+                      </wps:style>
+                      <wps:bodyPr/>
+                    </wps:wsp>
+                  </a:graphicData>
+                </a:graphic>
+                <wp14:sizeRelH relativeFrom="margin">
+                  <wp14:pctWidth>0</wp14:pctWidth>
+                </wp14:sizeRelH>
+                <wp14:sizeRelV relativeFrom="margin">
+                  <wp14:pctHeight>0</wp14:pctHeight>
+                </wp14:sizeRelV>
+              </wp:anchor>
+            </w:drawing>
+          </mc:Choice>
+          <mc:Fallback>
+            <w:pict>
+              <v:shape w14:anchorId="2315169D" id="Straight Arrow Connector 222" o:spid="_x0000_s1026" type="#_x0000_t32" style="position:absolute;margin-left:306pt;margin-top:3.2pt;width:54pt;height:63pt;flip:y;z-index:251723776;visibility:visible;mso-wrap-style:square;mso-width-percent:0;mso-height-percent:0;mso-wrap-distance-left:9pt;mso-wrap-distance-top:0;mso-wrap-distance-right:9pt;mso-wrap-distance-bottom:0;mso-position-horizontal:absolute;mso-position-horizontal-relative:text;mso-position-vertical:absolute;mso-position-vertical-relative:text;mso-width-percent:0;mso-height-percent:0;mso-width-relative:margin;mso-height-relative:margin" o:gfxdata="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" strokecolor="#5b9bd5 [3204]" strokeweight=".5pt">
+                <v:stroke endarrow="block" joinstyle="miter"/>
+              </v:shape>
+            </w:pict>
+          </mc:Fallback>
+        </mc:AlternateContent>
+      </w:r>
+    </w:p>
+    <w:p/>
+    <w:p/>
+    <w:p/>
+    <w:p/>
+    <w:p/>
+    <w:p/>
+    <w:p/>
+    <w:p/>
+    <w:p/>
+    <w:p/>
+    <w:p/>
+    <w:p/>
+    <w:p>
+      <w:r>
+        <w:t>After new computer, with same device drivers</w:t>
+      </w:r>
+    </w:p>
+    <w:p/>
+    <w:p>
+      <w:r>
+        <w:t>The combination of device drivers and device controllers abstract away the need for the equipment to “care” about the OS they’re sending and receiving data to/from.</w:t>
+      </w:r>
+      <w:bookmarkStart w:id="0" w:name="_GoBack"/>
+      <w:bookmarkEnd w:id="0"/>
     </w:p>
     <w:sectPr>
       <w:headerReference w:type="default" r:id="rId26"/>
@@ -2269,7 +5879,7 @@
         <w:rStyle w:val="PageNumber"/>
         <w:noProof/>
       </w:rPr>
-      <w:t>8</w:t>
+      <w:t>9</w:t>
     </w:r>
     <w:r>
       <w:rPr>
@@ -6526,23 +10136,23 @@
     <dgm:cxn modelId="{59FEAE58-9E10-4EB8-98A3-A0AEE4076623}" srcId="{BE814F2A-5C45-4D61-8A13-8B0B0470EEE8}" destId="{43C970B1-330A-4ACB-88FF-B8333510604F}" srcOrd="1" destOrd="0" parTransId="{CF34B1A5-B8DB-4795-9BD2-B0ADEBF741DD}" sibTransId="{879C9944-E7D6-4179-A398-76F151A1848C}"/>
     <dgm:cxn modelId="{FF78D891-7B9E-4F5C-B263-0A052BD66D41}" srcId="{BE814F2A-5C45-4D61-8A13-8B0B0470EEE8}" destId="{5436806A-E086-4382-910F-2DEB68627DF5}" srcOrd="0" destOrd="0" parTransId="{59480033-6F4E-4502-8DFC-283666514C4E}" sibTransId="{C9CDD9C4-7A97-4159-BCF5-214E2147BD1A}"/>
     <dgm:cxn modelId="{716162F2-6679-49A4-ADFA-36AB338951A5}" srcId="{5436806A-E086-4382-910F-2DEB68627DF5}" destId="{DED62015-D9C5-4ED9-9068-0F3221A54F50}" srcOrd="1" destOrd="0" parTransId="{DD40F515-FE49-41AE-903F-675016F41DF4}" sibTransId="{787C2C41-4B7E-4E89-AC8D-6BEADFC351F5}"/>
-    <dgm:cxn modelId="{3491CF52-7544-43A2-A4CA-98D2459CE11C}" type="presOf" srcId="{5436806A-E086-4382-910F-2DEB68627DF5}" destId="{F174A7B9-6A73-4D58-8DF1-359EB37FD1BD}" srcOrd="0" destOrd="0" presId="urn:microsoft.com/office/officeart/2005/8/layout/vList6"/>
     <dgm:cxn modelId="{6B3B1311-0BC9-40D9-BBB3-996098EDA6C5}" srcId="{43C970B1-330A-4ACB-88FF-B8333510604F}" destId="{9D2BA6CD-B8DB-40C4-9125-A8882150D5AD}" srcOrd="1" destOrd="0" parTransId="{01DFF280-B029-4BD0-9460-3479143F4CBC}" sibTransId="{9F709E09-0A80-4278-B13C-5543FCD871E2}"/>
-    <dgm:cxn modelId="{7B42080F-06B1-4492-87BC-618721E67525}" type="presOf" srcId="{BE814F2A-5C45-4D61-8A13-8B0B0470EEE8}" destId="{DDF770A0-B11A-4893-9C71-BB5F3544B950}" srcOrd="0" destOrd="0" presId="urn:microsoft.com/office/officeart/2005/8/layout/vList6"/>
-    <dgm:cxn modelId="{D70ACAF6-56B8-4CB6-88DA-AF8CAAA5A295}" type="presOf" srcId="{BB122B7F-EE7B-4D80-876D-80F1BDD957F3}" destId="{9D01AA34-7C30-4C0A-AF87-8379F30450A2}" srcOrd="0" destOrd="0" presId="urn:microsoft.com/office/officeart/2005/8/layout/vList6"/>
-    <dgm:cxn modelId="{78799CCA-9E2C-45C9-9E8C-3079858A2757}" type="presOf" srcId="{D2D11CF8-D67C-4425-A8A1-D22DCCC940F9}" destId="{E6BF8138-DF21-4B8C-9DC6-0C11716EA577}" srcOrd="0" destOrd="0" presId="urn:microsoft.com/office/officeart/2005/8/layout/vList6"/>
-    <dgm:cxn modelId="{BDAD73FC-E4D6-4FE2-933D-7A1A4FB57AD8}" type="presOf" srcId="{43C970B1-330A-4ACB-88FF-B8333510604F}" destId="{6DCF08DE-213C-4B22-BA83-093673D6E792}" srcOrd="0" destOrd="0" presId="urn:microsoft.com/office/officeart/2005/8/layout/vList6"/>
+    <dgm:cxn modelId="{85C2F762-3D54-401C-80A8-6BE01784753C}" type="presOf" srcId="{BE814F2A-5C45-4D61-8A13-8B0B0470EEE8}" destId="{DDF770A0-B11A-4893-9C71-BB5F3544B950}" srcOrd="0" destOrd="0" presId="urn:microsoft.com/office/officeart/2005/8/layout/vList6"/>
+    <dgm:cxn modelId="{81D67579-6014-4160-B839-71C9D867F7C8}" type="presOf" srcId="{43C970B1-330A-4ACB-88FF-B8333510604F}" destId="{6DCF08DE-213C-4B22-BA83-093673D6E792}" srcOrd="0" destOrd="0" presId="urn:microsoft.com/office/officeart/2005/8/layout/vList6"/>
+    <dgm:cxn modelId="{2B575282-ED4B-4309-AB06-F9F3F6157FF4}" type="presOf" srcId="{DED62015-D9C5-4ED9-9068-0F3221A54F50}" destId="{E6BF8138-DF21-4B8C-9DC6-0C11716EA577}" srcOrd="0" destOrd="1" presId="urn:microsoft.com/office/officeart/2005/8/layout/vList6"/>
+    <dgm:cxn modelId="{7BD271D7-3A48-4AE5-8F90-644E26F2D76E}" type="presOf" srcId="{9D2BA6CD-B8DB-40C4-9125-A8882150D5AD}" destId="{9D01AA34-7C30-4C0A-AF87-8379F30450A2}" srcOrd="0" destOrd="1" presId="urn:microsoft.com/office/officeart/2005/8/layout/vList6"/>
+    <dgm:cxn modelId="{C4DEA82C-0E92-417C-821B-95814A586392}" type="presOf" srcId="{BB122B7F-EE7B-4D80-876D-80F1BDD957F3}" destId="{9D01AA34-7C30-4C0A-AF87-8379F30450A2}" srcOrd="0" destOrd="0" presId="urn:microsoft.com/office/officeart/2005/8/layout/vList6"/>
+    <dgm:cxn modelId="{2FEA5EFE-C2C6-4010-BF65-4032C5CAA1E0}" type="presOf" srcId="{5436806A-E086-4382-910F-2DEB68627DF5}" destId="{F174A7B9-6A73-4D58-8DF1-359EB37FD1BD}" srcOrd="0" destOrd="0" presId="urn:microsoft.com/office/officeart/2005/8/layout/vList6"/>
     <dgm:cxn modelId="{B6CAE615-BAC4-4D0A-B0FC-B9B055373D0E}" srcId="{5436806A-E086-4382-910F-2DEB68627DF5}" destId="{D2D11CF8-D67C-4425-A8A1-D22DCCC940F9}" srcOrd="0" destOrd="0" parTransId="{D7BFECBF-FE0F-48D2-A43B-5B81141C59E9}" sibTransId="{75CD6529-AA02-4EC2-9474-C705C937284D}"/>
-    <dgm:cxn modelId="{CB2E695E-9805-4CCA-8DBC-B0EACAA86A2E}" type="presOf" srcId="{DED62015-D9C5-4ED9-9068-0F3221A54F50}" destId="{E6BF8138-DF21-4B8C-9DC6-0C11716EA577}" srcOrd="0" destOrd="1" presId="urn:microsoft.com/office/officeart/2005/8/layout/vList6"/>
-    <dgm:cxn modelId="{8193565E-B1E5-40BB-B009-F5E1F741DA7B}" type="presOf" srcId="{9D2BA6CD-B8DB-40C4-9125-A8882150D5AD}" destId="{9D01AA34-7C30-4C0A-AF87-8379F30450A2}" srcOrd="0" destOrd="1" presId="urn:microsoft.com/office/officeart/2005/8/layout/vList6"/>
+    <dgm:cxn modelId="{6591E016-7304-43A2-A428-A59CD796E3E0}" type="presOf" srcId="{D2D11CF8-D67C-4425-A8A1-D22DCCC940F9}" destId="{E6BF8138-DF21-4B8C-9DC6-0C11716EA577}" srcOrd="0" destOrd="0" presId="urn:microsoft.com/office/officeart/2005/8/layout/vList6"/>
     <dgm:cxn modelId="{EF757803-53D1-4EA6-A45A-E99DC33F8F2A}" srcId="{43C970B1-330A-4ACB-88FF-B8333510604F}" destId="{BB122B7F-EE7B-4D80-876D-80F1BDD957F3}" srcOrd="0" destOrd="0" parTransId="{7A1579D0-8EC5-4BA1-89BA-43D551D2B66B}" sibTransId="{965D0A6A-9534-418C-92AD-912C3C4922BC}"/>
-    <dgm:cxn modelId="{2A55F428-BE88-465F-BD7C-6270C8334CE7}" type="presParOf" srcId="{DDF770A0-B11A-4893-9C71-BB5F3544B950}" destId="{2B83E07F-13B9-402C-990F-73D26E73BCB8}" srcOrd="0" destOrd="0" presId="urn:microsoft.com/office/officeart/2005/8/layout/vList6"/>
-    <dgm:cxn modelId="{78B1BCC3-FC04-430D-B6C9-2BB1E39E50B8}" type="presParOf" srcId="{2B83E07F-13B9-402C-990F-73D26E73BCB8}" destId="{F174A7B9-6A73-4D58-8DF1-359EB37FD1BD}" srcOrd="0" destOrd="0" presId="urn:microsoft.com/office/officeart/2005/8/layout/vList6"/>
-    <dgm:cxn modelId="{EFA3D3E1-4859-4C46-98AD-EFE0C489942B}" type="presParOf" srcId="{2B83E07F-13B9-402C-990F-73D26E73BCB8}" destId="{E6BF8138-DF21-4B8C-9DC6-0C11716EA577}" srcOrd="1" destOrd="0" presId="urn:microsoft.com/office/officeart/2005/8/layout/vList6"/>
-    <dgm:cxn modelId="{2DF03B7D-34AA-419D-A9EB-38C350688768}" type="presParOf" srcId="{DDF770A0-B11A-4893-9C71-BB5F3544B950}" destId="{E50E43E9-9604-41F0-AED5-4F01DB3625AD}" srcOrd="1" destOrd="0" presId="urn:microsoft.com/office/officeart/2005/8/layout/vList6"/>
-    <dgm:cxn modelId="{435DFD27-6309-4690-BAEC-C604605CD152}" type="presParOf" srcId="{DDF770A0-B11A-4893-9C71-BB5F3544B950}" destId="{4FE7FE1A-30DE-4BE7-A142-8187713A31D4}" srcOrd="2" destOrd="0" presId="urn:microsoft.com/office/officeart/2005/8/layout/vList6"/>
-    <dgm:cxn modelId="{5FE223B4-0862-439E-934C-8706073EF9B7}" type="presParOf" srcId="{4FE7FE1A-30DE-4BE7-A142-8187713A31D4}" destId="{6DCF08DE-213C-4B22-BA83-093673D6E792}" srcOrd="0" destOrd="0" presId="urn:microsoft.com/office/officeart/2005/8/layout/vList6"/>
-    <dgm:cxn modelId="{90E38B98-345D-4A70-B8C6-CC0CCCE39A0A}" type="presParOf" srcId="{4FE7FE1A-30DE-4BE7-A142-8187713A31D4}" destId="{9D01AA34-7C30-4C0A-AF87-8379F30450A2}" srcOrd="1" destOrd="0" presId="urn:microsoft.com/office/officeart/2005/8/layout/vList6"/>
+    <dgm:cxn modelId="{A19C4D6C-8015-4C3F-98A2-8665EA9701E3}" type="presParOf" srcId="{DDF770A0-B11A-4893-9C71-BB5F3544B950}" destId="{2B83E07F-13B9-402C-990F-73D26E73BCB8}" srcOrd="0" destOrd="0" presId="urn:microsoft.com/office/officeart/2005/8/layout/vList6"/>
+    <dgm:cxn modelId="{910B1A59-AA4C-4A66-AFC7-AC7833FFA4F4}" type="presParOf" srcId="{2B83E07F-13B9-402C-990F-73D26E73BCB8}" destId="{F174A7B9-6A73-4D58-8DF1-359EB37FD1BD}" srcOrd="0" destOrd="0" presId="urn:microsoft.com/office/officeart/2005/8/layout/vList6"/>
+    <dgm:cxn modelId="{C1D86AA3-9A03-4545-9535-D4244566EE1D}" type="presParOf" srcId="{2B83E07F-13B9-402C-990F-73D26E73BCB8}" destId="{E6BF8138-DF21-4B8C-9DC6-0C11716EA577}" srcOrd="1" destOrd="0" presId="urn:microsoft.com/office/officeart/2005/8/layout/vList6"/>
+    <dgm:cxn modelId="{70BCCC8B-E2FD-4904-83AB-C0ECBA396F6E}" type="presParOf" srcId="{DDF770A0-B11A-4893-9C71-BB5F3544B950}" destId="{E50E43E9-9604-41F0-AED5-4F01DB3625AD}" srcOrd="1" destOrd="0" presId="urn:microsoft.com/office/officeart/2005/8/layout/vList6"/>
+    <dgm:cxn modelId="{C7120CF6-D794-41D5-9399-B43979221894}" type="presParOf" srcId="{DDF770A0-B11A-4893-9C71-BB5F3544B950}" destId="{4FE7FE1A-30DE-4BE7-A142-8187713A31D4}" srcOrd="2" destOrd="0" presId="urn:microsoft.com/office/officeart/2005/8/layout/vList6"/>
+    <dgm:cxn modelId="{01AF77BB-CB8E-42B1-9B9E-E88072C69790}" type="presParOf" srcId="{4FE7FE1A-30DE-4BE7-A142-8187713A31D4}" destId="{6DCF08DE-213C-4B22-BA83-093673D6E792}" srcOrd="0" destOrd="0" presId="urn:microsoft.com/office/officeart/2005/8/layout/vList6"/>
+    <dgm:cxn modelId="{2FCBE5C2-6193-45DF-AC5C-C3034BBC17DA}" type="presParOf" srcId="{4FE7FE1A-30DE-4BE7-A142-8187713A31D4}" destId="{9D01AA34-7C30-4C0A-AF87-8379F30450A2}" srcOrd="1" destOrd="0" presId="urn:microsoft.com/office/officeart/2005/8/layout/vList6"/>
   </dgm:cxnLst>
   <dgm:bg/>
   <dgm:whole/>
@@ -6878,23 +10488,23 @@
     <dgm:cxn modelId="{59FEAE58-9E10-4EB8-98A3-A0AEE4076623}" srcId="{BE814F2A-5C45-4D61-8A13-8B0B0470EEE8}" destId="{43C970B1-330A-4ACB-88FF-B8333510604F}" srcOrd="1" destOrd="0" parTransId="{CF34B1A5-B8DB-4795-9BD2-B0ADEBF741DD}" sibTransId="{879C9944-E7D6-4179-A398-76F151A1848C}"/>
     <dgm:cxn modelId="{FF78D891-7B9E-4F5C-B263-0A052BD66D41}" srcId="{BE814F2A-5C45-4D61-8A13-8B0B0470EEE8}" destId="{5436806A-E086-4382-910F-2DEB68627DF5}" srcOrd="0" destOrd="0" parTransId="{59480033-6F4E-4502-8DFC-283666514C4E}" sibTransId="{C9CDD9C4-7A97-4159-BCF5-214E2147BD1A}"/>
     <dgm:cxn modelId="{3069965F-21D3-44BB-9CD7-7905D9BB9FF6}" srcId="{5436806A-E086-4382-910F-2DEB68627DF5}" destId="{750E5F66-6DC1-481D-B1DB-6842E5157F27}" srcOrd="1" destOrd="0" parTransId="{5A9DA218-DBF3-4BF9-91DC-1C351636FAB5}" sibTransId="{390FDD2B-9479-4273-8D9F-742FDDB20B70}"/>
-    <dgm:cxn modelId="{CCEBEC32-3B70-4827-B985-B95A1F12B3A6}" type="presOf" srcId="{750E5F66-6DC1-481D-B1DB-6842E5157F27}" destId="{E6BF8138-DF21-4B8C-9DC6-0C11716EA577}" srcOrd="0" destOrd="1" presId="urn:microsoft.com/office/officeart/2005/8/layout/vList6"/>
     <dgm:cxn modelId="{6B3B1311-0BC9-40D9-BBB3-996098EDA6C5}" srcId="{43C970B1-330A-4ACB-88FF-B8333510604F}" destId="{9D2BA6CD-B8DB-40C4-9125-A8882150D5AD}" srcOrd="1" destOrd="0" parTransId="{01DFF280-B029-4BD0-9460-3479143F4CBC}" sibTransId="{9F709E09-0A80-4278-B13C-5543FCD871E2}"/>
-    <dgm:cxn modelId="{767014C8-6A66-48AC-B95D-E4B71AC0BF2B}" type="presOf" srcId="{BE814F2A-5C45-4D61-8A13-8B0B0470EEE8}" destId="{DDF770A0-B11A-4893-9C71-BB5F3544B950}" srcOrd="0" destOrd="0" presId="urn:microsoft.com/office/officeart/2005/8/layout/vList6"/>
-    <dgm:cxn modelId="{31B5F42B-F280-4204-A03D-5DDD95554C7C}" type="presOf" srcId="{43C970B1-330A-4ACB-88FF-B8333510604F}" destId="{6DCF08DE-213C-4B22-BA83-093673D6E792}" srcOrd="0" destOrd="0" presId="urn:microsoft.com/office/officeart/2005/8/layout/vList6"/>
-    <dgm:cxn modelId="{C31FBB19-C339-44AC-AB03-64632F0B177C}" type="presOf" srcId="{5436806A-E086-4382-910F-2DEB68627DF5}" destId="{F174A7B9-6A73-4D58-8DF1-359EB37FD1BD}" srcOrd="0" destOrd="0" presId="urn:microsoft.com/office/officeart/2005/8/layout/vList6"/>
-    <dgm:cxn modelId="{171A971A-AC8C-408D-A02D-699C34BDD157}" type="presOf" srcId="{8C1763CD-9DAA-40EB-86CA-180EB3033648}" destId="{E6BF8138-DF21-4B8C-9DC6-0C11716EA577}" srcOrd="0" destOrd="0" presId="urn:microsoft.com/office/officeart/2005/8/layout/vList6"/>
-    <dgm:cxn modelId="{E3B004FE-8977-4684-92BF-EB1968CEFE3D}" type="presOf" srcId="{BB122B7F-EE7B-4D80-876D-80F1BDD957F3}" destId="{9D01AA34-7C30-4C0A-AF87-8379F30450A2}" srcOrd="0" destOrd="0" presId="urn:microsoft.com/office/officeart/2005/8/layout/vList6"/>
+    <dgm:cxn modelId="{30A21EE8-1860-479B-9117-E0454A1F8928}" type="presOf" srcId="{43C970B1-330A-4ACB-88FF-B8333510604F}" destId="{6DCF08DE-213C-4B22-BA83-093673D6E792}" srcOrd="0" destOrd="0" presId="urn:microsoft.com/office/officeart/2005/8/layout/vList6"/>
+    <dgm:cxn modelId="{1B528373-F281-4217-BC63-9EF511AF999E}" type="presOf" srcId="{8C1763CD-9DAA-40EB-86CA-180EB3033648}" destId="{E6BF8138-DF21-4B8C-9DC6-0C11716EA577}" srcOrd="0" destOrd="0" presId="urn:microsoft.com/office/officeart/2005/8/layout/vList6"/>
+    <dgm:cxn modelId="{45F53851-468E-4173-9613-24A18E3D47C1}" type="presOf" srcId="{750E5F66-6DC1-481D-B1DB-6842E5157F27}" destId="{E6BF8138-DF21-4B8C-9DC6-0C11716EA577}" srcOrd="0" destOrd="1" presId="urn:microsoft.com/office/officeart/2005/8/layout/vList6"/>
+    <dgm:cxn modelId="{1E0E6D46-82EA-4462-8485-BF04026C4115}" type="presOf" srcId="{BE814F2A-5C45-4D61-8A13-8B0B0470EEE8}" destId="{DDF770A0-B11A-4893-9C71-BB5F3544B950}" srcOrd="0" destOrd="0" presId="urn:microsoft.com/office/officeart/2005/8/layout/vList6"/>
+    <dgm:cxn modelId="{456815F1-367D-4A89-8BA9-3E1D2A438029}" type="presOf" srcId="{5436806A-E086-4382-910F-2DEB68627DF5}" destId="{F174A7B9-6A73-4D58-8DF1-359EB37FD1BD}" srcOrd="0" destOrd="0" presId="urn:microsoft.com/office/officeart/2005/8/layout/vList6"/>
+    <dgm:cxn modelId="{0F861930-C473-4E19-9BEA-D4FC40306D58}" type="presOf" srcId="{BB122B7F-EE7B-4D80-876D-80F1BDD957F3}" destId="{9D01AA34-7C30-4C0A-AF87-8379F30450A2}" srcOrd="0" destOrd="0" presId="urn:microsoft.com/office/officeart/2005/8/layout/vList6"/>
+    <dgm:cxn modelId="{B7A39111-4C39-46B2-9CED-2CC053840DE9}" type="presOf" srcId="{9D2BA6CD-B8DB-40C4-9125-A8882150D5AD}" destId="{9D01AA34-7C30-4C0A-AF87-8379F30450A2}" srcOrd="0" destOrd="1" presId="urn:microsoft.com/office/officeart/2005/8/layout/vList6"/>
     <dgm:cxn modelId="{EF757803-53D1-4EA6-A45A-E99DC33F8F2A}" srcId="{43C970B1-330A-4ACB-88FF-B8333510604F}" destId="{BB122B7F-EE7B-4D80-876D-80F1BDD957F3}" srcOrd="0" destOrd="0" parTransId="{7A1579D0-8EC5-4BA1-89BA-43D551D2B66B}" sibTransId="{965D0A6A-9534-418C-92AD-912C3C4922BC}"/>
     <dgm:cxn modelId="{B9ABEFC4-08AE-450B-9238-680C77CC8DA0}" srcId="{5436806A-E086-4382-910F-2DEB68627DF5}" destId="{8C1763CD-9DAA-40EB-86CA-180EB3033648}" srcOrd="0" destOrd="0" parTransId="{F99D614A-E4DC-4B6E-A3D7-A1BD20DBC648}" sibTransId="{BA7150D2-935C-4B3C-90F4-398AF491122E}"/>
-    <dgm:cxn modelId="{2AF047A2-34B6-4D03-BCB9-41797FA381A4}" type="presOf" srcId="{9D2BA6CD-B8DB-40C4-9125-A8882150D5AD}" destId="{9D01AA34-7C30-4C0A-AF87-8379F30450A2}" srcOrd="0" destOrd="1" presId="urn:microsoft.com/office/officeart/2005/8/layout/vList6"/>
-    <dgm:cxn modelId="{5FB0B483-5421-4795-91BD-31B731C00455}" type="presParOf" srcId="{DDF770A0-B11A-4893-9C71-BB5F3544B950}" destId="{2B83E07F-13B9-402C-990F-73D26E73BCB8}" srcOrd="0" destOrd="0" presId="urn:microsoft.com/office/officeart/2005/8/layout/vList6"/>
-    <dgm:cxn modelId="{D58C7216-C765-426C-9177-B28EBBBA457C}" type="presParOf" srcId="{2B83E07F-13B9-402C-990F-73D26E73BCB8}" destId="{F174A7B9-6A73-4D58-8DF1-359EB37FD1BD}" srcOrd="0" destOrd="0" presId="urn:microsoft.com/office/officeart/2005/8/layout/vList6"/>
-    <dgm:cxn modelId="{0B20EAA3-FC83-4FC4-A8DA-29338F3FD9DD}" type="presParOf" srcId="{2B83E07F-13B9-402C-990F-73D26E73BCB8}" destId="{E6BF8138-DF21-4B8C-9DC6-0C11716EA577}" srcOrd="1" destOrd="0" presId="urn:microsoft.com/office/officeart/2005/8/layout/vList6"/>
-    <dgm:cxn modelId="{8767DD41-5501-4483-8B35-569D375CED84}" type="presParOf" srcId="{DDF770A0-B11A-4893-9C71-BB5F3544B950}" destId="{E50E43E9-9604-41F0-AED5-4F01DB3625AD}" srcOrd="1" destOrd="0" presId="urn:microsoft.com/office/officeart/2005/8/layout/vList6"/>
-    <dgm:cxn modelId="{8266A3A7-5A23-4446-B0DC-5FAEC5F21EAF}" type="presParOf" srcId="{DDF770A0-B11A-4893-9C71-BB5F3544B950}" destId="{4FE7FE1A-30DE-4BE7-A142-8187713A31D4}" srcOrd="2" destOrd="0" presId="urn:microsoft.com/office/officeart/2005/8/layout/vList6"/>
-    <dgm:cxn modelId="{D271AEB9-D213-4E27-945F-BEC4F6BCBD1D}" type="presParOf" srcId="{4FE7FE1A-30DE-4BE7-A142-8187713A31D4}" destId="{6DCF08DE-213C-4B22-BA83-093673D6E792}" srcOrd="0" destOrd="0" presId="urn:microsoft.com/office/officeart/2005/8/layout/vList6"/>
-    <dgm:cxn modelId="{4B0320F7-D014-4600-AD9E-C8B2D8B65199}" type="presParOf" srcId="{4FE7FE1A-30DE-4BE7-A142-8187713A31D4}" destId="{9D01AA34-7C30-4C0A-AF87-8379F30450A2}" srcOrd="1" destOrd="0" presId="urn:microsoft.com/office/officeart/2005/8/layout/vList6"/>
+    <dgm:cxn modelId="{6DE1FA3A-A613-4603-B704-163A93A3663D}" type="presParOf" srcId="{DDF770A0-B11A-4893-9C71-BB5F3544B950}" destId="{2B83E07F-13B9-402C-990F-73D26E73BCB8}" srcOrd="0" destOrd="0" presId="urn:microsoft.com/office/officeart/2005/8/layout/vList6"/>
+    <dgm:cxn modelId="{B678A437-E2E7-4E87-92EA-C45A96081D04}" type="presParOf" srcId="{2B83E07F-13B9-402C-990F-73D26E73BCB8}" destId="{F174A7B9-6A73-4D58-8DF1-359EB37FD1BD}" srcOrd="0" destOrd="0" presId="urn:microsoft.com/office/officeart/2005/8/layout/vList6"/>
+    <dgm:cxn modelId="{E904F017-87DB-4958-A70A-BCDDE6142A83}" type="presParOf" srcId="{2B83E07F-13B9-402C-990F-73D26E73BCB8}" destId="{E6BF8138-DF21-4B8C-9DC6-0C11716EA577}" srcOrd="1" destOrd="0" presId="urn:microsoft.com/office/officeart/2005/8/layout/vList6"/>
+    <dgm:cxn modelId="{4D1FE1DF-51B4-4F22-8AFD-7A93E592EE60}" type="presParOf" srcId="{DDF770A0-B11A-4893-9C71-BB5F3544B950}" destId="{E50E43E9-9604-41F0-AED5-4F01DB3625AD}" srcOrd="1" destOrd="0" presId="urn:microsoft.com/office/officeart/2005/8/layout/vList6"/>
+    <dgm:cxn modelId="{0C734CEC-301E-45E0-BFAC-528760060DC2}" type="presParOf" srcId="{DDF770A0-B11A-4893-9C71-BB5F3544B950}" destId="{4FE7FE1A-30DE-4BE7-A142-8187713A31D4}" srcOrd="2" destOrd="0" presId="urn:microsoft.com/office/officeart/2005/8/layout/vList6"/>
+    <dgm:cxn modelId="{8683B393-50C5-4412-8A47-E1017956124D}" type="presParOf" srcId="{4FE7FE1A-30DE-4BE7-A142-8187713A31D4}" destId="{6DCF08DE-213C-4B22-BA83-093673D6E792}" srcOrd="0" destOrd="0" presId="urn:microsoft.com/office/officeart/2005/8/layout/vList6"/>
+    <dgm:cxn modelId="{79B541DB-CDA1-42F1-9AE6-D0C1D085B473}" type="presParOf" srcId="{4FE7FE1A-30DE-4BE7-A142-8187713A31D4}" destId="{9D01AA34-7C30-4C0A-AF87-8379F30450A2}" srcOrd="1" destOrd="0" presId="urn:microsoft.com/office/officeart/2005/8/layout/vList6"/>
   </dgm:cxnLst>
   <dgm:bg/>
   <dgm:whole/>
@@ -7208,31 +10818,31 @@
     </dgm:pt>
   </dgm:ptLst>
   <dgm:cxnLst>
+    <dgm:cxn modelId="{8838A32E-36AA-415C-BCFA-961FA09F0CD5}" type="presOf" srcId="{558D3A3A-071A-4BD4-AD6F-7C92E35370D1}" destId="{3660550A-DAA1-4B55-AF6F-5771BEAAA1C9}" srcOrd="1" destOrd="0" presId="urn:microsoft.com/office/officeart/2005/8/layout/pyramid3"/>
+    <dgm:cxn modelId="{04637B29-41DF-4C12-B19D-9D67A5688E34}" type="presOf" srcId="{810721B0-0544-4D2C-9130-35507FFED033}" destId="{772F68E2-4E71-49F6-8D63-51B3F9AF3713}" srcOrd="0" destOrd="0" presId="urn:microsoft.com/office/officeart/2005/8/layout/pyramid3"/>
+    <dgm:cxn modelId="{26E11246-10B3-44C8-B972-3A50B7E48FFD}" srcId="{C109FF67-E53E-4E47-88FC-5CDB3EAF4DF1}" destId="{425CF918-4DC5-47ED-BB46-ACC8E67B6900}" srcOrd="3" destOrd="0" parTransId="{2C940AFB-C95C-4CCE-A5EC-F1AE31E22044}" sibTransId="{9EF10E51-3CC0-41B6-A072-91A7B56F7EBE}"/>
+    <dgm:cxn modelId="{E844A134-8CCA-4821-BC0E-5B38CD92DE52}" type="presOf" srcId="{425CF918-4DC5-47ED-BB46-ACC8E67B6900}" destId="{11DE0E16-E275-41F4-931B-EF39BA77C3E9}" srcOrd="0" destOrd="0" presId="urn:microsoft.com/office/officeart/2005/8/layout/pyramid3"/>
+    <dgm:cxn modelId="{B8715D84-A19F-400F-8DF8-761B105C5D48}" type="presOf" srcId="{72237D7E-B595-4842-9946-425E63C9337E}" destId="{4002AF7F-7460-4542-B29E-C7390468A1D7}" srcOrd="0" destOrd="0" presId="urn:microsoft.com/office/officeart/2005/8/layout/pyramid3"/>
     <dgm:cxn modelId="{B3231FEC-C21D-4DA4-B1A4-3311A38B3FAE}" srcId="{C109FF67-E53E-4E47-88FC-5CDB3EAF4DF1}" destId="{558D3A3A-071A-4BD4-AD6F-7C92E35370D1}" srcOrd="1" destOrd="0" parTransId="{E243A7FA-9D2A-437E-A2A3-6121C17EAFA0}" sibTransId="{D4603064-EF71-4272-9219-A23791138204}"/>
-    <dgm:cxn modelId="{6562C19F-EE1A-4EA1-BF48-5F810793B2C7}" type="presOf" srcId="{558D3A3A-071A-4BD4-AD6F-7C92E35370D1}" destId="{168B99D9-E2C3-44B0-B482-12BAC025AB18}" srcOrd="0" destOrd="0" presId="urn:microsoft.com/office/officeart/2005/8/layout/pyramid3"/>
-    <dgm:cxn modelId="{83C3A804-B053-4E54-B437-A9E61D8FF32F}" type="presOf" srcId="{425CF918-4DC5-47ED-BB46-ACC8E67B6900}" destId="{11DE0E16-E275-41F4-931B-EF39BA77C3E9}" srcOrd="0" destOrd="0" presId="urn:microsoft.com/office/officeart/2005/8/layout/pyramid3"/>
-    <dgm:cxn modelId="{22CC638C-4050-4EED-A5F5-022D738AEB76}" type="presOf" srcId="{C109FF67-E53E-4E47-88FC-5CDB3EAF4DF1}" destId="{064D166F-2CFE-47DC-8BDF-1B4499F0D074}" srcOrd="0" destOrd="0" presId="urn:microsoft.com/office/officeart/2005/8/layout/pyramid3"/>
-    <dgm:cxn modelId="{2854CBC1-F1FA-4D9F-BA6C-ED0AC3FA887F}" type="presOf" srcId="{810721B0-0544-4D2C-9130-35507FFED033}" destId="{CB14C333-97E5-4F80-A19A-D85C34216A97}" srcOrd="1" destOrd="0" presId="urn:microsoft.com/office/officeart/2005/8/layout/pyramid3"/>
-    <dgm:cxn modelId="{532E6817-DF26-4D4A-992C-61F3DA0D4569}" type="presOf" srcId="{72237D7E-B595-4842-9946-425E63C9337E}" destId="{4002AF7F-7460-4542-B29E-C7390468A1D7}" srcOrd="0" destOrd="0" presId="urn:microsoft.com/office/officeart/2005/8/layout/pyramid3"/>
+    <dgm:cxn modelId="{FE8C5380-9AC1-4E33-860B-07F17E05A016}" type="presOf" srcId="{C109FF67-E53E-4E47-88FC-5CDB3EAF4DF1}" destId="{064D166F-2CFE-47DC-8BDF-1B4499F0D074}" srcOrd="0" destOrd="0" presId="urn:microsoft.com/office/officeart/2005/8/layout/pyramid3"/>
+    <dgm:cxn modelId="{56923FA2-B554-4BBF-9B93-E9C46D3407BA}" type="presOf" srcId="{72237D7E-B595-4842-9946-425E63C9337E}" destId="{7C3FE0A0-8C1A-40EB-A24F-4494596CA118}" srcOrd="1" destOrd="0" presId="urn:microsoft.com/office/officeart/2005/8/layout/pyramid3"/>
     <dgm:cxn modelId="{895B86F9-BC2B-422D-B31C-3557486E6EDB}" srcId="{C109FF67-E53E-4E47-88FC-5CDB3EAF4DF1}" destId="{72237D7E-B595-4842-9946-425E63C9337E}" srcOrd="2" destOrd="0" parTransId="{1CF4E3AB-9A00-4ED4-9ADA-9BE78CF476CA}" sibTransId="{E173136B-1D21-43E2-97AA-1D8409AD1ED9}"/>
-    <dgm:cxn modelId="{06255839-2189-406C-B22E-2D259F0325C6}" type="presOf" srcId="{810721B0-0544-4D2C-9130-35507FFED033}" destId="{772F68E2-4E71-49F6-8D63-51B3F9AF3713}" srcOrd="0" destOrd="0" presId="urn:microsoft.com/office/officeart/2005/8/layout/pyramid3"/>
-    <dgm:cxn modelId="{3DB11AC9-F92D-4274-8961-36D49DD21F01}" type="presOf" srcId="{558D3A3A-071A-4BD4-AD6F-7C92E35370D1}" destId="{3660550A-DAA1-4B55-AF6F-5771BEAAA1C9}" srcOrd="1" destOrd="0" presId="urn:microsoft.com/office/officeart/2005/8/layout/pyramid3"/>
-    <dgm:cxn modelId="{26E11246-10B3-44C8-B972-3A50B7E48FFD}" srcId="{C109FF67-E53E-4E47-88FC-5CDB3EAF4DF1}" destId="{425CF918-4DC5-47ED-BB46-ACC8E67B6900}" srcOrd="3" destOrd="0" parTransId="{2C940AFB-C95C-4CCE-A5EC-F1AE31E22044}" sibTransId="{9EF10E51-3CC0-41B6-A072-91A7B56F7EBE}"/>
-    <dgm:cxn modelId="{87209C86-ECA1-4980-A450-092E76940F84}" type="presOf" srcId="{72237D7E-B595-4842-9946-425E63C9337E}" destId="{7C3FE0A0-8C1A-40EB-A24F-4494596CA118}" srcOrd="1" destOrd="0" presId="urn:microsoft.com/office/officeart/2005/8/layout/pyramid3"/>
-    <dgm:cxn modelId="{E680CCB3-5B7F-46B4-BD60-C4C59B33D1F3}" type="presOf" srcId="{425CF918-4DC5-47ED-BB46-ACC8E67B6900}" destId="{0D8CBD40-4A13-4C7F-B8C7-79D3AA40A7A6}" srcOrd="1" destOrd="0" presId="urn:microsoft.com/office/officeart/2005/8/layout/pyramid3"/>
+    <dgm:cxn modelId="{1F4F011C-A6CB-429C-868E-42340C760502}" type="presOf" srcId="{558D3A3A-071A-4BD4-AD6F-7C92E35370D1}" destId="{168B99D9-E2C3-44B0-B482-12BAC025AB18}" srcOrd="0" destOrd="0" presId="urn:microsoft.com/office/officeart/2005/8/layout/pyramid3"/>
+    <dgm:cxn modelId="{2E73514E-44D8-4E51-92B0-CDC507A5D754}" type="presOf" srcId="{810721B0-0544-4D2C-9130-35507FFED033}" destId="{CB14C333-97E5-4F80-A19A-D85C34216A97}" srcOrd="1" destOrd="0" presId="urn:microsoft.com/office/officeart/2005/8/layout/pyramid3"/>
+    <dgm:cxn modelId="{F8FA681B-38D9-4D78-BF6B-FDEF1FE273E4}" type="presOf" srcId="{425CF918-4DC5-47ED-BB46-ACC8E67B6900}" destId="{0D8CBD40-4A13-4C7F-B8C7-79D3AA40A7A6}" srcOrd="1" destOrd="0" presId="urn:microsoft.com/office/officeart/2005/8/layout/pyramid3"/>
     <dgm:cxn modelId="{11C9800A-6BB6-4E79-9FED-B473243D6E99}" srcId="{C109FF67-E53E-4E47-88FC-5CDB3EAF4DF1}" destId="{810721B0-0544-4D2C-9130-35507FFED033}" srcOrd="0" destOrd="0" parTransId="{0F5922F8-3487-43D2-95FE-7D47336C9BFB}" sibTransId="{50D8AD7A-B767-4735-BBBE-EAD752D32615}"/>
-    <dgm:cxn modelId="{0E851106-091E-4EC3-8B56-C48D9344D2C8}" type="presParOf" srcId="{064D166F-2CFE-47DC-8BDF-1B4499F0D074}" destId="{F55DEAD3-F770-460C-A61F-088E38E4DFCE}" srcOrd="0" destOrd="0" presId="urn:microsoft.com/office/officeart/2005/8/layout/pyramid3"/>
-    <dgm:cxn modelId="{AC15EC43-2BC8-4A99-A8AE-3B3FBF557ED7}" type="presParOf" srcId="{F55DEAD3-F770-460C-A61F-088E38E4DFCE}" destId="{772F68E2-4E71-49F6-8D63-51B3F9AF3713}" srcOrd="0" destOrd="0" presId="urn:microsoft.com/office/officeart/2005/8/layout/pyramid3"/>
-    <dgm:cxn modelId="{33F420EB-3410-431A-BEFD-370ED0FF8B48}" type="presParOf" srcId="{F55DEAD3-F770-460C-A61F-088E38E4DFCE}" destId="{CB14C333-97E5-4F80-A19A-D85C34216A97}" srcOrd="1" destOrd="0" presId="urn:microsoft.com/office/officeart/2005/8/layout/pyramid3"/>
-    <dgm:cxn modelId="{20DC3341-0F38-4B9B-9662-7975214CA990}" type="presParOf" srcId="{064D166F-2CFE-47DC-8BDF-1B4499F0D074}" destId="{CDCF0A7A-E64D-4AD4-892C-9D41AB37D48A}" srcOrd="1" destOrd="0" presId="urn:microsoft.com/office/officeart/2005/8/layout/pyramid3"/>
-    <dgm:cxn modelId="{E0E03B48-E755-4E7B-B2B9-AC800F279954}" type="presParOf" srcId="{CDCF0A7A-E64D-4AD4-892C-9D41AB37D48A}" destId="{168B99D9-E2C3-44B0-B482-12BAC025AB18}" srcOrd="0" destOrd="0" presId="urn:microsoft.com/office/officeart/2005/8/layout/pyramid3"/>
-    <dgm:cxn modelId="{019420A0-09FA-4EB7-BDF0-51D3FAA64F61}" type="presParOf" srcId="{CDCF0A7A-E64D-4AD4-892C-9D41AB37D48A}" destId="{3660550A-DAA1-4B55-AF6F-5771BEAAA1C9}" srcOrd="1" destOrd="0" presId="urn:microsoft.com/office/officeart/2005/8/layout/pyramid3"/>
-    <dgm:cxn modelId="{EA35AA17-FF4F-4084-BFD1-DB713E4ADF36}" type="presParOf" srcId="{064D166F-2CFE-47DC-8BDF-1B4499F0D074}" destId="{3A83D4EC-F4E6-47CF-8E8E-F4BA7EEF55D4}" srcOrd="2" destOrd="0" presId="urn:microsoft.com/office/officeart/2005/8/layout/pyramid3"/>
-    <dgm:cxn modelId="{37798242-2934-4852-B91A-76095231A70D}" type="presParOf" srcId="{3A83D4EC-F4E6-47CF-8E8E-F4BA7EEF55D4}" destId="{4002AF7F-7460-4542-B29E-C7390468A1D7}" srcOrd="0" destOrd="0" presId="urn:microsoft.com/office/officeart/2005/8/layout/pyramid3"/>
-    <dgm:cxn modelId="{516101CD-2E7C-4410-BBCE-BD29591294B9}" type="presParOf" srcId="{3A83D4EC-F4E6-47CF-8E8E-F4BA7EEF55D4}" destId="{7C3FE0A0-8C1A-40EB-A24F-4494596CA118}" srcOrd="1" destOrd="0" presId="urn:microsoft.com/office/officeart/2005/8/layout/pyramid3"/>
-    <dgm:cxn modelId="{89537EF3-1DC5-498F-AF1E-04E2D600AF34}" type="presParOf" srcId="{064D166F-2CFE-47DC-8BDF-1B4499F0D074}" destId="{275EDA03-C853-440F-BD70-32B8A6455744}" srcOrd="3" destOrd="0" presId="urn:microsoft.com/office/officeart/2005/8/layout/pyramid3"/>
-    <dgm:cxn modelId="{9383BAC3-6C1E-40B1-A9D4-3E8B31A6CF85}" type="presParOf" srcId="{275EDA03-C853-440F-BD70-32B8A6455744}" destId="{11DE0E16-E275-41F4-931B-EF39BA77C3E9}" srcOrd="0" destOrd="0" presId="urn:microsoft.com/office/officeart/2005/8/layout/pyramid3"/>
-    <dgm:cxn modelId="{DC796A3C-608F-439B-965F-FF707CCBF40B}" type="presParOf" srcId="{275EDA03-C853-440F-BD70-32B8A6455744}" destId="{0D8CBD40-4A13-4C7F-B8C7-79D3AA40A7A6}" srcOrd="1" destOrd="0" presId="urn:microsoft.com/office/officeart/2005/8/layout/pyramid3"/>
+    <dgm:cxn modelId="{DB3981D8-8AC2-4B0F-8537-3CCABACF3A1D}" type="presParOf" srcId="{064D166F-2CFE-47DC-8BDF-1B4499F0D074}" destId="{F55DEAD3-F770-460C-A61F-088E38E4DFCE}" srcOrd="0" destOrd="0" presId="urn:microsoft.com/office/officeart/2005/8/layout/pyramid3"/>
+    <dgm:cxn modelId="{A458A58E-9B0B-423A-837C-2B7540567D50}" type="presParOf" srcId="{F55DEAD3-F770-460C-A61F-088E38E4DFCE}" destId="{772F68E2-4E71-49F6-8D63-51B3F9AF3713}" srcOrd="0" destOrd="0" presId="urn:microsoft.com/office/officeart/2005/8/layout/pyramid3"/>
+    <dgm:cxn modelId="{F79DA5C3-A46C-4702-B2F3-B565BE0D8B41}" type="presParOf" srcId="{F55DEAD3-F770-460C-A61F-088E38E4DFCE}" destId="{CB14C333-97E5-4F80-A19A-D85C34216A97}" srcOrd="1" destOrd="0" presId="urn:microsoft.com/office/officeart/2005/8/layout/pyramid3"/>
+    <dgm:cxn modelId="{BB565D19-798D-48C9-8083-70F77EA9F37E}" type="presParOf" srcId="{064D166F-2CFE-47DC-8BDF-1B4499F0D074}" destId="{CDCF0A7A-E64D-4AD4-892C-9D41AB37D48A}" srcOrd="1" destOrd="0" presId="urn:microsoft.com/office/officeart/2005/8/layout/pyramid3"/>
+    <dgm:cxn modelId="{6F09C6C8-3349-4F46-8362-5CF2316EB028}" type="presParOf" srcId="{CDCF0A7A-E64D-4AD4-892C-9D41AB37D48A}" destId="{168B99D9-E2C3-44B0-B482-12BAC025AB18}" srcOrd="0" destOrd="0" presId="urn:microsoft.com/office/officeart/2005/8/layout/pyramid3"/>
+    <dgm:cxn modelId="{B2EA72BE-4F5A-4C6A-9845-A66A3ECA38D6}" type="presParOf" srcId="{CDCF0A7A-E64D-4AD4-892C-9D41AB37D48A}" destId="{3660550A-DAA1-4B55-AF6F-5771BEAAA1C9}" srcOrd="1" destOrd="0" presId="urn:microsoft.com/office/officeart/2005/8/layout/pyramid3"/>
+    <dgm:cxn modelId="{76D19645-974F-406E-8E91-2504D3D46A89}" type="presParOf" srcId="{064D166F-2CFE-47DC-8BDF-1B4499F0D074}" destId="{3A83D4EC-F4E6-47CF-8E8E-F4BA7EEF55D4}" srcOrd="2" destOrd="0" presId="urn:microsoft.com/office/officeart/2005/8/layout/pyramid3"/>
+    <dgm:cxn modelId="{D6F00919-9F78-4C4D-99AD-4634956F015D}" type="presParOf" srcId="{3A83D4EC-F4E6-47CF-8E8E-F4BA7EEF55D4}" destId="{4002AF7F-7460-4542-B29E-C7390468A1D7}" srcOrd="0" destOrd="0" presId="urn:microsoft.com/office/officeart/2005/8/layout/pyramid3"/>
+    <dgm:cxn modelId="{BDD9D626-1FA9-4657-9251-BA82EAB6DEA0}" type="presParOf" srcId="{3A83D4EC-F4E6-47CF-8E8E-F4BA7EEF55D4}" destId="{7C3FE0A0-8C1A-40EB-A24F-4494596CA118}" srcOrd="1" destOrd="0" presId="urn:microsoft.com/office/officeart/2005/8/layout/pyramid3"/>
+    <dgm:cxn modelId="{99BDDA1F-2BFC-4748-9984-308EC3D1C943}" type="presParOf" srcId="{064D166F-2CFE-47DC-8BDF-1B4499F0D074}" destId="{275EDA03-C853-440F-BD70-32B8A6455744}" srcOrd="3" destOrd="0" presId="urn:microsoft.com/office/officeart/2005/8/layout/pyramid3"/>
+    <dgm:cxn modelId="{E2250452-90F2-411F-A3FD-1BEB9E5C4FBE}" type="presParOf" srcId="{275EDA03-C853-440F-BD70-32B8A6455744}" destId="{11DE0E16-E275-41F4-931B-EF39BA77C3E9}" srcOrd="0" destOrd="0" presId="urn:microsoft.com/office/officeart/2005/8/layout/pyramid3"/>
+    <dgm:cxn modelId="{8386A4D3-4EE3-4B03-83E6-DF00C554DF7F}" type="presParOf" srcId="{275EDA03-C853-440F-BD70-32B8A6455744}" destId="{0D8CBD40-4A13-4C7F-B8C7-79D3AA40A7A6}" srcOrd="1" destOrd="0" presId="urn:microsoft.com/office/officeart/2005/8/layout/pyramid3"/>
   </dgm:cxnLst>
   <dgm:bg/>
   <dgm:whole/>
@@ -12491,7 +16101,7 @@
 </file>
 
 <file path=customXml/itemProps4.xml><?xml version="1.0" encoding="utf-8"?>
-<ds:datastoreItem xmlns:ds="http://schemas.openxmlformats.org/officeDocument/2006/customXml" ds:itemID="{2D77EA71-2086-4B14-B7D7-E0F9D2CE9885}">
+<ds:datastoreItem xmlns:ds="http://schemas.openxmlformats.org/officeDocument/2006/customXml" ds:itemID="{936E5495-9499-495B-8DE0-FF2ECD807BF4}">
   <ds:schemaRefs>
     <ds:schemaRef ds:uri="http://schemas.openxmlformats.org/officeDocument/2006/bibliography"/>
   </ds:schemaRefs>

</xml_diff>